<commit_message>
Cambios en el backend y el titulo y resumen de la Tesis
</commit_message>
<xml_diff>
--- a/DOC/Tesis Dariel Enmanuel Cabrera Lopez.docx
+++ b/DOC/Tesis Dariel Enmanuel Cabrera Lopez.docx
@@ -132,6 +132,7 @@
       </w:pPr>
     </w:p>
     <w:p>
+      <w:commentRangeStart w:id="0"/>
       <w:r>
         <w:rPr>
           <w:rFonts w:ascii="Old English Text MT" w:hAnsi="Old English Text MT"/>
@@ -168,76 +169,17 @@
         <w:t xml:space="preserve"> </w:t>
       </w:r>
       <w:r>
-        <w:rPr>
-          <w14:shadow w14:blurRad="38100" w14:dist="19050" w14:dir="2700000" w14:sx="100000" w14:sy="100000" w14:kx="0" w14:ky="0" w14:algn="tl">
-            <w14:schemeClr w14:val="dk1">
-              <w14:alpha w14:val="60000"/>
-            </w14:schemeClr>
-          </w14:shadow>
-          <w14:textOutline w14:w="0" w14:cap="flat" w14:cmpd="sng" w14:algn="ctr">
-            <w14:noFill/>
-            <w14:prstDash w14:val="solid"/>
-            <w14:round/>
-          </w14:textOutline>
-        </w:rPr>
-        <w:t>“</w:t>
-      </w:r>
-      <w:r>
-        <w:rPr>
-          <w14:shadow w14:blurRad="38100" w14:dist="19050" w14:dir="2700000" w14:sx="100000" w14:sy="100000" w14:kx="0" w14:ky="0" w14:algn="tl">
-            <w14:schemeClr w14:val="dk1">
-              <w14:alpha w14:val="60000"/>
-            </w14:schemeClr>
-          </w14:shadow>
-          <w14:textOutline w14:w="0" w14:cap="flat" w14:cmpd="sng" w14:algn="ctr">
-            <w14:noFill/>
-            <w14:prstDash w14:val="solid"/>
-            <w14:round/>
-          </w14:textOutline>
-        </w:rPr>
-        <w:t>S</w:t>
-      </w:r>
-      <w:r>
-        <w:t xml:space="preserve">istema informático </w:t>
-      </w:r>
-      <w:r>
-        <w:t>para la gestión de la información de la línea cost</w:t>
-      </w:r>
-      <w:r>
-        <w:t>a</w:t>
-      </w:r>
-      <w:r>
-        <w:t xml:space="preserve"> cubanas</w:t>
-      </w:r>
-      <w:r>
-        <w:t xml:space="preserve">, </w:t>
-      </w:r>
-      <w:r>
-        <w:t>par</w:t>
-      </w:r>
-      <w:r>
-        <w:t>a</w:t>
-      </w:r>
-      <w:r>
-        <w:t xml:space="preserve"> la</w:t>
-      </w:r>
-      <w:r>
-        <w:t xml:space="preserve"> empresa </w:t>
-      </w:r>
-      <w:proofErr w:type="spellStart"/>
-      <w:r>
-        <w:t>Geocuba</w:t>
-      </w:r>
-      <w:proofErr w:type="spellEnd"/>
-      <w:r>
-        <w:t>.”</w:t>
-      </w:r>
-    </w:p>
-    <w:p>
-      <w:pPr>
-        <w:pStyle w:val="Encabezado"/>
-      </w:pPr>
-    </w:p>
+        <w:t>"Sistema Informático para la Gestión del Cálculo del Transporte de Sedimentos en Costas Sur-Orientales"</w:t>
+      </w:r>
+      <w:commentRangeEnd w:id="0"/>
+      <w:r>
+        <w:rPr>
+          <w:rStyle w:val="Refdecomentario"/>
+        </w:rPr>
+        <w:commentReference w:id="0"/>
+      </w:r>
+    </w:p>
+    <w:p/>
     <w:p>
       <w:pPr>
         <w:pStyle w:val="Encabezado"/>
@@ -3773,484 +3715,283 @@
         <w:pStyle w:val="Ttulo1"/>
         <w:jc w:val="center"/>
       </w:pPr>
-      <w:bookmarkStart w:id="0" w:name="_Toc176513906"/>
+      <w:bookmarkStart w:id="1" w:name="_Toc176513906"/>
       <w:r>
         <w:lastRenderedPageBreak/>
         <w:t>Resumen</w:t>
       </w:r>
-      <w:bookmarkEnd w:id="0"/>
-    </w:p>
-    <w:p>
-      <w:pPr>
-        <w:pStyle w:val="Encabezado"/>
-        <w:rPr>
-          <w:rStyle w:val="Enlacedelndice"/>
-          <w:color w:val="auto"/>
-          <w:sz w:val="24"/>
-          <w:szCs w:val="24"/>
-        </w:rPr>
-      </w:pPr>
-      <w:bookmarkStart w:id="1" w:name="_Hlk176401469"/>
-      <w:r>
-        <w:rPr>
-          <w:rStyle w:val="Enlacedelndice"/>
-          <w:color w:val="auto"/>
-          <w:sz w:val="24"/>
-          <w:szCs w:val="24"/>
-        </w:rPr>
-        <w:t xml:space="preserve">Las costas y zonas de playas son un importante recurso para el desarrollo humano. Grandes núcleos poblacionales se desarrollan a lo largo de las costas y las playas resultan un recurso importante para el sector turístico y de materiales de la construcción, entre otros. </w:t>
-      </w:r>
-    </w:p>
-    <w:p>
-      <w:pPr>
-        <w:pStyle w:val="Encabezado"/>
-        <w:rPr>
-          <w:rStyle w:val="Enlacedelndice"/>
-          <w:color w:val="auto"/>
-          <w:sz w:val="24"/>
-          <w:szCs w:val="24"/>
-        </w:rPr>
-      </w:pPr>
-      <w:r>
-        <w:rPr>
-          <w:rStyle w:val="Enlacedelndice"/>
-          <w:color w:val="auto"/>
-          <w:sz w:val="24"/>
-          <w:szCs w:val="24"/>
-        </w:rPr>
-        <w:t xml:space="preserve">El cambio climático, en especial el aumento del nivel del mar ha traído consigo el deterioro de las costas y el cambio constante de la línea que la define. Tener herramientas que puedan medir con efectividad este deterioro es importante en la </w:t>
-      </w:r>
-      <w:commentRangeStart w:id="2"/>
-      <w:commentRangeStart w:id="3"/>
-      <w:commentRangeStart w:id="4"/>
-      <w:r>
-        <w:rPr>
-          <w:rStyle w:val="Enlacedelndice"/>
-          <w:color w:val="auto"/>
-          <w:sz w:val="24"/>
-          <w:szCs w:val="24"/>
-        </w:rPr>
-        <w:t>toma de decisiones</w:t>
-      </w:r>
-      <w:r>
-        <w:rPr>
-          <w:rStyle w:val="Enlacedelndice"/>
-          <w:color w:val="auto"/>
-          <w:sz w:val="24"/>
-          <w:szCs w:val="24"/>
-        </w:rPr>
-        <w:t xml:space="preserve"> porque ayudan a tener más precisión y rapidez el procesamiento de datos</w:t>
-      </w:r>
-      <w:r>
-        <w:rPr>
-          <w:rStyle w:val="Enlacedelndice"/>
-          <w:color w:val="auto"/>
-          <w:sz w:val="24"/>
-          <w:szCs w:val="24"/>
-        </w:rPr>
-        <w:t xml:space="preserve">. </w:t>
-      </w:r>
-      <w:commentRangeEnd w:id="2"/>
-      <w:r>
-        <w:rPr>
-          <w:rStyle w:val="Refdecomentario"/>
-          <w:color w:val="auto"/>
-          <w:lang w:eastAsia="en-US"/>
-        </w:rPr>
-        <w:commentReference w:id="2"/>
-      </w:r>
-      <w:commentRangeEnd w:id="3"/>
-      <w:r>
-        <w:rPr>
-          <w:rStyle w:val="Refdecomentario"/>
-          <w:color w:val="auto"/>
-          <w:lang w:eastAsia="en-US"/>
-        </w:rPr>
-        <w:commentReference w:id="3"/>
-      </w:r>
-      <w:commentRangeEnd w:id="4"/>
-      <w:r>
-        <w:rPr>
-          <w:rStyle w:val="Refdecomentario"/>
-          <w:color w:val="auto"/>
-          <w:lang w:eastAsia="en-US"/>
-        </w:rPr>
-        <w:commentReference w:id="4"/>
-      </w:r>
-    </w:p>
-    <w:p>
-      <w:pPr>
-        <w:pStyle w:val="Encabezado"/>
-        <w:rPr>
-          <w:rStyle w:val="Enlacedelndice"/>
-          <w:color w:val="auto"/>
-          <w:sz w:val="24"/>
-          <w:szCs w:val="24"/>
-        </w:rPr>
-      </w:pPr>
-      <w:r>
-        <w:rPr>
-          <w:rStyle w:val="Enlacedelndice"/>
-          <w:color w:val="auto"/>
-          <w:sz w:val="24"/>
-          <w:szCs w:val="24"/>
-        </w:rPr>
-        <w:t xml:space="preserve">En este trabajo se propone un sistema informático diseñado para la empresa </w:t>
-      </w:r>
-      <w:r>
-        <w:rPr>
-          <w:rStyle w:val="Enlacedelndice"/>
-          <w:color w:val="auto"/>
-          <w:sz w:val="24"/>
-          <w:szCs w:val="24"/>
-        </w:rPr>
-        <w:t>GEOCUBA</w:t>
-      </w:r>
-      <w:r>
-        <w:rPr>
-          <w:rStyle w:val="Enlacedelndice"/>
-          <w:color w:val="auto"/>
-          <w:sz w:val="24"/>
-          <w:szCs w:val="24"/>
-        </w:rPr>
-        <w:t xml:space="preserve"> (Sucursal Oriente Sur) que permite </w:t>
-      </w:r>
-      <w:r>
-        <w:rPr>
-          <w:rStyle w:val="Enlacedelndice"/>
-          <w:color w:val="auto"/>
-          <w:sz w:val="24"/>
-          <w:szCs w:val="24"/>
-        </w:rPr>
-        <w:t xml:space="preserve">la </w:t>
-      </w:r>
-      <w:r>
-        <w:rPr>
-          <w:rStyle w:val="Enlacedelndice"/>
-          <w:color w:val="auto"/>
-          <w:sz w:val="24"/>
-          <w:szCs w:val="24"/>
-        </w:rPr>
-        <w:t>gestión digital de la recogida de información</w:t>
-      </w:r>
-      <w:r>
-        <w:rPr>
-          <w:rStyle w:val="Enlacedelndice"/>
-          <w:color w:val="auto"/>
-          <w:sz w:val="24"/>
-          <w:szCs w:val="24"/>
-        </w:rPr>
-        <w:t xml:space="preserve"> </w:t>
-      </w:r>
-      <w:r>
-        <w:rPr>
-          <w:rStyle w:val="Enlacedelndice"/>
-          <w:color w:val="auto"/>
-          <w:sz w:val="24"/>
-          <w:szCs w:val="24"/>
-        </w:rPr>
-        <w:t>y el acceso a ella en tareas</w:t>
-      </w:r>
-      <w:r>
-        <w:rPr>
-          <w:rStyle w:val="Enlacedelndice"/>
-          <w:color w:val="auto"/>
-          <w:sz w:val="24"/>
-          <w:szCs w:val="24"/>
-        </w:rPr>
-        <w:t xml:space="preserve"> como: cálculo, búsqueda y almacenamiento de las mediciones realizadas en las líneas costeras</w:t>
-      </w:r>
-      <w:r>
-        <w:rPr>
-          <w:rStyle w:val="Enlacedelndice"/>
-          <w:color w:val="auto"/>
-          <w:sz w:val="24"/>
-          <w:szCs w:val="24"/>
-        </w:rPr>
-        <w:t>. Este sistema es una herramienta útil para especialista y para la toma de decisiones en futuras inversiones.</w:t>
-      </w:r>
-    </w:p>
-    <w:p>
-      <w:pPr>
-        <w:pStyle w:val="Encabezado"/>
-        <w:rPr>
-          <w:rStyle w:val="Enlacedelndice"/>
-          <w:color w:val="auto"/>
-          <w:sz w:val="24"/>
-          <w:szCs w:val="24"/>
-        </w:rPr>
-      </w:pPr>
-      <w:r>
-        <w:rPr>
-          <w:rStyle w:val="Enlacedelndice"/>
-          <w:color w:val="auto"/>
-          <w:sz w:val="24"/>
-          <w:szCs w:val="24"/>
-        </w:rPr>
-        <w:t xml:space="preserve">La realización del diseño e implementación ha utilizado la metodología XP </w:t>
-      </w:r>
-      <w:r>
-        <w:rPr>
-          <w:color w:val="auto"/>
-          <w:sz w:val="24"/>
-          <w:szCs w:val="24"/>
-        </w:rPr>
-        <w:t>(Programación Extrema</w:t>
-      </w:r>
-      <w:r>
-        <w:rPr>
-          <w:color w:val="auto"/>
-          <w:sz w:val="24"/>
-          <w:szCs w:val="24"/>
-        </w:rPr>
-        <w:t>).</w:t>
-      </w:r>
-      <w:r>
-        <w:rPr>
-          <w:color w:val="auto"/>
-          <w:sz w:val="24"/>
-          <w:szCs w:val="24"/>
-        </w:rPr>
-        <w:t xml:space="preserve"> </w:t>
-      </w:r>
-      <w:r>
-        <w:rPr>
-          <w:color w:val="auto"/>
-          <w:sz w:val="24"/>
-          <w:szCs w:val="24"/>
-        </w:rPr>
-        <w:t xml:space="preserve">El sistema se </w:t>
-      </w:r>
-      <w:r>
-        <w:rPr>
-          <w:color w:val="auto"/>
-          <w:sz w:val="24"/>
-          <w:szCs w:val="24"/>
-        </w:rPr>
-        <w:t xml:space="preserve">desarrolla </w:t>
-      </w:r>
-      <w:r>
-        <w:rPr>
-          <w:color w:val="auto"/>
-          <w:sz w:val="24"/>
-          <w:szCs w:val="24"/>
-          <w:lang w:val="es-419"/>
-        </w:rPr>
-        <w:t>con el marco de trabajo</w:t>
-      </w:r>
-      <w:r>
-        <w:rPr>
-          <w:color w:val="auto"/>
-          <w:sz w:val="24"/>
-          <w:szCs w:val="24"/>
-        </w:rPr>
-        <w:t xml:space="preserve"> </w:t>
+      <w:bookmarkEnd w:id="1"/>
+    </w:p>
+    <w:p>
+      <w:r>
+        <w:t xml:space="preserve">Las costas sur-orientales de Cuba son recursos valiosos para el desarrollo económico y ecológico. Estas zonas costeras albergan ecosistemas diversos, importantes para la biodiversidad y el turismo, además de ser fundamentales para la economía local, incluyendo la pesca y actividades marítimas. Sin embargo, el aumento del nivel del mar y otros efectos del cambio climático están provocando un deterioro progresivo de estas áreas, afectando tanto el medio ambiente como las comunidades que dependen de ellas. </w:t>
+      </w:r>
+    </w:p>
+    <w:p>
+      <w:r>
+        <w:t xml:space="preserve">Este trabajo propone el desarrollo de un sistema de gestión que facilite la recopilación y análisis de datos sobre las costas sur-orientales, ayudando a las autoridades en la toma de decisiones para la protección y conservación de las mismas. El sistema se desarrollará utilizando la metodología XP (Programación Extrema) y herramientas como </w:t>
       </w:r>
       <w:proofErr w:type="spellStart"/>
       <w:r>
-        <w:rPr>
-          <w:color w:val="auto"/>
-          <w:sz w:val="24"/>
-          <w:szCs w:val="24"/>
-        </w:rPr>
         <w:t>React</w:t>
       </w:r>
       <w:proofErr w:type="spellEnd"/>
       <w:r>
-        <w:rPr>
-          <w:color w:val="auto"/>
-          <w:sz w:val="24"/>
-          <w:szCs w:val="24"/>
-        </w:rPr>
-        <w:t xml:space="preserve">, como marco </w:t>
-      </w:r>
-      <w:r>
-        <w:rPr>
-          <w:color w:val="auto"/>
-          <w:sz w:val="24"/>
-          <w:szCs w:val="24"/>
-        </w:rPr>
-        <w:t xml:space="preserve">de trabajo, Visual </w:t>
+        <w:t xml:space="preserve"> para el </w:t>
       </w:r>
       <w:proofErr w:type="spellStart"/>
       <w:r>
-        <w:rPr>
-          <w:color w:val="auto"/>
-          <w:sz w:val="24"/>
-          <w:szCs w:val="24"/>
-        </w:rPr>
-        <w:t>Paradigm</w:t>
+        <w:t>frontend</w:t>
       </w:r>
       <w:proofErr w:type="spellEnd"/>
       <w:r>
-        <w:rPr>
-          <w:color w:val="auto"/>
-          <w:sz w:val="24"/>
-          <w:szCs w:val="24"/>
-        </w:rPr>
-        <w:t xml:space="preserve"> (versión 8.0) para la realización de los </w:t>
-      </w:r>
-      <w:r>
-        <w:rPr>
-          <w:color w:val="auto"/>
-          <w:sz w:val="24"/>
-          <w:szCs w:val="24"/>
-        </w:rPr>
-        <w:t>diagramas de</w:t>
-      </w:r>
-      <w:r>
-        <w:rPr>
-          <w:color w:val="auto"/>
-          <w:sz w:val="24"/>
-          <w:szCs w:val="24"/>
-        </w:rPr>
-        <w:t xml:space="preserve"> la metodología empleada en la Ingeniería de Software, Mongo DB como </w:t>
-      </w:r>
-      <w:r>
-        <w:rPr>
-          <w:color w:val="auto"/>
-          <w:sz w:val="24"/>
-          <w:szCs w:val="24"/>
-        </w:rPr>
-        <w:t xml:space="preserve">sistema gestor de </w:t>
-      </w:r>
-      <w:r>
-        <w:rPr>
-          <w:color w:val="auto"/>
-          <w:sz w:val="24"/>
-          <w:szCs w:val="24"/>
-        </w:rPr>
-        <w:t>la base de datos y Visual Studio</w:t>
-      </w:r>
-      <w:r>
-        <w:rPr>
-          <w:color w:val="auto"/>
-          <w:sz w:val="24"/>
-          <w:szCs w:val="24"/>
-        </w:rPr>
-        <w:t xml:space="preserve"> </w:t>
+        <w:t xml:space="preserve">, MongoDB como base de datos y Visual Studio </w:t>
       </w:r>
       <w:proofErr w:type="spellStart"/>
       <w:r>
-        <w:rPr>
-          <w:color w:val="auto"/>
-          <w:sz w:val="24"/>
-          <w:szCs w:val="24"/>
-        </w:rPr>
         <w:t>Code</w:t>
       </w:r>
       <w:proofErr w:type="spellEnd"/>
       <w:r>
-        <w:rPr>
-          <w:color w:val="auto"/>
-          <w:sz w:val="24"/>
-          <w:szCs w:val="24"/>
-        </w:rPr>
-        <w:t xml:space="preserve"> como entorno de desarrollo de la aplicación </w:t>
-      </w:r>
-    </w:p>
-    <w:p>
-      <w:pPr>
-        <w:pStyle w:val="Encabezado"/>
-        <w:rPr>
-          <w:rStyle w:val="Enlacedelndice"/>
-          <w:color w:val="auto"/>
-          <w:sz w:val="24"/>
-          <w:szCs w:val="24"/>
-        </w:rPr>
-      </w:pPr>
-    </w:p>
-    <w:p>
-      <w:pPr>
-        <w:pStyle w:val="Encabezado"/>
-      </w:pPr>
-      <w:r>
-        <w:rPr>
-          <w:rStyle w:val="Enlacedelndice"/>
-          <w:color w:val="auto"/>
-          <w:sz w:val="24"/>
-          <w:szCs w:val="24"/>
-        </w:rPr>
-        <w:t xml:space="preserve">Palabras claves: </w:t>
-      </w:r>
-      <w:r>
-        <w:rPr>
-          <w:rStyle w:val="Enlacedelndice"/>
-          <w:color w:val="auto"/>
-          <w:sz w:val="24"/>
-          <w:szCs w:val="24"/>
-        </w:rPr>
-        <w:t>Sistema</w:t>
-      </w:r>
-      <w:r>
-        <w:rPr>
-          <w:rStyle w:val="Enlacedelndice"/>
-          <w:color w:val="auto"/>
-          <w:sz w:val="24"/>
-          <w:szCs w:val="24"/>
-        </w:rPr>
-        <w:t xml:space="preserve"> de gestión, </w:t>
-      </w:r>
-      <w:r>
-        <w:rPr>
-          <w:rStyle w:val="Enlacedelndice"/>
-          <w:color w:val="auto"/>
-          <w:sz w:val="24"/>
-          <w:szCs w:val="24"/>
-        </w:rPr>
-        <w:t xml:space="preserve">toma de decisiones, </w:t>
-      </w:r>
-      <w:r>
-        <w:rPr>
-          <w:rStyle w:val="Enlacedelndice"/>
-          <w:color w:val="auto"/>
-          <w:sz w:val="24"/>
-          <w:szCs w:val="24"/>
-        </w:rPr>
-        <w:t>GEOCUBA</w:t>
-      </w:r>
-      <w:r>
-        <w:rPr>
-          <w:rStyle w:val="Enlacedelndice"/>
-          <w:color w:val="auto"/>
-          <w:sz w:val="24"/>
-          <w:szCs w:val="24"/>
-        </w:rPr>
-        <w:t>, c</w:t>
-      </w:r>
-      <w:r>
-        <w:rPr>
-          <w:rStyle w:val="Enlacedelndice"/>
-          <w:color w:val="auto"/>
-          <w:sz w:val="24"/>
-          <w:szCs w:val="24"/>
-        </w:rPr>
-        <w:t xml:space="preserve">ambio </w:t>
-      </w:r>
-      <w:r>
-        <w:rPr>
-          <w:rStyle w:val="Enlacedelndice"/>
-          <w:color w:val="auto"/>
-          <w:sz w:val="24"/>
-          <w:szCs w:val="24"/>
-        </w:rPr>
-        <w:t>c</w:t>
-      </w:r>
-      <w:r>
-        <w:rPr>
-          <w:rStyle w:val="Enlacedelndice"/>
-          <w:color w:val="auto"/>
-          <w:sz w:val="24"/>
-          <w:szCs w:val="24"/>
-        </w:rPr>
-        <w:t>limático</w:t>
-      </w:r>
-    </w:p>
-    <w:bookmarkEnd w:id="1"/>
+        <w:t xml:space="preserve"> como entorno de desarrollo.</w:t>
+      </w:r>
+    </w:p>
     <w:p/>
-    <w:p/>
-    <w:p>
-      <w:r>
+    <w:p>
+      <w:r>
+        <w:rPr>
+          <w:b/>
+          <w:bCs/>
+        </w:rPr>
+        <w:t>Palabras claves:</w:t>
+      </w:r>
+      <w:r>
+        <w:t xml:space="preserve"> costas sur-orientales, cambio climático, sistema de gestión.</w:t>
+      </w:r>
+    </w:p>
+    <w:p>
+      <w:pPr>
+        <w:pStyle w:val="HTMLconformatoprevio"/>
+        <w:jc w:val="center"/>
+        <w:rPr>
+          <w:rFonts w:ascii="Arial Black" w:hAnsi="Arial Black" w:cs="Arial"/>
+          <w:b/>
+          <w:bCs/>
+          <w:sz w:val="32"/>
+          <w:szCs w:val="32"/>
+        </w:rPr>
+      </w:pPr>
+      <w:r>
+        <w:rPr>
+          <w:rStyle w:val="y2iqfc"/>
+          <w:rFonts w:ascii="Arial Black" w:hAnsi="Arial Black" w:cs="Arial"/>
+          <w:b/>
+          <w:bCs/>
+          <w:sz w:val="32"/>
+          <w:szCs w:val="32"/>
+          <w:lang w:val="en"/>
+        </w:rPr>
+        <w:t>Summary</w:t>
+      </w:r>
+    </w:p>
+    <w:p>
+      <w:pPr>
+        <w:tabs>
+          <w:tab w:val="left" w:pos="916"/>
+          <w:tab w:val="left" w:pos="1832"/>
+          <w:tab w:val="left" w:pos="2748"/>
+          <w:tab w:val="left" w:pos="3664"/>
+          <w:tab w:val="left" w:pos="4580"/>
+          <w:tab w:val="left" w:pos="5496"/>
+          <w:tab w:val="left" w:pos="6412"/>
+          <w:tab w:val="left" w:pos="7328"/>
+          <w:tab w:val="left" w:pos="8244"/>
+          <w:tab w:val="left" w:pos="9160"/>
+          <w:tab w:val="left" w:pos="10076"/>
+          <w:tab w:val="left" w:pos="10992"/>
+          <w:tab w:val="left" w:pos="11908"/>
+          <w:tab w:val="left" w:pos="12824"/>
+          <w:tab w:val="left" w:pos="13740"/>
+          <w:tab w:val="left" w:pos="14656"/>
+        </w:tabs>
+        <w:spacing w:after="0" w:line="240" w:lineRule="auto"/>
+        <w:rPr>
+          <w:rFonts w:eastAsia="Times New Roman"/>
+          <w:shd w:val="clear" w:color="auto" w:fill="auto"/>
+          <w:lang w:val="en" w:eastAsia="es-CU"/>
+        </w:rPr>
+      </w:pPr>
+      <w:r>
+        <w:rPr>
+          <w:rFonts w:eastAsia="Times New Roman"/>
+          <w:shd w:val="clear" w:color="auto" w:fill="auto"/>
+          <w:lang w:val="en" w:eastAsia="es-CU"/>
+        </w:rPr>
+        <w:t xml:space="preserve">The southeastern coasts of Cuba are valuable resources for economic and ecological development. These coastal areas are home to diverse ecosystems, important for biodiversity and tourism, as well as being fundamental for the local economy, including fishing and maritime activities. However, rising sea levels and other effects of climate change are causing a progressive deterioration of these areas, affecting both the environment and the communities that depend on them. </w:t>
+      </w:r>
+    </w:p>
+    <w:p>
+      <w:pPr>
+        <w:tabs>
+          <w:tab w:val="left" w:pos="916"/>
+          <w:tab w:val="left" w:pos="1832"/>
+          <w:tab w:val="left" w:pos="2748"/>
+          <w:tab w:val="left" w:pos="3664"/>
+          <w:tab w:val="left" w:pos="4580"/>
+          <w:tab w:val="left" w:pos="5496"/>
+          <w:tab w:val="left" w:pos="6412"/>
+          <w:tab w:val="left" w:pos="7328"/>
+          <w:tab w:val="left" w:pos="8244"/>
+          <w:tab w:val="left" w:pos="9160"/>
+          <w:tab w:val="left" w:pos="10076"/>
+          <w:tab w:val="left" w:pos="10992"/>
+          <w:tab w:val="left" w:pos="11908"/>
+          <w:tab w:val="left" w:pos="12824"/>
+          <w:tab w:val="left" w:pos="13740"/>
+          <w:tab w:val="left" w:pos="14656"/>
+        </w:tabs>
+        <w:spacing w:after="0" w:line="240" w:lineRule="auto"/>
+        <w:rPr>
+          <w:rFonts w:eastAsia="Times New Roman"/>
+          <w:shd w:val="clear" w:color="auto" w:fill="auto"/>
+          <w:lang w:val="en" w:eastAsia="es-CU"/>
+        </w:rPr>
+      </w:pPr>
+    </w:p>
+    <w:p>
+      <w:pPr>
+        <w:tabs>
+          <w:tab w:val="left" w:pos="916"/>
+          <w:tab w:val="left" w:pos="1832"/>
+          <w:tab w:val="left" w:pos="2748"/>
+          <w:tab w:val="left" w:pos="3664"/>
+          <w:tab w:val="left" w:pos="4580"/>
+          <w:tab w:val="left" w:pos="5496"/>
+          <w:tab w:val="left" w:pos="6412"/>
+          <w:tab w:val="left" w:pos="7328"/>
+          <w:tab w:val="left" w:pos="8244"/>
+          <w:tab w:val="left" w:pos="9160"/>
+          <w:tab w:val="left" w:pos="10076"/>
+          <w:tab w:val="left" w:pos="10992"/>
+          <w:tab w:val="left" w:pos="11908"/>
+          <w:tab w:val="left" w:pos="12824"/>
+          <w:tab w:val="left" w:pos="13740"/>
+          <w:tab w:val="left" w:pos="14656"/>
+        </w:tabs>
+        <w:spacing w:after="0" w:line="240" w:lineRule="auto"/>
+        <w:rPr>
+          <w:rFonts w:eastAsia="Times New Roman"/>
+          <w:shd w:val="clear" w:color="auto" w:fill="auto"/>
+          <w:lang w:val="en" w:eastAsia="es-CU"/>
+        </w:rPr>
+      </w:pPr>
+      <w:r>
+        <w:rPr>
+          <w:rFonts w:eastAsia="Times New Roman"/>
+          <w:shd w:val="clear" w:color="auto" w:fill="auto"/>
+          <w:lang w:val="en" w:eastAsia="es-CU"/>
+        </w:rPr>
+        <w:t xml:space="preserve">This work proposes the development of a management system that facilitates the collection and analysis of data on the southeastern coasts, helping authorities in decision-making for their protection and conservation. The system will be developed using the XP (Extreme Programming) methodology and tools such as React for the frontend, MongoDB as a database and Visual Studio Code as a development environment. </w:t>
+      </w:r>
+    </w:p>
+    <w:p>
+      <w:pPr>
+        <w:tabs>
+          <w:tab w:val="left" w:pos="916"/>
+          <w:tab w:val="left" w:pos="1832"/>
+          <w:tab w:val="left" w:pos="2748"/>
+          <w:tab w:val="left" w:pos="3664"/>
+          <w:tab w:val="left" w:pos="4580"/>
+          <w:tab w:val="left" w:pos="5496"/>
+          <w:tab w:val="left" w:pos="6412"/>
+          <w:tab w:val="left" w:pos="7328"/>
+          <w:tab w:val="left" w:pos="8244"/>
+          <w:tab w:val="left" w:pos="9160"/>
+          <w:tab w:val="left" w:pos="10076"/>
+          <w:tab w:val="left" w:pos="10992"/>
+          <w:tab w:val="left" w:pos="11908"/>
+          <w:tab w:val="left" w:pos="12824"/>
+          <w:tab w:val="left" w:pos="13740"/>
+          <w:tab w:val="left" w:pos="14656"/>
+        </w:tabs>
+        <w:spacing w:after="0" w:line="240" w:lineRule="auto"/>
+        <w:rPr>
+          <w:rFonts w:eastAsia="Times New Roman"/>
+          <w:shd w:val="clear" w:color="auto" w:fill="auto"/>
+          <w:lang w:val="en" w:eastAsia="es-CU"/>
+        </w:rPr>
+      </w:pPr>
+    </w:p>
+    <w:p>
+      <w:pPr>
+        <w:tabs>
+          <w:tab w:val="left" w:pos="916"/>
+          <w:tab w:val="left" w:pos="1832"/>
+          <w:tab w:val="left" w:pos="2748"/>
+          <w:tab w:val="left" w:pos="3664"/>
+          <w:tab w:val="left" w:pos="4580"/>
+          <w:tab w:val="left" w:pos="5496"/>
+          <w:tab w:val="left" w:pos="6412"/>
+          <w:tab w:val="left" w:pos="7328"/>
+          <w:tab w:val="left" w:pos="8244"/>
+          <w:tab w:val="left" w:pos="9160"/>
+          <w:tab w:val="left" w:pos="10076"/>
+          <w:tab w:val="left" w:pos="10992"/>
+          <w:tab w:val="left" w:pos="11908"/>
+          <w:tab w:val="left" w:pos="12824"/>
+          <w:tab w:val="left" w:pos="13740"/>
+          <w:tab w:val="left" w:pos="14656"/>
+        </w:tabs>
+        <w:spacing w:after="0" w:line="240" w:lineRule="auto"/>
+        <w:rPr>
+          <w:rFonts w:eastAsia="Times New Roman"/>
+          <w:shd w:val="clear" w:color="auto" w:fill="auto"/>
+          <w:lang w:val="en-US" w:eastAsia="es-CU"/>
+        </w:rPr>
+      </w:pPr>
+      <w:r>
+        <w:rPr>
+          <w:rFonts w:eastAsia="Times New Roman"/>
+          <w:b/>
+          <w:bCs/>
+          <w:shd w:val="clear" w:color="auto" w:fill="auto"/>
+          <w:lang w:val="en" w:eastAsia="es-CU"/>
+        </w:rPr>
+        <w:t>Keywords</w:t>
+      </w:r>
+      <w:r>
+        <w:rPr>
+          <w:rFonts w:eastAsia="Times New Roman"/>
+          <w:shd w:val="clear" w:color="auto" w:fill="auto"/>
+          <w:lang w:val="en" w:eastAsia="es-CU"/>
+        </w:rPr>
+        <w:t>: southeastern coasts, climate change, management system.</w:t>
+      </w:r>
+    </w:p>
+    <w:p>
+      <w:pPr>
+        <w:rPr>
+          <w:lang w:val="en-US"/>
+        </w:rPr>
+      </w:pPr>
+    </w:p>
+    <w:p>
+      <w:pPr>
+        <w:rPr>
+          <w:lang w:val="en-US"/>
+        </w:rPr>
+      </w:pPr>
+    </w:p>
+    <w:p>
+      <w:pPr>
+        <w:rPr>
+          <w:lang w:val="en-US"/>
+        </w:rPr>
+      </w:pPr>
+      <w:r>
+        <w:rPr>
+          <w:lang w:val="en-US"/>
+        </w:rPr>
         <w:br w:type="page"/>
       </w:r>
     </w:p>
@@ -4259,12 +4000,12 @@
         <w:pStyle w:val="Ttulo1"/>
         <w:jc w:val="center"/>
       </w:pPr>
-      <w:bookmarkStart w:id="5" w:name="_Toc176513907"/>
+      <w:bookmarkStart w:id="2" w:name="_Toc176513907"/>
       <w:r>
         <w:lastRenderedPageBreak/>
         <w:t>Introducción</w:t>
       </w:r>
-      <w:bookmarkEnd w:id="5"/>
+      <w:bookmarkEnd w:id="2"/>
     </w:p>
     <w:p>
       <w:pPr>
@@ -4273,13 +4014,14 @@
           <w:rFonts w:ascii="Arial" w:hAnsi="Arial" w:cs="Arial"/>
         </w:rPr>
       </w:pPr>
-      <w:bookmarkStart w:id="6" w:name="_Hlk176401627"/>
+      <w:bookmarkStart w:id="3" w:name="_Hlk176401627"/>
       <w:r>
         <w:rPr>
           <w:rFonts w:ascii="Arial" w:hAnsi="Arial" w:cs="Arial"/>
         </w:rPr>
         <w:t xml:space="preserve">El cambio climático ha sido causado por las actividades antrópicas que durante cientos de años se han desarrollado a nivel mundial, estas han ocasionado un impacto negativo y considerable como el aumento de la temperatura de la Tierra relacionado directamente con la emisión de gases de efecto invernadero (GEI) generados por las actividades productivas, sistemas de transporte con uso de combustibles fósiles, inadecuada gestión de residuos sólidos y en general, por el uso desmesurado de recursos naturales y pocas prácticas de sostenibilidad ambiental. </w:t>
       </w:r>
+      <w:bookmarkStart w:id="4" w:name="_Hlk188896628"/>
       <w:r>
         <w:rPr>
           <w:rFonts w:ascii="Arial" w:hAnsi="Arial" w:cs="Arial"/>
@@ -4311,6 +4053,7 @@
         <w:fldChar w:fldCharType="end"/>
       </w:r>
     </w:p>
+    <w:bookmarkEnd w:id="4"/>
     <w:p>
       <w:pPr>
         <w:pStyle w:val="NormalWeb"/>
@@ -4370,6 +4113,7 @@
         </w:rPr>
         <w:t xml:space="preserve">85% de las playas arenosas cubanas presentan indicios de erosión: 23 con erosión intensa y 195 con erosión moderada </w:t>
       </w:r>
+      <w:bookmarkStart w:id="5" w:name="_Hlk188896661"/>
       <w:r>
         <w:rPr>
           <w:rFonts w:ascii="Arial" w:hAnsi="Arial" w:cs="Arial"/>
@@ -4418,6 +4162,7 @@
         </w:rPr>
         <w:fldChar w:fldCharType="end"/>
       </w:r>
+      <w:bookmarkEnd w:id="5"/>
       <w:r>
         <w:rPr>
           <w:rFonts w:ascii="Arial" w:hAnsi="Arial" w:cs="Arial"/>
@@ -4573,6 +4318,7 @@
         </w:rPr>
         <w:t>en factores de índole cultural.</w:t>
       </w:r>
+      <w:bookmarkStart w:id="6" w:name="_Hlk188896704"/>
       <w:r>
         <w:rPr>
           <w:rFonts w:ascii="Arial" w:hAnsi="Arial" w:cs="Arial"/>
@@ -4618,6 +4364,7 @@
         <w:fldChar w:fldCharType="end"/>
       </w:r>
     </w:p>
+    <w:bookmarkEnd w:id="6"/>
     <w:p>
       <w:pPr>
         <w:pStyle w:val="NormalWeb"/>
@@ -4688,27 +4435,32 @@
         </w:rPr>
         <w:t xml:space="preserve"> </w:t>
       </w:r>
-      <w:r>
-        <w:rPr>
-          <w:rFonts w:ascii="Arial" w:hAnsi="Arial" w:cs="Arial"/>
+      <w:bookmarkStart w:id="9" w:name="_Hlk188896728"/>
+      <w:r>
+        <w:rPr>
+          <w:rFonts w:ascii="Arial" w:hAnsi="Arial" w:cs="Arial"/>
+          <w:u w:val="single"/>
         </w:rPr>
         <w:fldChar w:fldCharType="begin"/>
       </w:r>
       <w:r>
         <w:rPr>
           <w:rFonts w:ascii="Arial" w:hAnsi="Arial" w:cs="Arial"/>
+          <w:u w:val="single"/>
         </w:rPr>
         <w:instrText xml:space="preserve"> ADDIN ZOTERO_ITEM CSL_CITATION {"citationID":"reXoxmDA","properties":{"formattedCitation":"({\\i{}GEOCUBA - EcuRed}, s.\\uc0\\u160{}f.)","plainCitation":"(GEOCUBA - EcuRed, s. f.)","noteIndex":0},"citationItems":[{"id":"CyqMIT3o/6GVdMdpb","uris":["http://zotero.org/users/13351438/items/D3E8U27R"],"itemData":{"id":69,"type":"webpage","title":"GEOCUBA - EcuRed","URL":"https://www.ecured.cu/GEOCUBA","accessed":{"date-parts":[["2024",1,9]]}}}],"schema":"https://github.com/citation-style-language/schema/raw/master/csl-citation.json"} </w:instrText>
       </w:r>
       <w:r>
         <w:rPr>
           <w:rFonts w:ascii="Arial" w:hAnsi="Arial" w:cs="Arial"/>
+          <w:u w:val="single"/>
         </w:rPr>
         <w:fldChar w:fldCharType="separate"/>
       </w:r>
       <w:r>
         <w:rPr>
           <w:rFonts w:ascii="Arial" w:hAnsi="Arial" w:cs="Arial"/>
+          <w:u w:val="single"/>
         </w:rPr>
         <w:t>(</w:t>
       </w:r>
@@ -4717,27 +4469,32 @@
           <w:rFonts w:ascii="Arial" w:hAnsi="Arial" w:cs="Arial"/>
           <w:i/>
           <w:iCs/>
+          <w:u w:val="single"/>
         </w:rPr>
         <w:t>GEOCUBA - EcuRed</w:t>
       </w:r>
       <w:r>
         <w:rPr>
           <w:rFonts w:ascii="Arial" w:hAnsi="Arial" w:cs="Arial"/>
+          <w:u w:val="single"/>
         </w:rPr>
         <w:t>, s. f.)</w:t>
       </w:r>
       <w:r>
         <w:rPr>
           <w:rFonts w:ascii="Arial" w:hAnsi="Arial" w:cs="Arial"/>
+          <w:u w:val="single"/>
         </w:rPr>
         <w:fldChar w:fldCharType="end"/>
       </w:r>
       <w:r>
         <w:rPr>
           <w:rFonts w:ascii="Arial" w:hAnsi="Arial" w:cs="Arial"/>
+          <w:u w:val="single"/>
         </w:rPr>
         <w:t>.</w:t>
       </w:r>
+      <w:bookmarkEnd w:id="9"/>
     </w:p>
     <w:p>
       <w:pPr>
@@ -4747,7 +4504,7 @@
           <w:bCs/>
         </w:rPr>
       </w:pPr>
-      <w:commentRangeStart w:id="9"/>
+      <w:commentRangeStart w:id="10"/>
       <w:r>
         <w:rPr>
           <w:rFonts w:ascii="Arial" w:hAnsi="Arial" w:cs="Arial"/>
@@ -4761,14 +4518,14 @@
         </w:rPr>
         <w:t xml:space="preserve">transporte </w:t>
       </w:r>
-      <w:commentRangeEnd w:id="9"/>
+      <w:commentRangeEnd w:id="10"/>
       <w:r>
         <w:rPr>
           <w:rStyle w:val="Refdecomentario"/>
           <w:rFonts w:ascii="Arial" w:eastAsiaTheme="minorHAnsi" w:hAnsi="Arial" w:cs="Arial"/>
           <w:lang w:eastAsia="en-US"/>
         </w:rPr>
-        <w:commentReference w:id="9"/>
+        <w:commentReference w:id="10"/>
       </w:r>
       <w:r>
         <w:rPr>
@@ -4795,7 +4552,7 @@
         <w:t xml:space="preserve"> para investigar, predecir y monitorear el comportamiento de la línea costera y la erosión del mar en zonas de desarrollo de la economía y que no afecte el medio ambiente.</w:t>
       </w:r>
     </w:p>
-    <w:bookmarkEnd w:id="6"/>
+    <w:bookmarkEnd w:id="3"/>
     <w:p>
       <w:pPr>
         <w:pStyle w:val="NormalWeb"/>
@@ -4867,21 +4624,21 @@
         </w:rPr>
         <w:t xml:space="preserve">., la arena y otros recursos que se pierden en las playas por el aumento del nivel del mar) emplea </w:t>
       </w:r>
-      <w:commentRangeStart w:id="10"/>
+      <w:commentRangeStart w:id="11"/>
       <w:r>
         <w:rPr>
           <w:rFonts w:ascii="Arial" w:hAnsi="Arial" w:cs="Arial"/>
         </w:rPr>
         <w:t xml:space="preserve">una ecuación (CERC) </w:t>
       </w:r>
-      <w:commentRangeEnd w:id="10"/>
+      <w:commentRangeEnd w:id="11"/>
       <w:r>
         <w:rPr>
           <w:rStyle w:val="Refdecomentario"/>
           <w:rFonts w:ascii="Arial" w:eastAsiaTheme="minorHAnsi" w:hAnsi="Arial" w:cs="Arial"/>
           <w:lang w:eastAsia="en-US"/>
         </w:rPr>
-        <w:commentReference w:id="10"/>
+        <w:commentReference w:id="11"/>
       </w:r>
       <w:r>
         <w:rPr>
@@ -5022,7 +4779,7 @@
         </w:rPr>
         <w:t xml:space="preserve">, </w:t>
       </w:r>
-      <w:commentRangeStart w:id="11"/>
+      <w:commentRangeStart w:id="12"/>
       <w:r>
         <w:rPr>
           <w:rFonts w:ascii="Arial" w:hAnsi="Arial" w:cs="Arial"/>
@@ -5035,14 +4792,14 @@
         </w:rPr>
         <w:t xml:space="preserve"> y almacenar los datos para el cálculo del transporte de sedimentos en las costas cubanas.</w:t>
       </w:r>
-      <w:commentRangeEnd w:id="11"/>
+      <w:commentRangeEnd w:id="12"/>
       <w:r>
         <w:rPr>
           <w:rStyle w:val="Refdecomentario"/>
           <w:rFonts w:ascii="Arial" w:eastAsiaTheme="minorHAnsi" w:hAnsi="Arial" w:cs="Arial"/>
           <w:lang w:eastAsia="en-US"/>
         </w:rPr>
-        <w:commentReference w:id="11"/>
+        <w:commentReference w:id="12"/>
       </w:r>
     </w:p>
     <w:p>
@@ -5084,8 +4841,8 @@
         </w:rPr>
         <w:t xml:space="preserve">Determinar las bases teóricas-conceptuales y metodológicos referentes al </w:t>
       </w:r>
-      <w:bookmarkStart w:id="12" w:name="_Hlk187430645"/>
-      <w:bookmarkStart w:id="13" w:name="_Hlk187430716"/>
+      <w:bookmarkStart w:id="13" w:name="_Hlk187430645"/>
+      <w:bookmarkStart w:id="14" w:name="_Hlk187430716"/>
       <w:r>
         <w:rPr>
           <w:rFonts w:ascii="Arial" w:hAnsi="Arial" w:cs="Arial"/>
@@ -5093,7 +4850,7 @@
         </w:rPr>
         <w:t>cálculo del transporte de sedimentos en las costas cubanas</w:t>
       </w:r>
-      <w:bookmarkEnd w:id="12"/>
+      <w:bookmarkEnd w:id="13"/>
       <w:r>
         <w:rPr>
           <w:rFonts w:ascii="Arial" w:hAnsi="Arial" w:cs="Arial"/>
@@ -5101,7 +4858,7 @@
         </w:rPr>
         <w:t>.</w:t>
       </w:r>
-      <w:bookmarkEnd w:id="13"/>
+      <w:bookmarkEnd w:id="14"/>
     </w:p>
     <w:p>
       <w:pPr>
@@ -5783,7 +5540,7 @@
           <w:lang w:val="es-US"/>
         </w:rPr>
       </w:pPr>
-      <w:bookmarkStart w:id="14" w:name="_Hlk187443634"/>
+      <w:bookmarkStart w:id="15" w:name="_Hlk187443634"/>
       <w:r>
         <w:rPr>
           <w:rFonts w:ascii="Arial" w:hAnsi="Arial" w:cs="Arial"/>
@@ -5791,7 +5548,7 @@
         </w:rPr>
         <w:t>Facilitará el acceso y consulta de la información</w:t>
       </w:r>
-      <w:bookmarkEnd w:id="14"/>
+      <w:bookmarkEnd w:id="15"/>
       <w:r>
         <w:rPr>
           <w:rFonts w:ascii="Arial" w:hAnsi="Arial" w:cs="Arial"/>
@@ -5848,14 +5605,7 @@
           <w:rFonts w:ascii="Arial" w:hAnsi="Arial" w:cs="Arial"/>
           <w:lang w:val="es-US"/>
         </w:rPr>
-        <w:t>Posibilitará llevar un seguimiento detallado de las actividades de los usuarios</w:t>
-      </w:r>
-      <w:r>
-        <w:rPr>
-          <w:rFonts w:ascii="Arial" w:hAnsi="Arial" w:cs="Arial"/>
-          <w:lang w:val="es-US"/>
-        </w:rPr>
-        <w:t>.</w:t>
+        <w:t>Posibilitará llevar un seguimiento detallado de las actividades de los usuarios.</w:t>
       </w:r>
     </w:p>
     <w:p>
@@ -5877,14 +5627,7 @@
           <w:rFonts w:ascii="Arial" w:hAnsi="Arial" w:cs="Arial"/>
           <w:lang w:val="es-US"/>
         </w:rPr>
-        <w:t>Permitirá la generación de salvas automáticas de la información almacenada</w:t>
-      </w:r>
-      <w:r>
-        <w:rPr>
-          <w:rFonts w:ascii="Arial" w:hAnsi="Arial" w:cs="Arial"/>
-          <w:lang w:val="es-US"/>
-        </w:rPr>
-        <w:t>.</w:t>
+        <w:t>Permitirá la generación de salvas automáticas de la información almacenada.</w:t>
       </w:r>
     </w:p>
     <w:p>
@@ -5903,14 +5646,7 @@
           <w:lang w:val="es-US" w:eastAsia="es-ES"/>
         </w:rPr>
         <w:lastRenderedPageBreak/>
-        <w:t>Facilitará opciones de impresión y conversión a documentos de la información registrada en el sistema</w:t>
-      </w:r>
-      <w:r>
-        <w:rPr>
-          <w:rFonts w:eastAsia="Times New Roman"/>
-          <w:lang w:val="es-US" w:eastAsia="es-ES"/>
-        </w:rPr>
-        <w:t>.</w:t>
+        <w:t>Facilitará opciones de impresión y conversión a documentos de la información registrada en el sistema.</w:t>
       </w:r>
     </w:p>
     <w:p>
@@ -5960,12 +5696,12 @@
       <w:pPr>
         <w:pStyle w:val="Ttulo1"/>
       </w:pPr>
-      <w:bookmarkStart w:id="15" w:name="_Toc176513908"/>
+      <w:bookmarkStart w:id="16" w:name="_Toc176513908"/>
       <w:r>
         <w:lastRenderedPageBreak/>
         <w:t>Capítulo 1 Marco Teórico Conceptual</w:t>
       </w:r>
-      <w:bookmarkEnd w:id="15"/>
+      <w:bookmarkEnd w:id="16"/>
     </w:p>
     <w:p>
       <w:pPr>
@@ -5974,7 +5710,7 @@
           <w:u w:val="single"/>
         </w:rPr>
       </w:pPr>
-      <w:bookmarkStart w:id="16" w:name="_Hlk176402943"/>
+      <w:bookmarkStart w:id="17" w:name="_Hlk176402943"/>
       <w:r>
         <w:t>En este capítulo se explican</w:t>
       </w:r>
@@ -5987,27 +5723,27 @@
       <w:r>
         <w:t xml:space="preserve">los principales aspectos teóricos, los conceptos de las tecnologías y la caracterización </w:t>
       </w:r>
-      <w:commentRangeStart w:id="17"/>
+      <w:commentRangeStart w:id="18"/>
       <w:r>
         <w:t>de las herramientas computacionales utilizadas</w:t>
       </w:r>
-      <w:commentRangeEnd w:id="17"/>
+      <w:commentRangeEnd w:id="18"/>
       <w:r>
         <w:rPr>
           <w:rStyle w:val="Refdecomentario"/>
         </w:rPr>
-        <w:commentReference w:id="17"/>
+        <w:commentReference w:id="18"/>
       </w:r>
     </w:p>
     <w:p>
       <w:pPr>
         <w:pStyle w:val="Ttulo2"/>
       </w:pPr>
-      <w:bookmarkStart w:id="18" w:name="_Toc176513909"/>
+      <w:bookmarkStart w:id="19" w:name="_Toc176513909"/>
       <w:r>
         <w:t>Estado del Arte</w:t>
       </w:r>
-      <w:bookmarkEnd w:id="18"/>
+      <w:bookmarkEnd w:id="19"/>
     </w:p>
     <w:p>
       <w:r>
@@ -6024,11 +5760,11 @@
       <w:r>
         <w:t xml:space="preserve"> </w:t>
       </w:r>
-      <w:bookmarkStart w:id="19" w:name="_Toc176513910"/>
+      <w:bookmarkStart w:id="20" w:name="_Toc176513910"/>
       <w:r>
         <w:t>Ámbito Internacional</w:t>
       </w:r>
-      <w:bookmarkEnd w:id="19"/>
+      <w:bookmarkEnd w:id="20"/>
     </w:p>
     <w:p>
       <w:pPr>
@@ -6038,12 +5774,12 @@
           <w:numId w:val="15"/>
         </w:numPr>
       </w:pPr>
-      <w:commentRangeStart w:id="20"/>
       <w:commentRangeStart w:id="21"/>
+      <w:commentRangeStart w:id="22"/>
       <w:r>
         <w:t xml:space="preserve">Delft3D </w:t>
       </w:r>
-      <w:commentRangeEnd w:id="20"/>
+      <w:commentRangeEnd w:id="21"/>
       <w:r>
         <w:rPr>
           <w:rStyle w:val="Refdecomentario"/>
@@ -6051,9 +5787,9 @@
           <w:b w:val="0"/>
           <w:iCs w:val="0"/>
         </w:rPr>
-        <w:commentReference w:id="20"/>
-      </w:r>
-      <w:commentRangeEnd w:id="21"/>
+        <w:commentReference w:id="21"/>
+      </w:r>
+      <w:commentRangeEnd w:id="22"/>
       <w:r>
         <w:rPr>
           <w:rStyle w:val="Refdecomentario"/>
@@ -6061,7 +5797,7 @@
           <w:b w:val="0"/>
           <w:iCs w:val="0"/>
         </w:rPr>
-        <w:commentReference w:id="21"/>
+        <w:commentReference w:id="22"/>
       </w:r>
       <w:r>
         <w:rPr>
@@ -6421,8 +6157,8 @@
       <w:pPr>
         <w:pStyle w:val="Ttulo4"/>
       </w:pPr>
-      <w:commentRangeStart w:id="22"/>
       <w:commentRangeStart w:id="23"/>
+      <w:commentRangeStart w:id="24"/>
       <w:r>
         <w:lastRenderedPageBreak/>
         <w:t>Mike 21</w:t>
@@ -6541,23 +6277,23 @@
         </w:rPr>
         <w:t xml:space="preserve">. Simula diversos aspectos </w:t>
       </w:r>
-      <w:commentRangeEnd w:id="22"/>
+      <w:commentRangeEnd w:id="23"/>
       <w:r>
         <w:rPr>
           <w:rStyle w:val="Refdecomentario"/>
           <w:rFonts w:ascii="Arial" w:eastAsiaTheme="minorHAnsi" w:hAnsi="Arial" w:cs="Arial"/>
           <w:lang w:eastAsia="en-US"/>
         </w:rPr>
-        <w:commentReference w:id="22"/>
-      </w:r>
-      <w:commentRangeEnd w:id="23"/>
+        <w:commentReference w:id="23"/>
+      </w:r>
+      <w:commentRangeEnd w:id="24"/>
       <w:r>
         <w:rPr>
           <w:rStyle w:val="Refdecomentario"/>
           <w:rFonts w:ascii="Arial" w:eastAsiaTheme="minorHAnsi" w:hAnsi="Arial" w:cs="Arial"/>
           <w:lang w:eastAsia="en-US"/>
         </w:rPr>
-        <w:commentReference w:id="23"/>
+        <w:commentReference w:id="24"/>
       </w:r>
       <w:r>
         <w:rPr>
@@ -6762,16 +6498,16 @@
           <w:numId w:val="10"/>
         </w:numPr>
       </w:pPr>
-      <w:commentRangeStart w:id="24"/>
+      <w:commentRangeStart w:id="25"/>
       <w:r>
         <w:t xml:space="preserve">Es un software costoso. </w:t>
       </w:r>
-      <w:commentRangeEnd w:id="24"/>
+      <w:commentRangeEnd w:id="25"/>
       <w:r>
         <w:rPr>
           <w:rStyle w:val="Refdecomentario"/>
         </w:rPr>
-        <w:commentReference w:id="24"/>
+        <w:commentReference w:id="25"/>
       </w:r>
       <w:r>
         <w:t>Esto puede ser un obstáculo para su uso por parte de pequeñas empresas y organizaciones.</w:t>
@@ -7059,12 +6795,12 @@
       <w:pPr>
         <w:pStyle w:val="Ttulo3"/>
       </w:pPr>
-      <w:bookmarkStart w:id="25" w:name="_Toc176513911"/>
-      <w:bookmarkEnd w:id="16"/>
+      <w:bookmarkStart w:id="26" w:name="_Toc176513911"/>
+      <w:bookmarkEnd w:id="17"/>
       <w:r>
         <w:t xml:space="preserve"> Ámbito Nacional</w:t>
       </w:r>
-      <w:bookmarkEnd w:id="25"/>
+      <w:bookmarkEnd w:id="26"/>
     </w:p>
     <w:p>
       <w:pPr>
@@ -7214,12 +6950,12 @@
       <w:pPr>
         <w:pStyle w:val="Ttulo2"/>
       </w:pPr>
-      <w:bookmarkStart w:id="26" w:name="_Toc176513912"/>
-      <w:bookmarkStart w:id="27" w:name="_Hlk176949920"/>
+      <w:bookmarkStart w:id="27" w:name="_Toc176513912"/>
+      <w:bookmarkStart w:id="28" w:name="_Hlk176949920"/>
       <w:r>
         <w:t>Gestión</w:t>
       </w:r>
-      <w:bookmarkEnd w:id="26"/>
+      <w:bookmarkEnd w:id="27"/>
     </w:p>
     <w:p>
       <w:r>
@@ -7245,11 +6981,11 @@
       <w:pPr>
         <w:pStyle w:val="Ttulo2"/>
       </w:pPr>
-      <w:bookmarkStart w:id="28" w:name="_Toc176513913"/>
+      <w:bookmarkStart w:id="29" w:name="_Toc176513913"/>
       <w:r>
         <w:t>Sistema de Gestión</w:t>
       </w:r>
-      <w:bookmarkEnd w:id="28"/>
+      <w:bookmarkEnd w:id="29"/>
       <w:r>
         <w:t xml:space="preserve"> </w:t>
       </w:r>
@@ -7319,11 +7055,11 @@
       <w:pPr>
         <w:pStyle w:val="Ttulo2"/>
       </w:pPr>
-      <w:bookmarkStart w:id="29" w:name="_Toc176513914"/>
+      <w:bookmarkStart w:id="30" w:name="_Toc176513914"/>
       <w:r>
         <w:t>Servicios Web</w:t>
       </w:r>
-      <w:bookmarkEnd w:id="29"/>
+      <w:bookmarkEnd w:id="30"/>
       <w:r>
         <w:t xml:space="preserve"> </w:t>
       </w:r>
@@ -7378,15 +7114,15 @@
       <w:pPr>
         <w:pStyle w:val="Ttulo2"/>
       </w:pPr>
-      <w:bookmarkStart w:id="30" w:name="_Toc88600706"/>
-      <w:bookmarkStart w:id="31" w:name="_Toc88579756"/>
-      <w:bookmarkStart w:id="32" w:name="_Toc176513915"/>
+      <w:bookmarkStart w:id="31" w:name="_Toc88600706"/>
+      <w:bookmarkStart w:id="32" w:name="_Toc88579756"/>
+      <w:bookmarkStart w:id="33" w:name="_Toc176513915"/>
       <w:r>
         <w:t>Arquitectura de Microservicios</w:t>
       </w:r>
-      <w:bookmarkEnd w:id="30"/>
       <w:bookmarkEnd w:id="31"/>
       <w:bookmarkEnd w:id="32"/>
+      <w:bookmarkEnd w:id="33"/>
     </w:p>
     <w:p>
       <w:r>
@@ -7431,15 +7167,15 @@
           <w:shd w:val="clear" w:color="auto" w:fill="auto"/>
         </w:rPr>
       </w:pPr>
-      <w:bookmarkStart w:id="33" w:name="_Toc88600707"/>
-      <w:bookmarkStart w:id="34" w:name="_Toc88579757"/>
-      <w:bookmarkStart w:id="35" w:name="_Toc176513916"/>
+      <w:bookmarkStart w:id="34" w:name="_Toc88600707"/>
+      <w:bookmarkStart w:id="35" w:name="_Toc88579757"/>
+      <w:bookmarkStart w:id="36" w:name="_Toc176513916"/>
       <w:r>
         <w:t>Pruebas de Software</w:t>
       </w:r>
-      <w:bookmarkEnd w:id="33"/>
       <w:bookmarkEnd w:id="34"/>
       <w:bookmarkEnd w:id="35"/>
+      <w:bookmarkEnd w:id="36"/>
     </w:p>
     <w:p>
       <w:pPr>
@@ -7451,8 +7187,8 @@
           <w:lang w:val="es-CU" w:eastAsia="es-CU"/>
         </w:rPr>
       </w:pPr>
-      <w:commentRangeStart w:id="36"/>
       <w:commentRangeStart w:id="37"/>
+      <w:commentRangeStart w:id="38"/>
       <w:r>
         <w:rPr>
           <w:rFonts w:eastAsia="Times New Roman"/>
@@ -7671,21 +7407,21 @@
         </w:rPr>
         <w:t xml:space="preserve"> de Software se trata básicamente del conjunto de actividades dentro del desarrollo de un software permitiendo así tener procesos, métodos </w:t>
       </w:r>
-      <w:commentRangeEnd w:id="36"/>
+      <w:commentRangeEnd w:id="37"/>
       <w:r>
         <w:rPr>
           <w:rStyle w:val="Refdecomentario"/>
           <w:sz w:val="24"/>
           <w:szCs w:val="24"/>
         </w:rPr>
-        <w:commentReference w:id="36"/>
-      </w:r>
-      <w:commentRangeEnd w:id="37"/>
+        <w:commentReference w:id="37"/>
+      </w:r>
+      <w:commentRangeEnd w:id="38"/>
       <w:r>
         <w:rPr>
           <w:rStyle w:val="Refdecomentario"/>
         </w:rPr>
-        <w:commentReference w:id="37"/>
+        <w:commentReference w:id="38"/>
       </w:r>
       <w:r>
         <w:rPr>
@@ -7768,11 +7504,11 @@
       <w:pPr>
         <w:pStyle w:val="Ttulo2"/>
       </w:pPr>
-      <w:bookmarkStart w:id="38" w:name="_Toc176513917"/>
+      <w:bookmarkStart w:id="39" w:name="_Toc176513917"/>
       <w:r>
         <w:t>Herramientas y tecnologías utilizadas en el desarrollo del sistema</w:t>
       </w:r>
-      <w:bookmarkEnd w:id="38"/>
+      <w:bookmarkEnd w:id="39"/>
       <w:r>
         <w:t xml:space="preserve"> </w:t>
       </w:r>
@@ -7888,7 +7624,7 @@
           <w:u w:val="single"/>
         </w:rPr>
       </w:pPr>
-      <w:bookmarkStart w:id="39" w:name="_Toc176513918"/>
+      <w:bookmarkStart w:id="40" w:name="_Toc176513918"/>
       <w:r>
         <w:rPr>
           <w:u w:val="single"/>
@@ -7902,7 +7638,7 @@
         </w:rPr>
         <w:t>Code</w:t>
       </w:r>
-      <w:bookmarkEnd w:id="39"/>
+      <w:bookmarkEnd w:id="40"/>
       <w:proofErr w:type="spellEnd"/>
     </w:p>
     <w:p>
@@ -8072,7 +7808,7 @@
       <w:pPr>
         <w:pStyle w:val="Ttulo3"/>
       </w:pPr>
-      <w:bookmarkStart w:id="40" w:name="_Toc176513919"/>
+      <w:bookmarkStart w:id="41" w:name="_Toc176513919"/>
       <w:r>
         <w:t xml:space="preserve">Visual </w:t>
       </w:r>
@@ -8080,7 +7816,7 @@
       <w:r>
         <w:t>Paradigm</w:t>
       </w:r>
-      <w:bookmarkEnd w:id="40"/>
+      <w:bookmarkEnd w:id="41"/>
       <w:proofErr w:type="spellEnd"/>
       <w:r>
         <w:t xml:space="preserve"> </w:t>
@@ -8127,11 +7863,11 @@
       <w:pPr>
         <w:pStyle w:val="Ttulo3"/>
       </w:pPr>
-      <w:bookmarkStart w:id="41" w:name="_Toc176513920"/>
+      <w:bookmarkStart w:id="42" w:name="_Toc176513920"/>
       <w:r>
         <w:t>Git</w:t>
       </w:r>
-      <w:bookmarkEnd w:id="41"/>
+      <w:bookmarkEnd w:id="42"/>
       <w:r>
         <w:t xml:space="preserve"> </w:t>
       </w:r>
@@ -8160,7 +7896,7 @@
       <w:pPr>
         <w:pStyle w:val="Ttulo3"/>
       </w:pPr>
-      <w:bookmarkStart w:id="42" w:name="_Toc176513921"/>
+      <w:bookmarkStart w:id="43" w:name="_Toc176513921"/>
       <w:proofErr w:type="spellStart"/>
       <w:r>
         <w:t>Pos</w:t>
@@ -8171,7 +7907,7 @@
       <w:r>
         <w:t>man</w:t>
       </w:r>
-      <w:bookmarkEnd w:id="42"/>
+      <w:bookmarkEnd w:id="43"/>
       <w:proofErr w:type="spellEnd"/>
       <w:r>
         <w:t xml:space="preserve"> </w:t>
@@ -8333,7 +8069,7 @@
       <w:pPr>
         <w:pStyle w:val="Ttulo3"/>
       </w:pPr>
-      <w:bookmarkStart w:id="43" w:name="_Toc176513922"/>
+      <w:bookmarkStart w:id="44" w:name="_Toc176513922"/>
       <w:r>
         <w:t xml:space="preserve">Mongo </w:t>
       </w:r>
@@ -8341,7 +8077,7 @@
       <w:r>
         <w:t>Compass</w:t>
       </w:r>
-      <w:bookmarkEnd w:id="43"/>
+      <w:bookmarkEnd w:id="44"/>
       <w:proofErr w:type="spellEnd"/>
       <w:r>
         <w:t xml:space="preserve">  </w:t>
@@ -8422,7 +8158,7 @@
       <w:pPr>
         <w:pStyle w:val="Ttulo3"/>
       </w:pPr>
-      <w:bookmarkStart w:id="44" w:name="_Toc176513923"/>
+      <w:bookmarkStart w:id="45" w:name="_Toc176513923"/>
       <w:proofErr w:type="spellStart"/>
       <w:r>
         <w:t>Node</w:t>
@@ -8434,7 +8170,7 @@
       <w:r>
         <w:t>.JS</w:t>
       </w:r>
-      <w:bookmarkEnd w:id="44"/>
+      <w:bookmarkEnd w:id="45"/>
     </w:p>
     <w:p>
       <w:r>
@@ -8509,11 +8245,11 @@
       <w:pPr>
         <w:pStyle w:val="Ttulo2"/>
       </w:pPr>
-      <w:bookmarkStart w:id="45" w:name="_Toc176513924"/>
+      <w:bookmarkStart w:id="46" w:name="_Toc176513924"/>
       <w:r>
         <w:t>Lenguajes a emplear en el desarrollo del sistema</w:t>
       </w:r>
-      <w:bookmarkEnd w:id="45"/>
+      <w:bookmarkEnd w:id="46"/>
       <w:r>
         <w:t xml:space="preserve"> </w:t>
       </w:r>
@@ -8692,12 +8428,12 @@
       <w:pPr>
         <w:pStyle w:val="Ttulo3"/>
       </w:pPr>
-      <w:bookmarkStart w:id="46" w:name="_Toc176513925"/>
+      <w:bookmarkStart w:id="47" w:name="_Toc176513925"/>
       <w:proofErr w:type="spellStart"/>
       <w:r>
         <w:t>React</w:t>
       </w:r>
-      <w:bookmarkEnd w:id="46"/>
+      <w:bookmarkEnd w:id="47"/>
       <w:proofErr w:type="spellEnd"/>
       <w:r>
         <w:t xml:space="preserve"> </w:t>
@@ -8754,11 +8490,11 @@
       <w:pPr>
         <w:pStyle w:val="Ttulo3"/>
       </w:pPr>
-      <w:bookmarkStart w:id="47" w:name="_Toc176513926"/>
+      <w:bookmarkStart w:id="48" w:name="_Toc176513926"/>
       <w:r>
         <w:t>HTML</w:t>
       </w:r>
-      <w:bookmarkEnd w:id="47"/>
+      <w:bookmarkEnd w:id="48"/>
     </w:p>
     <w:p>
       <w:r>
@@ -8834,11 +8570,11 @@
       <w:pPr>
         <w:pStyle w:val="Ttulo3"/>
       </w:pPr>
-      <w:bookmarkStart w:id="48" w:name="_Toc176513927"/>
+      <w:bookmarkStart w:id="49" w:name="_Toc176513927"/>
       <w:r>
         <w:t>CSS</w:t>
       </w:r>
-      <w:bookmarkEnd w:id="48"/>
+      <w:bookmarkEnd w:id="49"/>
     </w:p>
     <w:p>
       <w:r>
@@ -8880,13 +8616,13 @@
       <w:pPr>
         <w:pStyle w:val="Ttulo3"/>
       </w:pPr>
-      <w:bookmarkStart w:id="49" w:name="_Toc176513928"/>
+      <w:bookmarkStart w:id="50" w:name="_Toc176513928"/>
       <w:proofErr w:type="spellStart"/>
       <w:r>
         <w:lastRenderedPageBreak/>
         <w:t>Javascript</w:t>
       </w:r>
-      <w:bookmarkEnd w:id="49"/>
+      <w:bookmarkEnd w:id="50"/>
       <w:proofErr w:type="spellEnd"/>
     </w:p>
     <w:p>
@@ -8936,11 +8672,11 @@
       <w:pPr>
         <w:pStyle w:val="Ttulo3"/>
       </w:pPr>
-      <w:bookmarkStart w:id="50" w:name="_Toc176513929"/>
+      <w:bookmarkStart w:id="51" w:name="_Toc176513929"/>
       <w:r>
         <w:t>Mongo DB</w:t>
       </w:r>
-      <w:bookmarkEnd w:id="50"/>
+      <w:bookmarkEnd w:id="51"/>
     </w:p>
     <w:p>
       <w:pPr>
@@ -8983,11 +8719,11 @@
       <w:pPr>
         <w:pStyle w:val="Ttulo2"/>
       </w:pPr>
-      <w:bookmarkStart w:id="51" w:name="_Toc176513930"/>
+      <w:bookmarkStart w:id="52" w:name="_Toc176513930"/>
       <w:r>
         <w:t>Arquitectura Cliente-Servidor</w:t>
       </w:r>
-      <w:bookmarkEnd w:id="51"/>
+      <w:bookmarkEnd w:id="52"/>
       <w:r>
         <w:t xml:space="preserve"> </w:t>
       </w:r>
@@ -9004,7 +8740,7 @@
           <w:szCs w:val="24"/>
         </w:rPr>
       </w:pPr>
-      <w:bookmarkStart w:id="52" w:name="_Toc176513931"/>
+      <w:bookmarkStart w:id="53" w:name="_Toc176513931"/>
       <w:r>
         <w:rPr>
           <w:rStyle w:val="Ttulo1Car"/>
@@ -9016,7 +8752,7 @@
         </w:rPr>
         <w:t>Metodologías de Desarrollo Programación Extrema (XP)</w:t>
       </w:r>
-      <w:bookmarkEnd w:id="52"/>
+      <w:bookmarkEnd w:id="53"/>
     </w:p>
     <w:p>
       <w:r>
@@ -9159,10 +8895,10 @@
           <w:rFonts w:ascii="Arial" w:hAnsi="Arial" w:cs="Arial"/>
         </w:rPr>
       </w:pPr>
-      <w:bookmarkStart w:id="53" w:name="_Toc176513932"/>
+      <w:bookmarkStart w:id="54" w:name="_Toc176513932"/>
     </w:p>
     <w:p/>
-    <w:bookmarkEnd w:id="27"/>
+    <w:bookmarkEnd w:id="28"/>
     <w:p/>
     <w:p>
       <w:pPr>
@@ -9177,10 +8913,10 @@
       <w:r>
         <w:t xml:space="preserve"> Planificación y Diseño</w:t>
       </w:r>
-      <w:bookmarkEnd w:id="53"/>
-    </w:p>
-    <w:p>
-      <w:bookmarkStart w:id="54" w:name="_Hlk176950327"/>
+      <w:bookmarkEnd w:id="54"/>
+    </w:p>
+    <w:p>
+      <w:bookmarkStart w:id="55" w:name="_Hlk176950327"/>
       <w:r>
         <w:t xml:space="preserve">Introducción al Capítulo </w:t>
       </w:r>
@@ -9193,12 +8929,12 @@
           <w:numId w:val="22"/>
         </w:numPr>
       </w:pPr>
-      <w:bookmarkStart w:id="55" w:name="_Toc176513933"/>
-      <w:bookmarkStart w:id="56" w:name="_Hlk176950268"/>
+      <w:bookmarkStart w:id="56" w:name="_Toc176513933"/>
+      <w:bookmarkStart w:id="57" w:name="_Hlk176950268"/>
       <w:r>
         <w:t>Descripción del proceso de cálculo del transporte de sedimentos</w:t>
       </w:r>
-      <w:bookmarkEnd w:id="55"/>
+      <w:bookmarkEnd w:id="56"/>
     </w:p>
     <w:p>
       <w:r>
@@ -9312,7 +9048,7 @@
         <w:t>-Altura</w:t>
       </w:r>
     </w:p>
-    <w:bookmarkEnd w:id="54"/>
+    <w:bookmarkEnd w:id="55"/>
     <w:p/>
     <w:p/>
     <w:p/>
@@ -9329,11 +9065,11 @@
         </w:numPr>
         <w:ind w:left="465" w:hanging="405"/>
       </w:pPr>
-      <w:bookmarkStart w:id="57" w:name="_Toc176513934"/>
+      <w:bookmarkStart w:id="58" w:name="_Toc176513934"/>
       <w:r>
         <w:t>2.1: Actores del Sistema</w:t>
       </w:r>
-      <w:bookmarkEnd w:id="57"/>
+      <w:bookmarkEnd w:id="58"/>
     </w:p>
     <w:p>
       <w:r>
@@ -9444,7 +9180,7 @@
                 <w:szCs w:val="22"/>
               </w:rPr>
             </w:pPr>
-            <w:commentRangeStart w:id="58"/>
+            <w:commentRangeStart w:id="59"/>
             <w:r>
               <w:rPr>
                 <w:color w:val="auto"/>
@@ -9453,14 +9189,14 @@
               </w:rPr>
               <w:t>Trabajador</w:t>
             </w:r>
-            <w:commentRangeEnd w:id="58"/>
+            <w:commentRangeEnd w:id="59"/>
             <w:r>
               <w:rPr>
                 <w:rStyle w:val="Refdecomentario"/>
                 <w:color w:val="auto"/>
                 <w:lang w:eastAsia="en-US"/>
               </w:rPr>
-              <w:commentReference w:id="58"/>
+              <w:commentReference w:id="59"/>
             </w:r>
           </w:p>
         </w:tc>
@@ -9555,7 +9291,7 @@
           <w:u w:val="single"/>
         </w:rPr>
       </w:pPr>
-      <w:bookmarkStart w:id="59" w:name="_Toc176513935"/>
+      <w:bookmarkStart w:id="60" w:name="_Toc176513935"/>
       <w:r>
         <w:rPr>
           <w:rStyle w:val="Ttulo1Car"/>
@@ -9567,7 +9303,7 @@
         </w:rPr>
         <w:t>2.2: Funcionalidades del Sistema</w:t>
       </w:r>
-      <w:bookmarkEnd w:id="59"/>
+      <w:bookmarkEnd w:id="60"/>
     </w:p>
     <w:p>
       <w:pPr>
@@ -9621,8 +9357,8 @@
           <w:u w:val="single"/>
         </w:rPr>
       </w:pPr>
-      <w:bookmarkStart w:id="60" w:name="_Toc176513936"/>
-      <w:bookmarkEnd w:id="60"/>
+      <w:bookmarkStart w:id="61" w:name="_Toc176513936"/>
+      <w:bookmarkEnd w:id="61"/>
     </w:p>
     <w:p>
       <w:pPr>
@@ -9645,8 +9381,8 @@
           <w:u w:val="single"/>
         </w:rPr>
       </w:pPr>
-      <w:bookmarkStart w:id="61" w:name="_Toc176513937"/>
-      <w:bookmarkEnd w:id="61"/>
+      <w:bookmarkStart w:id="62" w:name="_Toc176513937"/>
+      <w:bookmarkEnd w:id="62"/>
     </w:p>
     <w:p>
       <w:pPr>
@@ -9669,8 +9405,8 @@
           <w:u w:val="single"/>
         </w:rPr>
       </w:pPr>
-      <w:bookmarkStart w:id="62" w:name="_Toc176513938"/>
-      <w:bookmarkEnd w:id="62"/>
+      <w:bookmarkStart w:id="63" w:name="_Toc176513938"/>
+      <w:bookmarkEnd w:id="63"/>
     </w:p>
     <w:p>
       <w:pPr>
@@ -9693,8 +9429,8 @@
           <w:u w:val="single"/>
         </w:rPr>
       </w:pPr>
-      <w:bookmarkStart w:id="63" w:name="_Toc176513939"/>
-      <w:bookmarkEnd w:id="63"/>
+      <w:bookmarkStart w:id="64" w:name="_Toc176513939"/>
+      <w:bookmarkEnd w:id="64"/>
     </w:p>
     <w:p>
       <w:pPr>
@@ -9717,8 +9453,8 @@
           <w:u w:val="single"/>
         </w:rPr>
       </w:pPr>
-      <w:bookmarkStart w:id="64" w:name="_Toc176513940"/>
-      <w:bookmarkEnd w:id="64"/>
+      <w:bookmarkStart w:id="65" w:name="_Toc176513940"/>
+      <w:bookmarkEnd w:id="65"/>
     </w:p>
     <w:p>
       <w:pPr>
@@ -9741,8 +9477,8 @@
           <w:u w:val="single"/>
         </w:rPr>
       </w:pPr>
-      <w:bookmarkStart w:id="65" w:name="_Toc176513941"/>
-      <w:bookmarkEnd w:id="65"/>
+      <w:bookmarkStart w:id="66" w:name="_Toc176513941"/>
+      <w:bookmarkEnd w:id="66"/>
     </w:p>
     <w:p>
       <w:pPr>
@@ -9756,7 +9492,7 @@
           <w:szCs w:val="24"/>
         </w:rPr>
       </w:pPr>
-      <w:bookmarkStart w:id="66" w:name="_Toc176513942"/>
+      <w:bookmarkStart w:id="67" w:name="_Toc176513942"/>
       <w:r>
         <w:rPr>
           <w:rStyle w:val="Ttulo1Car"/>
@@ -9768,7 +9504,7 @@
         </w:rPr>
         <w:t>Requisitos Funcionales:</w:t>
       </w:r>
-      <w:bookmarkEnd w:id="66"/>
+      <w:bookmarkEnd w:id="67"/>
     </w:p>
     <w:p>
       <w:r>
@@ -9824,35 +9560,35 @@
           <w:lang w:eastAsia="es-ES"/>
         </w:rPr>
       </w:pPr>
-      <w:bookmarkStart w:id="67" w:name="_Hlk185234264"/>
+      <w:bookmarkStart w:id="68" w:name="_Hlk185234264"/>
       <w:r>
         <w:rPr>
           <w:lang w:eastAsia="es-ES"/>
         </w:rPr>
         <w:t xml:space="preserve">El Sistema </w:t>
       </w:r>
-      <w:commentRangeStart w:id="68"/>
       <w:commentRangeStart w:id="69"/>
+      <w:commentRangeStart w:id="70"/>
       <w:r>
         <w:rPr>
           <w:lang w:eastAsia="es-ES"/>
         </w:rPr>
         <w:t xml:space="preserve"> </w:t>
       </w:r>
-      <w:commentRangeEnd w:id="68"/>
+      <w:commentRangeEnd w:id="69"/>
       <w:r>
         <w:rPr>
           <w:rStyle w:val="Refdecomentario"/>
         </w:rPr>
-        <w:commentReference w:id="68"/>
-      </w:r>
-      <w:bookmarkEnd w:id="67"/>
-      <w:commentRangeEnd w:id="69"/>
+        <w:commentReference w:id="69"/>
+      </w:r>
+      <w:bookmarkEnd w:id="68"/>
+      <w:commentRangeEnd w:id="70"/>
       <w:r>
         <w:rPr>
           <w:rStyle w:val="Refdecomentario"/>
         </w:rPr>
-        <w:commentReference w:id="69"/>
+        <w:commentReference w:id="70"/>
       </w:r>
       <w:r>
         <w:rPr>
@@ -9938,27 +9674,27 @@
         </w:rPr>
         <w:t xml:space="preserve">El Sistema </w:t>
       </w:r>
-      <w:commentRangeStart w:id="70"/>
       <w:commentRangeStart w:id="71"/>
+      <w:commentRangeStart w:id="72"/>
       <w:r>
         <w:rPr>
           <w:lang w:eastAsia="es-ES"/>
         </w:rPr>
         <w:t xml:space="preserve"> </w:t>
       </w:r>
-      <w:commentRangeEnd w:id="70"/>
+      <w:commentRangeEnd w:id="71"/>
       <w:r>
         <w:rPr>
           <w:rStyle w:val="Refdecomentario"/>
         </w:rPr>
-        <w:commentReference w:id="70"/>
-      </w:r>
-      <w:commentRangeEnd w:id="71"/>
+        <w:commentReference w:id="71"/>
+      </w:r>
+      <w:commentRangeEnd w:id="72"/>
       <w:r>
         <w:rPr>
           <w:rStyle w:val="Refdecomentario"/>
         </w:rPr>
-        <w:commentReference w:id="71"/>
+        <w:commentReference w:id="72"/>
       </w:r>
       <w:r>
         <w:rPr>
@@ -10082,27 +9818,27 @@
         </w:rPr>
         <w:t xml:space="preserve">El Sistema </w:t>
       </w:r>
-      <w:commentRangeStart w:id="72"/>
       <w:commentRangeStart w:id="73"/>
+      <w:commentRangeStart w:id="74"/>
       <w:r>
         <w:rPr>
           <w:lang w:eastAsia="es-ES"/>
         </w:rPr>
         <w:t xml:space="preserve"> </w:t>
       </w:r>
-      <w:commentRangeEnd w:id="72"/>
+      <w:commentRangeEnd w:id="73"/>
       <w:r>
         <w:rPr>
           <w:rStyle w:val="Refdecomentario"/>
         </w:rPr>
-        <w:commentReference w:id="72"/>
-      </w:r>
-      <w:commentRangeEnd w:id="73"/>
+        <w:commentReference w:id="73"/>
+      </w:r>
+      <w:commentRangeEnd w:id="74"/>
       <w:r>
         <w:rPr>
           <w:rStyle w:val="Refdecomentario"/>
         </w:rPr>
-        <w:commentReference w:id="73"/>
+        <w:commentReference w:id="74"/>
       </w:r>
       <w:r>
         <w:rPr>
@@ -10416,14 +10152,14 @@
       <w:pPr>
         <w:pStyle w:val="Ttulo3"/>
       </w:pPr>
-      <w:bookmarkStart w:id="74" w:name="_Toc176513943"/>
+      <w:bookmarkStart w:id="75" w:name="_Toc176513943"/>
       <w:r>
         <w:t>Historias Técnicas</w:t>
       </w:r>
       <w:r>
         <w:t>:</w:t>
       </w:r>
-      <w:bookmarkEnd w:id="74"/>
+      <w:bookmarkEnd w:id="75"/>
     </w:p>
     <w:p>
       <w:r>
@@ -11061,11 +10797,11 @@
       <w:pPr>
         <w:pStyle w:val="Ttulo2"/>
       </w:pPr>
-      <w:bookmarkStart w:id="75" w:name="_Toc176513944"/>
+      <w:bookmarkStart w:id="76" w:name="_Toc176513944"/>
       <w:r>
         <w:t>Historias de Usuarios:</w:t>
       </w:r>
-      <w:bookmarkEnd w:id="75"/>
+      <w:bookmarkEnd w:id="76"/>
     </w:p>
     <w:p>
       <w:pPr>
@@ -11791,7 +11527,7 @@
                 <v:shape id="_x0000_i1025" type="#_x0000_t75" style="width:283pt;height:257pt" o:ole="">
                   <v:imagedata r:id="rId34" o:title=""/>
                 </v:shape>
-                <o:OLEObject Type="Embed" ProgID="PBrush" ShapeID="_x0000_i1025" DrawAspect="Content" ObjectID="_1798056614" r:id="rId35"/>
+                <o:OLEObject Type="Embed" ProgID="PBrush" ShapeID="_x0000_i1025" DrawAspect="Content" ObjectID="_1799509690" r:id="rId35"/>
               </w:object>
             </w:r>
           </w:p>
@@ -12381,18 +12117,18 @@
         </w:numPr>
         <w:ind w:left="405" w:hanging="405"/>
       </w:pPr>
-      <w:commentRangeStart w:id="76"/>
+      <w:commentRangeStart w:id="77"/>
       <w:r>
         <w:t xml:space="preserve">Pruebas al Sistema </w:t>
       </w:r>
-      <w:commentRangeEnd w:id="76"/>
+      <w:commentRangeEnd w:id="77"/>
       <w:r>
         <w:rPr>
           <w:rStyle w:val="Refdecomentario"/>
           <w:rFonts w:eastAsiaTheme="minorHAnsi"/>
           <w:b w:val="0"/>
         </w:rPr>
-        <w:commentReference w:id="76"/>
+        <w:commentReference w:id="77"/>
       </w:r>
     </w:p>
     <w:p>
@@ -12419,7 +12155,7 @@
           <w:lang w:eastAsia="es-ES"/>
         </w:rPr>
       </w:pPr>
-      <w:bookmarkStart w:id="77" w:name="casoPruebaAuth"/>
+      <w:bookmarkStart w:id="78" w:name="casoPruebaAuth"/>
       <w:r>
         <w:rPr>
           <w:rFonts w:eastAsia="Times New Roman" w:cs="Times New Roman"/>
@@ -12455,7 +12191,7 @@
             <w:shd w:val="clear" w:color="auto" w:fill="95B3D7" w:themeFill="accent1" w:themeFillTint="99"/>
             <w:hideMark/>
           </w:tcPr>
-          <w:bookmarkEnd w:id="77"/>
+          <w:bookmarkEnd w:id="78"/>
           <w:p>
             <w:pPr>
               <w:numPr>
@@ -13397,7 +13133,7 @@
           </w:p>
         </w:tc>
       </w:tr>
-      <w:bookmarkEnd w:id="56"/>
+      <w:bookmarkEnd w:id="57"/>
     </w:tbl>
     <w:p>
       <w:pPr>
@@ -13466,14 +13202,14 @@
       <w:pPr>
         <w:pStyle w:val="Ttulo1"/>
       </w:pPr>
-      <w:bookmarkStart w:id="78" w:name="_Toc176513945"/>
+      <w:bookmarkStart w:id="79" w:name="_Toc176513945"/>
       <w:r>
         <w:lastRenderedPageBreak/>
         <w:t>Referencias Bibliográficas</w:t>
       </w:r>
-      <w:bookmarkEnd w:id="78"/>
-    </w:p>
-    <w:bookmarkStart w:id="79" w:name="_Hlk176951345"/>
+      <w:bookmarkEnd w:id="79"/>
+    </w:p>
+    <w:bookmarkStart w:id="80" w:name="_Hlk176951345"/>
     <w:p>
       <w:pPr>
         <w:pStyle w:val="Bibliografa"/>
@@ -14094,7 +13830,7 @@
       </w:pPr>
     </w:p>
     <w:p/>
-    <w:bookmarkEnd w:id="79"/>
+    <w:bookmarkEnd w:id="80"/>
     <w:p/>
     <w:sectPr>
       <w:pgSz w:w="12240" w:h="15840" w:code="1"/>
@@ -14108,7 +13844,7 @@
 
 <file path=word/comments.xml><?xml version="1.0" encoding="utf-8"?>
 <w:comments xmlns:wpc="http://schemas.microsoft.com/office/word/2010/wordprocessingCanvas" xmlns:cx="http://schemas.microsoft.com/office/drawing/2014/chartex" xmlns:cx1="http://schemas.microsoft.com/office/drawing/2015/9/8/chartex" xmlns:cx2="http://schemas.microsoft.com/office/drawing/2015/10/21/chartex" xmlns:cx3="http://schemas.microsoft.com/office/drawing/2016/5/9/chartex" xmlns:cx4="http://schemas.microsoft.com/office/drawing/2016/5/10/chartex" xmlns:cx5="http://schemas.microsoft.com/office/drawing/2016/5/11/chartex" xmlns:cx6="http://schemas.microsoft.com/office/drawing/2016/5/12/chartex" xmlns:cx7="http://schemas.microsoft.com/office/drawing/2016/5/13/chartex" xmlns:cx8="http://schemas.microsoft.com/office/drawing/2016/5/14/chartex" xmlns:mc="http://schemas.openxmlformats.org/markup-compatibility/2006" xmlns:aink="http://schemas.microsoft.com/office/drawing/2016/ink" xmlns:am3d="http://schemas.microsoft.com/office/drawing/2017/model3d" xmlns:o="urn:schemas-microsoft-com:office:office" xmlns:r="http://schemas.openxmlformats.org/officeDocument/2006/relationships" xmlns:m="http://schemas.openxmlformats.org/officeDocument/2006/math" xmlns:v="urn:schemas-microsoft-com:vml" xmlns:wp14="http://schemas.microsoft.com/office/word/2010/wordprocessingDrawing" xmlns:wp="http://schemas.openxmlformats.org/drawingml/2006/wordprocessingDrawing" xmlns:w10="urn:schemas-microsoft-com:office:word" xmlns:w="http://schemas.openxmlformats.org/wordprocessingml/2006/main" xmlns:w14="http://schemas.microsoft.com/office/word/2010/wordml" xmlns:w15="http://schemas.microsoft.com/office/word/2012/wordml" xmlns:w16cex="http://schemas.microsoft.com/office/word/2018/wordml/cex" xmlns:w16cid="http://schemas.microsoft.com/office/word/2016/wordml/cid" xmlns:w16="http://schemas.microsoft.com/office/word/2018/wordml" xmlns:w16sdtdh="http://schemas.microsoft.com/office/word/2020/wordml/sdtdatahash" xmlns:w16se="http://schemas.microsoft.com/office/word/2015/wordml/symex" xmlns:wpg="http://schemas.microsoft.com/office/word/2010/wordprocessingGroup" xmlns:wpi="http://schemas.microsoft.com/office/word/2010/wordprocessingInk" xmlns:wne="http://schemas.microsoft.com/office/word/2006/wordml" xmlns:wps="http://schemas.microsoft.com/office/word/2010/wordprocessingShape" mc:Ignorable="w14 w15 w16se w16cid w16 w16cex w16sdtdh wp14">
-  <w:comment w:id="2" w:author="Dionis" w:date="2024-12-10T06:31:00Z" w:initials="D">
+  <w:comment w:id="0" w:author="TitoCode" w:date="2025-01-27T18:49:00Z" w:initials="T">
     <w:p>
       <w:pPr>
         <w:pStyle w:val="Textocomentario"/>
@@ -14120,44 +13856,15 @@
         <w:annotationRef/>
       </w:r>
       <w:r>
-        <w:t xml:space="preserve">Poner de forma simple un </w:t>
-      </w:r>
-      <w:proofErr w:type="gramStart"/>
-      <w:r>
-        <w:t>porque</w:t>
-      </w:r>
-      <w:proofErr w:type="gramEnd"/>
-      <w:r>
-        <w:t>.</w:t>
-      </w:r>
-    </w:p>
-  </w:comment>
-  <w:comment w:id="3" w:author="TitoCode" w:date="2024-12-16T08:37:00Z" w:initials="T">
-    <w:p>
-      <w:pPr>
-        <w:pStyle w:val="Textocomentario"/>
-      </w:pPr>
-      <w:r>
-        <w:rPr>
-          <w:rStyle w:val="Refdecomentario"/>
-        </w:rPr>
-        <w:annotationRef/>
-      </w:r>
-      <w:r>
-        <w:t>Logrado</w:t>
-      </w:r>
-    </w:p>
-  </w:comment>
-  <w:comment w:id="4" w:author="TitoCode" w:date="2024-12-16T08:37:00Z" w:initials="T">
-    <w:p>
-      <w:pPr>
-        <w:pStyle w:val="Textocomentario"/>
-      </w:pPr>
-      <w:r>
-        <w:rPr>
-          <w:rStyle w:val="Refdecomentario"/>
-        </w:rPr>
-        <w:annotationRef/>
+        <w:t xml:space="preserve">Nuevo </w:t>
+      </w:r>
+      <w:proofErr w:type="spellStart"/>
+      <w:r>
+        <w:t>Titulo</w:t>
+      </w:r>
+      <w:proofErr w:type="spellEnd"/>
+      <w:r>
+        <w:t xml:space="preserve"> cumple con la norma de 15 palabras</w:t>
       </w:r>
     </w:p>
   </w:comment>
@@ -14201,7 +13908,7 @@
       </w:r>
     </w:p>
   </w:comment>
-  <w:comment w:id="9" w:author="Dionis" w:date="2024-12-10T06:37:00Z" w:initials="D">
+  <w:comment w:id="10" w:author="Dionis" w:date="2024-12-10T06:37:00Z" w:initials="D">
     <w:p>
       <w:pPr>
         <w:pStyle w:val="Textocomentario"/>
@@ -14225,7 +13932,7 @@
       </w:r>
     </w:p>
   </w:comment>
-  <w:comment w:id="10" w:author="Dionis" w:date="2024-12-10T06:36:00Z" w:initials="D">
+  <w:comment w:id="11" w:author="Dionis" w:date="2024-12-10T06:36:00Z" w:initials="D">
     <w:p>
       <w:pPr>
         <w:pStyle w:val="Textocomentario"/>
@@ -14270,7 +13977,7 @@
       </w:pPr>
     </w:p>
   </w:comment>
-  <w:comment w:id="11" w:author="Dionis" w:date="2024-12-10T06:38:00Z" w:initials="D">
+  <w:comment w:id="12" w:author="Dionis" w:date="2024-12-10T06:38:00Z" w:initials="D">
     <w:p>
       <w:pPr>
         <w:pStyle w:val="Textocomentario"/>
@@ -14299,7 +14006,7 @@
       </w:r>
     </w:p>
   </w:comment>
-  <w:comment w:id="17" w:author="Dionis" w:date="2024-12-10T06:40:00Z" w:initials="D">
+  <w:comment w:id="18" w:author="Dionis" w:date="2024-12-10T06:40:00Z" w:initials="D">
     <w:p>
       <w:pPr>
         <w:pStyle w:val="Textocomentario"/>
@@ -14339,7 +14046,7 @@
       </w:r>
     </w:p>
   </w:comment>
-  <w:comment w:id="20" w:author="Dionis" w:date="2024-12-10T06:38:00Z" w:initials="D">
+  <w:comment w:id="21" w:author="Dionis" w:date="2024-12-10T06:38:00Z" w:initials="D">
     <w:p>
       <w:pPr>
         <w:pStyle w:val="Textocomentario"/>
@@ -14387,7 +14094,7 @@
       </w:r>
     </w:p>
   </w:comment>
-  <w:comment w:id="21" w:author="TitoCode" w:date="2024-12-16T09:17:00Z" w:initials="T">
+  <w:comment w:id="22" w:author="TitoCode" w:date="2024-12-16T09:17:00Z" w:initials="T">
     <w:p>
       <w:pPr>
         <w:pStyle w:val="Textocomentario"/>
@@ -14405,7 +14112,7 @@
       <w:proofErr w:type="spellEnd"/>
     </w:p>
   </w:comment>
-  <w:comment w:id="22" w:author="Dionis" w:date="2024-12-10T06:39:00Z" w:initials="D">
+  <w:comment w:id="23" w:author="Dionis" w:date="2024-12-10T06:39:00Z" w:initials="D">
     <w:p>
       <w:pPr>
         <w:pStyle w:val="Textocomentario"/>
@@ -14429,7 +14136,7 @@
       </w:r>
     </w:p>
   </w:comment>
-  <w:comment w:id="23" w:author="TitoCode" w:date="2024-12-16T09:21:00Z" w:initials="T">
+  <w:comment w:id="24" w:author="TitoCode" w:date="2024-12-16T09:21:00Z" w:initials="T">
     <w:p>
       <w:pPr>
         <w:pStyle w:val="Textocomentario"/>
@@ -14445,7 +14152,7 @@
       </w:r>
     </w:p>
   </w:comment>
-  <w:comment w:id="24" w:author="Dionis" w:date="2024-12-10T06:39:00Z" w:initials="D">
+  <w:comment w:id="25" w:author="Dionis" w:date="2024-12-10T06:39:00Z" w:initials="D">
     <w:p>
       <w:pPr>
         <w:pStyle w:val="Textocomentario"/>
@@ -14461,7 +14168,7 @@
       </w:r>
     </w:p>
   </w:comment>
-  <w:comment w:id="36" w:author="Dionis" w:date="2024-12-10T06:40:00Z" w:initials="D">
+  <w:comment w:id="37" w:author="Dionis" w:date="2024-12-10T06:40:00Z" w:initials="D">
     <w:p>
       <w:pPr>
         <w:pStyle w:val="Textocomentario"/>
@@ -14485,7 +14192,7 @@
       </w:r>
     </w:p>
   </w:comment>
-  <w:comment w:id="37" w:author="TitoCode" w:date="2024-12-16T09:30:00Z" w:initials="T">
+  <w:comment w:id="38" w:author="TitoCode" w:date="2024-12-16T09:30:00Z" w:initials="T">
     <w:p>
       <w:pPr>
         <w:pStyle w:val="Textocomentario"/>
@@ -14501,7 +14208,7 @@
       </w:r>
     </w:p>
   </w:comment>
-  <w:comment w:id="58" w:author="TitoCode" w:date="2024-12-16T09:44:00Z" w:initials="T">
+  <w:comment w:id="59" w:author="TitoCode" w:date="2024-12-16T09:44:00Z" w:initials="T">
     <w:p>
       <w:pPr>
         <w:pStyle w:val="Textocomentario"/>
@@ -14525,7 +14232,7 @@
       </w:r>
     </w:p>
   </w:comment>
-  <w:comment w:id="68" w:author="Dionis" w:date="2024-12-10T06:42:00Z" w:initials="D">
+  <w:comment w:id="69" w:author="Dionis" w:date="2024-12-10T06:42:00Z" w:initials="D">
     <w:p>
       <w:pPr>
         <w:pStyle w:val="Textocomentario"/>
@@ -14572,7 +14279,7 @@
       </w:r>
     </w:p>
   </w:comment>
-  <w:comment w:id="69" w:author="TitoCode" w:date="2024-12-16T09:42:00Z" w:initials="T">
+  <w:comment w:id="70" w:author="TitoCode" w:date="2024-12-16T09:42:00Z" w:initials="T">
     <w:p>
       <w:pPr>
         <w:pStyle w:val="Textocomentario"/>
@@ -14588,7 +14295,7 @@
       </w:r>
     </w:p>
   </w:comment>
-  <w:comment w:id="70" w:author="Dionis" w:date="2024-12-10T06:42:00Z" w:initials="D">
+  <w:comment w:id="71" w:author="Dionis" w:date="2024-12-10T06:42:00Z" w:initials="D">
     <w:p>
       <w:pPr>
         <w:pStyle w:val="Textocomentario"/>
@@ -14635,7 +14342,7 @@
       </w:r>
     </w:p>
   </w:comment>
-  <w:comment w:id="71" w:author="TitoCode" w:date="2024-12-16T09:39:00Z" w:initials="T">
+  <w:comment w:id="72" w:author="TitoCode" w:date="2024-12-16T09:39:00Z" w:initials="T">
     <w:p>
       <w:pPr>
         <w:pStyle w:val="Textocomentario"/>
@@ -14651,7 +14358,7 @@
       </w:r>
     </w:p>
   </w:comment>
-  <w:comment w:id="72" w:author="Dionis" w:date="2024-12-10T06:42:00Z" w:initials="D">
+  <w:comment w:id="73" w:author="Dionis" w:date="2024-12-10T06:42:00Z" w:initials="D">
     <w:p>
       <w:pPr>
         <w:pStyle w:val="Textocomentario"/>
@@ -14698,7 +14405,7 @@
       </w:r>
     </w:p>
   </w:comment>
-  <w:comment w:id="73" w:author="TitoCode" w:date="2024-12-16T09:38:00Z" w:initials="T">
+  <w:comment w:id="74" w:author="TitoCode" w:date="2024-12-16T09:38:00Z" w:initials="T">
     <w:p>
       <w:pPr>
         <w:pStyle w:val="Textocomentario"/>
@@ -14714,7 +14421,7 @@
       </w:r>
     </w:p>
   </w:comment>
-  <w:comment w:id="76" w:author="Dionis" w:date="2024-12-10T06:42:00Z" w:initials="D">
+  <w:comment w:id="77" w:author="Dionis" w:date="2024-12-10T06:42:00Z" w:initials="D">
     <w:p>
       <w:pPr>
         <w:pStyle w:val="Textocomentario"/>
@@ -14743,9 +14450,7 @@
 
 <file path=word/commentsExtended.xml><?xml version="1.0" encoding="utf-8"?>
 <w15:commentsEx xmlns:wpc="http://schemas.microsoft.com/office/word/2010/wordprocessingCanvas" xmlns:cx="http://schemas.microsoft.com/office/drawing/2014/chartex" xmlns:cx1="http://schemas.microsoft.com/office/drawing/2015/9/8/chartex" xmlns:cx2="http://schemas.microsoft.com/office/drawing/2015/10/21/chartex" xmlns:cx3="http://schemas.microsoft.com/office/drawing/2016/5/9/chartex" xmlns:cx4="http://schemas.microsoft.com/office/drawing/2016/5/10/chartex" xmlns:cx5="http://schemas.microsoft.com/office/drawing/2016/5/11/chartex" xmlns:cx6="http://schemas.microsoft.com/office/drawing/2016/5/12/chartex" xmlns:cx7="http://schemas.microsoft.com/office/drawing/2016/5/13/chartex" xmlns:cx8="http://schemas.microsoft.com/office/drawing/2016/5/14/chartex" xmlns:mc="http://schemas.openxmlformats.org/markup-compatibility/2006" xmlns:aink="http://schemas.microsoft.com/office/drawing/2016/ink" xmlns:am3d="http://schemas.microsoft.com/office/drawing/2017/model3d" xmlns:o="urn:schemas-microsoft-com:office:office" xmlns:r="http://schemas.openxmlformats.org/officeDocument/2006/relationships" xmlns:m="http://schemas.openxmlformats.org/officeDocument/2006/math" xmlns:v="urn:schemas-microsoft-com:vml" xmlns:wp14="http://schemas.microsoft.com/office/word/2010/wordprocessingDrawing" xmlns:wp="http://schemas.openxmlformats.org/drawingml/2006/wordprocessingDrawing" xmlns:w10="urn:schemas-microsoft-com:office:word" xmlns:w="http://schemas.openxmlformats.org/wordprocessingml/2006/main" xmlns:w14="http://schemas.microsoft.com/office/word/2010/wordml" xmlns:w15="http://schemas.microsoft.com/office/word/2012/wordml" xmlns:w16cex="http://schemas.microsoft.com/office/word/2018/wordml/cex" xmlns:w16cid="http://schemas.microsoft.com/office/word/2016/wordml/cid" xmlns:w16="http://schemas.microsoft.com/office/word/2018/wordml" xmlns:w16sdtdh="http://schemas.microsoft.com/office/word/2020/wordml/sdtdatahash" xmlns:w16se="http://schemas.microsoft.com/office/word/2015/wordml/symex" xmlns:wpg="http://schemas.microsoft.com/office/word/2010/wordprocessingGroup" xmlns:wpi="http://schemas.microsoft.com/office/word/2010/wordprocessingInk" xmlns:wne="http://schemas.microsoft.com/office/word/2006/wordml" xmlns:wps="http://schemas.microsoft.com/office/word/2010/wordprocessingShape" mc:Ignorable="w14 w15 w16se w16cid w16 w16cex w16sdtdh wp14">
-  <w15:commentEx w15:paraId="5D4B1C42" w15:done="0"/>
-  <w15:commentEx w15:paraId="1D62C75E" w15:paraIdParent="5D4B1C42" w15:done="0"/>
-  <w15:commentEx w15:paraId="69F94472" w15:paraIdParent="5D4B1C42" w15:done="0"/>
+  <w15:commentEx w15:paraId="505CADB7" w15:done="0"/>
   <w15:commentEx w15:paraId="72AFD930" w15:done="0"/>
   <w15:commentEx w15:paraId="7317E146" w15:paraIdParent="72AFD930" w15:done="0"/>
   <w15:commentEx w15:paraId="4BA35995" w15:done="0"/>
@@ -14772,9 +14477,7 @@
 
 <file path=word/commentsExtensible.xml><?xml version="1.0" encoding="utf-8"?>
 <w16cex:commentsExtensible xmlns:wpc="http://schemas.microsoft.com/office/word/2010/wordprocessingCanvas" xmlns:cx="http://schemas.microsoft.com/office/drawing/2014/chartex" xmlns:cx1="http://schemas.microsoft.com/office/drawing/2015/9/8/chartex" xmlns:cx2="http://schemas.microsoft.com/office/drawing/2015/10/21/chartex" xmlns:cx3="http://schemas.microsoft.com/office/drawing/2016/5/9/chartex" xmlns:cx4="http://schemas.microsoft.com/office/drawing/2016/5/10/chartex" xmlns:cx5="http://schemas.microsoft.com/office/drawing/2016/5/11/chartex" xmlns:cx6="http://schemas.microsoft.com/office/drawing/2016/5/12/chartex" xmlns:cx7="http://schemas.microsoft.com/office/drawing/2016/5/13/chartex" xmlns:cx8="http://schemas.microsoft.com/office/drawing/2016/5/14/chartex" xmlns:mc="http://schemas.openxmlformats.org/markup-compatibility/2006" xmlns:aink="http://schemas.microsoft.com/office/drawing/2016/ink" xmlns:am3d="http://schemas.microsoft.com/office/drawing/2017/model3d" xmlns:o="urn:schemas-microsoft-com:office:office" xmlns:r="http://schemas.openxmlformats.org/officeDocument/2006/relationships" xmlns:m="http://schemas.openxmlformats.org/officeDocument/2006/math" xmlns:v="urn:schemas-microsoft-com:vml" xmlns:wp14="http://schemas.microsoft.com/office/word/2010/wordprocessingDrawing" xmlns:wp="http://schemas.openxmlformats.org/drawingml/2006/wordprocessingDrawing" xmlns:w10="urn:schemas-microsoft-com:office:word" xmlns:w="http://schemas.openxmlformats.org/wordprocessingml/2006/main" xmlns:w14="http://schemas.microsoft.com/office/word/2010/wordml" xmlns:w15="http://schemas.microsoft.com/office/word/2012/wordml" xmlns:w16cex="http://schemas.microsoft.com/office/word/2018/wordml/cex" xmlns:w16cid="http://schemas.microsoft.com/office/word/2016/wordml/cid" xmlns:w16="http://schemas.microsoft.com/office/word/2018/wordml" xmlns:w16sdtdh="http://schemas.microsoft.com/office/word/2020/wordml/sdtdatahash" xmlns:w16se="http://schemas.microsoft.com/office/word/2015/wordml/symex" xmlns:wpg="http://schemas.microsoft.com/office/word/2010/wordprocessingGroup" xmlns:wpi="http://schemas.microsoft.com/office/word/2010/wordprocessingInk" xmlns:wne="http://schemas.microsoft.com/office/word/2006/wordml" xmlns:wps="http://schemas.microsoft.com/office/word/2010/wordprocessingShape" mc:Ignorable="w14 w15 w16se w16cid w16 w16cex w16sdtdh wp14">
-  <w16cex:commentExtensible w16cex:durableId="4923BE0C" w16cex:dateUtc="2024-12-10T11:31:00Z"/>
-  <w16cex:commentExtensible w16cex:durableId="2B0A6551" w16cex:dateUtc="2024-12-16T13:37:00Z"/>
-  <w16cex:commentExtensible w16cex:durableId="2B0A6559" w16cex:dateUtc="2024-12-16T13:37:00Z"/>
+  <w16cex:commentExtensible w16cex:durableId="2B4253B7" w16cex:dateUtc="2025-01-27T23:49:00Z"/>
   <w16cex:commentExtensible w16cex:durableId="39895EB9" w16cex:dateUtc="2024-12-10T11:36:00Z"/>
   <w16cex:commentExtensible w16cex:durableId="2B0A6F37" w16cex:dateUtc="2024-12-16T14:19:00Z"/>
   <w16cex:commentExtensible w16cex:durableId="1E650F5F" w16cex:dateUtc="2024-12-10T11:37:00Z"/>
@@ -14801,9 +14504,7 @@
 
 <file path=word/commentsIds.xml><?xml version="1.0" encoding="utf-8"?>
 <w16cid:commentsIds xmlns:wpc="http://schemas.microsoft.com/office/word/2010/wordprocessingCanvas" xmlns:cx="http://schemas.microsoft.com/office/drawing/2014/chartex" xmlns:cx1="http://schemas.microsoft.com/office/drawing/2015/9/8/chartex" xmlns:cx2="http://schemas.microsoft.com/office/drawing/2015/10/21/chartex" xmlns:cx3="http://schemas.microsoft.com/office/drawing/2016/5/9/chartex" xmlns:cx4="http://schemas.microsoft.com/office/drawing/2016/5/10/chartex" xmlns:cx5="http://schemas.microsoft.com/office/drawing/2016/5/11/chartex" xmlns:cx6="http://schemas.microsoft.com/office/drawing/2016/5/12/chartex" xmlns:cx7="http://schemas.microsoft.com/office/drawing/2016/5/13/chartex" xmlns:cx8="http://schemas.microsoft.com/office/drawing/2016/5/14/chartex" xmlns:mc="http://schemas.openxmlformats.org/markup-compatibility/2006" xmlns:aink="http://schemas.microsoft.com/office/drawing/2016/ink" xmlns:am3d="http://schemas.microsoft.com/office/drawing/2017/model3d" xmlns:o="urn:schemas-microsoft-com:office:office" xmlns:r="http://schemas.openxmlformats.org/officeDocument/2006/relationships" xmlns:m="http://schemas.openxmlformats.org/officeDocument/2006/math" xmlns:v="urn:schemas-microsoft-com:vml" xmlns:wp14="http://schemas.microsoft.com/office/word/2010/wordprocessingDrawing" xmlns:wp="http://schemas.openxmlformats.org/drawingml/2006/wordprocessingDrawing" xmlns:w10="urn:schemas-microsoft-com:office:word" xmlns:w="http://schemas.openxmlformats.org/wordprocessingml/2006/main" xmlns:w14="http://schemas.microsoft.com/office/word/2010/wordml" xmlns:w15="http://schemas.microsoft.com/office/word/2012/wordml" xmlns:w16cex="http://schemas.microsoft.com/office/word/2018/wordml/cex" xmlns:w16cid="http://schemas.microsoft.com/office/word/2016/wordml/cid" xmlns:w16="http://schemas.microsoft.com/office/word/2018/wordml" xmlns:w16sdtdh="http://schemas.microsoft.com/office/word/2020/wordml/sdtdatahash" xmlns:w16se="http://schemas.microsoft.com/office/word/2015/wordml/symex" xmlns:wpg="http://schemas.microsoft.com/office/word/2010/wordprocessingGroup" xmlns:wpi="http://schemas.microsoft.com/office/word/2010/wordprocessingInk" xmlns:wne="http://schemas.microsoft.com/office/word/2006/wordml" xmlns:wps="http://schemas.microsoft.com/office/word/2010/wordprocessingShape" mc:Ignorable="w14 w15 w16se w16cid w16 w16cex w16sdtdh wp14">
-  <w16cid:commentId w16cid:paraId="5D4B1C42" w16cid:durableId="4923BE0C"/>
-  <w16cid:commentId w16cid:paraId="1D62C75E" w16cid:durableId="2B0A6551"/>
-  <w16cid:commentId w16cid:paraId="69F94472" w16cid:durableId="2B0A6559"/>
+  <w16cid:commentId w16cid:paraId="505CADB7" w16cid:durableId="2B4253B7"/>
   <w16cid:commentId w16cid:paraId="72AFD930" w16cid:durableId="39895EB9"/>
   <w16cid:commentId w16cid:paraId="7317E146" w16cid:durableId="2B0A6F37"/>
   <w16cid:commentId w16cid:paraId="4BA35995" w16cid:durableId="1E650F5F"/>
@@ -19813,74 +19514,29 @@
   </w:num>
   <w:num w:numId="35">
     <w:abstractNumId w:val="15"/>
-    <w:lvlOverride w:ilvl="0"/>
-    <w:lvlOverride w:ilvl="1"/>
-    <w:lvlOverride w:ilvl="2"/>
-    <w:lvlOverride w:ilvl="3"/>
-    <w:lvlOverride w:ilvl="4"/>
-    <w:lvlOverride w:ilvl="5"/>
-    <w:lvlOverride w:ilvl="6"/>
-    <w:lvlOverride w:ilvl="7"/>
-    <w:lvlOverride w:ilvl="8"/>
   </w:num>
   <w:num w:numId="36">
     <w:abstractNumId w:val="19"/>
-    <w:lvlOverride w:ilvl="0"/>
-    <w:lvlOverride w:ilvl="1"/>
-    <w:lvlOverride w:ilvl="2"/>
-    <w:lvlOverride w:ilvl="3"/>
-    <w:lvlOverride w:ilvl="4"/>
-    <w:lvlOverride w:ilvl="5"/>
-    <w:lvlOverride w:ilvl="6"/>
-    <w:lvlOverride w:ilvl="7"/>
-    <w:lvlOverride w:ilvl="8"/>
   </w:num>
   <w:num w:numId="37">
     <w:abstractNumId w:val="4"/>
-    <w:lvlOverride w:ilvl="0"/>
-    <w:lvlOverride w:ilvl="1"/>
-    <w:lvlOverride w:ilvl="2"/>
-    <w:lvlOverride w:ilvl="3"/>
-    <w:lvlOverride w:ilvl="4"/>
-    <w:lvlOverride w:ilvl="5"/>
-    <w:lvlOverride w:ilvl="6"/>
-    <w:lvlOverride w:ilvl="7"/>
-    <w:lvlOverride w:ilvl="8"/>
   </w:num>
   <w:num w:numId="38">
     <w:abstractNumId w:val="22"/>
-    <w:lvlOverride w:ilvl="0"/>
-    <w:lvlOverride w:ilvl="1"/>
-    <w:lvlOverride w:ilvl="2"/>
-    <w:lvlOverride w:ilvl="3"/>
-    <w:lvlOverride w:ilvl="4"/>
-    <w:lvlOverride w:ilvl="5"/>
-    <w:lvlOverride w:ilvl="6"/>
-    <w:lvlOverride w:ilvl="7"/>
-    <w:lvlOverride w:ilvl="8"/>
   </w:num>
   <w:num w:numId="39">
     <w:abstractNumId w:val="13"/>
-    <w:lvlOverride w:ilvl="0"/>
-    <w:lvlOverride w:ilvl="1"/>
-    <w:lvlOverride w:ilvl="2"/>
-    <w:lvlOverride w:ilvl="3"/>
-    <w:lvlOverride w:ilvl="4"/>
-    <w:lvlOverride w:ilvl="5"/>
-    <w:lvlOverride w:ilvl="6"/>
-    <w:lvlOverride w:ilvl="7"/>
-    <w:lvlOverride w:ilvl="8"/>
   </w:num>
 </w:numbering>
 </file>
 
 <file path=word/people.xml><?xml version="1.0" encoding="utf-8"?>
 <w15:people xmlns:wpc="http://schemas.microsoft.com/office/word/2010/wordprocessingCanvas" xmlns:cx="http://schemas.microsoft.com/office/drawing/2014/chartex" xmlns:cx1="http://schemas.microsoft.com/office/drawing/2015/9/8/chartex" xmlns:cx2="http://schemas.microsoft.com/office/drawing/2015/10/21/chartex" xmlns:cx3="http://schemas.microsoft.com/office/drawing/2016/5/9/chartex" xmlns:cx4="http://schemas.microsoft.com/office/drawing/2016/5/10/chartex" xmlns:cx5="http://schemas.microsoft.com/office/drawing/2016/5/11/chartex" xmlns:cx6="http://schemas.microsoft.com/office/drawing/2016/5/12/chartex" xmlns:cx7="http://schemas.microsoft.com/office/drawing/2016/5/13/chartex" xmlns:cx8="http://schemas.microsoft.com/office/drawing/2016/5/14/chartex" xmlns:mc="http://schemas.openxmlformats.org/markup-compatibility/2006" xmlns:aink="http://schemas.microsoft.com/office/drawing/2016/ink" xmlns:am3d="http://schemas.microsoft.com/office/drawing/2017/model3d" xmlns:o="urn:schemas-microsoft-com:office:office" xmlns:r="http://schemas.openxmlformats.org/officeDocument/2006/relationships" xmlns:m="http://schemas.openxmlformats.org/officeDocument/2006/math" xmlns:v="urn:schemas-microsoft-com:vml" xmlns:wp14="http://schemas.microsoft.com/office/word/2010/wordprocessingDrawing" xmlns:wp="http://schemas.openxmlformats.org/drawingml/2006/wordprocessingDrawing" xmlns:w10="urn:schemas-microsoft-com:office:word" xmlns:w="http://schemas.openxmlformats.org/wordprocessingml/2006/main" xmlns:w14="http://schemas.microsoft.com/office/word/2010/wordml" xmlns:w15="http://schemas.microsoft.com/office/word/2012/wordml" xmlns:w16cex="http://schemas.microsoft.com/office/word/2018/wordml/cex" xmlns:w16cid="http://schemas.microsoft.com/office/word/2016/wordml/cid" xmlns:w16="http://schemas.microsoft.com/office/word/2018/wordml" xmlns:w16sdtdh="http://schemas.microsoft.com/office/word/2020/wordml/sdtdatahash" xmlns:w16se="http://schemas.microsoft.com/office/word/2015/wordml/symex" xmlns:wpg="http://schemas.microsoft.com/office/word/2010/wordprocessingGroup" xmlns:wpi="http://schemas.microsoft.com/office/word/2010/wordprocessingInk" xmlns:wne="http://schemas.microsoft.com/office/word/2006/wordml" xmlns:wps="http://schemas.microsoft.com/office/word/2010/wordprocessingShape" mc:Ignorable="w14 w15 w16se w16cid w16 w16cex w16sdtdh wp14">
+  <w15:person w15:author="TitoCode">
+    <w15:presenceInfo w15:providerId="None" w15:userId="TitoCode"/>
+  </w15:person>
   <w15:person w15:author="Dionis">
     <w15:presenceInfo w15:providerId="None" w15:userId="Dionis"/>
-  </w15:person>
-  <w15:person w15:author="TitoCode">
-    <w15:presenceInfo w15:providerId="None" w15:userId="TitoCode"/>
   </w15:person>
 </w15:people>
 </file>
@@ -20908,6 +20564,61 @@
       <w:szCs w:val="24"/>
       <w:lang w:eastAsia="es-ES"/>
     </w:rPr>
+  </w:style>
+  <w:style w:type="paragraph" w:styleId="HTMLconformatoprevio">
+    <w:name w:val="HTML Preformatted"/>
+    <w:basedOn w:val="Normal"/>
+    <w:link w:val="HTMLconformatoprevioCar"/>
+    <w:uiPriority w:val="99"/>
+    <w:unhideWhenUsed/>
+    <w:rsid w:val="00D43114"/>
+    <w:pPr>
+      <w:tabs>
+        <w:tab w:val="left" w:pos="916"/>
+        <w:tab w:val="left" w:pos="1832"/>
+        <w:tab w:val="left" w:pos="2748"/>
+        <w:tab w:val="left" w:pos="3664"/>
+        <w:tab w:val="left" w:pos="4580"/>
+        <w:tab w:val="left" w:pos="5496"/>
+        <w:tab w:val="left" w:pos="6412"/>
+        <w:tab w:val="left" w:pos="7328"/>
+        <w:tab w:val="left" w:pos="8244"/>
+        <w:tab w:val="left" w:pos="9160"/>
+        <w:tab w:val="left" w:pos="10076"/>
+        <w:tab w:val="left" w:pos="10992"/>
+        <w:tab w:val="left" w:pos="11908"/>
+        <w:tab w:val="left" w:pos="12824"/>
+        <w:tab w:val="left" w:pos="13740"/>
+        <w:tab w:val="left" w:pos="14656"/>
+      </w:tabs>
+      <w:spacing w:after="0" w:line="240" w:lineRule="auto"/>
+      <w:jc w:val="left"/>
+    </w:pPr>
+    <w:rPr>
+      <w:rFonts w:ascii="Courier New" w:eastAsia="Times New Roman" w:hAnsi="Courier New" w:cs="Courier New"/>
+      <w:sz w:val="20"/>
+      <w:szCs w:val="20"/>
+      <w:shd w:val="clear" w:color="auto" w:fill="auto"/>
+      <w:lang w:val="es-CU" w:eastAsia="es-CU"/>
+    </w:rPr>
+  </w:style>
+  <w:style w:type="character" w:customStyle="1" w:styleId="HTMLconformatoprevioCar">
+    <w:name w:val="HTML con formato previo Car"/>
+    <w:basedOn w:val="Fuentedeprrafopredeter"/>
+    <w:link w:val="HTMLconformatoprevio"/>
+    <w:uiPriority w:val="99"/>
+    <w:rsid w:val="00D43114"/>
+    <w:rPr>
+      <w:rFonts w:ascii="Courier New" w:eastAsia="Times New Roman" w:hAnsi="Courier New" w:cs="Courier New"/>
+      <w:sz w:val="20"/>
+      <w:szCs w:val="20"/>
+      <w:lang w:val="es-CU" w:eastAsia="es-CU"/>
+    </w:rPr>
+  </w:style>
+  <w:style w:type="character" w:customStyle="1" w:styleId="y2iqfc">
+    <w:name w:val="y2iqfc"/>
+    <w:basedOn w:val="Fuentedeprrafopredeter"/>
+    <w:rsid w:val="00D43114"/>
   </w:style>
 </w:styles>
 </file>

</xml_diff>

<commit_message>
Cambios en la introduccion de la Tesis
</commit_message>
<xml_diff>
--- a/DOC/Tesis Dariel Enmanuel Cabrera Lopez.docx
+++ b/DOC/Tesis Dariel Enmanuel Cabrera Lopez.docx
@@ -264,41 +264,19 @@
         <w:rPr>
           <w:color w:val="auto"/>
         </w:rPr>
-        <w:t xml:space="preserve"> </w:t>
-      </w:r>
-      <w:proofErr w:type="spellStart"/>
+        <w:t xml:space="preserve"> Dr.</w:t>
+      </w:r>
       <w:r>
         <w:rPr>
           <w:color w:val="auto"/>
         </w:rPr>
-        <w:t>Dr.</w:t>
+        <w:t>C</w:t>
       </w:r>
       <w:r>
         <w:rPr>
           <w:color w:val="auto"/>
         </w:rPr>
-        <w:t>C</w:t>
-      </w:r>
-      <w:proofErr w:type="spellEnd"/>
-      <w:r>
-        <w:rPr>
-          <w:color w:val="auto"/>
-        </w:rPr>
-        <w:t xml:space="preserve"> </w:t>
-      </w:r>
-      <w:proofErr w:type="spellStart"/>
-      <w:r>
-        <w:rPr>
-          <w:color w:val="auto"/>
-        </w:rPr>
-        <w:t>Dionis</w:t>
-      </w:r>
-      <w:proofErr w:type="spellEnd"/>
-      <w:r>
-        <w:rPr>
-          <w:color w:val="auto"/>
-        </w:rPr>
-        <w:t xml:space="preserve"> López Ramos</w:t>
+        <w:t xml:space="preserve"> Dionis López Ramos</w:t>
       </w:r>
     </w:p>
     <w:p>
@@ -3723,40 +3701,23 @@
       <w:bookmarkEnd w:id="1"/>
     </w:p>
     <w:p>
+      <w:commentRangeStart w:id="2"/>
       <w:r>
         <w:t xml:space="preserve">Las costas sur-orientales de Cuba son recursos valiosos para el desarrollo económico y ecológico. Estas zonas costeras albergan ecosistemas diversos, importantes para la biodiversidad y el turismo, además de ser fundamentales para la economía local, incluyendo la pesca y actividades marítimas. Sin embargo, el aumento del nivel del mar y otros efectos del cambio climático están provocando un deterioro progresivo de estas áreas, afectando tanto el medio ambiente como las comunidades que dependen de ellas. </w:t>
       </w:r>
     </w:p>
     <w:p>
       <w:r>
-        <w:t xml:space="preserve">Este trabajo propone el desarrollo de un sistema de gestión que facilite la recopilación y análisis de datos sobre las costas sur-orientales, ayudando a las autoridades en la toma de decisiones para la protección y conservación de las mismas. El sistema se desarrollará utilizando la metodología XP (Programación Extrema) y herramientas como </w:t>
-      </w:r>
-      <w:proofErr w:type="spellStart"/>
-      <w:r>
-        <w:t>React</w:t>
-      </w:r>
-      <w:proofErr w:type="spellEnd"/>
-      <w:r>
-        <w:t xml:space="preserve"> para el </w:t>
-      </w:r>
-      <w:proofErr w:type="spellStart"/>
-      <w:r>
-        <w:t>frontend</w:t>
-      </w:r>
-      <w:proofErr w:type="spellEnd"/>
-      <w:r>
-        <w:t xml:space="preserve">, MongoDB como base de datos y Visual Studio </w:t>
-      </w:r>
-      <w:proofErr w:type="spellStart"/>
-      <w:r>
-        <w:t>Code</w:t>
-      </w:r>
-      <w:proofErr w:type="spellEnd"/>
-      <w:r>
-        <w:t xml:space="preserve"> como entorno de desarrollo.</w:t>
-      </w:r>
-    </w:p>
-    <w:p/>
+        <w:t>Este trabajo propone el desarrollo de un sistema de gestión que facilite la recopilación y análisis de datos sobre las costas sur-orientales, ayudando a las autoridades en la toma de decisiones para la protección y conservación de las mismas. El sistema se desarrollará utilizando la metodología XP (Programación Extrema) y herramientas como React para el frontend, MongoDB como base de datos y Visual Studio Code como entorno de desarrollo.</w:t>
+      </w:r>
+      <w:commentRangeEnd w:id="2"/>
+      <w:r>
+        <w:rPr>
+          <w:rStyle w:val="Refdecomentario"/>
+        </w:rPr>
+        <w:commentReference w:id="2"/>
+      </w:r>
+    </w:p>
     <w:p>
       <w:r>
         <w:rPr>
@@ -4000,12 +3961,12 @@
         <w:pStyle w:val="Ttulo1"/>
         <w:jc w:val="center"/>
       </w:pPr>
-      <w:bookmarkStart w:id="2" w:name="_Toc176513907"/>
+      <w:bookmarkStart w:id="3" w:name="_Toc176513907"/>
       <w:r>
         <w:lastRenderedPageBreak/>
         <w:t>Introducción</w:t>
       </w:r>
-      <w:bookmarkEnd w:id="2"/>
+      <w:bookmarkEnd w:id="3"/>
     </w:p>
     <w:p>
       <w:pPr>
@@ -4014,14 +3975,13 @@
           <w:rFonts w:ascii="Arial" w:hAnsi="Arial" w:cs="Arial"/>
         </w:rPr>
       </w:pPr>
-      <w:bookmarkStart w:id="3" w:name="_Hlk176401627"/>
-      <w:r>
-        <w:rPr>
-          <w:rFonts w:ascii="Arial" w:hAnsi="Arial" w:cs="Arial"/>
-        </w:rPr>
-        <w:t xml:space="preserve">El cambio climático ha sido causado por las actividades antrópicas que durante cientos de años se han desarrollado a nivel mundial, estas han ocasionado un impacto negativo y considerable como el aumento de la temperatura de la Tierra relacionado directamente con la emisión de gases de efecto invernadero (GEI) generados por las actividades productivas, sistemas de transporte con uso de combustibles fósiles, inadecuada gestión de residuos sólidos y en general, por el uso desmesurado de recursos naturales y pocas prácticas de sostenibilidad ambiental. </w:t>
-      </w:r>
-      <w:bookmarkStart w:id="4" w:name="_Hlk188896628"/>
+      <w:commentRangeStart w:id="4"/>
+      <w:r>
+        <w:rPr>
+          <w:rFonts w:ascii="Arial" w:hAnsi="Arial" w:cs="Arial"/>
+        </w:rPr>
+        <w:t xml:space="preserve">El cambio climático se ha convertido en una de las principales amenazas globales contemporáneas, con consecuencias devastadoras para los ecosistemas, la biodiversidad y las actividades humanas. Los fenómenos relacionados, como el aumento de la temperatura terrestre y la elevación del nivel del mar, son impulsados principalmente por actividades antrópicas, como la emisión de gases de efecto invernadero derivada del uso de combustibles fósiles, la gestión inadecuada de residuos y la explotación desmesurada de recursos naturales. </w:t>
+      </w:r>
       <w:r>
         <w:rPr>
           <w:rFonts w:ascii="Arial" w:hAnsi="Arial" w:cs="Arial"/>
@@ -4052,68 +4012,34 @@
         </w:rPr>
         <w:fldChar w:fldCharType="end"/>
       </w:r>
-    </w:p>
-    <w:bookmarkEnd w:id="4"/>
+      <w:r>
+        <w:rPr>
+          <w:rFonts w:ascii="Arial" w:hAnsi="Arial" w:cs="Arial"/>
+        </w:rPr>
+        <w:t xml:space="preserve"> Esta situación impacta especialmente a las costas sur-orientales de Cuba, una región que es clave para la biodiversidad del país y para sectores económicos esenciales, como el turismo y la pesca.</w:t>
+      </w:r>
+    </w:p>
     <w:p>
       <w:pPr>
         <w:pStyle w:val="NormalWeb"/>
         <w:rPr>
           <w:rFonts w:ascii="Arial" w:hAnsi="Arial" w:cs="Arial"/>
-        </w:rPr>
-      </w:pPr>
-      <w:r>
-        <w:rPr>
-          <w:rFonts w:ascii="Arial" w:hAnsi="Arial" w:cs="Arial"/>
           <w:spacing w:val="-5"/>
         </w:rPr>
-        <w:t xml:space="preserve">Este es una amenaza real para las costas de todo el mundo. </w:t>
-      </w:r>
-      <w:r>
-        <w:rPr>
-          <w:rFonts w:ascii="Arial" w:hAnsi="Arial" w:cs="Arial"/>
-        </w:rPr>
-        <w:t>El aumento del nivel del mar, la erosión costera y la acidificación de los océanos son algunos de los efectos más graves del cambio climático en las costas</w:t>
-      </w:r>
-    </w:p>
-    <w:p>
-      <w:pPr>
-        <w:pStyle w:val="NormalWeb"/>
-        <w:rPr>
-          <w:rFonts w:ascii="Arial" w:hAnsi="Arial" w:cs="Arial"/>
-          <w:b/>
+      </w:pPr>
+      <w:r>
+        <w:rPr>
+          <w:rFonts w:ascii="Arial" w:hAnsi="Arial" w:cs="Arial"/>
+        </w:rPr>
+        <w:t>Las costas sur-orientales cubanas, que incluyen los litorales de provincias como Santiago de Cuba y Granma, se encuentran en un estado crítico debido a la erosión costera, un fenómeno exacerbado por el cambio climático. Aproximadamente el 85% de las playas cubanas presentan signos de erosión, con un retroceso promedio de la línea costera de 1.2 metros por año.</w:t>
+      </w:r>
+      <w:r>
+        <w:rPr>
+          <w:rFonts w:ascii="Arial" w:hAnsi="Arial" w:cs="Arial"/>
           <w:bCs/>
-          <w:color w:val="333333"/>
-        </w:rPr>
-      </w:pPr>
-      <w:r>
-        <w:rPr>
-          <w:rFonts w:ascii="Arial" w:hAnsi="Arial" w:cs="Arial"/>
-          <w:spacing w:val="-5"/>
-        </w:rPr>
-        <w:t xml:space="preserve">En Cuba </w:t>
-      </w:r>
-      <w:r>
-        <w:rPr>
-          <w:rFonts w:ascii="Arial" w:hAnsi="Arial" w:cs="Arial"/>
-        </w:rPr>
-        <w:t>la erosión costera es un problema grave. Según en el Segundo Periodo Ordinario de Sesiones de la IX Legislatura de la Asamblea Nacional del 2018  se estimó que e</w:t>
-      </w:r>
-      <w:r>
-        <w:rPr>
-          <w:rFonts w:ascii="Arial" w:hAnsi="Arial" w:cs="Arial"/>
-          <w:b/>
-          <w:bCs/>
-        </w:rPr>
-        <w:t xml:space="preserve">l </w:t>
-      </w:r>
-      <w:r>
-        <w:rPr>
-          <w:rFonts w:ascii="Arial" w:hAnsi="Arial" w:cs="Arial"/>
-          <w:bCs/>
-        </w:rPr>
-        <w:t xml:space="preserve">85% de las playas arenosas cubanas presentan indicios de erosión: 23 con erosión intensa y 195 con erosión moderada </w:t>
-      </w:r>
-      <w:bookmarkStart w:id="5" w:name="_Hlk188896661"/>
+        </w:rPr>
+        <w:t xml:space="preserve"> </w:t>
+      </w:r>
       <w:r>
         <w:rPr>
           <w:rFonts w:ascii="Arial" w:hAnsi="Arial" w:cs="Arial"/>
@@ -4162,60 +4088,33 @@
         </w:rPr>
         <w:fldChar w:fldCharType="end"/>
       </w:r>
-      <w:bookmarkEnd w:id="5"/>
-      <w:r>
-        <w:rPr>
-          <w:rFonts w:ascii="Arial" w:hAnsi="Arial" w:cs="Arial"/>
-          <w:bCs/>
-        </w:rPr>
-        <w:t xml:space="preserve">. </w:t>
-      </w:r>
-      <w:r>
-        <w:rPr>
-          <w:rStyle w:val="Textoennegrita"/>
-          <w:rFonts w:ascii="Arial" w:hAnsi="Arial" w:cs="Arial"/>
-          <w:b w:val="0"/>
-        </w:rPr>
-        <w:t>De 505 playas, se han evaluado 247 y se ha comprobado que 208 (84.2 %) presentan indicios de erosión.</w:t>
-      </w:r>
-      <w:r>
-        <w:rPr>
-          <w:rFonts w:ascii="Arial" w:hAnsi="Arial" w:cs="Arial"/>
-        </w:rPr>
-        <w:t xml:space="preserve"> “Se ratifica que el ritmo de la erosión de las playas arenosas en el archipiélago cubano, que se estima en 1.2 metros de retroceso de la línea de la costa como promedio cada año”, así expuso la viceministra del CITMA </w:t>
-      </w:r>
-      <w:proofErr w:type="spellStart"/>
-      <w:r>
-        <w:rPr>
-          <w:rFonts w:ascii="Arial" w:hAnsi="Arial" w:cs="Arial"/>
-        </w:rPr>
-        <w:t>Adianez</w:t>
-      </w:r>
-      <w:proofErr w:type="spellEnd"/>
-      <w:r>
-        <w:rPr>
-          <w:rFonts w:ascii="Arial" w:hAnsi="Arial" w:cs="Arial"/>
-        </w:rPr>
-        <w:t xml:space="preserve"> Taboada Zamora,  en la  sesión de trabajo de la Comisión de Educación, Cultura, Ciencia, Tecnología y Medio Ambiente de 2023 </w:t>
-      </w:r>
-      <w:r>
-        <w:rPr>
-          <w:rFonts w:ascii="Arial" w:hAnsi="Arial" w:cs="Arial"/>
-          <w:color w:val="333333"/>
+      <w:r>
+        <w:rPr>
+          <w:rFonts w:ascii="Arial" w:hAnsi="Arial" w:cs="Arial"/>
+        </w:rPr>
+        <w:t xml:space="preserve"> Esta situación no solo amenaza la biodiversidad, sino también la infraestructura turística y urbana de las zonas costeras. En respuesta a esta problemática, el gobierno cubano implementó en 2017 la Tarea Vida, un plan de acción nacional para mitigar los efectos del cambio climático, que incluye medidas para la protección y restauración de ecosistemas costeros y arrecifes de coral.</w:t>
+      </w:r>
+      <w:r>
+        <w:rPr>
+          <w:rFonts w:ascii="Arial" w:hAnsi="Arial" w:cs="Arial"/>
+        </w:rPr>
+        <w:t xml:space="preserve"> </w:t>
+      </w:r>
+      <w:r>
+        <w:rPr>
+          <w:rFonts w:ascii="Arial" w:hAnsi="Arial" w:cs="Arial"/>
         </w:rPr>
         <w:fldChar w:fldCharType="begin"/>
       </w:r>
       <w:r>
         <w:rPr>
           <w:rFonts w:ascii="Arial" w:hAnsi="Arial" w:cs="Arial"/>
-          <w:color w:val="333333"/>
-        </w:rPr>
-        <w:instrText xml:space="preserve"> ADDIN ZOTERO_ITEM CSL_CITATION {"citationID":"C17XwM75","properties":{"formattedCitation":"({\\i{}Cubadebate}, s.\\uc0\\u160{}f.-b)","plainCitation":"(Cubadebate, s. f.-b)","noteIndex":0},"citationItems":[{"id":"CyqMIT3o/178ys3YX","uris":["http://zotero.org/users/13351438/items/SPRKGW4L"],"itemData":{"id":12,"type":"webpage","title":"Cubadebate","URL":"http://www.cubadebate.cu/noticias/2023/07/18/tarea-vida-en-la-mira-de-los-diputados-hay-una-transicion-en-el-clima-de-cuba/","accessed":{"date-parts":[["2024",1,7]]}}}],"schema":"https://github.com/citation-style-language/schema/raw/master/csl-citation.json"} </w:instrText>
-      </w:r>
-      <w:r>
-        <w:rPr>
-          <w:rFonts w:ascii="Arial" w:hAnsi="Arial" w:cs="Arial"/>
-          <w:color w:val="333333"/>
+        </w:rPr>
+        <w:instrText xml:space="preserve"> ADDIN ZOTERO_ITEM CSL_CITATION {"citationID":"VPYWG7gZ","properties":{"formattedCitation":"({\\i{}Nueva norma legal por la preservaci\\uc0\\u243{}n de las costas cubanas - Juventud Rebelde - Diario de la juventud cubana}, s.\\uc0\\u160{}f.)","plainCitation":"(Nueva norma legal por la preservación de las costas cubanas - Juventud Rebelde - Diario de la juventud cubana, s. f.)","noteIndex":0},"citationItems":[{"id":"CyqMIT3o/TMwaOR3a","uris":["http://zotero.org/users/13351438/items/XEFFR2MJ"],"itemData":{"id":142,"type":"webpage","title":"Nueva norma legal por la preservación de las costas cubanas - Juventud Rebelde - Diario de la juventud cubana","URL":"https://www.juventudrebelde.cu/ciencia-tecnica/2023-12-07/acertada-interrelacion-entre-las-entidades-y-rigor-en-el-control-contribuiran-al-exito-de-la-nueva-norma-legal-relativa-a-las-costas-cubanas","accessed":{"date-parts":[["2024",4,15]]}}}],"schema":"https://github.com/citation-style-language/schema/raw/master/csl-citation.json"} </w:instrText>
+      </w:r>
+      <w:r>
+        <w:rPr>
+          <w:rFonts w:ascii="Arial" w:hAnsi="Arial" w:cs="Arial"/>
         </w:rPr>
         <w:fldChar w:fldCharType="separate"/>
       </w:r>
@@ -4231,94 +4130,34 @@
           <w:i/>
           <w:iCs/>
         </w:rPr>
-        <w:t>Cubadebate</w:t>
-      </w:r>
-      <w:r>
-        <w:rPr>
-          <w:rFonts w:ascii="Arial" w:hAnsi="Arial" w:cs="Arial"/>
-        </w:rPr>
-        <w:t>, s. f.-b)</w:t>
-      </w:r>
-      <w:r>
-        <w:rPr>
-          <w:rFonts w:ascii="Arial" w:hAnsi="Arial" w:cs="Arial"/>
-          <w:color w:val="333333"/>
+        <w:t>Nueva norma legal por la preservación de las costas cubanas - Juventud Rebelde - Diario de la juventud cubana</w:t>
+      </w:r>
+      <w:r>
+        <w:rPr>
+          <w:rFonts w:ascii="Arial" w:hAnsi="Arial" w:cs="Arial"/>
+        </w:rPr>
+        <w:t>, s. f.)</w:t>
+      </w:r>
+      <w:r>
+        <w:rPr>
+          <w:rFonts w:ascii="Arial" w:hAnsi="Arial" w:cs="Arial"/>
         </w:rPr>
         <w:fldChar w:fldCharType="end"/>
       </w:r>
-      <w:r>
-        <w:rPr>
-          <w:rFonts w:ascii="Arial" w:hAnsi="Arial" w:cs="Arial"/>
-          <w:color w:val="333333"/>
-        </w:rPr>
-        <w:t>.</w:t>
-      </w:r>
-      <w:r>
-        <w:rPr>
-          <w:rFonts w:ascii="Arial" w:hAnsi="Arial" w:cs="Arial"/>
-          <w:b/>
-          <w:bCs/>
-          <w:color w:val="333333"/>
-        </w:rPr>
-        <w:t xml:space="preserve"> </w:t>
-      </w:r>
     </w:p>
     <w:p>
       <w:pPr>
         <w:pStyle w:val="NormalWeb"/>
         <w:rPr>
           <w:rFonts w:ascii="Arial" w:hAnsi="Arial" w:cs="Arial"/>
-          <w:spacing w:val="-5"/>
-        </w:rPr>
-      </w:pPr>
-      <w:r>
-        <w:rPr>
-          <w:rFonts w:ascii="Arial" w:hAnsi="Arial" w:cs="Arial"/>
-          <w:spacing w:val="-5"/>
-        </w:rPr>
-        <w:t xml:space="preserve">Para enfrentar estos efectos la isla aprobó en </w:t>
-      </w:r>
-      <w:r>
-        <w:rPr>
-          <w:rFonts w:ascii="Arial" w:hAnsi="Arial" w:cs="Arial"/>
-          <w:spacing w:val="-5"/>
-        </w:rPr>
-        <w:t>2017 la Tarea</w:t>
-      </w:r>
-      <w:r>
-        <w:rPr>
-          <w:rFonts w:ascii="Arial" w:hAnsi="Arial" w:cs="Arial"/>
-          <w:spacing w:val="-5"/>
-        </w:rPr>
-        <w:t xml:space="preserve"> </w:t>
-      </w:r>
-      <w:r>
-        <w:rPr>
-          <w:rFonts w:ascii="Arial" w:hAnsi="Arial" w:cs="Arial"/>
-          <w:spacing w:val="-5"/>
-        </w:rPr>
-        <w:t>Vida que</w:t>
-      </w:r>
-      <w:r>
-        <w:rPr>
-          <w:rFonts w:ascii="Arial" w:hAnsi="Arial" w:cs="Arial"/>
-          <w:spacing w:val="-5"/>
-        </w:rPr>
-        <w:t xml:space="preserve"> es un plan del estado cubano para el enfrentamiento del cambio climático.</w:t>
-      </w:r>
-      <w:r>
-        <w:rPr>
-          <w:rFonts w:ascii="Arial" w:hAnsi="Arial" w:cs="Arial"/>
-        </w:rPr>
-        <w:t xml:space="preserve"> En cuanto al deterioro de las costas, Tarea Vida tiene como objetivo detener el deterioro, rehabilitar y conservar los arrecifes de coral en todo el archipiélago, con prioridad en las crestas que bordean la plataforma insular y protegen playas urbanizadas de uso turístico. Además de esto el gobierno cubano aprobó el Decreto-Ley 77 de las Costas y su Reglamento, este posee elementos nuevos que ha aportado la ciencia así como el necesario reconocimiento a la protección de los asentamientos costeros, donde incid</w:t>
-      </w:r>
-      <w:r>
-        <w:rPr>
-          <w:rFonts w:ascii="Arial" w:hAnsi="Arial" w:cs="Arial"/>
-        </w:rPr>
-        <w:t>en factores de índole cultural.</w:t>
-      </w:r>
-      <w:bookmarkStart w:id="6" w:name="_Hlk188896704"/>
+        </w:rPr>
+      </w:pPr>
+      <w:r>
+        <w:rPr>
+          <w:rFonts w:ascii="Arial" w:hAnsi="Arial" w:cs="Arial"/>
+        </w:rPr>
+        <w:t xml:space="preserve">En este contexto, la empresa GEOCUBA, como parte del esfuerzo nacional por mitigar los efectos del cambio climático, realiza investigaciones sobre el transporte de sedimentos en las costas cubanas, utilizando metodologías tradicionales para el cálculo y monitoreo de la erosión costera. </w:t>
+      </w:r>
       <w:r>
         <w:rPr>
           <w:rFonts w:ascii="Arial" w:hAnsi="Arial" w:cs="Arial"/>
@@ -4329,7 +4168,7 @@
         <w:rPr>
           <w:rFonts w:ascii="Arial" w:hAnsi="Arial" w:cs="Arial"/>
         </w:rPr>
-        <w:instrText xml:space="preserve"> ADDIN ZOTERO_ITEM CSL_CITATION {"citationID":"VPYWG7gZ","properties":{"formattedCitation":"({\\i{}Nueva norma legal por la preservaci\\uc0\\u243{}n de las costas cubanas - Juventud Rebelde - Diario de la juventud cubana}, s.\\uc0\\u160{}f.)","plainCitation":"(Nueva norma legal por la preservación de las costas cubanas - Juventud Rebelde - Diario de la juventud cubana, s. f.)","noteIndex":0},"citationItems":[{"id":"CyqMIT3o/TMwaOR3a","uris":["http://zotero.org/users/13351438/items/XEFFR2MJ"],"itemData":{"id":142,"type":"webpage","title":"Nueva norma legal por la preservación de las costas cubanas - Juventud Rebelde - Diario de la juventud cubana","URL":"https://www.juventudrebelde.cu/ciencia-tecnica/2023-12-07/acertada-interrelacion-entre-las-entidades-y-rigor-en-el-control-contribuiran-al-exito-de-la-nueva-norma-legal-relativa-a-las-costas-cubanas","accessed":{"date-parts":[["2024",4,15]]}}}],"schema":"https://github.com/citation-style-language/schema/raw/master/csl-citation.json"} </w:instrText>
+        <w:instrText xml:space="preserve"> ADDIN ZOTERO_ITEM CSL_CITATION {"citationID":"reXoxmDA","properties":{"formattedCitation":"({\\i{}GEOCUBA - EcuRed}, s.\\uc0\\u160{}f.)","plainCitation":"(GEOCUBA - EcuRed, s. f.)","noteIndex":0},"citationItems":[{"id":"CyqMIT3o/6GVdMdpb","uris":["http://zotero.org/users/13351438/items/D3E8U27R"],"itemData":{"id":69,"type":"webpage","title":"GEOCUBA - EcuRed","URL":"https://www.ecured.cu/GEOCUBA","accessed":{"date-parts":[["2024",1,9]]}}}],"schema":"https://github.com/citation-style-language/schema/raw/master/csl-citation.json"} </w:instrText>
       </w:r>
       <w:r>
         <w:rPr>
@@ -4349,7 +4188,7 @@
           <w:i/>
           <w:iCs/>
         </w:rPr>
-        <w:t>Nueva norma legal por la preservación de las costas cubanas - Juventud Rebelde - Diario de la juventud cubana</w:t>
+        <w:t>GEOCUBA - EcuRed</w:t>
       </w:r>
       <w:r>
         <w:rPr>
@@ -4363,443 +4202,271 @@
         </w:rPr>
         <w:fldChar w:fldCharType="end"/>
       </w:r>
-    </w:p>
-    <w:bookmarkEnd w:id="6"/>
-    <w:p>
-      <w:pPr>
-        <w:pStyle w:val="NormalWeb"/>
-        <w:rPr>
-          <w:rFonts w:ascii="Arial" w:hAnsi="Arial" w:cs="Arial"/>
-        </w:rPr>
-      </w:pPr>
-      <w:r>
-        <w:rPr>
-          <w:rFonts w:ascii="Arial" w:hAnsi="Arial" w:cs="Arial"/>
-          <w:spacing w:val="-5"/>
-        </w:rPr>
-        <w:t xml:space="preserve">Una de las empresas que está realizando aportes a la tarea Vida es la empresa </w:t>
-      </w:r>
-      <w:commentRangeStart w:id="7"/>
-      <w:commentRangeStart w:id="8"/>
-      <w:r>
-        <w:fldChar w:fldCharType="begin"/>
-      </w:r>
-      <w:r>
-        <w:instrText>HYPERLINK "https://www.ecured.cu/GEOCUBA" \t "_blank"</w:instrText>
-      </w:r>
-      <w:r>
-        <w:fldChar w:fldCharType="separate"/>
-      </w:r>
-      <w:r>
-        <w:rPr>
-          <w:rStyle w:val="Hipervnculo"/>
-          <w:rFonts w:ascii="Arial" w:hAnsi="Arial" w:cs="Arial"/>
-          <w:color w:val="auto"/>
-          <w:u w:val="none"/>
-        </w:rPr>
-        <w:t>GEOCUBA es un grupo empresarial cubano que se dedica a la elaboración y comercialización de información, tecnologías, productos y servicios en las esferas de la Geodesia, la Fotogrametría, la Teledetección, la Hidrografía, los Estudios Marinos, la Cartografía, los Estudios Medioambientales, las Artes Gráficas y la Ayuda a la Navegación Marítima </w:t>
-      </w:r>
-      <w:r>
-        <w:rPr>
-          <w:rStyle w:val="Hipervnculo"/>
-          <w:rFonts w:ascii="Arial" w:hAnsi="Arial" w:cs="Arial"/>
-          <w:color w:val="auto"/>
-          <w:u w:val="none"/>
-        </w:rPr>
-        <w:fldChar w:fldCharType="end"/>
-      </w:r>
-      <w:commentRangeEnd w:id="7"/>
+      <w:r>
+        <w:rPr>
+          <w:rFonts w:ascii="Arial" w:hAnsi="Arial" w:cs="Arial"/>
+        </w:rPr>
+        <w:t xml:space="preserve">. Sin embargo, el proceso actual presenta deficiencias que afectan la precisión de los datos recolectados, tales como el uso de recursos físicos (hojas de entrada y salida) para el almacenamiento de la información y la lentitud en la consulta y procesamiento de los datos.  Los sistemas de control existentes pueden deteriorarse o ser modificados intencionalmente incurriendo en problemas de seguridad muy graves. A partir de la situación problémica descrita anteriormente, se identifica </w:t>
+      </w:r>
+      <w:commentRangeStart w:id="5"/>
+      <w:r>
+        <w:rPr>
+          <w:rFonts w:ascii="Arial" w:hAnsi="Arial" w:cs="Arial"/>
+        </w:rPr>
+        <w:t xml:space="preserve">como </w:t>
+      </w:r>
+      <w:commentRangeEnd w:id="4"/>
       <w:r>
         <w:rPr>
           <w:rStyle w:val="Refdecomentario"/>
           <w:rFonts w:ascii="Arial" w:eastAsiaTheme="minorHAnsi" w:hAnsi="Arial" w:cs="Arial"/>
           <w:lang w:eastAsia="en-US"/>
         </w:rPr>
-        <w:commentReference w:id="7"/>
-      </w:r>
-      <w:commentRangeEnd w:id="8"/>
+        <w:commentReference w:id="4"/>
+      </w:r>
+      <w:r>
+        <w:rPr>
+          <w:rFonts w:ascii="Arial" w:hAnsi="Arial" w:cs="Arial"/>
+          <w:b/>
+          <w:bCs/>
+        </w:rPr>
+        <w:t>problema de investigación:</w:t>
+      </w:r>
+      <w:r>
+        <w:rPr>
+          <w:rFonts w:ascii="Arial" w:hAnsi="Arial" w:cs="Arial"/>
+        </w:rPr>
+        <w:t xml:space="preserve"> Insuficiente control en la gestión de la información </w:t>
+      </w:r>
+      <w:bookmarkStart w:id="6" w:name="_Hlk187433043"/>
+      <w:r>
+        <w:rPr>
+          <w:rFonts w:ascii="Arial" w:hAnsi="Arial" w:cs="Arial"/>
+        </w:rPr>
+        <w:t xml:space="preserve">referente al cálculo del transporte de sedimentos en las costas cubanas de la región sur-oriental atendidas por la empresa </w:t>
+      </w:r>
+      <w:r>
+        <w:rPr>
+          <w:rFonts w:ascii="Arial" w:hAnsi="Arial" w:cs="Arial"/>
+          <w:bCs/>
+        </w:rPr>
+        <w:t xml:space="preserve">GEOCUBA </w:t>
+      </w:r>
+      <w:commentRangeEnd w:id="5"/>
       <w:r>
         <w:rPr>
           <w:rStyle w:val="Refdecomentario"/>
           <w:rFonts w:ascii="Arial" w:eastAsiaTheme="minorHAnsi" w:hAnsi="Arial" w:cs="Arial"/>
           <w:lang w:eastAsia="en-US"/>
         </w:rPr>
-        <w:commentReference w:id="8"/>
-      </w:r>
-      <w:r>
-        <w:rPr>
-          <w:rStyle w:val="Hipervnculo"/>
-          <w:rFonts w:ascii="Arial" w:hAnsi="Arial" w:cs="Arial"/>
-          <w:color w:val="auto"/>
-          <w:u w:val="none"/>
-        </w:rPr>
-        <w:t xml:space="preserve"> </w:t>
-      </w:r>
-      <w:bookmarkStart w:id="9" w:name="_Hlk188896728"/>
-      <w:r>
-        <w:rPr>
-          <w:rFonts w:ascii="Arial" w:hAnsi="Arial" w:cs="Arial"/>
-          <w:u w:val="single"/>
-        </w:rPr>
-        <w:fldChar w:fldCharType="begin"/>
-      </w:r>
-      <w:r>
-        <w:rPr>
-          <w:rFonts w:ascii="Arial" w:hAnsi="Arial" w:cs="Arial"/>
-          <w:u w:val="single"/>
-        </w:rPr>
-        <w:instrText xml:space="preserve"> ADDIN ZOTERO_ITEM CSL_CITATION {"citationID":"reXoxmDA","properties":{"formattedCitation":"({\\i{}GEOCUBA - EcuRed}, s.\\uc0\\u160{}f.)","plainCitation":"(GEOCUBA - EcuRed, s. f.)","noteIndex":0},"citationItems":[{"id":"CyqMIT3o/6GVdMdpb","uris":["http://zotero.org/users/13351438/items/D3E8U27R"],"itemData":{"id":69,"type":"webpage","title":"GEOCUBA - EcuRed","URL":"https://www.ecured.cu/GEOCUBA","accessed":{"date-parts":[["2024",1,9]]}}}],"schema":"https://github.com/citation-style-language/schema/raw/master/csl-citation.json"} </w:instrText>
-      </w:r>
-      <w:r>
-        <w:rPr>
-          <w:rFonts w:ascii="Arial" w:hAnsi="Arial" w:cs="Arial"/>
-          <w:u w:val="single"/>
-        </w:rPr>
-        <w:fldChar w:fldCharType="separate"/>
-      </w:r>
-      <w:r>
-        <w:rPr>
-          <w:rFonts w:ascii="Arial" w:hAnsi="Arial" w:cs="Arial"/>
-          <w:u w:val="single"/>
-        </w:rPr>
-        <w:t>(</w:t>
-      </w:r>
-      <w:r>
-        <w:rPr>
-          <w:rFonts w:ascii="Arial" w:hAnsi="Arial" w:cs="Arial"/>
-          <w:i/>
-          <w:iCs/>
-          <w:u w:val="single"/>
-        </w:rPr>
-        <w:t>GEOCUBA - EcuRed</w:t>
-      </w:r>
-      <w:r>
-        <w:rPr>
-          <w:rFonts w:ascii="Arial" w:hAnsi="Arial" w:cs="Arial"/>
-          <w:u w:val="single"/>
-        </w:rPr>
-        <w:t>, s. f.)</w:t>
-      </w:r>
-      <w:r>
-        <w:rPr>
-          <w:rFonts w:ascii="Arial" w:hAnsi="Arial" w:cs="Arial"/>
-          <w:u w:val="single"/>
-        </w:rPr>
-        <w:fldChar w:fldCharType="end"/>
-      </w:r>
-      <w:r>
-        <w:rPr>
-          <w:rFonts w:ascii="Arial" w:hAnsi="Arial" w:cs="Arial"/>
-          <w:u w:val="single"/>
-        </w:rPr>
-        <w:t>.</w:t>
-      </w:r>
-      <w:bookmarkEnd w:id="9"/>
-    </w:p>
+        <w:commentReference w:id="5"/>
+      </w:r>
+    </w:p>
+    <w:bookmarkEnd w:id="6"/>
     <w:p>
       <w:pPr>
         <w:pStyle w:val="NormalWeb"/>
         <w:rPr>
           <w:rFonts w:ascii="Arial" w:hAnsi="Arial" w:cs="Arial"/>
+        </w:rPr>
+      </w:pPr>
+      <w:r>
+        <w:rPr>
+          <w:rFonts w:ascii="Arial" w:hAnsi="Arial" w:cs="Arial"/>
+        </w:rPr>
+        <w:t xml:space="preserve">Se define como </w:t>
+      </w:r>
+      <w:r>
+        <w:rPr>
+          <w:rFonts w:ascii="Arial" w:hAnsi="Arial" w:cs="Arial"/>
+          <w:b/>
           <w:bCs/>
         </w:rPr>
-      </w:pPr>
-      <w:commentRangeStart w:id="10"/>
+        <w:t>objeto de estudio:</w:t>
+      </w:r>
+      <w:r>
+        <w:rPr>
+          <w:rFonts w:ascii="Arial" w:hAnsi="Arial" w:cs="Arial"/>
+        </w:rPr>
+        <w:t xml:space="preserve"> el proceso de gestión de la información referente </w:t>
+      </w:r>
+      <w:bookmarkStart w:id="7" w:name="_Hlk187433091"/>
+      <w:r>
+        <w:rPr>
+          <w:rFonts w:ascii="Arial" w:hAnsi="Arial" w:cs="Arial"/>
+        </w:rPr>
+        <w:t>al cálculo del transporte de sedimentos en las costas cubanas de la región sur-oriental atendidas por la empresa GEOCUBA</w:t>
+      </w:r>
+    </w:p>
+    <w:bookmarkEnd w:id="7"/>
+    <w:p>
+      <w:pPr>
+        <w:pStyle w:val="NormalWeb"/>
+        <w:rPr>
+          <w:rFonts w:ascii="Arial" w:hAnsi="Arial" w:cs="Arial"/>
+        </w:rPr>
+      </w:pPr>
       <w:r>
         <w:rPr>
           <w:rFonts w:ascii="Arial" w:hAnsi="Arial" w:cs="Arial"/>
         </w:rPr>
         <w:lastRenderedPageBreak/>
-        <w:t xml:space="preserve">El cálculo </w:t>
-      </w:r>
-      <w:r>
-        <w:rPr>
-          <w:rFonts w:ascii="Arial" w:hAnsi="Arial" w:cs="Arial"/>
-        </w:rPr>
-        <w:t xml:space="preserve">transporte </w:t>
-      </w:r>
-      <w:commentRangeEnd w:id="10"/>
+        <w:t xml:space="preserve">Como </w:t>
+      </w:r>
+      <w:r>
+        <w:rPr>
+          <w:rFonts w:ascii="Arial" w:hAnsi="Arial" w:cs="Arial"/>
+          <w:b/>
+          <w:bCs/>
+        </w:rPr>
+        <w:t>campo de acción:</w:t>
+      </w:r>
+      <w:r>
+        <w:rPr>
+          <w:rFonts w:ascii="Arial" w:hAnsi="Arial" w:cs="Arial"/>
+        </w:rPr>
+        <w:t xml:space="preserve"> Los sistemas de gestión de la información asociados al cálculo del transporte de sedimentos en las costas cubanas de la región sur-oriental atendidas por la empresa GEOCUBA </w:t>
+      </w:r>
+    </w:p>
+    <w:p>
+      <w:pPr>
+        <w:pStyle w:val="NormalWeb"/>
+        <w:rPr>
+          <w:rFonts w:ascii="Arial" w:hAnsi="Arial" w:cs="Arial"/>
+          <w:b/>
+          <w:bCs/>
+        </w:rPr>
+      </w:pPr>
+      <w:r>
+        <w:rPr>
+          <w:rFonts w:ascii="Arial" w:hAnsi="Arial" w:cs="Arial"/>
+          <w:b/>
+          <w:bCs/>
+        </w:rPr>
+        <w:t>Hipótesis</w:t>
+      </w:r>
+    </w:p>
+    <w:p>
+      <w:pPr>
+        <w:pStyle w:val="NormalWeb"/>
+        <w:rPr>
+          <w:rFonts w:ascii="Arial" w:hAnsi="Arial" w:cs="Arial"/>
+          <w:bCs/>
+          <w:shd w:val="clear" w:color="auto" w:fill="auto"/>
+        </w:rPr>
+      </w:pPr>
+      <w:r>
+        <w:rPr>
+          <w:rFonts w:ascii="Arial" w:hAnsi="Arial" w:cs="Arial"/>
+          <w:bCs/>
+        </w:rPr>
+        <w:t>Si se implementa un sistema de gestión en la empresa GEOCUBA que garantice el control de la información asociada al cálculo del transporte de sedimentos en las costas cubanas de la región sur-oriental, entonces aumentaría la seguridad, organización y rapidez en el acceso a dicha información</w:t>
+      </w:r>
+      <w:r>
+        <w:t xml:space="preserve">, </w:t>
+      </w:r>
+      <w:r>
+        <w:rPr>
+          <w:rFonts w:ascii="Arial" w:hAnsi="Arial" w:cs="Arial"/>
+          <w:bCs/>
+        </w:rPr>
+        <w:t>mejorando los procesos de toma de decisiones y optimizando los recursos de la empresa.</w:t>
+      </w:r>
+    </w:p>
+    <w:p>
+      <w:pPr>
+        <w:pStyle w:val="NormalWeb"/>
+        <w:rPr>
+          <w:rFonts w:ascii="Arial" w:hAnsi="Arial" w:cs="Arial"/>
+          <w:b/>
+        </w:rPr>
+      </w:pPr>
+      <w:r>
+        <w:rPr>
+          <w:rFonts w:ascii="Arial" w:hAnsi="Arial" w:cs="Arial"/>
+          <w:b/>
+        </w:rPr>
+        <w:t>Ob</w:t>
+      </w:r>
+      <w:r>
+        <w:rPr>
+          <w:rFonts w:ascii="Arial" w:hAnsi="Arial" w:cs="Arial"/>
+          <w:b/>
+        </w:rPr>
+        <w:t>jetivo</w:t>
+      </w:r>
+      <w:r>
+        <w:rPr>
+          <w:rFonts w:ascii="Arial" w:hAnsi="Arial" w:cs="Arial"/>
+          <w:b/>
+        </w:rPr>
+        <w:t xml:space="preserve"> General</w:t>
+      </w:r>
+    </w:p>
+    <w:p>
+      <w:pPr>
+        <w:pStyle w:val="NormalWeb"/>
+        <w:rPr>
+          <w:rFonts w:ascii="Arial" w:hAnsi="Arial" w:cs="Arial"/>
+        </w:rPr>
+      </w:pPr>
+      <w:r>
+        <w:rPr>
+          <w:rFonts w:ascii="Arial" w:hAnsi="Arial" w:cs="Arial"/>
+        </w:rPr>
+        <w:t xml:space="preserve">Desarrollar </w:t>
+      </w:r>
+      <w:r>
+        <w:rPr>
+          <w:rFonts w:ascii="Arial" w:hAnsi="Arial" w:cs="Arial"/>
+        </w:rPr>
+        <w:t>un sistema informático</w:t>
+      </w:r>
+      <w:r>
+        <w:rPr>
+          <w:rFonts w:ascii="Arial" w:hAnsi="Arial" w:cs="Arial"/>
+        </w:rPr>
+        <w:t xml:space="preserve"> para la gestión de la información </w:t>
+      </w:r>
+      <w:r>
+        <w:rPr>
+          <w:rFonts w:ascii="Arial" w:hAnsi="Arial" w:cs="Arial"/>
+        </w:rPr>
+        <w:t xml:space="preserve">que </w:t>
+      </w:r>
+      <w:r>
+        <w:rPr>
+          <w:rFonts w:ascii="Arial" w:hAnsi="Arial" w:cs="Arial"/>
+        </w:rPr>
+        <w:t>permita calcular</w:t>
+      </w:r>
+      <w:r>
+        <w:rPr>
+          <w:rFonts w:ascii="Arial" w:hAnsi="Arial" w:cs="Arial"/>
+        </w:rPr>
+        <w:t xml:space="preserve">, </w:t>
+      </w:r>
+      <w:commentRangeStart w:id="8"/>
+      <w:r>
+        <w:rPr>
+          <w:rFonts w:ascii="Arial" w:hAnsi="Arial" w:cs="Arial"/>
+        </w:rPr>
+        <w:t>editar</w:t>
+      </w:r>
+      <w:r>
+        <w:rPr>
+          <w:rFonts w:ascii="Arial" w:hAnsi="Arial" w:cs="Arial"/>
+        </w:rPr>
+        <w:t xml:space="preserve"> y almacenar los datos para el cálculo del transporte de sedimentos en las costas cubanas.</w:t>
+      </w:r>
+      <w:commentRangeEnd w:id="8"/>
       <w:r>
         <w:rPr>
           <w:rStyle w:val="Refdecomentario"/>
           <w:rFonts w:ascii="Arial" w:eastAsiaTheme="minorHAnsi" w:hAnsi="Arial" w:cs="Arial"/>
           <w:lang w:eastAsia="en-US"/>
         </w:rPr>
-        <w:commentReference w:id="10"/>
-      </w:r>
-      <w:r>
-        <w:rPr>
-          <w:rFonts w:ascii="Arial" w:hAnsi="Arial" w:cs="Arial"/>
-        </w:rPr>
-        <w:t>de sedimentos en las costas cubanas</w:t>
-      </w:r>
-      <w:r>
-        <w:rPr>
-          <w:rFonts w:ascii="Arial" w:hAnsi="Arial" w:cs="Arial"/>
-        </w:rPr>
-        <w:t xml:space="preserve"> es la tarea que realizan los especialistas de la empresa </w:t>
-      </w:r>
-      <w:r>
-        <w:rPr>
-          <w:rFonts w:ascii="Arial" w:hAnsi="Arial" w:cs="Arial"/>
-        </w:rPr>
-        <w:t>GEOCUBA</w:t>
-      </w:r>
-      <w:r>
-        <w:rPr>
-          <w:rFonts w:ascii="Arial" w:hAnsi="Arial" w:cs="Arial"/>
-        </w:rPr>
-        <w:t xml:space="preserve"> para investigar, predecir y monitorear el comportamiento de la línea costera y la erosión del mar en zonas de desarrollo de la economía y que no afecte el medio ambiente.</w:t>
-      </w:r>
-    </w:p>
-    <w:bookmarkEnd w:id="3"/>
-    <w:p>
-      <w:pPr>
-        <w:pStyle w:val="NormalWeb"/>
-        <w:rPr>
-          <w:rFonts w:ascii="Arial" w:hAnsi="Arial" w:cs="Arial"/>
-          <w:b/>
-        </w:rPr>
-      </w:pPr>
-    </w:p>
-    <w:p>
-      <w:pPr>
-        <w:pStyle w:val="NormalWeb"/>
-        <w:rPr>
-          <w:rFonts w:ascii="Arial" w:hAnsi="Arial" w:cs="Arial"/>
-          <w:b/>
-        </w:rPr>
-      </w:pPr>
-      <w:r>
-        <w:rPr>
-          <w:rFonts w:ascii="Arial" w:hAnsi="Arial" w:cs="Arial"/>
-          <w:b/>
-        </w:rPr>
-        <w:t>Situación Problémica</w:t>
-      </w:r>
-      <w:r>
-        <w:rPr>
-          <w:rFonts w:ascii="Arial" w:hAnsi="Arial" w:cs="Arial"/>
-          <w:b/>
-        </w:rPr>
-        <w:tab/>
-      </w:r>
-    </w:p>
-    <w:p>
-      <w:pPr>
-        <w:pStyle w:val="NormalWeb"/>
-        <w:rPr>
-          <w:rFonts w:ascii="Arial" w:hAnsi="Arial" w:cs="Arial"/>
-        </w:rPr>
-      </w:pPr>
-      <w:r>
-        <w:rPr>
-          <w:rFonts w:ascii="Arial" w:hAnsi="Arial" w:cs="Arial"/>
-        </w:rPr>
-        <w:t xml:space="preserve">Los especialistas de la empresa </w:t>
-      </w:r>
-      <w:r>
-        <w:rPr>
-          <w:rFonts w:ascii="Arial" w:hAnsi="Arial" w:cs="Arial"/>
-        </w:rPr>
-        <w:t>GEOCUBA</w:t>
-      </w:r>
-      <w:r>
-        <w:rPr>
-          <w:rFonts w:ascii="Arial" w:hAnsi="Arial" w:cs="Arial"/>
-        </w:rPr>
-        <w:t xml:space="preserve"> para el cálculo de transporte de sedimentos (</w:t>
-      </w:r>
-      <w:proofErr w:type="spellStart"/>
-      <w:r>
-        <w:rPr>
-          <w:rFonts w:ascii="Arial" w:hAnsi="Arial" w:cs="Arial"/>
-        </w:rPr>
-        <w:t>e.d</w:t>
-      </w:r>
-      <w:proofErr w:type="spellEnd"/>
-      <w:r>
-        <w:rPr>
-          <w:rFonts w:ascii="Arial" w:hAnsi="Arial" w:cs="Arial"/>
-        </w:rPr>
-        <w:t xml:space="preserve">., la arena y otros recursos que se pierden en las playas por el aumento del nivel del mar) emplea </w:t>
-      </w:r>
-      <w:commentRangeStart w:id="11"/>
-      <w:r>
-        <w:rPr>
-          <w:rFonts w:ascii="Arial" w:hAnsi="Arial" w:cs="Arial"/>
-        </w:rPr>
-        <w:t xml:space="preserve">una ecuación (CERC) </w:t>
-      </w:r>
-      <w:commentRangeEnd w:id="11"/>
-      <w:r>
-        <w:rPr>
-          <w:rStyle w:val="Refdecomentario"/>
-          <w:rFonts w:ascii="Arial" w:eastAsiaTheme="minorHAnsi" w:hAnsi="Arial" w:cs="Arial"/>
-          <w:lang w:eastAsia="en-US"/>
-        </w:rPr>
-        <w:commentReference w:id="11"/>
-      </w:r>
-      <w:r>
-        <w:rPr>
-          <w:rFonts w:ascii="Arial" w:hAnsi="Arial" w:cs="Arial"/>
-        </w:rPr>
-        <w:t>y recoge datos de las mediciones de las costas a través de métodos tradicionales (</w:t>
-      </w:r>
-      <w:proofErr w:type="spellStart"/>
-      <w:r>
-        <w:rPr>
-          <w:rFonts w:ascii="Arial" w:hAnsi="Arial" w:cs="Arial"/>
-        </w:rPr>
-        <w:t>e.d</w:t>
-      </w:r>
-      <w:proofErr w:type="spellEnd"/>
-      <w:r>
-        <w:rPr>
-          <w:rFonts w:ascii="Arial" w:hAnsi="Arial" w:cs="Arial"/>
-        </w:rPr>
-        <w:t>., escribiendo los datos en papel u otro recurso físico), los cuales pueden tener un deterioro en el tiempo, errores en los cálculos y morosidad en la búsqueda de información.  Es importante poder guardar la información de una manera segura para su posterior consulta, calcular los datos con mayor precisión y buscar los datos con mayor rapidez.</w:t>
-      </w:r>
-    </w:p>
-    <w:p>
-      <w:pPr>
-        <w:pStyle w:val="NormalWeb"/>
-        <w:rPr>
-          <w:rFonts w:ascii="Arial" w:hAnsi="Arial" w:cs="Arial"/>
-          <w:b/>
-          <w:bCs/>
-        </w:rPr>
-      </w:pPr>
-      <w:r>
-        <w:rPr>
-          <w:rFonts w:ascii="Arial" w:hAnsi="Arial" w:cs="Arial"/>
-          <w:b/>
-          <w:bCs/>
-        </w:rPr>
-        <w:t>Hipótesis</w:t>
-      </w:r>
-    </w:p>
-    <w:p>
-      <w:pPr>
-        <w:pStyle w:val="NormalWeb"/>
-        <w:rPr>
-          <w:rFonts w:ascii="Arial" w:hAnsi="Arial" w:cs="Arial"/>
-          <w:bCs/>
-          <w:shd w:val="clear" w:color="auto" w:fill="auto"/>
-        </w:rPr>
-      </w:pPr>
-      <w:r>
-        <w:rPr>
-          <w:rFonts w:ascii="Arial" w:hAnsi="Arial" w:cs="Arial"/>
-          <w:bCs/>
-        </w:rPr>
-        <w:t>Si se implementa un sistema de gestión en la empresa GEOCUBA que garantice el control de la información asociada al cálculo del transporte de sedimentos en las costas cubanas de la región sur-oriental, entonces aumentaría la seguridad, organización y rapidez en el acceso a dicha información</w:t>
-      </w:r>
-      <w:r>
-        <w:t xml:space="preserve">, </w:t>
-      </w:r>
-      <w:r>
-        <w:rPr>
-          <w:rFonts w:ascii="Arial" w:hAnsi="Arial" w:cs="Arial"/>
-          <w:bCs/>
-        </w:rPr>
-        <w:t>mejorando los procesos de toma de decisiones y optimizando los recursos de la empresa.</w:t>
-      </w:r>
-    </w:p>
-    <w:p>
-      <w:pPr>
-        <w:pStyle w:val="NormalWeb"/>
-        <w:rPr>
-          <w:rFonts w:ascii="Arial" w:hAnsi="Arial" w:cs="Arial"/>
-          <w:b/>
-        </w:rPr>
-      </w:pPr>
-      <w:r>
-        <w:rPr>
-          <w:rFonts w:ascii="Arial" w:hAnsi="Arial" w:cs="Arial"/>
-          <w:b/>
-        </w:rPr>
-        <w:t>Ob</w:t>
-      </w:r>
-      <w:r>
-        <w:rPr>
-          <w:rFonts w:ascii="Arial" w:hAnsi="Arial" w:cs="Arial"/>
-          <w:b/>
-        </w:rPr>
-        <w:t>jetivo</w:t>
-      </w:r>
-      <w:r>
-        <w:rPr>
-          <w:rFonts w:ascii="Arial" w:hAnsi="Arial" w:cs="Arial"/>
-          <w:b/>
-        </w:rPr>
-        <w:t xml:space="preserve"> General</w:t>
-      </w:r>
-    </w:p>
-    <w:p>
-      <w:pPr>
-        <w:pStyle w:val="NormalWeb"/>
-        <w:rPr>
-          <w:rFonts w:ascii="Arial" w:hAnsi="Arial" w:cs="Arial"/>
-        </w:rPr>
-      </w:pPr>
-      <w:r>
-        <w:rPr>
-          <w:rFonts w:ascii="Arial" w:hAnsi="Arial" w:cs="Arial"/>
-        </w:rPr>
-        <w:t xml:space="preserve">Desarrollar </w:t>
-      </w:r>
-      <w:r>
-        <w:rPr>
-          <w:rFonts w:ascii="Arial" w:hAnsi="Arial" w:cs="Arial"/>
-        </w:rPr>
-        <w:t>un sistema informático</w:t>
-      </w:r>
-      <w:r>
-        <w:rPr>
-          <w:rFonts w:ascii="Arial" w:hAnsi="Arial" w:cs="Arial"/>
-        </w:rPr>
-        <w:t xml:space="preserve"> para la gestión de la información </w:t>
-      </w:r>
-      <w:r>
-        <w:rPr>
-          <w:rFonts w:ascii="Arial" w:hAnsi="Arial" w:cs="Arial"/>
-        </w:rPr>
-        <w:t xml:space="preserve">que </w:t>
-      </w:r>
-      <w:r>
-        <w:rPr>
-          <w:rFonts w:ascii="Arial" w:hAnsi="Arial" w:cs="Arial"/>
-        </w:rPr>
-        <w:t>permita calcular</w:t>
-      </w:r>
-      <w:r>
-        <w:rPr>
-          <w:rFonts w:ascii="Arial" w:hAnsi="Arial" w:cs="Arial"/>
-        </w:rPr>
-        <w:t xml:space="preserve">, </w:t>
-      </w:r>
-      <w:commentRangeStart w:id="12"/>
-      <w:r>
-        <w:rPr>
-          <w:rFonts w:ascii="Arial" w:hAnsi="Arial" w:cs="Arial"/>
-        </w:rPr>
-        <w:t>editar</w:t>
-      </w:r>
-      <w:r>
-        <w:rPr>
-          <w:rFonts w:ascii="Arial" w:hAnsi="Arial" w:cs="Arial"/>
-        </w:rPr>
-        <w:t xml:space="preserve"> y almacenar los datos para el cálculo del transporte de sedimentos en las costas cubanas.</w:t>
-      </w:r>
-      <w:commentRangeEnd w:id="12"/>
-      <w:r>
-        <w:rPr>
-          <w:rStyle w:val="Refdecomentario"/>
-          <w:rFonts w:ascii="Arial" w:eastAsiaTheme="minorHAnsi" w:hAnsi="Arial" w:cs="Arial"/>
-          <w:lang w:eastAsia="en-US"/>
-        </w:rPr>
-        <w:commentReference w:id="12"/>
+        <w:commentReference w:id="8"/>
       </w:r>
     </w:p>
     <w:p>
@@ -4841,8 +4508,8 @@
         </w:rPr>
         <w:t xml:space="preserve">Determinar las bases teóricas-conceptuales y metodológicos referentes al </w:t>
       </w:r>
-      <w:bookmarkStart w:id="13" w:name="_Hlk187430645"/>
-      <w:bookmarkStart w:id="14" w:name="_Hlk187430716"/>
+      <w:bookmarkStart w:id="9" w:name="_Hlk187430645"/>
+      <w:bookmarkStart w:id="10" w:name="_Hlk187430716"/>
       <w:r>
         <w:rPr>
           <w:rFonts w:ascii="Arial" w:hAnsi="Arial" w:cs="Arial"/>
@@ -4850,7 +4517,7 @@
         </w:rPr>
         <w:t>cálculo del transporte de sedimentos en las costas cubanas</w:t>
       </w:r>
-      <w:bookmarkEnd w:id="13"/>
+      <w:bookmarkEnd w:id="9"/>
       <w:r>
         <w:rPr>
           <w:rFonts w:ascii="Arial" w:hAnsi="Arial" w:cs="Arial"/>
@@ -4858,7 +4525,7 @@
         </w:rPr>
         <w:t>.</w:t>
       </w:r>
-      <w:bookmarkEnd w:id="14"/>
+      <w:bookmarkEnd w:id="10"/>
     </w:p>
     <w:p>
       <w:pPr>
@@ -4922,7 +4589,6 @@
           <w:rFonts w:ascii="Arial" w:hAnsi="Arial" w:cs="Arial"/>
           <w:lang w:val="es-US"/>
         </w:rPr>
-        <w:lastRenderedPageBreak/>
         <w:t>Diseñar e implementar varios servicios web, basándonos en una arquitectura de microservicios para permitir la consulta de la información por sistemas de terceros.</w:t>
       </w:r>
     </w:p>
@@ -5104,6 +4770,7 @@
           <w:rFonts w:ascii="Arial" w:hAnsi="Arial" w:cs="Arial"/>
           <w:lang w:val="es-US"/>
         </w:rPr>
+        <w:lastRenderedPageBreak/>
         <w:t>Describir a través de la Arquitectura del Sistema, Historias de Usuario, Diagramas de Clases y Diagramas de Flujo, el diseño del sistema.</w:t>
       </w:r>
     </w:p>
@@ -5311,26 +4978,6 @@
     <w:p>
       <w:pPr>
         <w:pStyle w:val="NormalWeb"/>
-        <w:ind w:left="720"/>
-        <w:rPr>
-          <w:rFonts w:ascii="Arial" w:hAnsi="Arial" w:cs="Arial"/>
-          <w:lang w:val="es-US"/>
-        </w:rPr>
-      </w:pPr>
-    </w:p>
-    <w:p>
-      <w:pPr>
-        <w:pStyle w:val="NormalWeb"/>
-        <w:ind w:left="720"/>
-        <w:rPr>
-          <w:rFonts w:ascii="Arial" w:hAnsi="Arial" w:cs="Arial"/>
-          <w:lang w:val="es-US"/>
-        </w:rPr>
-      </w:pPr>
-    </w:p>
-    <w:p>
-      <w:pPr>
-        <w:pStyle w:val="NormalWeb"/>
         <w:numPr>
           <w:ilvl w:val="0"/>
           <w:numId w:val="37"/>
@@ -5350,7 +4997,6 @@
           <w:bCs/>
           <w:lang w:val="es-US"/>
         </w:rPr>
-        <w:lastRenderedPageBreak/>
         <w:t>Método análisis-síntesis:</w:t>
       </w:r>
       <w:r>
@@ -5467,7 +5113,15 @@
           <w:rFonts w:ascii="Arial" w:hAnsi="Arial" w:cs="Arial"/>
           <w:lang w:val="es-US"/>
         </w:rPr>
-        <w:t xml:space="preserve"> Esta técnica nos permitió recoger información de manera directa sobre el proceso de gestión de los datos asociados al transporte de sedimentos, sin intervenir en las actividades cotidianas. La observación se centró en los métodos tradicionales empleados por los especialistas, identificando las deficiencias en términos de precisión y seguridad en el manejo de los datos.</w:t>
+        <w:t xml:space="preserve"> Esta técnica nos permitió recoger información de manera directa sobre el proceso de gestión de los datos </w:t>
+      </w:r>
+      <w:r>
+        <w:rPr>
+          <w:rFonts w:ascii="Arial" w:hAnsi="Arial" w:cs="Arial"/>
+          <w:lang w:val="es-US"/>
+        </w:rPr>
+        <w:lastRenderedPageBreak/>
+        <w:t>asociados al transporte de sedimentos, sin intervenir en las actividades cotidianas. La observación se centró en los métodos tradicionales empleados por los especialistas, identificando las deficiencias en términos de precisión y seguridad en el manejo de los datos.</w:t>
       </w:r>
     </w:p>
     <w:p>
@@ -5540,7 +5194,7 @@
           <w:lang w:val="es-US"/>
         </w:rPr>
       </w:pPr>
-      <w:bookmarkStart w:id="15" w:name="_Hlk187443634"/>
+      <w:bookmarkStart w:id="11" w:name="_Hlk187443634"/>
       <w:r>
         <w:rPr>
           <w:rFonts w:ascii="Arial" w:hAnsi="Arial" w:cs="Arial"/>
@@ -5548,7 +5202,7 @@
         </w:rPr>
         <w:t>Facilitará el acceso y consulta de la información</w:t>
       </w:r>
-      <w:bookmarkEnd w:id="15"/>
+      <w:bookmarkEnd w:id="11"/>
       <w:r>
         <w:rPr>
           <w:rFonts w:ascii="Arial" w:hAnsi="Arial" w:cs="Arial"/>
@@ -5580,14 +5234,6 @@
     </w:p>
     <w:p>
       <w:pPr>
-        <w:spacing w:after="0" w:line="240" w:lineRule="auto"/>
-        <w:rPr>
-          <w:lang w:val="es-US"/>
-        </w:rPr>
-      </w:pPr>
-    </w:p>
-    <w:p>
-      <w:pPr>
         <w:pStyle w:val="NormalWeb"/>
         <w:numPr>
           <w:ilvl w:val="0"/>
@@ -5645,7 +5291,6 @@
           <w:rFonts w:eastAsia="Times New Roman"/>
           <w:lang w:val="es-US" w:eastAsia="es-ES"/>
         </w:rPr>
-        <w:lastRenderedPageBreak/>
         <w:t>Facilitará opciones de impresión y conversión a documentos de la información registrada en el sistema.</w:t>
       </w:r>
     </w:p>
@@ -5696,12 +5341,12 @@
       <w:pPr>
         <w:pStyle w:val="Ttulo1"/>
       </w:pPr>
-      <w:bookmarkStart w:id="16" w:name="_Toc176513908"/>
+      <w:bookmarkStart w:id="12" w:name="_Toc176513908"/>
       <w:r>
         <w:lastRenderedPageBreak/>
         <w:t>Capítulo 1 Marco Teórico Conceptual</w:t>
       </w:r>
-      <w:bookmarkEnd w:id="16"/>
+      <w:bookmarkEnd w:id="12"/>
     </w:p>
     <w:p>
       <w:pPr>
@@ -5710,7 +5355,7 @@
           <w:u w:val="single"/>
         </w:rPr>
       </w:pPr>
-      <w:bookmarkStart w:id="17" w:name="_Hlk176402943"/>
+      <w:bookmarkStart w:id="13" w:name="_Hlk176402943"/>
       <w:r>
         <w:t>En este capítulo se explican</w:t>
       </w:r>
@@ -5723,27 +5368,27 @@
       <w:r>
         <w:t xml:space="preserve">los principales aspectos teóricos, los conceptos de las tecnologías y la caracterización </w:t>
       </w:r>
-      <w:commentRangeStart w:id="18"/>
+      <w:commentRangeStart w:id="14"/>
       <w:r>
         <w:t>de las herramientas computacionales utilizadas</w:t>
       </w:r>
-      <w:commentRangeEnd w:id="18"/>
+      <w:commentRangeEnd w:id="14"/>
       <w:r>
         <w:rPr>
           <w:rStyle w:val="Refdecomentario"/>
         </w:rPr>
-        <w:commentReference w:id="18"/>
+        <w:commentReference w:id="14"/>
       </w:r>
     </w:p>
     <w:p>
       <w:pPr>
         <w:pStyle w:val="Ttulo2"/>
       </w:pPr>
-      <w:bookmarkStart w:id="19" w:name="_Toc176513909"/>
+      <w:bookmarkStart w:id="15" w:name="_Toc176513909"/>
       <w:r>
         <w:t>Estado del Arte</w:t>
       </w:r>
-      <w:bookmarkEnd w:id="19"/>
+      <w:bookmarkEnd w:id="15"/>
     </w:p>
     <w:p>
       <w:r>
@@ -5760,11 +5405,11 @@
       <w:r>
         <w:t xml:space="preserve"> </w:t>
       </w:r>
-      <w:bookmarkStart w:id="20" w:name="_Toc176513910"/>
+      <w:bookmarkStart w:id="16" w:name="_Toc176513910"/>
       <w:r>
         <w:t>Ámbito Internacional</w:t>
       </w:r>
-      <w:bookmarkEnd w:id="20"/>
+      <w:bookmarkEnd w:id="16"/>
     </w:p>
     <w:p>
       <w:pPr>
@@ -5774,12 +5419,12 @@
           <w:numId w:val="15"/>
         </w:numPr>
       </w:pPr>
-      <w:commentRangeStart w:id="21"/>
-      <w:commentRangeStart w:id="22"/>
+      <w:commentRangeStart w:id="17"/>
+      <w:commentRangeStart w:id="18"/>
       <w:r>
         <w:t xml:space="preserve">Delft3D </w:t>
       </w:r>
-      <w:commentRangeEnd w:id="21"/>
+      <w:commentRangeEnd w:id="17"/>
       <w:r>
         <w:rPr>
           <w:rStyle w:val="Refdecomentario"/>
@@ -5787,9 +5432,9 @@
           <w:b w:val="0"/>
           <w:iCs w:val="0"/>
         </w:rPr>
-        <w:commentReference w:id="21"/>
-      </w:r>
-      <w:commentRangeEnd w:id="22"/>
+        <w:commentReference w:id="17"/>
+      </w:r>
+      <w:commentRangeEnd w:id="18"/>
       <w:r>
         <w:rPr>
           <w:rStyle w:val="Refdecomentario"/>
@@ -5797,7 +5442,7 @@
           <w:b w:val="0"/>
           <w:iCs w:val="0"/>
         </w:rPr>
-        <w:commentReference w:id="22"/>
+        <w:commentReference w:id="18"/>
       </w:r>
       <w:r>
         <w:rPr>
@@ -5817,21 +5462,7 @@
         <w:rPr>
           <w:rFonts w:ascii="Arial" w:hAnsi="Arial" w:cs="Arial"/>
         </w:rPr>
-        <w:t xml:space="preserve">Delft3D es un sistema integrado de modelado numérico desarrollado por </w:t>
-      </w:r>
-      <w:proofErr w:type="spellStart"/>
-      <w:r>
-        <w:rPr>
-          <w:rFonts w:ascii="Arial" w:hAnsi="Arial" w:cs="Arial"/>
-        </w:rPr>
-        <w:t>Deltares</w:t>
-      </w:r>
-      <w:proofErr w:type="spellEnd"/>
-      <w:r>
-        <w:rPr>
-          <w:rFonts w:ascii="Arial" w:hAnsi="Arial" w:cs="Arial"/>
-        </w:rPr>
-        <w:t>, una institución de investigación y consultoría c</w:t>
+        <w:t>Delft3D es un sistema integrado de modelado numérico desarrollado por Deltares, una institución de investigación y consultoría c</w:t>
       </w:r>
       <w:r>
         <w:rPr>
@@ -5935,21 +5566,7 @@
         <w:rPr>
           <w:rFonts w:ascii="Arial" w:hAnsi="Arial" w:cs="Arial"/>
         </w:rPr>
-        <w:t xml:space="preserve"> y </w:t>
-      </w:r>
-      <w:proofErr w:type="spellStart"/>
-      <w:r>
-        <w:rPr>
-          <w:rFonts w:ascii="Arial" w:hAnsi="Arial" w:cs="Arial"/>
-        </w:rPr>
-        <w:t>MAcOS</w:t>
-      </w:r>
-      <w:proofErr w:type="spellEnd"/>
-      <w:r>
-        <w:rPr>
-          <w:rFonts w:ascii="Arial" w:hAnsi="Arial" w:cs="Arial"/>
-        </w:rPr>
-        <w:t>.</w:t>
+        <w:t xml:space="preserve"> y MAcOS.</w:t>
       </w:r>
     </w:p>
     <w:p>
@@ -6011,19 +5628,11 @@
           <w:rFonts w:ascii="Arial" w:hAnsi="Arial" w:cs="Arial"/>
         </w:rPr>
       </w:pPr>
-      <w:proofErr w:type="spellStart"/>
-      <w:r>
-        <w:rPr>
-          <w:rFonts w:ascii="Arial" w:hAnsi="Arial" w:cs="Arial"/>
-        </w:rPr>
-        <w:t>Deltares</w:t>
-      </w:r>
-      <w:proofErr w:type="spellEnd"/>
-      <w:r>
-        <w:rPr>
-          <w:rFonts w:ascii="Arial" w:hAnsi="Arial" w:cs="Arial"/>
-        </w:rPr>
-        <w:t xml:space="preserve"> proporciona soporte técnico y actualizaciones regulares pa</w:t>
+      <w:r>
+        <w:rPr>
+          <w:rFonts w:ascii="Arial" w:hAnsi="Arial" w:cs="Arial"/>
+        </w:rPr>
+        <w:t>Deltares proporciona soporte técnico y actualizaciones regulares pa</w:t>
       </w:r>
       <w:r>
         <w:rPr>
@@ -6136,29 +5745,15 @@
         <w:rPr>
           <w:rFonts w:ascii="Arial" w:hAnsi="Arial" w:cs="Arial"/>
         </w:rPr>
-        <w:t xml:space="preserve">Cuenta con servicio </w:t>
-      </w:r>
-      <w:proofErr w:type="gramStart"/>
-      <w:r>
-        <w:rPr>
-          <w:rFonts w:ascii="Arial" w:hAnsi="Arial" w:cs="Arial"/>
-        </w:rPr>
-        <w:t>web</w:t>
-      </w:r>
-      <w:proofErr w:type="gramEnd"/>
-      <w:r>
-        <w:rPr>
-          <w:rFonts w:ascii="Arial" w:hAnsi="Arial" w:cs="Arial"/>
-        </w:rPr>
-        <w:t xml:space="preserve"> pero no ofrece todas las funcionalidades que su versión de escritorio.</w:t>
+        <w:t>Cuenta con servicio web pero no ofrece todas las funcionalidades que su versión de escritorio.</w:t>
       </w:r>
     </w:p>
     <w:p>
       <w:pPr>
         <w:pStyle w:val="Ttulo4"/>
       </w:pPr>
-      <w:commentRangeStart w:id="23"/>
-      <w:commentRangeStart w:id="24"/>
+      <w:commentRangeStart w:id="19"/>
+      <w:commentRangeStart w:id="20"/>
       <w:r>
         <w:lastRenderedPageBreak/>
         <w:t>Mike 21</w:t>
@@ -6277,23 +5872,23 @@
         </w:rPr>
         <w:t xml:space="preserve">. Simula diversos aspectos </w:t>
       </w:r>
-      <w:commentRangeEnd w:id="23"/>
+      <w:commentRangeEnd w:id="19"/>
       <w:r>
         <w:rPr>
           <w:rStyle w:val="Refdecomentario"/>
           <w:rFonts w:ascii="Arial" w:eastAsiaTheme="minorHAnsi" w:hAnsi="Arial" w:cs="Arial"/>
           <w:lang w:eastAsia="en-US"/>
         </w:rPr>
-        <w:commentReference w:id="23"/>
-      </w:r>
-      <w:commentRangeEnd w:id="24"/>
+        <w:commentReference w:id="19"/>
+      </w:r>
+      <w:commentRangeEnd w:id="20"/>
       <w:r>
         <w:rPr>
           <w:rStyle w:val="Refdecomentario"/>
           <w:rFonts w:ascii="Arial" w:eastAsiaTheme="minorHAnsi" w:hAnsi="Arial" w:cs="Arial"/>
           <w:lang w:eastAsia="en-US"/>
         </w:rPr>
-        <w:commentReference w:id="24"/>
+        <w:commentReference w:id="20"/>
       </w:r>
       <w:r>
         <w:rPr>
@@ -6433,30 +6028,8 @@
         <w:rPr>
           <w:rFonts w:ascii="Arial" w:hAnsi="Arial" w:cs="Arial"/>
         </w:rPr>
-        <w:t xml:space="preserve">Es compatible con los sistemas operativos Windows, </w:t>
-      </w:r>
-      <w:proofErr w:type="spellStart"/>
-      <w:r>
-        <w:rPr>
-          <w:rFonts w:ascii="Arial" w:hAnsi="Arial" w:cs="Arial"/>
-        </w:rPr>
-        <w:t>macOs</w:t>
-      </w:r>
-      <w:proofErr w:type="spellEnd"/>
-      <w:r>
-        <w:rPr>
-          <w:rFonts w:ascii="Arial" w:hAnsi="Arial" w:cs="Arial"/>
-        </w:rPr>
-        <w:t xml:space="preserve"> </w:t>
-      </w:r>
-      <w:proofErr w:type="gramStart"/>
-      <w:r>
-        <w:rPr>
-          <w:rFonts w:ascii="Arial" w:hAnsi="Arial" w:cs="Arial"/>
-        </w:rPr>
-        <w:t>y  Linux</w:t>
-      </w:r>
-      <w:proofErr w:type="gramEnd"/>
+        <w:t>Es compatible con los sistemas operativos Windows, macOs y  Linux</w:t>
+      </w:r>
     </w:p>
     <w:p>
       <w:pPr>
@@ -6498,16 +6071,16 @@
           <w:numId w:val="10"/>
         </w:numPr>
       </w:pPr>
-      <w:commentRangeStart w:id="25"/>
+      <w:commentRangeStart w:id="21"/>
       <w:r>
         <w:t xml:space="preserve">Es un software costoso. </w:t>
       </w:r>
-      <w:commentRangeEnd w:id="25"/>
+      <w:commentRangeEnd w:id="21"/>
       <w:r>
         <w:rPr>
           <w:rStyle w:val="Refdecomentario"/>
         </w:rPr>
-        <w:commentReference w:id="25"/>
+        <w:commentReference w:id="21"/>
       </w:r>
       <w:r>
         <w:t>Esto puede ser un obstáculo para su uso por parte de pequeñas empresas y organizaciones.</w:t>
@@ -6530,13 +6103,8 @@
       <w:pPr>
         <w:pStyle w:val="Ttulo4"/>
       </w:pPr>
-      <w:proofErr w:type="spellStart"/>
-      <w:r>
-        <w:t>XBeach</w:t>
-      </w:r>
-      <w:proofErr w:type="spellEnd"/>
-      <w:r>
-        <w:t xml:space="preserve"> </w:t>
+      <w:r>
+        <w:t xml:space="preserve">XBeach </w:t>
       </w:r>
       <w:r>
         <w:rPr>
@@ -6546,13 +6114,8 @@
       </w:r>
     </w:p>
     <w:p>
-      <w:proofErr w:type="spellStart"/>
-      <w:r>
-        <w:t>XBeach</w:t>
-      </w:r>
-      <w:proofErr w:type="spellEnd"/>
-      <w:r>
-        <w:t xml:space="preserve"> es un modelo bidimensional para la propagación de las olas, las ondas largas y el flujo medio, el transporte de sedimentos y los cambios morfológicos de la zona cercana a la costa, las playas, las dunas y la barrera trasera durante las tormentas, Desarrollado por el  </w:t>
+      <w:r>
+        <w:t>XBeach es un modelo bidimensional para la propagación de las olas, las ondas largas y el flujo medio, el transporte de sedimentos y los cambios morfológicos de la zona cercana a la costa, las playas, las dunas y la barrera trasera durante las tormentas, Desarrollado por el  </w:t>
       </w:r>
       <w:hyperlink r:id="rId13" w:history="1">
         <w:r>
@@ -6567,37 +6130,20 @@
       <w:r>
         <w:t>, el </w:t>
       </w:r>
-      <w:proofErr w:type="spellStart"/>
-      <w:r>
-        <w:fldChar w:fldCharType="begin"/>
-      </w:r>
-      <w:r>
-        <w:instrText xml:space="preserve"> HYPERLINK "https://www.rws.nl/" \t "_blank" </w:instrText>
-      </w:r>
-      <w:r>
-        <w:fldChar w:fldCharType="separate"/>
-      </w:r>
-      <w:r>
-        <w:rPr>
-          <w:rStyle w:val="Hipervnculo"/>
-          <w:color w:val="auto"/>
-          <w:u w:val="none"/>
-        </w:rPr>
-        <w:t>Rijkswaterstaat</w:t>
-      </w:r>
-      <w:proofErr w:type="spellEnd"/>
-      <w:r>
-        <w:rPr>
-          <w:rStyle w:val="Hipervnculo"/>
-          <w:color w:val="auto"/>
-          <w:u w:val="none"/>
-        </w:rPr>
-        <w:fldChar w:fldCharType="end"/>
-      </w:r>
+      <w:hyperlink r:id="rId14" w:tgtFrame="_blank" w:history="1">
+        <w:r>
+          <w:rPr>
+            <w:rStyle w:val="Hipervnculo"/>
+            <w:color w:val="auto"/>
+            <w:u w:val="none"/>
+          </w:rPr>
+          <w:t>Rijkswaterstaat</w:t>
+        </w:r>
+      </w:hyperlink>
       <w:r>
         <w:t> y la </w:t>
       </w:r>
-      <w:hyperlink r:id="rId14" w:tgtFrame="_blank" w:history="1">
+      <w:hyperlink r:id="rId15" w:tgtFrame="_blank" w:history="1">
         <w:r>
           <w:rPr>
             <w:rStyle w:val="Hipervnculo"/>
@@ -6610,7 +6156,7 @@
       <w:r>
         <w:t>, con el apoyo de un consorcio de </w:t>
       </w:r>
-      <w:hyperlink r:id="rId15" w:history="1">
+      <w:hyperlink r:id="rId16" w:history="1">
         <w:r>
           <w:rPr>
             <w:rStyle w:val="Hipervnculo"/>
@@ -6623,37 +6169,20 @@
       <w:r>
         <w:t>, </w:t>
       </w:r>
-      <w:proofErr w:type="spellStart"/>
-      <w:r>
-        <w:fldChar w:fldCharType="begin"/>
-      </w:r>
-      <w:r>
-        <w:instrText xml:space="preserve"> HYPERLINK "https://www.deltares.nl/" </w:instrText>
-      </w:r>
-      <w:r>
-        <w:fldChar w:fldCharType="separate"/>
-      </w:r>
-      <w:r>
-        <w:rPr>
-          <w:rStyle w:val="Hipervnculo"/>
-          <w:color w:val="auto"/>
-          <w:u w:val="none"/>
-        </w:rPr>
-        <w:t>Deltares</w:t>
-      </w:r>
-      <w:proofErr w:type="spellEnd"/>
-      <w:r>
-        <w:rPr>
-          <w:rStyle w:val="Hipervnculo"/>
-          <w:color w:val="auto"/>
-          <w:u w:val="none"/>
-        </w:rPr>
-        <w:fldChar w:fldCharType="end"/>
-      </w:r>
+      <w:hyperlink r:id="rId17" w:history="1">
+        <w:r>
+          <w:rPr>
+            <w:rStyle w:val="Hipervnculo"/>
+            <w:color w:val="auto"/>
+            <w:u w:val="none"/>
+          </w:rPr>
+          <w:t>Deltares</w:t>
+        </w:r>
+      </w:hyperlink>
       <w:r>
         <w:t>, la </w:t>
       </w:r>
-      <w:hyperlink r:id="rId16" w:history="1">
+      <w:hyperlink r:id="rId18" w:history="1">
         <w:r>
           <w:rPr>
             <w:rStyle w:val="Hipervnculo"/>
@@ -6666,7 +6195,7 @@
       <w:r>
         <w:t> y la </w:t>
       </w:r>
-      <w:hyperlink r:id="rId17" w:history="1">
+      <w:hyperlink r:id="rId19" w:history="1">
         <w:r>
           <w:rPr>
             <w:rStyle w:val="Hipervnculo"/>
@@ -6684,23 +6213,7 @@
           <w:i/>
           <w:iCs/>
         </w:rPr>
-        <w:t xml:space="preserve">Home - </w:t>
-      </w:r>
-      <w:proofErr w:type="spellStart"/>
-      <w:r>
-        <w:rPr>
-          <w:i/>
-          <w:iCs/>
-        </w:rPr>
-        <w:t>XBeach</w:t>
-      </w:r>
-      <w:proofErr w:type="spellEnd"/>
-      <w:r>
-        <w:rPr>
-          <w:i/>
-          <w:iCs/>
-        </w:rPr>
-        <w:t xml:space="preserve"> - Oss.Deltares.Nl</w:t>
+        <w:t>Home - XBeach - Oss.Deltares.Nl</w:t>
       </w:r>
       <w:r>
         <w:t>, s. f.)</w:t>
@@ -6768,15 +6281,7 @@
         </w:numPr>
       </w:pPr>
       <w:r>
-        <w:t xml:space="preserve">Debido a su amplio rango de funcionalidades, </w:t>
-      </w:r>
-      <w:proofErr w:type="spellStart"/>
-      <w:r>
-        <w:t>XBeach</w:t>
-      </w:r>
-      <w:proofErr w:type="spellEnd"/>
-      <w:r>
-        <w:t xml:space="preserve"> puede ser complejo de aprender y utilizar eficientemente, especialmente para usuarios nuevos o con experiencia limitada en modelado hidrológico y costero.</w:t>
+        <w:t>Debido a su amplio rango de funcionalidades, XBeach puede ser complejo de aprender y utilizar eficientemente, especialmente para usuarios nuevos o con experiencia limitada en modelado hidrológico y costero.</w:t>
       </w:r>
     </w:p>
     <w:p>
@@ -6795,12 +6300,12 @@
       <w:pPr>
         <w:pStyle w:val="Ttulo3"/>
       </w:pPr>
-      <w:bookmarkStart w:id="26" w:name="_Toc176513911"/>
-      <w:bookmarkEnd w:id="17"/>
+      <w:bookmarkStart w:id="22" w:name="_Toc176513911"/>
+      <w:bookmarkEnd w:id="13"/>
       <w:r>
         <w:t xml:space="preserve"> Ámbito Nacional</w:t>
       </w:r>
-      <w:bookmarkEnd w:id="26"/>
+      <w:bookmarkEnd w:id="22"/>
     </w:p>
     <w:p>
       <w:pPr>
@@ -6903,35 +6408,7 @@
         <w:rPr>
           <w:rFonts w:ascii="Arial" w:hAnsi="Arial" w:cs="Arial"/>
         </w:rPr>
-        <w:t xml:space="preserve"> se uso UNIBEST para comparar los resultados de los modelos CERC, </w:t>
-      </w:r>
-      <w:proofErr w:type="spellStart"/>
-      <w:r>
-        <w:rPr>
-          <w:rFonts w:ascii="Arial" w:hAnsi="Arial" w:cs="Arial"/>
-        </w:rPr>
-        <w:t>Kamphuis</w:t>
-      </w:r>
-      <w:proofErr w:type="spellEnd"/>
-      <w:r>
-        <w:rPr>
-          <w:rFonts w:ascii="Arial" w:hAnsi="Arial" w:cs="Arial"/>
-        </w:rPr>
-        <w:t xml:space="preserve"> y </w:t>
-      </w:r>
-      <w:proofErr w:type="spellStart"/>
-      <w:r>
-        <w:rPr>
-          <w:rFonts w:ascii="Arial" w:hAnsi="Arial" w:cs="Arial"/>
-        </w:rPr>
-        <w:t>Bijiker</w:t>
-      </w:r>
-      <w:proofErr w:type="spellEnd"/>
-      <w:r>
-        <w:rPr>
-          <w:rFonts w:ascii="Arial" w:hAnsi="Arial" w:cs="Arial"/>
-        </w:rPr>
-        <w:t xml:space="preserve"> con los que nos entrega este software en un estudio de la península de Hicacos Mata</w:t>
+        <w:t xml:space="preserve"> se uso UNIBEST para comparar los resultados de los modelos CERC, Kamphuis y Bijiker con los que nos entrega este software en un estudio de la península de Hicacos Mata</w:t>
       </w:r>
       <w:r>
         <w:rPr>
@@ -6950,12 +6427,12 @@
       <w:pPr>
         <w:pStyle w:val="Ttulo2"/>
       </w:pPr>
-      <w:bookmarkStart w:id="27" w:name="_Toc176513912"/>
-      <w:bookmarkStart w:id="28" w:name="_Hlk176949920"/>
+      <w:bookmarkStart w:id="23" w:name="_Toc176513912"/>
+      <w:bookmarkStart w:id="24" w:name="_Hlk176949920"/>
       <w:r>
         <w:t>Gestión</w:t>
       </w:r>
-      <w:bookmarkEnd w:id="27"/>
+      <w:bookmarkEnd w:id="23"/>
     </w:p>
     <w:p>
       <w:r>
@@ -6981,11 +6458,11 @@
       <w:pPr>
         <w:pStyle w:val="Ttulo2"/>
       </w:pPr>
-      <w:bookmarkStart w:id="29" w:name="_Toc176513913"/>
+      <w:bookmarkStart w:id="25" w:name="_Toc176513913"/>
       <w:r>
         <w:t>Sistema de Gestión</w:t>
       </w:r>
-      <w:bookmarkEnd w:id="29"/>
+      <w:bookmarkEnd w:id="25"/>
       <w:r>
         <w:t xml:space="preserve"> </w:t>
       </w:r>
@@ -7055,11 +6532,11 @@
       <w:pPr>
         <w:pStyle w:val="Ttulo2"/>
       </w:pPr>
-      <w:bookmarkStart w:id="30" w:name="_Toc176513914"/>
+      <w:bookmarkStart w:id="26" w:name="_Toc176513914"/>
       <w:r>
         <w:t>Servicios Web</w:t>
       </w:r>
-      <w:bookmarkEnd w:id="30"/>
+      <w:bookmarkEnd w:id="26"/>
       <w:r>
         <w:t xml:space="preserve"> </w:t>
       </w:r>
@@ -7114,68 +6591,52 @@
       <w:pPr>
         <w:pStyle w:val="Ttulo2"/>
       </w:pPr>
-      <w:bookmarkStart w:id="31" w:name="_Toc88600706"/>
-      <w:bookmarkStart w:id="32" w:name="_Toc88579756"/>
-      <w:bookmarkStart w:id="33" w:name="_Toc176513915"/>
+      <w:bookmarkStart w:id="27" w:name="_Toc88600706"/>
+      <w:bookmarkStart w:id="28" w:name="_Toc88579756"/>
+      <w:bookmarkStart w:id="29" w:name="_Toc176513915"/>
       <w:r>
         <w:t>Arquitectura de Microservicios</w:t>
       </w:r>
+      <w:bookmarkEnd w:id="27"/>
+      <w:bookmarkEnd w:id="28"/>
+      <w:bookmarkEnd w:id="29"/>
+    </w:p>
+    <w:p>
+      <w:r>
+        <w:t xml:space="preserve">Un microservicio es un conjunto de pequeños servicios que pueden ser desarrollados independientemente, desplegados ya sea en Centros de datos On-Premise o en la Computación en la Nube. Al ser desplegados en la computación en la nube existe la ventaja que pueden escalar de forma independiente, más rápida que en On-Premise. Un microservicio consiste en partir un sistema en pequeños componentes cooperantes, donde estos componentes interactúan unos con otros mediante interfaces. Cada microservicio al ser desarrollado y desplegado de forma independiente, puede ser creado en cualquier lenguaje de programación y cualquier plataforma. El desarrollo de pequeños componentes en microservicios hace que el desarrollo sea más ágil e independiente de la tecnología y lenguaje de programación </w:t>
+      </w:r>
+      <w:r>
+        <w:fldChar w:fldCharType="begin"/>
+      </w:r>
+      <w:r>
+        <w:instrText xml:space="preserve"> ADDIN ZOTERO_ITEM CSL_CITATION {"citationID":"L5n3WIEY","properties":{"formattedCitation":"(Velepucha et\\uc0\\u160{}al., 2019)","plainCitation":"(Velepucha et al., 2019)","noteIndex":0},"citationItems":[{"id":"CyqMIT3o/WTrRKwY4","uris":["http://zotero.org/users/local/l7Hp8k1w/items/RCDWEQRP"],"itemData":{"id":392,"type":"article-journal","container-title":"Revista Ibérica de Sistemas e Tecnologias de Informação","issue":"E17","note":"ISBN: 1646-9895\npublisher: Associação Ibérica de Sistemas e Tecnologias de Informacao","page":"1000-1009","title":"MOMMIV: Modelo para descomposición de una arquitectura monolítica hacia una arquitectura de microservicios bajo el Principio de Ocultación de Información","author":[{"family":"Velepucha","given":"Víctor"},{"family":"Flores","given":"Pamela"},{"family":"Torres","given":"Jenny"}],"issued":{"date-parts":[["2019"]]}}}],"schema":"https://github.com/citation-style-language/schema/raw/master/csl-citation.json"} </w:instrText>
+      </w:r>
+      <w:r>
+        <w:fldChar w:fldCharType="separate"/>
+      </w:r>
+      <w:r>
+        <w:t>(Velepucha et al., 2019)</w:t>
+      </w:r>
+      <w:r>
+        <w:fldChar w:fldCharType="end"/>
+      </w:r>
+    </w:p>
+    <w:p>
+      <w:pPr>
+        <w:pStyle w:val="Ttulo2"/>
+        <w:rPr>
+          <w:shd w:val="clear" w:color="auto" w:fill="auto"/>
+        </w:rPr>
+      </w:pPr>
+      <w:bookmarkStart w:id="30" w:name="_Toc88600707"/>
+      <w:bookmarkStart w:id="31" w:name="_Toc88579757"/>
+      <w:bookmarkStart w:id="32" w:name="_Toc176513916"/>
+      <w:r>
+        <w:t>Pruebas de Software</w:t>
+      </w:r>
+      <w:bookmarkEnd w:id="30"/>
       <w:bookmarkEnd w:id="31"/>
       <w:bookmarkEnd w:id="32"/>
-      <w:bookmarkEnd w:id="33"/>
-    </w:p>
-    <w:p>
-      <w:r>
-        <w:t xml:space="preserve">Un microservicio es un conjunto de pequeños servicios que pueden ser desarrollados independientemente, desplegados ya sea en Centros de datos </w:t>
-      </w:r>
-      <w:proofErr w:type="spellStart"/>
-      <w:r>
-        <w:t>On</w:t>
-      </w:r>
-      <w:proofErr w:type="spellEnd"/>
-      <w:r>
-        <w:t xml:space="preserve">-Premise o en la Computación en la Nube. Al ser desplegados en la computación en la nube existe la ventaja que pueden escalar de forma independiente, más rápida que en </w:t>
-      </w:r>
-      <w:proofErr w:type="spellStart"/>
-      <w:r>
-        <w:t>On</w:t>
-      </w:r>
-      <w:proofErr w:type="spellEnd"/>
-      <w:r>
-        <w:t xml:space="preserve">-Premise. Un microservicio consiste en partir un sistema en pequeños componentes cooperantes, donde estos componentes interactúan unos con otros mediante interfaces. Cada microservicio al ser desarrollado y desplegado de forma independiente, puede ser creado en cualquier lenguaje de programación y cualquier plataforma. El desarrollo de pequeños componentes en microservicios hace que el desarrollo sea más ágil e independiente de la tecnología y lenguaje de programación </w:t>
-      </w:r>
-      <w:r>
-        <w:fldChar w:fldCharType="begin"/>
-      </w:r>
-      <w:r>
-        <w:instrText xml:space="preserve"> ADDIN ZOTERO_ITEM CSL_CITATION {"citationID":"L5n3WIEY","properties":{"formattedCitation":"(Velepucha et\\uc0\\u160{}al., 2019)","plainCitation":"(Velepucha et al., 2019)","noteIndex":0},"citationItems":[{"id":"CyqMIT3o/WTrRKwY4","uris":["http://zotero.org/users/local/l7Hp8k1w/items/RCDWEQRP"],"itemData":{"id":392,"type":"article-journal","container-title":"Revista Ibérica de Sistemas e Tecnologias de Informação","issue":"E17","note":"ISBN: 1646-9895\npublisher: Associação Ibérica de Sistemas e Tecnologias de Informacao","page":"1000-1009","title":"MOMMIV: Modelo para descomposición de una arquitectura monolítica hacia una arquitectura de microservicios bajo el Principio de Ocultación de Información","author":[{"family":"Velepucha","given":"Víctor"},{"family":"Flores","given":"Pamela"},{"family":"Torres","given":"Jenny"}],"issued":{"date-parts":[["2019"]]}}}],"schema":"https://github.com/citation-style-language/schema/raw/master/csl-citation.json"} </w:instrText>
-      </w:r>
-      <w:r>
-        <w:fldChar w:fldCharType="separate"/>
-      </w:r>
-      <w:r>
-        <w:t>(Velepucha et al., 2019)</w:t>
-      </w:r>
-      <w:r>
-        <w:fldChar w:fldCharType="end"/>
-      </w:r>
-    </w:p>
-    <w:p>
-      <w:pPr>
-        <w:pStyle w:val="Ttulo2"/>
-        <w:rPr>
-          <w:shd w:val="clear" w:color="auto" w:fill="auto"/>
-        </w:rPr>
-      </w:pPr>
-      <w:bookmarkStart w:id="34" w:name="_Toc88600707"/>
-      <w:bookmarkStart w:id="35" w:name="_Toc88579757"/>
-      <w:bookmarkStart w:id="36" w:name="_Toc176513916"/>
-      <w:r>
-        <w:t>Pruebas de Software</w:t>
-      </w:r>
-      <w:bookmarkEnd w:id="34"/>
-      <w:bookmarkEnd w:id="35"/>
-      <w:bookmarkEnd w:id="36"/>
     </w:p>
     <w:p>
       <w:pPr>
@@ -7187,8 +6648,8 @@
           <w:lang w:val="es-CU" w:eastAsia="es-CU"/>
         </w:rPr>
       </w:pPr>
-      <w:commentRangeStart w:id="37"/>
-      <w:commentRangeStart w:id="38"/>
+      <w:commentRangeStart w:id="33"/>
+      <w:commentRangeStart w:id="34"/>
       <w:r>
         <w:rPr>
           <w:rFonts w:eastAsia="Times New Roman"/>
@@ -7196,107 +6657,7 @@
           <w:shd w:val="clear" w:color="auto" w:fill="auto"/>
           <w:lang w:val="es-CU" w:eastAsia="es-CU"/>
         </w:rPr>
-        <w:t xml:space="preserve">Según </w:t>
-      </w:r>
-      <w:proofErr w:type="spellStart"/>
-      <w:r>
-        <w:rPr>
-          <w:rFonts w:eastAsia="Times New Roman"/>
-          <w:color w:val="272727"/>
-          <w:shd w:val="clear" w:color="auto" w:fill="auto"/>
-          <w:lang w:val="es-CU" w:eastAsia="es-CU"/>
-        </w:rPr>
-        <w:t>Glenford</w:t>
-      </w:r>
-      <w:proofErr w:type="spellEnd"/>
-      <w:r>
-        <w:rPr>
-          <w:rFonts w:eastAsia="Times New Roman"/>
-          <w:color w:val="272727"/>
-          <w:shd w:val="clear" w:color="auto" w:fill="auto"/>
-          <w:lang w:val="es-CU" w:eastAsia="es-CU"/>
-        </w:rPr>
-        <w:t xml:space="preserve"> J. Myers reconocido informático y autor de libros reconocidos de </w:t>
-      </w:r>
-      <w:proofErr w:type="spellStart"/>
-      <w:r>
-        <w:rPr>
-          <w:rFonts w:eastAsia="Times New Roman"/>
-          <w:color w:val="272727"/>
-          <w:shd w:val="clear" w:color="auto" w:fill="auto"/>
-          <w:lang w:val="es-CU" w:eastAsia="es-CU"/>
-        </w:rPr>
-        <w:t>Testing</w:t>
-      </w:r>
-      <w:proofErr w:type="spellEnd"/>
-      <w:r>
-        <w:rPr>
-          <w:rFonts w:eastAsia="Times New Roman"/>
-          <w:color w:val="272727"/>
-          <w:shd w:val="clear" w:color="auto" w:fill="auto"/>
-          <w:lang w:val="es-CU" w:eastAsia="es-CU"/>
-        </w:rPr>
-        <w:t xml:space="preserve">, entre ellos </w:t>
-      </w:r>
-      <w:proofErr w:type="spellStart"/>
-      <w:r>
-        <w:rPr>
-          <w:rFonts w:eastAsia="Times New Roman"/>
-          <w:color w:val="272727"/>
-          <w:shd w:val="clear" w:color="auto" w:fill="auto"/>
-          <w:lang w:val="es-CU" w:eastAsia="es-CU"/>
-        </w:rPr>
-        <w:t>The</w:t>
-      </w:r>
-      <w:proofErr w:type="spellEnd"/>
-      <w:r>
-        <w:rPr>
-          <w:rFonts w:eastAsia="Times New Roman"/>
-          <w:color w:val="272727"/>
-          <w:shd w:val="clear" w:color="auto" w:fill="auto"/>
-          <w:lang w:val="es-CU" w:eastAsia="es-CU"/>
-        </w:rPr>
-        <w:t xml:space="preserve"> Art </w:t>
-      </w:r>
-      <w:proofErr w:type="spellStart"/>
-      <w:r>
-        <w:rPr>
-          <w:rFonts w:eastAsia="Times New Roman"/>
-          <w:color w:val="272727"/>
-          <w:shd w:val="clear" w:color="auto" w:fill="auto"/>
-          <w:lang w:val="es-CU" w:eastAsia="es-CU"/>
-        </w:rPr>
-        <w:t>of</w:t>
-      </w:r>
-      <w:proofErr w:type="spellEnd"/>
-      <w:r>
-        <w:rPr>
-          <w:rFonts w:eastAsia="Times New Roman"/>
-          <w:color w:val="272727"/>
-          <w:shd w:val="clear" w:color="auto" w:fill="auto"/>
-          <w:lang w:val="es-CU" w:eastAsia="es-CU"/>
-        </w:rPr>
-        <w:t xml:space="preserve"> Software </w:t>
-      </w:r>
-      <w:proofErr w:type="spellStart"/>
-      <w:r>
-        <w:rPr>
-          <w:rFonts w:eastAsia="Times New Roman"/>
-          <w:color w:val="272727"/>
-          <w:shd w:val="clear" w:color="auto" w:fill="auto"/>
-          <w:lang w:val="es-CU" w:eastAsia="es-CU"/>
-        </w:rPr>
-        <w:t>Testing</w:t>
-      </w:r>
-      <w:proofErr w:type="spellEnd"/>
-      <w:r>
-        <w:rPr>
-          <w:rFonts w:eastAsia="Times New Roman"/>
-          <w:color w:val="272727"/>
-          <w:shd w:val="clear" w:color="auto" w:fill="auto"/>
-          <w:lang w:val="es-CU" w:eastAsia="es-CU"/>
-        </w:rPr>
-        <w:t>, nos dice en su frase:</w:t>
+        <w:t>Según Glenford J. Myers reconocido informático y autor de libros reconocidos de Testing, entre ellos The Art of Software Testing, nos dice en su frase:</w:t>
       </w:r>
     </w:p>
     <w:p>
@@ -7391,37 +6752,23 @@
         <w:rPr>
           <w:color w:val="272727"/>
         </w:rPr>
-        <w:t xml:space="preserve">Las Pruebas o </w:t>
-      </w:r>
-      <w:proofErr w:type="spellStart"/>
-      <w:r>
-        <w:rPr>
-          <w:color w:val="272727"/>
-        </w:rPr>
-        <w:t>Testing</w:t>
-      </w:r>
-      <w:proofErr w:type="spellEnd"/>
-      <w:r>
-        <w:rPr>
-          <w:color w:val="272727"/>
-        </w:rPr>
-        <w:t xml:space="preserve"> de Software se trata básicamente del conjunto de actividades dentro del desarrollo de un software permitiendo así tener procesos, métodos </w:t>
-      </w:r>
-      <w:commentRangeEnd w:id="37"/>
+        <w:t xml:space="preserve">Las Pruebas o Testing de Software se trata básicamente del conjunto de actividades dentro del desarrollo de un software permitiendo así tener procesos, métodos </w:t>
+      </w:r>
+      <w:commentRangeEnd w:id="33"/>
       <w:r>
         <w:rPr>
           <w:rStyle w:val="Refdecomentario"/>
           <w:sz w:val="24"/>
           <w:szCs w:val="24"/>
         </w:rPr>
-        <w:commentReference w:id="37"/>
-      </w:r>
-      <w:commentRangeEnd w:id="38"/>
+        <w:commentReference w:id="33"/>
+      </w:r>
+      <w:commentRangeEnd w:id="34"/>
       <w:r>
         <w:rPr>
           <w:rStyle w:val="Refdecomentario"/>
         </w:rPr>
-        <w:commentReference w:id="38"/>
+        <w:commentReference w:id="34"/>
       </w:r>
       <w:r>
         <w:rPr>
@@ -7429,7 +6776,7 @@
         </w:rPr>
         <w:t>de trabajo y herramientas para identificar oportunamente los defectos en el software, logrando la estabilidad del mismo. Siendo el único instrumento capaz de </w:t>
       </w:r>
-      <w:hyperlink r:id="rId18" w:history="1">
+      <w:hyperlink r:id="rId20" w:history="1">
         <w:r>
           <w:rPr>
             <w:rStyle w:val="Hipervnculo"/>
@@ -7504,11 +6851,11 @@
       <w:pPr>
         <w:pStyle w:val="Ttulo2"/>
       </w:pPr>
-      <w:bookmarkStart w:id="39" w:name="_Toc176513917"/>
+      <w:bookmarkStart w:id="35" w:name="_Toc176513917"/>
       <w:r>
         <w:t>Herramientas y tecnologías utilizadas en el desarrollo del sistema</w:t>
       </w:r>
-      <w:bookmarkEnd w:id="39"/>
+      <w:bookmarkEnd w:id="35"/>
       <w:r>
         <w:t xml:space="preserve"> </w:t>
       </w:r>
@@ -7520,7 +6867,6 @@
       <w:r>
         <w:t>Las </w:t>
       </w:r>
-      <w:proofErr w:type="spellStart"/>
       <w:r>
         <w:rPr>
           <w:bCs/>
@@ -7528,13 +6874,9 @@
         <w:t>Herramientas</w:t>
       </w:r>
       <w:r>
-        <w:t>,son</w:t>
-      </w:r>
-      <w:proofErr w:type="spellEnd"/>
-      <w:r>
-        <w:t> </w:t>
-      </w:r>
-      <w:hyperlink r:id="rId19" w:tooltip="Programas" w:history="1">
+        <w:t>,son </w:t>
+      </w:r>
+      <w:hyperlink r:id="rId21" w:tooltip="Programas" w:history="1">
         <w:r>
           <w:rPr>
             <w:rStyle w:val="Hipervnculo"/>
@@ -7547,7 +6889,7 @@
       <w:r>
         <w:t>, </w:t>
       </w:r>
-      <w:hyperlink r:id="rId20" w:tooltip="Aplicaciones" w:history="1">
+      <w:hyperlink r:id="rId22" w:tooltip="Aplicaciones" w:history="1">
         <w:r>
           <w:rPr>
             <w:rStyle w:val="Hipervnculo"/>
@@ -7566,7 +6908,7 @@
       <w:r>
         <w:t>simplemente </w:t>
       </w:r>
-      <w:hyperlink r:id="rId21" w:tooltip="Instrucciones (la página no existe)" w:history="1">
+      <w:hyperlink r:id="rId23" w:tooltip="Instrucciones (la página no existe)" w:history="1">
         <w:r>
           <w:rPr>
             <w:rStyle w:val="Hipervnculo"/>
@@ -7624,22 +6966,14 @@
           <w:u w:val="single"/>
         </w:rPr>
       </w:pPr>
-      <w:bookmarkStart w:id="40" w:name="_Toc176513918"/>
+      <w:bookmarkStart w:id="36" w:name="_Toc176513918"/>
       <w:r>
         <w:rPr>
           <w:u w:val="single"/>
         </w:rPr>
-        <w:t xml:space="preserve">Visual Studio </w:t>
-      </w:r>
-      <w:proofErr w:type="spellStart"/>
-      <w:r>
-        <w:rPr>
-          <w:u w:val="single"/>
-        </w:rPr>
-        <w:t>Code</w:t>
-      </w:r>
-      <w:bookmarkEnd w:id="40"/>
-      <w:proofErr w:type="spellEnd"/>
+        <w:t>Visual Studio Code</w:t>
+      </w:r>
+      <w:bookmarkEnd w:id="36"/>
     </w:p>
     <w:p>
       <w:pPr>
@@ -7653,55 +6987,7 @@
           <w:sz w:val="22"/>
           <w:szCs w:val="22"/>
         </w:rPr>
-        <w:t xml:space="preserve">Visual Studio </w:t>
-      </w:r>
-      <w:proofErr w:type="spellStart"/>
-      <w:r>
-        <w:rPr>
-          <w:sz w:val="22"/>
-          <w:szCs w:val="22"/>
-        </w:rPr>
-        <w:t>Code</w:t>
-      </w:r>
-      <w:proofErr w:type="spellEnd"/>
-      <w:r>
-        <w:rPr>
-          <w:sz w:val="22"/>
-          <w:szCs w:val="22"/>
-        </w:rPr>
-        <w:t xml:space="preserve"> (VS </w:t>
-      </w:r>
-      <w:proofErr w:type="spellStart"/>
-      <w:r>
-        <w:rPr>
-          <w:sz w:val="22"/>
-          <w:szCs w:val="22"/>
-        </w:rPr>
-        <w:t>Code</w:t>
-      </w:r>
-      <w:proofErr w:type="spellEnd"/>
-      <w:r>
-        <w:rPr>
-          <w:sz w:val="22"/>
-          <w:szCs w:val="22"/>
-        </w:rPr>
-        <w:t xml:space="preserve">) es un editor de código fuente desarrollado por Microsoft. Es software libre y multiplataforma, está disponible para Windows, GNU/Linux y macOS. VS </w:t>
-      </w:r>
-      <w:proofErr w:type="spellStart"/>
-      <w:r>
-        <w:rPr>
-          <w:sz w:val="22"/>
-          <w:szCs w:val="22"/>
-        </w:rPr>
-        <w:t>Code</w:t>
-      </w:r>
-      <w:proofErr w:type="spellEnd"/>
-      <w:r>
-        <w:rPr>
-          <w:sz w:val="22"/>
-          <w:szCs w:val="22"/>
-        </w:rPr>
-        <w:t xml:space="preserve"> tiene una buena integración con Git, cuenta con soporte para depuración de código, y dispone de un sinnúmero de extensiones, que básicamente te da la posibilidad de escribir y ejecutar código en cualquier lenguaje de programación. </w:t>
+        <w:t xml:space="preserve">Visual Studio Code (VS Code) es un editor de código fuente desarrollado por Microsoft. Es software libre y multiplataforma, está disponible para Windows, GNU/Linux y macOS. VS Code tiene una buena integración con Git, cuenta con soporte para depuración de código, y dispone de un sinnúmero de extensiones, que básicamente te da la posibilidad de escribir y ejecutar código en cualquier lenguaje de programación. </w:t>
       </w:r>
       <w:r>
         <w:rPr>
@@ -7771,89 +7057,93 @@
           <w:sz w:val="22"/>
           <w:szCs w:val="22"/>
         </w:rPr>
-        <w:t xml:space="preserve">en que la ayudan mucho a la </w:t>
-      </w:r>
-      <w:proofErr w:type="gramStart"/>
+        <w:t xml:space="preserve">en que la ayudan mucho a la hora </w:t>
+      </w:r>
       <w:r>
         <w:rPr>
           <w:sz w:val="22"/>
           <w:szCs w:val="22"/>
         </w:rPr>
-        <w:t xml:space="preserve">hora </w:t>
+        <w:t xml:space="preserve"> de codificar</w:t>
       </w:r>
       <w:r>
         <w:rPr>
           <w:sz w:val="22"/>
           <w:szCs w:val="22"/>
         </w:rPr>
-        <w:t xml:space="preserve"> de</w:t>
-      </w:r>
-      <w:proofErr w:type="gramEnd"/>
-      <w:r>
+        <w:t>.</w:t>
+      </w:r>
+    </w:p>
+    <w:p>
+      <w:pPr>
+        <w:pStyle w:val="Ttulo3"/>
+      </w:pPr>
+      <w:bookmarkStart w:id="37" w:name="_Toc176513919"/>
+      <w:r>
+        <w:t>Visual Paradigm</w:t>
+      </w:r>
+      <w:bookmarkEnd w:id="37"/>
+      <w:r>
+        <w:t xml:space="preserve"> </w:t>
+      </w:r>
+    </w:p>
+    <w:p>
+      <w:pPr>
         <w:rPr>
           <w:sz w:val="22"/>
           <w:szCs w:val="22"/>
         </w:rPr>
-        <w:t xml:space="preserve"> codificar</w:t>
-      </w:r>
-      <w:r>
-        <w:rPr>
-          <w:sz w:val="22"/>
-          <w:szCs w:val="22"/>
-        </w:rPr>
-        <w:t>.</w:t>
+      </w:pPr>
+      <w:r>
+        <w:t>Visual Paradigm para UML es una herramienta para desarrollo de aplicaciones utilizando modelado UML ideal para ingenieros de software, analistas de sistemas y arquitectos de sistemas que están interesados en la construcción de sistemas a gran escala y necesitan confiabilidad y estabilidad en el desarrollo orientado a objetos</w:t>
+      </w:r>
+      <w:r>
+        <w:t xml:space="preserve"> </w:t>
+      </w:r>
+      <w:r>
+        <w:fldChar w:fldCharType="begin"/>
+      </w:r>
+      <w:r>
+        <w:instrText xml:space="preserve"> ADDIN ZOTERO_ITEM CSL_CITATION {"citationID":"5NwFvkME","properties":{"formattedCitation":"(De Arma-Hern\\uc0\\u225{}ndez &amp; Sabl\\uc0\\u243{}n-Fern\\uc0\\u225{}ndez, 2019)","plainCitation":"(De Arma-Hernández &amp; Sablón-Fernández, 2019)","noteIndex":0},"citationItems":[{"id":"CyqMIT3o/aznooUzB","uris":["http://zotero.org/users/local/ICSZTfAC/items/Y5ECRZ96"],"itemData":{"id":154,"type":"article-journal","container-title":"Ciencia &amp; Futuro","issue":"2","note":"ISBN: 2306-823X","page":"106-127","title":"Aplicación web para la gestión de la información especializada en Geociencia","volume":"9","author":[{"family":"De Arma-Hernández","given":"Arianna"},{"family":"Sablón-Fernández","given":"Luis E."}],"issued":{"date-parts":[["2019"]]}}}],"schema":"https://github.com/citation-style-language/schema/raw/master/csl-citation.json"} </w:instrText>
+      </w:r>
+      <w:r>
+        <w:fldChar w:fldCharType="separate"/>
+      </w:r>
+      <w:r>
+        <w:t>(De Arma-Hernández &amp; Sablón-Fernández, 2019)</w:t>
+      </w:r>
+      <w:r>
+        <w:fldChar w:fldCharType="end"/>
       </w:r>
     </w:p>
     <w:p>
       <w:pPr>
         <w:pStyle w:val="Ttulo3"/>
       </w:pPr>
-      <w:bookmarkStart w:id="41" w:name="_Toc176513919"/>
-      <w:r>
-        <w:t xml:space="preserve">Visual </w:t>
-      </w:r>
-      <w:proofErr w:type="spellStart"/>
-      <w:r>
-        <w:t>Paradigm</w:t>
-      </w:r>
-      <w:bookmarkEnd w:id="41"/>
-      <w:proofErr w:type="spellEnd"/>
+      <w:bookmarkStart w:id="38" w:name="_Toc176513920"/>
+      <w:r>
+        <w:t>Git</w:t>
+      </w:r>
+      <w:bookmarkEnd w:id="38"/>
       <w:r>
         <w:t xml:space="preserve"> </w:t>
       </w:r>
     </w:p>
     <w:p>
-      <w:pPr>
-        <w:rPr>
-          <w:sz w:val="22"/>
-          <w:szCs w:val="22"/>
-        </w:rPr>
-      </w:pPr>
-      <w:r>
-        <w:t xml:space="preserve">Visual </w:t>
-      </w:r>
-      <w:proofErr w:type="spellStart"/>
-      <w:r>
-        <w:t>Paradigm</w:t>
-      </w:r>
-      <w:proofErr w:type="spellEnd"/>
-      <w:r>
-        <w:t xml:space="preserve"> para UML es una herramienta para desarrollo de aplicaciones utilizando modelado UML ideal para ingenieros de software, analistas de sistemas y arquitectos de sistemas que están interesados en la construcción de sistemas a gran escala y necesitan confiabilidad y estabilidad en el desarrollo orientado a objetos</w:t>
-      </w:r>
-      <w:r>
-        <w:t xml:space="preserve"> </w:t>
+      <w:r>
+        <w:t>Git es un sistema avanzado de control de versiones, permite rastrear el progreso de un proyecto a lo largo del tiempo ya que hace capturas del mismo a medida que evoluciona y los cambios se van registrando. Esto permite ver qué cambios se hicieron, quién los hizo y por qué, e incluso volver a versiones anteriores. Facilita el trabajo en paralelo de varios participantes e ir haciendo capturas del trabajo de cada uno para luego unirlos.</w:t>
       </w:r>
       <w:r>
         <w:fldChar w:fldCharType="begin"/>
       </w:r>
       <w:r>
-        <w:instrText xml:space="preserve"> ADDIN ZOTERO_ITEM CSL_CITATION {"citationID":"5NwFvkME","properties":{"formattedCitation":"(De Arma-Hern\\uc0\\u225{}ndez &amp; Sabl\\uc0\\u243{}n-Fern\\uc0\\u225{}ndez, 2019)","plainCitation":"(De Arma-Hernández &amp; Sablón-Fernández, 2019)","noteIndex":0},"citationItems":[{"id":"CyqMIT3o/aznooUzB","uris":["http://zotero.org/users/local/ICSZTfAC/items/Y5ECRZ96"],"itemData":{"id":154,"type":"article-journal","container-title":"Ciencia &amp; Futuro","issue":"2","note":"ISBN: 2306-823X","page":"106-127","title":"Aplicación web para la gestión de la información especializada en Geociencia","volume":"9","author":[{"family":"De Arma-Hernández","given":"Arianna"},{"family":"Sablón-Fernández","given":"Luis E."}],"issued":{"date-parts":[["2019"]]}}}],"schema":"https://github.com/citation-style-language/schema/raw/master/csl-citation.json"} </w:instrText>
+        <w:instrText xml:space="preserve"> ADDIN ZOTERO_ITEM CSL_CITATION {"citationID":"n9HOrXiu","properties":{"formattedCitation":"(Astigarraga &amp; Cruz-Alonso, 2022)","plainCitation":"(Astigarraga &amp; Cruz-Alonso, 2022)","noteIndex":0},"citationItems":[{"id":"CyqMIT3o/eILNf9Yq","uris":["http://zotero.org/users/local/ICSZTfAC/items/K2C5LDR3"],"itemData":{"id":155,"type":"article-journal","container-title":"Ecosistemas","issue":"1","note":"ISBN: 1697-2473","page":"2332-2332","title":"¡ Se puede entender cómo funcionan Git y GitHub!","volume":"31","author":[{"family":"Astigarraga","given":"Julen"},{"family":"Cruz-Alonso","given":"Verónica"}],"issued":{"date-parts":[["2022"]]}}}],"schema":"https://github.com/citation-style-language/schema/raw/master/csl-citation.json"} </w:instrText>
       </w:r>
       <w:r>
         <w:fldChar w:fldCharType="separate"/>
       </w:r>
       <w:r>
-        <w:t>(De Arma-Hernández &amp; Sablón-Fernández, 2019)</w:t>
+        <w:t>(Astigarraga &amp; Cruz-Alonso, 2022)</w:t>
       </w:r>
       <w:r>
         <w:fldChar w:fldCharType="end"/>
@@ -7863,41 +7153,7 @@
       <w:pPr>
         <w:pStyle w:val="Ttulo3"/>
       </w:pPr>
-      <w:bookmarkStart w:id="42" w:name="_Toc176513920"/>
-      <w:r>
-        <w:t>Git</w:t>
-      </w:r>
-      <w:bookmarkEnd w:id="42"/>
-      <w:r>
-        <w:t xml:space="preserve"> </w:t>
-      </w:r>
-    </w:p>
-    <w:p>
-      <w:r>
-        <w:t>Git es un sistema avanzado de control de versiones, permite rastrear el progreso de un proyecto a lo largo del tiempo ya que hace capturas del mismo a medida que evoluciona y los cambios se van registrando. Esto permite ver qué cambios se hicieron, quién los hizo y por qué, e incluso volver a versiones anteriores. Facilita el trabajo en paralelo de varios participantes e ir haciendo capturas del trabajo de cada uno para luego unirlos.</w:t>
-      </w:r>
-      <w:r>
-        <w:fldChar w:fldCharType="begin"/>
-      </w:r>
-      <w:r>
-        <w:instrText xml:space="preserve"> ADDIN ZOTERO_ITEM CSL_CITATION {"citationID":"n9HOrXiu","properties":{"formattedCitation":"(Astigarraga &amp; Cruz-Alonso, 2022)","plainCitation":"(Astigarraga &amp; Cruz-Alonso, 2022)","noteIndex":0},"citationItems":[{"id":"CyqMIT3o/eILNf9Yq","uris":["http://zotero.org/users/local/ICSZTfAC/items/K2C5LDR3"],"itemData":{"id":155,"type":"article-journal","container-title":"Ecosistemas","issue":"1","note":"ISBN: 1697-2473","page":"2332-2332","title":"¡ Se puede entender cómo funcionan Git y GitHub!","volume":"31","author":[{"family":"Astigarraga","given":"Julen"},{"family":"Cruz-Alonso","given":"Verónica"}],"issued":{"date-parts":[["2022"]]}}}],"schema":"https://github.com/citation-style-language/schema/raw/master/csl-citation.json"} </w:instrText>
-      </w:r>
-      <w:r>
-        <w:fldChar w:fldCharType="separate"/>
-      </w:r>
-      <w:r>
-        <w:t>(Astigarraga &amp; Cruz-Alonso, 2022)</w:t>
-      </w:r>
-      <w:r>
-        <w:fldChar w:fldCharType="end"/>
-      </w:r>
-    </w:p>
-    <w:p>
-      <w:pPr>
-        <w:pStyle w:val="Ttulo3"/>
-      </w:pPr>
-      <w:bookmarkStart w:id="43" w:name="_Toc176513921"/>
-      <w:proofErr w:type="spellStart"/>
+      <w:bookmarkStart w:id="39" w:name="_Toc176513921"/>
       <w:r>
         <w:t>Pos</w:t>
       </w:r>
@@ -7907,8 +7163,7 @@
       <w:r>
         <w:t>man</w:t>
       </w:r>
-      <w:bookmarkEnd w:id="43"/>
-      <w:proofErr w:type="spellEnd"/>
+      <w:bookmarkEnd w:id="39"/>
       <w:r>
         <w:t xml:space="preserve"> </w:t>
       </w:r>
@@ -7925,7 +7180,6 @@
           <w:szCs w:val="24"/>
         </w:rPr>
       </w:pPr>
-      <w:proofErr w:type="spellStart"/>
       <w:r>
         <w:rPr>
           <w:rStyle w:val="Enlacedelndice"/>
@@ -7933,77 +7187,7 @@
           <w:sz w:val="24"/>
           <w:szCs w:val="24"/>
         </w:rPr>
-        <w:t>Postman</w:t>
-      </w:r>
-      <w:proofErr w:type="spellEnd"/>
-      <w:r>
-        <w:rPr>
-          <w:rStyle w:val="Enlacedelndice"/>
-          <w:rFonts w:ascii="Arial" w:hAnsi="Arial" w:cs="Arial"/>
-          <w:sz w:val="24"/>
-          <w:szCs w:val="24"/>
-        </w:rPr>
-        <w:t xml:space="preserve"> es la plataforma de API líder en el mundo. Las funciones de </w:t>
-      </w:r>
-      <w:proofErr w:type="spellStart"/>
-      <w:r>
-        <w:rPr>
-          <w:rStyle w:val="Enlacedelndice"/>
-          <w:rFonts w:ascii="Arial" w:hAnsi="Arial" w:cs="Arial"/>
-          <w:sz w:val="24"/>
-          <w:szCs w:val="24"/>
-        </w:rPr>
-        <w:t>Postman</w:t>
-      </w:r>
-      <w:proofErr w:type="spellEnd"/>
-      <w:r>
-        <w:rPr>
-          <w:rStyle w:val="Enlacedelndice"/>
-          <w:rFonts w:ascii="Arial" w:hAnsi="Arial" w:cs="Arial"/>
-          <w:sz w:val="24"/>
-          <w:szCs w:val="24"/>
-        </w:rPr>
-        <w:t xml:space="preserve"> simplifican cada paso de la creación de una API y agilizan la colaboración para ayudar a crear mejores API, más rápido. Lanzada en el año 2012, </w:t>
-      </w:r>
-      <w:proofErr w:type="spellStart"/>
-      <w:r>
-        <w:rPr>
-          <w:rStyle w:val="Enlacedelndice"/>
-          <w:rFonts w:ascii="Arial" w:hAnsi="Arial" w:cs="Arial"/>
-          <w:sz w:val="24"/>
-          <w:szCs w:val="24"/>
-        </w:rPr>
-        <w:t>Postman</w:t>
-      </w:r>
-      <w:proofErr w:type="spellEnd"/>
-      <w:r>
-        <w:rPr>
-          <w:rStyle w:val="Enlacedelndice"/>
-          <w:rFonts w:ascii="Arial" w:hAnsi="Arial" w:cs="Arial"/>
-          <w:sz w:val="24"/>
-          <w:szCs w:val="24"/>
-        </w:rPr>
-        <w:t xml:space="preserve"> es un cliente para restear </w:t>
-      </w:r>
-      <w:proofErr w:type="spellStart"/>
-      <w:r>
-        <w:rPr>
-          <w:rStyle w:val="Enlacedelndice"/>
-          <w:rFonts w:ascii="Arial" w:hAnsi="Arial" w:cs="Arial"/>
-          <w:sz w:val="24"/>
-          <w:szCs w:val="24"/>
-        </w:rPr>
-        <w:t>APIs</w:t>
-      </w:r>
-      <w:proofErr w:type="spellEnd"/>
-      <w:r>
-        <w:rPr>
-          <w:rStyle w:val="Enlacedelndice"/>
-          <w:rFonts w:ascii="Arial" w:hAnsi="Arial" w:cs="Arial"/>
-          <w:sz w:val="24"/>
-          <w:szCs w:val="24"/>
-        </w:rPr>
-        <w:t xml:space="preserve">, por el momento es más utilizada para realizar peticiones API REST de manera simple, este gestiona nuestra API, así como documentarla. </w:t>
+        <w:t xml:space="preserve">Postman es la plataforma de API líder en el mundo. Las funciones de Postman simplifican cada paso de la creación de una API y agilizan la colaboración para ayudar a crear mejores API, más rápido. Lanzada en el año 2012, Postman es un cliente para restear APIs, por el momento es más utilizada para realizar peticiones API REST de manera simple, este gestiona nuestra API, así como documentarla. </w:t>
       </w:r>
       <w:r>
         <w:rPr>
@@ -8069,16 +7253,11 @@
       <w:pPr>
         <w:pStyle w:val="Ttulo3"/>
       </w:pPr>
-      <w:bookmarkStart w:id="44" w:name="_Toc176513922"/>
-      <w:r>
-        <w:t xml:space="preserve">Mongo </w:t>
-      </w:r>
-      <w:proofErr w:type="spellStart"/>
-      <w:r>
-        <w:t>Compass</w:t>
-      </w:r>
-      <w:bookmarkEnd w:id="44"/>
-      <w:proofErr w:type="spellEnd"/>
+      <w:bookmarkStart w:id="40" w:name="_Toc176513922"/>
+      <w:r>
+        <w:t>Mongo Compass</w:t>
+      </w:r>
+      <w:bookmarkEnd w:id="40"/>
       <w:r>
         <w:t xml:space="preserve">  </w:t>
       </w:r>
@@ -8090,31 +7269,7 @@
         </w:rPr>
       </w:pPr>
       <w:r>
-        <w:t xml:space="preserve">MongoDB </w:t>
-      </w:r>
-      <w:proofErr w:type="spellStart"/>
-      <w:r>
-        <w:t>Compass</w:t>
-      </w:r>
-      <w:proofErr w:type="spellEnd"/>
-      <w:r>
-        <w:t xml:space="preserve"> es la GUI de MongoDB. </w:t>
-      </w:r>
-      <w:proofErr w:type="spellStart"/>
-      <w:r>
-        <w:t>Compass</w:t>
-      </w:r>
-      <w:proofErr w:type="spellEnd"/>
-      <w:r>
-        <w:t xml:space="preserve"> permite analizar y comprender el contenido de los datos sin un conocimiento formal de la sintaxis de consulta de MongoDB. Además de explorar los datos en un entorno visual, también se puede utilizar </w:t>
-      </w:r>
-      <w:proofErr w:type="spellStart"/>
-      <w:r>
-        <w:t>Compass</w:t>
-      </w:r>
-      <w:proofErr w:type="spellEnd"/>
-      <w:r>
-        <w:t xml:space="preserve"> para optimizar el rendimiento de las consultas, </w:t>
+        <w:t xml:space="preserve">MongoDB Compass es la GUI de MongoDB. Compass permite analizar y comprender el contenido de los datos sin un conocimiento formal de la sintaxis de consulta de MongoDB. Además de explorar los datos en un entorno visual, también se puede utilizar Compass para optimizar el rendimiento de las consultas, </w:t>
       </w:r>
       <w:r>
         <w:lastRenderedPageBreak/>
@@ -8158,86 +7313,71 @@
       <w:pPr>
         <w:pStyle w:val="Ttulo3"/>
       </w:pPr>
-      <w:bookmarkStart w:id="45" w:name="_Toc176513923"/>
-      <w:proofErr w:type="spellStart"/>
-      <w:r>
-        <w:t>Node</w:t>
-      </w:r>
-      <w:proofErr w:type="spellEnd"/>
+      <w:bookmarkStart w:id="41" w:name="_Toc176513923"/>
+      <w:r>
+        <w:t xml:space="preserve">Node </w:t>
+      </w:r>
+      <w:r>
+        <w:t>.JS</w:t>
+      </w:r>
+      <w:bookmarkEnd w:id="41"/>
+    </w:p>
+    <w:p>
+      <w:r>
+        <w:t>Es un entorno en tiempo de ejecución multiplataforma de código abierto del lado del servidor en el lenguaje de programación JavaScript, asíncrono, con E/S</w:t>
+      </w:r>
+      <w:r>
+        <w:t xml:space="preserve"> (Entrada y salida)</w:t>
+      </w:r>
+      <w:r>
+        <w:t xml:space="preserve"> de datos en una arquitectura orientada a eventos y basado en el motor V8 de Google. Fue creado con el enfoque de ser útil en la creación de programas de red altamente escalables, </w:t>
+      </w:r>
+      <w:r>
+        <w:t>como</w:t>
+      </w:r>
       <w:r>
         <w:t xml:space="preserve"> </w:t>
       </w:r>
       <w:r>
-        <w:t>.JS</w:t>
-      </w:r>
-      <w:bookmarkEnd w:id="45"/>
-    </w:p>
-    <w:p>
-      <w:r>
-        <w:t>Es un entorno en tiempo de ejecución multiplataforma de código abierto del lado del servidor en el lenguaje de programación JavaScript, asíncrono, con E/S</w:t>
-      </w:r>
-      <w:r>
-        <w:t xml:space="preserve"> (Entrada y salida)</w:t>
-      </w:r>
-      <w:r>
-        <w:t xml:space="preserve"> de datos en una arquitectura orientada a eventos y basado en el motor V8 de Google. Fue creado con el enfoque de ser útil en la creación de programas de red altamente escalables, </w:t>
-      </w:r>
-      <w:proofErr w:type="gramStart"/>
-      <w:r>
-        <w:t>como</w:t>
-      </w:r>
-      <w:proofErr w:type="gramEnd"/>
-      <w:r>
+        <w:t>por ejemplo, servidores web. Fue creado por Ryan Dahl en 2009 y su evolución está apadrinada por la empresa Joyent, que además tiene contratado a Dahl en plantilla</w:t>
+      </w:r>
+      <w:r>
+        <w:rPr>
+          <w:color w:val="FF0000"/>
+        </w:rPr>
+        <w:t xml:space="preserve">. </w:t>
+      </w:r>
+      <w:r>
+        <w:rPr>
+          <w:color w:val="FF0000"/>
+        </w:rPr>
         <w:t xml:space="preserve"> </w:t>
       </w:r>
       <w:r>
-        <w:t xml:space="preserve">por ejemplo, servidores web. Fue creado por Ryan Dahl en 2009 y su evolución está apadrinada por la empresa </w:t>
-      </w:r>
-      <w:proofErr w:type="spellStart"/>
-      <w:r>
-        <w:t>Joyent</w:t>
-      </w:r>
-      <w:proofErr w:type="spellEnd"/>
-      <w:r>
-        <w:t>, que además tiene contratado a Dahl en plantilla</w:t>
-      </w:r>
-      <w:r>
         <w:rPr>
           <w:color w:val="FF0000"/>
         </w:rPr>
-        <w:t xml:space="preserve">. </w:t>
+        <w:fldChar w:fldCharType="begin"/>
       </w:r>
       <w:r>
         <w:rPr>
           <w:color w:val="FF0000"/>
         </w:rPr>
-        <w:t xml:space="preserve"> </w:t>
+        <w:instrText xml:space="preserve"> ADDIN ZOTERO_ITEM CSL_CITATION {"citationID":"40heq6Ka","properties":{"formattedCitation":"(Romero Garc\\uc0\\u237{}a, 2022)","plainCitation":"(Romero García, 2022)","noteIndex":0},"citationItems":[{"id":"CyqMIT3o/e65gBsV1","uris":["http://zotero.org/users/local/l7Hp8k1w/items/2VK9E7T2"],"itemData":{"id":386,"type":"thesis","publisher":"Babahoyo: UTB-FAFI. 2022","title":"Análisis comparativo de los lenguajes de programación NODE JS y asp. net para un sistema de registro de la “farmacia tu ahorro” en la ciudad de Babahoyo.","author":[{"family":"Romero García","given":"William Roberto"}],"issued":{"date-parts":[["2022"]]}}}],"schema":"https://github.com/citation-style-language/schema/raw/master/csl-citation.json"} </w:instrText>
       </w:r>
       <w:r>
         <w:rPr>
           <w:color w:val="FF0000"/>
         </w:rPr>
-        <w:fldChar w:fldCharType="begin"/>
+        <w:fldChar w:fldCharType="separate"/>
+      </w:r>
+      <w:r>
+        <w:t>(Romero García, 2022)</w:t>
       </w:r>
       <w:r>
         <w:rPr>
           <w:color w:val="FF0000"/>
         </w:rPr>
-        <w:instrText xml:space="preserve"> ADDIN ZOTERO_ITEM CSL_CITATION {"citationID":"40heq6Ka","properties":{"formattedCitation":"(Romero Garc\\uc0\\u237{}a, 2022)","plainCitation":"(Romero García, 2022)","noteIndex":0},"citationItems":[{"id":"CyqMIT3o/e65gBsV1","uris":["http://zotero.org/users/local/l7Hp8k1w/items/2VK9E7T2"],"itemData":{"id":386,"type":"thesis","publisher":"Babahoyo: UTB-FAFI. 2022","title":"Análisis comparativo de los lenguajes de programación NODE JS y asp. net para un sistema de registro de la “farmacia tu ahorro” en la ciudad de Babahoyo.","author":[{"family":"Romero García","given":"William Roberto"}],"issued":{"date-parts":[["2022"]]}}}],"schema":"https://github.com/citation-style-language/schema/raw/master/csl-citation.json"} </w:instrText>
-      </w:r>
-      <w:r>
-        <w:rPr>
-          <w:color w:val="FF0000"/>
-        </w:rPr>
-        <w:fldChar w:fldCharType="separate"/>
-      </w:r>
-      <w:r>
-        <w:t>(Romero García, 2022)</w:t>
-      </w:r>
-      <w:r>
-        <w:rPr>
-          <w:color w:val="FF0000"/>
-        </w:rPr>
         <w:fldChar w:fldCharType="end"/>
       </w:r>
     </w:p>
@@ -8245,11 +7385,11 @@
       <w:pPr>
         <w:pStyle w:val="Ttulo2"/>
       </w:pPr>
-      <w:bookmarkStart w:id="46" w:name="_Toc176513924"/>
+      <w:bookmarkStart w:id="42" w:name="_Toc176513924"/>
       <w:r>
         <w:t>Lenguajes a emplear en el desarrollo del sistema</w:t>
       </w:r>
-      <w:bookmarkEnd w:id="46"/>
+      <w:bookmarkEnd w:id="42"/>
       <w:r>
         <w:t xml:space="preserve"> </w:t>
       </w:r>
@@ -8265,7 +7405,7 @@
       <w:r>
         <w:t>La Tecnología  es el </w:t>
       </w:r>
-      <w:hyperlink r:id="rId22" w:history="1">
+      <w:hyperlink r:id="rId24" w:history="1">
         <w:r>
           <w:rPr>
             <w:rStyle w:val="Hipervnculo"/>
@@ -8278,7 +7418,7 @@
       <w:r>
         <w:t> de nociones y </w:t>
       </w:r>
-      <w:hyperlink r:id="rId23" w:history="1">
+      <w:hyperlink r:id="rId25" w:history="1">
         <w:r>
           <w:rPr>
             <w:rStyle w:val="Hipervnculo"/>
@@ -8308,7 +7448,7 @@
         </w:rPr>
         <w:t> </w:t>
       </w:r>
-      <w:hyperlink r:id="rId24" w:history="1">
+      <w:hyperlink r:id="rId26" w:history="1">
         <w:r>
           <w:rPr>
             <w:rStyle w:val="Hipervnculo"/>
@@ -8351,7 +7491,7 @@
         </w:rPr>
         <w:t> </w:t>
       </w:r>
-      <w:hyperlink r:id="rId25" w:history="1">
+      <w:hyperlink r:id="rId27" w:history="1">
         <w:r>
           <w:rPr>
             <w:rStyle w:val="Hipervnculo"/>
@@ -8378,7 +7518,7 @@
       <w:r>
         <w:t>, que puede ser la solución de un </w:t>
       </w:r>
-      <w:hyperlink r:id="rId26" w:history="1">
+      <w:hyperlink r:id="rId28" w:history="1">
         <w:r>
           <w:rPr>
             <w:rStyle w:val="Hipervnculo"/>
@@ -8428,13 +7568,11 @@
       <w:pPr>
         <w:pStyle w:val="Ttulo3"/>
       </w:pPr>
-      <w:bookmarkStart w:id="47" w:name="_Toc176513925"/>
-      <w:proofErr w:type="spellStart"/>
+      <w:bookmarkStart w:id="43" w:name="_Toc176513925"/>
       <w:r>
         <w:t>React</w:t>
       </w:r>
-      <w:bookmarkEnd w:id="47"/>
-      <w:proofErr w:type="spellEnd"/>
+      <w:bookmarkEnd w:id="43"/>
       <w:r>
         <w:t xml:space="preserve"> </w:t>
       </w:r>
@@ -8444,31 +7582,7 @@
         <w:spacing w:line="240" w:lineRule="auto"/>
       </w:pPr>
       <w:r>
-        <w:t xml:space="preserve">La librería </w:t>
-      </w:r>
-      <w:proofErr w:type="spellStart"/>
-      <w:r>
-        <w:t>React</w:t>
-      </w:r>
-      <w:proofErr w:type="spellEnd"/>
-      <w:r>
-        <w:t xml:space="preserve"> es una solución a un problema que los desarrolladores enfrentaban y es la creación de interfaces de usuario que pueden ser complejas debido a la cantidad de componentes que cambian frecuentemente con el tiempo y sin tener que escribir mucho código JavaScript. Esta librería comparte muchos aspectos de los </w:t>
-      </w:r>
-      <w:proofErr w:type="spellStart"/>
-      <w:r>
-        <w:t>frontend</w:t>
-      </w:r>
-      <w:proofErr w:type="spellEnd"/>
-      <w:r>
-        <w:t xml:space="preserve"> </w:t>
-      </w:r>
-      <w:proofErr w:type="spellStart"/>
-      <w:r>
-        <w:t>frameworks</w:t>
-      </w:r>
-      <w:proofErr w:type="spellEnd"/>
-      <w:r>
-        <w:t xml:space="preserve"> pero su propósito es organizar los elementos HTML en componentes.</w:t>
+        <w:t>La librería React es una solución a un problema que los desarrolladores enfrentaban y es la creación de interfaces de usuario que pueden ser complejas debido a la cantidad de componentes que cambian frecuentemente con el tiempo y sin tener que escribir mucho código JavaScript. Esta librería comparte muchos aspectos de los frontend frameworks pero su propósito es organizar los elementos HTML en componentes.</w:t>
       </w:r>
       <w:r>
         <w:fldChar w:fldCharType="begin"/>
@@ -8490,39 +7604,15 @@
       <w:pPr>
         <w:pStyle w:val="Ttulo3"/>
       </w:pPr>
-      <w:bookmarkStart w:id="48" w:name="_Toc176513926"/>
+      <w:bookmarkStart w:id="44" w:name="_Toc176513926"/>
       <w:r>
         <w:t>HTML</w:t>
       </w:r>
-      <w:bookmarkEnd w:id="48"/>
-    </w:p>
-    <w:p>
-      <w:r>
-        <w:t>HTML (</w:t>
-      </w:r>
-      <w:proofErr w:type="spellStart"/>
-      <w:r>
-        <w:t>HyperText</w:t>
-      </w:r>
-      <w:proofErr w:type="spellEnd"/>
-      <w:r>
-        <w:t xml:space="preserve"> </w:t>
-      </w:r>
-      <w:proofErr w:type="spellStart"/>
-      <w:r>
-        <w:t>Markup</w:t>
-      </w:r>
-      <w:proofErr w:type="spellEnd"/>
-      <w:r>
-        <w:t xml:space="preserve"> </w:t>
-      </w:r>
-      <w:proofErr w:type="spellStart"/>
-      <w:r>
-        <w:t>Language</w:t>
-      </w:r>
-      <w:proofErr w:type="spellEnd"/>
-      <w:r>
-        <w:t>) es un lenguaje muy senci</w:t>
+      <w:bookmarkEnd w:id="44"/>
+    </w:p>
+    <w:p>
+      <w:r>
+        <w:t>HTML (HyperText Markup Language) es un lenguaje muy senci</w:t>
       </w:r>
       <w:r>
         <w:t>llo que permite describir hiper</w:t>
@@ -8531,18 +7621,10 @@
         <w:t>texto, es decir, texto presentado de forma estructurada y agrada</w:t>
       </w:r>
       <w:r>
-        <w:t>ble, con vínculos o enlaces (</w:t>
-      </w:r>
-      <w:proofErr w:type="spellStart"/>
-      <w:r>
-        <w:t>hy</w:t>
-      </w:r>
-      <w:r>
-        <w:t>perlinks</w:t>
-      </w:r>
-      <w:proofErr w:type="spellEnd"/>
-      <w:r>
-        <w:t>) que conducen a otros documentos o fuentes de informac</w:t>
+        <w:t>ble, con vínculos o enlaces (hy</w:t>
+      </w:r>
+      <w:r>
+        <w:t>perlinks) que conducen a otros documentos o fuentes de informac</w:t>
       </w:r>
       <w:r>
         <w:t>ión relacionadas y con insercio</w:t>
@@ -8570,31 +7652,15 @@
       <w:pPr>
         <w:pStyle w:val="Ttulo3"/>
       </w:pPr>
-      <w:bookmarkStart w:id="49" w:name="_Toc176513927"/>
+      <w:bookmarkStart w:id="45" w:name="_Toc176513927"/>
       <w:r>
         <w:t>CSS</w:t>
       </w:r>
-      <w:bookmarkEnd w:id="49"/>
-    </w:p>
-    <w:p>
-      <w:r>
-        <w:t xml:space="preserve">CSS es un lenguaje de diseño que es utilizado para darle vida a una página web creada con un lenguaje de marcado en este caso HTML, CSS define reglas de estilo refiriéndose a un elemento o tag (etiqueta </w:t>
-      </w:r>
-      <w:proofErr w:type="spellStart"/>
-      <w:r>
-        <w:t>html</w:t>
-      </w:r>
-      <w:proofErr w:type="spellEnd"/>
-      <w:r>
-        <w:t xml:space="preserve">) para modificar sus atributos, esto puede ser el color, el tamaño, posición etc. CSS se maneja con selectores que pueden ser desde una etiqueta, así como incluir atributos como (cases o id) que determinan en un código </w:t>
-      </w:r>
-      <w:proofErr w:type="spellStart"/>
-      <w:r>
-        <w:t>html</w:t>
-      </w:r>
-      <w:proofErr w:type="spellEnd"/>
-      <w:r>
-        <w:t xml:space="preserve">. </w:t>
+      <w:bookmarkEnd w:id="45"/>
+    </w:p>
+    <w:p>
+      <w:r>
+        <w:t xml:space="preserve">CSS es un lenguaje de diseño que es utilizado para darle vida a una página web creada con un lenguaje de marcado en este caso HTML, CSS define reglas de estilo refiriéndose a un elemento o tag (etiqueta html) para modificar sus atributos, esto puede ser el color, el tamaño, posición etc. CSS se maneja con selectores que pueden ser desde una etiqueta, así como incluir atributos como (cases o id) que determinan en un código html. </w:t>
       </w:r>
       <w:r>
         <w:fldChar w:fldCharType="begin"/>
@@ -8616,14 +7682,12 @@
       <w:pPr>
         <w:pStyle w:val="Ttulo3"/>
       </w:pPr>
-      <w:bookmarkStart w:id="50" w:name="_Toc176513928"/>
-      <w:proofErr w:type="spellStart"/>
+      <w:bookmarkStart w:id="46" w:name="_Toc176513928"/>
       <w:r>
         <w:lastRenderedPageBreak/>
         <w:t>Javascript</w:t>
       </w:r>
-      <w:bookmarkEnd w:id="50"/>
-      <w:proofErr w:type="spellEnd"/>
+      <w:bookmarkEnd w:id="46"/>
     </w:p>
     <w:p>
       <w:r>
@@ -8672,11 +7736,11 @@
       <w:pPr>
         <w:pStyle w:val="Ttulo3"/>
       </w:pPr>
-      <w:bookmarkStart w:id="51" w:name="_Toc176513929"/>
+      <w:bookmarkStart w:id="47" w:name="_Toc176513929"/>
       <w:r>
         <w:t>Mongo DB</w:t>
       </w:r>
-      <w:bookmarkEnd w:id="51"/>
+      <w:bookmarkEnd w:id="47"/>
     </w:p>
     <w:p>
       <w:pPr>
@@ -8719,11 +7783,11 @@
       <w:pPr>
         <w:pStyle w:val="Ttulo2"/>
       </w:pPr>
-      <w:bookmarkStart w:id="52" w:name="_Toc176513930"/>
+      <w:bookmarkStart w:id="48" w:name="_Toc176513930"/>
       <w:r>
         <w:t>Arquitectura Cliente-Servidor</w:t>
       </w:r>
-      <w:bookmarkEnd w:id="52"/>
+      <w:bookmarkEnd w:id="48"/>
       <w:r>
         <w:t xml:space="preserve"> </w:t>
       </w:r>
@@ -8740,7 +7804,7 @@
           <w:szCs w:val="24"/>
         </w:rPr>
       </w:pPr>
-      <w:bookmarkStart w:id="53" w:name="_Toc176513931"/>
+      <w:bookmarkStart w:id="49" w:name="_Toc176513931"/>
       <w:r>
         <w:rPr>
           <w:rStyle w:val="Ttulo1Car"/>
@@ -8752,7 +7816,7 @@
         </w:rPr>
         <w:t>Metodologías de Desarrollo Programación Extrema (XP)</w:t>
       </w:r>
-      <w:bookmarkEnd w:id="53"/>
+      <w:bookmarkEnd w:id="49"/>
     </w:p>
     <w:p>
       <w:r>
@@ -8808,7 +7872,7 @@
             <wp:cNvGraphicFramePr/>
             <a:graphic xmlns:a="http://schemas.openxmlformats.org/drawingml/2006/main">
               <a:graphicData uri="http://schemas.openxmlformats.org/drawingml/2006/diagram">
-                <dgm:relIds xmlns:dgm="http://schemas.openxmlformats.org/drawingml/2006/diagram" xmlns:r="http://schemas.openxmlformats.org/officeDocument/2006/relationships" r:dm="rId27" r:lo="rId28" r:qs="rId29" r:cs="rId30"/>
+                <dgm:relIds xmlns:dgm="http://schemas.openxmlformats.org/drawingml/2006/diagram" xmlns:r="http://schemas.openxmlformats.org/officeDocument/2006/relationships" r:dm="rId29" r:lo="rId30" r:qs="rId31" r:cs="rId32"/>
               </a:graphicData>
             </a:graphic>
           </wp:inline>
@@ -8846,15 +7910,7 @@
         <w:t>Codificación</w:t>
       </w:r>
       <w:r>
-        <w:t>: Después de que las historias han sido desarrolladas y de que se ha hecho el trabajo de diseño preliminar, el equipo no inicia la codificación, sino que desarrolla una serie de pruebas unitarias a cada una de las historias que se van a incluir en la entrega en curso (incremento de software</w:t>
-      </w:r>
-      <w:proofErr w:type="gramStart"/>
-      <w:r>
-        <w:t>).Una</w:t>
-      </w:r>
-      <w:proofErr w:type="gramEnd"/>
-      <w:r>
-        <w:t xml:space="preserve"> vez creada la prueba unitaria, el desarrollador está mejor capacitado para centrarse en lo que debe implementarse para pasar la prueba. No se agrega nada extraño (MS). Una vez que el código está terminado, se le aplica de inmediato una prueba unitaria, con lo que se obtiene retroalimentación instantánea para los desarrolladores</w:t>
+        <w:t>: Después de que las historias han sido desarrolladas y de que se ha hecho el trabajo de diseño preliminar, el equipo no inicia la codificación, sino que desarrolla una serie de pruebas unitarias a cada una de las historias que se van a incluir en la entrega en curso (incremento de software).Una vez creada la prueba unitaria, el desarrollador está mejor capacitado para centrarse en lo que debe implementarse para pasar la prueba. No se agrega nada extraño (MS). Una vez que el código está terminado, se le aplica de inmediato una prueba unitaria, con lo que se obtiene retroalimentación instantánea para los desarrolladores</w:t>
       </w:r>
       <w:r>
         <w:t>.</w:t>
@@ -8895,10 +7951,10 @@
           <w:rFonts w:ascii="Arial" w:hAnsi="Arial" w:cs="Arial"/>
         </w:rPr>
       </w:pPr>
-      <w:bookmarkStart w:id="54" w:name="_Toc176513932"/>
+      <w:bookmarkStart w:id="50" w:name="_Toc176513932"/>
     </w:p>
     <w:p/>
-    <w:bookmarkEnd w:id="28"/>
+    <w:bookmarkEnd w:id="24"/>
     <w:p/>
     <w:p>
       <w:pPr>
@@ -8913,10 +7969,10 @@
       <w:r>
         <w:t xml:space="preserve"> Planificación y Diseño</w:t>
       </w:r>
-      <w:bookmarkEnd w:id="54"/>
-    </w:p>
-    <w:p>
-      <w:bookmarkStart w:id="55" w:name="_Hlk176950327"/>
+      <w:bookmarkEnd w:id="50"/>
+    </w:p>
+    <w:p>
+      <w:bookmarkStart w:id="51" w:name="_Hlk176950327"/>
       <w:r>
         <w:t xml:space="preserve">Introducción al Capítulo </w:t>
       </w:r>
@@ -8929,12 +7985,12 @@
           <w:numId w:val="22"/>
         </w:numPr>
       </w:pPr>
-      <w:bookmarkStart w:id="56" w:name="_Toc176513933"/>
-      <w:bookmarkStart w:id="57" w:name="_Hlk176950268"/>
+      <w:bookmarkStart w:id="52" w:name="_Toc176513933"/>
+      <w:bookmarkStart w:id="53" w:name="_Hlk176950268"/>
       <w:r>
         <w:t>Descripción del proceso de cálculo del transporte de sedimentos</w:t>
       </w:r>
-      <w:bookmarkEnd w:id="56"/>
+      <w:bookmarkEnd w:id="52"/>
     </w:p>
     <w:p>
       <w:r>
@@ -9048,7 +8104,7 @@
         <w:t>-Altura</w:t>
       </w:r>
     </w:p>
-    <w:bookmarkEnd w:id="55"/>
+    <w:bookmarkEnd w:id="51"/>
     <w:p/>
     <w:p/>
     <w:p/>
@@ -9065,11 +8121,11 @@
         </w:numPr>
         <w:ind w:left="465" w:hanging="405"/>
       </w:pPr>
-      <w:bookmarkStart w:id="58" w:name="_Toc176513934"/>
+      <w:bookmarkStart w:id="54" w:name="_Toc176513934"/>
       <w:r>
         <w:t>2.1: Actores del Sistema</w:t>
       </w:r>
-      <w:bookmarkEnd w:id="58"/>
+      <w:bookmarkEnd w:id="54"/>
     </w:p>
     <w:p>
       <w:r>
@@ -9180,7 +8236,7 @@
                 <w:szCs w:val="22"/>
               </w:rPr>
             </w:pPr>
-            <w:commentRangeStart w:id="59"/>
+            <w:commentRangeStart w:id="55"/>
             <w:r>
               <w:rPr>
                 <w:color w:val="auto"/>
@@ -9189,14 +8245,14 @@
               </w:rPr>
               <w:t>Trabajador</w:t>
             </w:r>
-            <w:commentRangeEnd w:id="59"/>
+            <w:commentRangeEnd w:id="55"/>
             <w:r>
               <w:rPr>
                 <w:rStyle w:val="Refdecomentario"/>
                 <w:color w:val="auto"/>
                 <w:lang w:eastAsia="en-US"/>
               </w:rPr>
-              <w:commentReference w:id="59"/>
+              <w:commentReference w:id="55"/>
             </w:r>
           </w:p>
         </w:tc>
@@ -9291,7 +8347,7 @@
           <w:u w:val="single"/>
         </w:rPr>
       </w:pPr>
-      <w:bookmarkStart w:id="60" w:name="_Toc176513935"/>
+      <w:bookmarkStart w:id="56" w:name="_Toc176513935"/>
       <w:r>
         <w:rPr>
           <w:rStyle w:val="Ttulo1Car"/>
@@ -9303,7 +8359,7 @@
         </w:rPr>
         <w:t>2.2: Funcionalidades del Sistema</w:t>
       </w:r>
-      <w:bookmarkEnd w:id="60"/>
+      <w:bookmarkEnd w:id="56"/>
     </w:p>
     <w:p>
       <w:pPr>
@@ -9357,8 +8413,8 @@
           <w:u w:val="single"/>
         </w:rPr>
       </w:pPr>
-      <w:bookmarkStart w:id="61" w:name="_Toc176513936"/>
-      <w:bookmarkEnd w:id="61"/>
+      <w:bookmarkStart w:id="57" w:name="_Toc176513936"/>
+      <w:bookmarkEnd w:id="57"/>
     </w:p>
     <w:p>
       <w:pPr>
@@ -9381,8 +8437,8 @@
           <w:u w:val="single"/>
         </w:rPr>
       </w:pPr>
-      <w:bookmarkStart w:id="62" w:name="_Toc176513937"/>
-      <w:bookmarkEnd w:id="62"/>
+      <w:bookmarkStart w:id="58" w:name="_Toc176513937"/>
+      <w:bookmarkEnd w:id="58"/>
     </w:p>
     <w:p>
       <w:pPr>
@@ -9405,8 +8461,8 @@
           <w:u w:val="single"/>
         </w:rPr>
       </w:pPr>
-      <w:bookmarkStart w:id="63" w:name="_Toc176513938"/>
-      <w:bookmarkEnd w:id="63"/>
+      <w:bookmarkStart w:id="59" w:name="_Toc176513938"/>
+      <w:bookmarkEnd w:id="59"/>
     </w:p>
     <w:p>
       <w:pPr>
@@ -9429,8 +8485,8 @@
           <w:u w:val="single"/>
         </w:rPr>
       </w:pPr>
-      <w:bookmarkStart w:id="64" w:name="_Toc176513939"/>
-      <w:bookmarkEnd w:id="64"/>
+      <w:bookmarkStart w:id="60" w:name="_Toc176513939"/>
+      <w:bookmarkEnd w:id="60"/>
     </w:p>
     <w:p>
       <w:pPr>
@@ -9453,8 +8509,8 @@
           <w:u w:val="single"/>
         </w:rPr>
       </w:pPr>
-      <w:bookmarkStart w:id="65" w:name="_Toc176513940"/>
-      <w:bookmarkEnd w:id="65"/>
+      <w:bookmarkStart w:id="61" w:name="_Toc176513940"/>
+      <w:bookmarkEnd w:id="61"/>
     </w:p>
     <w:p>
       <w:pPr>
@@ -9477,8 +8533,8 @@
           <w:u w:val="single"/>
         </w:rPr>
       </w:pPr>
-      <w:bookmarkStart w:id="66" w:name="_Toc176513941"/>
-      <w:bookmarkEnd w:id="66"/>
+      <w:bookmarkStart w:id="62" w:name="_Toc176513941"/>
+      <w:bookmarkEnd w:id="62"/>
     </w:p>
     <w:p>
       <w:pPr>
@@ -9492,7 +8548,7 @@
           <w:szCs w:val="24"/>
         </w:rPr>
       </w:pPr>
-      <w:bookmarkStart w:id="67" w:name="_Toc176513942"/>
+      <w:bookmarkStart w:id="63" w:name="_Toc176513942"/>
       <w:r>
         <w:rPr>
           <w:rStyle w:val="Ttulo1Car"/>
@@ -9504,7 +8560,7 @@
         </w:rPr>
         <w:t>Requisitos Funcionales:</w:t>
       </w:r>
-      <w:bookmarkEnd w:id="67"/>
+      <w:bookmarkEnd w:id="63"/>
     </w:p>
     <w:p>
       <w:r>
@@ -9560,35 +8616,35 @@
           <w:lang w:eastAsia="es-ES"/>
         </w:rPr>
       </w:pPr>
-      <w:bookmarkStart w:id="68" w:name="_Hlk185234264"/>
+      <w:bookmarkStart w:id="64" w:name="_Hlk185234264"/>
       <w:r>
         <w:rPr>
           <w:lang w:eastAsia="es-ES"/>
         </w:rPr>
         <w:t xml:space="preserve">El Sistema </w:t>
       </w:r>
-      <w:commentRangeStart w:id="69"/>
-      <w:commentRangeStart w:id="70"/>
+      <w:commentRangeStart w:id="65"/>
+      <w:commentRangeStart w:id="66"/>
       <w:r>
         <w:rPr>
           <w:lang w:eastAsia="es-ES"/>
         </w:rPr>
         <w:t xml:space="preserve"> </w:t>
       </w:r>
-      <w:commentRangeEnd w:id="69"/>
+      <w:commentRangeEnd w:id="65"/>
       <w:r>
         <w:rPr>
           <w:rStyle w:val="Refdecomentario"/>
         </w:rPr>
-        <w:commentReference w:id="69"/>
-      </w:r>
-      <w:bookmarkEnd w:id="68"/>
-      <w:commentRangeEnd w:id="70"/>
+        <w:commentReference w:id="65"/>
+      </w:r>
+      <w:bookmarkEnd w:id="64"/>
+      <w:commentRangeEnd w:id="66"/>
       <w:r>
         <w:rPr>
           <w:rStyle w:val="Refdecomentario"/>
         </w:rPr>
-        <w:commentReference w:id="70"/>
+        <w:commentReference w:id="66"/>
       </w:r>
       <w:r>
         <w:rPr>
@@ -9674,27 +8730,27 @@
         </w:rPr>
         <w:t xml:space="preserve">El Sistema </w:t>
       </w:r>
-      <w:commentRangeStart w:id="71"/>
-      <w:commentRangeStart w:id="72"/>
+      <w:commentRangeStart w:id="67"/>
+      <w:commentRangeStart w:id="68"/>
       <w:r>
         <w:rPr>
           <w:lang w:eastAsia="es-ES"/>
         </w:rPr>
         <w:t xml:space="preserve"> </w:t>
       </w:r>
-      <w:commentRangeEnd w:id="71"/>
+      <w:commentRangeEnd w:id="67"/>
       <w:r>
         <w:rPr>
           <w:rStyle w:val="Refdecomentario"/>
         </w:rPr>
-        <w:commentReference w:id="71"/>
-      </w:r>
-      <w:commentRangeEnd w:id="72"/>
+        <w:commentReference w:id="67"/>
+      </w:r>
+      <w:commentRangeEnd w:id="68"/>
       <w:r>
         <w:rPr>
           <w:rStyle w:val="Refdecomentario"/>
         </w:rPr>
-        <w:commentReference w:id="72"/>
+        <w:commentReference w:id="68"/>
       </w:r>
       <w:r>
         <w:rPr>
@@ -9818,27 +8874,27 @@
         </w:rPr>
         <w:t xml:space="preserve">El Sistema </w:t>
       </w:r>
-      <w:commentRangeStart w:id="73"/>
-      <w:commentRangeStart w:id="74"/>
+      <w:commentRangeStart w:id="69"/>
+      <w:commentRangeStart w:id="70"/>
       <w:r>
         <w:rPr>
           <w:lang w:eastAsia="es-ES"/>
         </w:rPr>
         <w:t xml:space="preserve"> </w:t>
       </w:r>
-      <w:commentRangeEnd w:id="73"/>
+      <w:commentRangeEnd w:id="69"/>
       <w:r>
         <w:rPr>
           <w:rStyle w:val="Refdecomentario"/>
         </w:rPr>
-        <w:commentReference w:id="73"/>
-      </w:r>
-      <w:commentRangeEnd w:id="74"/>
+        <w:commentReference w:id="69"/>
+      </w:r>
+      <w:commentRangeEnd w:id="70"/>
       <w:r>
         <w:rPr>
           <w:rStyle w:val="Refdecomentario"/>
         </w:rPr>
-        <w:commentReference w:id="74"/>
+        <w:commentReference w:id="70"/>
       </w:r>
       <w:r>
         <w:rPr>
@@ -10152,14 +9208,14 @@
       <w:pPr>
         <w:pStyle w:val="Ttulo3"/>
       </w:pPr>
-      <w:bookmarkStart w:id="75" w:name="_Toc176513943"/>
+      <w:bookmarkStart w:id="71" w:name="_Toc176513943"/>
       <w:r>
         <w:t>Historias Técnicas</w:t>
       </w:r>
       <w:r>
         <w:t>:</w:t>
       </w:r>
-      <w:bookmarkEnd w:id="75"/>
+      <w:bookmarkEnd w:id="71"/>
     </w:p>
     <w:p>
       <w:r>
@@ -10667,21 +9723,7 @@
         <w:rPr>
           <w:lang w:val="es-CU" w:eastAsia="es-CU"/>
         </w:rPr>
-        <w:t xml:space="preserve">Representa los datos y la lógica de negocio de la aplicación, gestiona la persistencia de datos y la manipulación de datos, </w:t>
-      </w:r>
-      <w:proofErr w:type="spellStart"/>
-      <w:r>
-        <w:rPr>
-          <w:lang w:val="es-CU" w:eastAsia="es-CU"/>
-        </w:rPr>
-        <w:t>gefine</w:t>
-      </w:r>
-      <w:proofErr w:type="spellEnd"/>
-      <w:r>
-        <w:rPr>
-          <w:lang w:val="es-CU" w:eastAsia="es-CU"/>
-        </w:rPr>
-        <w:t xml:space="preserve"> las entidades y relaciones de la aplicación. </w:t>
+        <w:t xml:space="preserve">Representa los datos y la lógica de negocio de la aplicación, gestiona la persistencia de datos y la manipulación de datos, gefine las entidades y relaciones de la aplicación. </w:t>
       </w:r>
       <w:r>
         <w:rPr>
@@ -10741,7 +9783,7 @@
                     </pic:cNvPicPr>
                   </pic:nvPicPr>
                   <pic:blipFill>
-                    <a:blip r:embed="rId32">
+                    <a:blip r:embed="rId34">
                       <a:extLst>
                         <a:ext uri="{28A0092B-C50C-407E-A947-70E740481C1C}">
                           <a14:useLocalDpi xmlns:a14="http://schemas.microsoft.com/office/drawing/2010/main" val="0"/>
@@ -10797,11 +9839,11 @@
       <w:pPr>
         <w:pStyle w:val="Ttulo2"/>
       </w:pPr>
-      <w:bookmarkStart w:id="76" w:name="_Toc176513944"/>
+      <w:bookmarkStart w:id="72" w:name="_Toc176513944"/>
       <w:r>
         <w:t>Historias de Usuarios:</w:t>
       </w:r>
-      <w:bookmarkEnd w:id="76"/>
+      <w:bookmarkEnd w:id="72"/>
     </w:p>
     <w:p>
       <w:pPr>
@@ -11013,15 +10055,7 @@
           </w:tcPr>
           <w:p>
             <w:r>
-              <w:t>Riesgo en Desarrollo</w:t>
-            </w:r>
-            <w:proofErr w:type="gramStart"/>
-            <w:r>
-              <w:t>:  (</w:t>
-            </w:r>
-            <w:proofErr w:type="gramEnd"/>
-            <w:r>
-              <w:t>Alta/Media/ Baja)</w:t>
+              <w:t>Riesgo en Desarrollo:  (Alta/Media/ Baja)</w:t>
             </w:r>
           </w:p>
           <w:p>
@@ -11086,15 +10120,7 @@
               <w:t xml:space="preserve">Descripción: </w:t>
             </w:r>
             <w:r>
-              <w:t>El módulo de autenticación debe mostrar un formulario que está compuesto por dos campos obligatorios, usuario y contraseña</w:t>
-            </w:r>
-            <w:proofErr w:type="gramStart"/>
-            <w:r>
-              <w:t>. .</w:t>
-            </w:r>
-            <w:proofErr w:type="gramEnd"/>
-            <w:r>
-              <w:t xml:space="preserve"> Cuando el usuario se autentique hará el rol de administrador o de cliente.</w:t>
+              <w:t>El módulo de autenticación debe mostrar un formulario que está compuesto por dos campos obligatorios, usuario y contraseña. . Cuando el usuario se autentique hará el rol de administrador o de cliente.</w:t>
             </w:r>
           </w:p>
         </w:tc>
@@ -11172,7 +10198,7 @@
                           </pic:cNvPicPr>
                         </pic:nvPicPr>
                         <pic:blipFill>
-                          <a:blip r:embed="rId33">
+                          <a:blip r:embed="rId35">
                             <a:extLst>
                               <a:ext uri="{28A0092B-C50C-407E-A947-70E740481C1C}">
                                 <a14:useLocalDpi xmlns:a14="http://schemas.microsoft.com/office/drawing/2010/main" val="0"/>
@@ -11372,15 +10398,7 @@
           </w:tcPr>
           <w:p>
             <w:r>
-              <w:t>Riesgo en Desarrollo</w:t>
-            </w:r>
-            <w:proofErr w:type="gramStart"/>
-            <w:r>
-              <w:t>:  (</w:t>
-            </w:r>
-            <w:proofErr w:type="gramEnd"/>
-            <w:r>
-              <w:t xml:space="preserve">Alta/Media/ </w:t>
+              <w:t xml:space="preserve">Riesgo en Desarrollo:  (Alta/Media/ </w:t>
             </w:r>
             <w:r>
               <w:lastRenderedPageBreak/>
@@ -11525,9 +10543,9 @@
                   <o:lock v:ext="edit" aspectratio="t"/>
                 </v:shapetype>
                 <v:shape id="_x0000_i1025" type="#_x0000_t75" style="width:283pt;height:257pt" o:ole="">
-                  <v:imagedata r:id="rId34" o:title=""/>
+                  <v:imagedata r:id="rId36" o:title=""/>
                 </v:shape>
-                <o:OLEObject Type="Embed" ProgID="PBrush" ShapeID="_x0000_i1025" DrawAspect="Content" ObjectID="_1799509690" r:id="rId35"/>
+                <o:OLEObject Type="Embed" ProgID="PBrush" ShapeID="_x0000_i1025" DrawAspect="Content" ObjectID="_1799510117" r:id="rId37"/>
               </w:object>
             </w:r>
           </w:p>
@@ -11852,7 +10870,7 @@
                           </pic:cNvPicPr>
                         </pic:nvPicPr>
                         <pic:blipFill>
-                          <a:blip r:embed="rId36">
+                          <a:blip r:embed="rId38">
                             <a:extLst>
                               <a:ext uri="{28A0092B-C50C-407E-A947-70E740481C1C}">
                                 <a14:useLocalDpi xmlns:a14="http://schemas.microsoft.com/office/drawing/2010/main" val="0"/>
@@ -11944,7 +10962,7 @@
                     </pic:cNvPicPr>
                   </pic:nvPicPr>
                   <pic:blipFill>
-                    <a:blip r:embed="rId37">
+                    <a:blip r:embed="rId39">
                       <a:extLst>
                         <a:ext uri="{28A0092B-C50C-407E-A947-70E740481C1C}">
                           <a14:useLocalDpi xmlns:a14="http://schemas.microsoft.com/office/drawing/2010/main" val="0"/>
@@ -12029,7 +11047,7 @@
                     </pic:cNvPicPr>
                   </pic:nvPicPr>
                   <pic:blipFill>
-                    <a:blip r:embed="rId38">
+                    <a:blip r:embed="rId40">
                       <a:extLst>
                         <a:ext uri="{28A0092B-C50C-407E-A947-70E740481C1C}">
                           <a14:useLocalDpi xmlns:a14="http://schemas.microsoft.com/office/drawing/2010/main" val="0"/>
@@ -12117,18 +11135,18 @@
         </w:numPr>
         <w:ind w:left="405" w:hanging="405"/>
       </w:pPr>
-      <w:commentRangeStart w:id="77"/>
+      <w:commentRangeStart w:id="73"/>
       <w:r>
         <w:t xml:space="preserve">Pruebas al Sistema </w:t>
       </w:r>
-      <w:commentRangeEnd w:id="77"/>
+      <w:commentRangeEnd w:id="73"/>
       <w:r>
         <w:rPr>
           <w:rStyle w:val="Refdecomentario"/>
           <w:rFonts w:eastAsiaTheme="minorHAnsi"/>
           <w:b w:val="0"/>
         </w:rPr>
-        <w:commentReference w:id="77"/>
+        <w:commentReference w:id="73"/>
       </w:r>
     </w:p>
     <w:p>
@@ -12155,7 +11173,7 @@
           <w:lang w:eastAsia="es-ES"/>
         </w:rPr>
       </w:pPr>
-      <w:bookmarkStart w:id="78" w:name="casoPruebaAuth"/>
+      <w:bookmarkStart w:id="74" w:name="casoPruebaAuth"/>
       <w:r>
         <w:rPr>
           <w:rFonts w:eastAsia="Times New Roman" w:cs="Times New Roman"/>
@@ -12191,7 +11209,7 @@
             <w:shd w:val="clear" w:color="auto" w:fill="95B3D7" w:themeFill="accent1" w:themeFillTint="99"/>
             <w:hideMark/>
           </w:tcPr>
-          <w:bookmarkEnd w:id="78"/>
+          <w:bookmarkEnd w:id="74"/>
           <w:p>
             <w:pPr>
               <w:numPr>
@@ -12467,21 +11485,12 @@
                 <w:szCs w:val="20"/>
               </w:rPr>
             </w:pPr>
-            <w:proofErr w:type="gramStart"/>
             <w:r>
               <w:rPr>
                 <w:sz w:val="20"/>
                 <w:szCs w:val="20"/>
               </w:rPr>
-              <w:t>Se  registra</w:t>
-            </w:r>
-            <w:proofErr w:type="gramEnd"/>
-            <w:r>
-              <w:rPr>
-                <w:sz w:val="20"/>
-                <w:szCs w:val="20"/>
-              </w:rPr>
-              <w:t xml:space="preserve"> y entra al sistema</w:t>
+              <w:t>Se  registra y entra al sistema</w:t>
             </w:r>
           </w:p>
         </w:tc>
@@ -12600,15 +11609,7 @@
         <w:t xml:space="preserve"> las diversas formas y resultados esperados. En el primero, al entrar datos válidos el sistema permite su entrada y procede al caso dos que se calcula a partir de que el usuario presiona el botón calcular y se guardan los datos entrados en la base de datos, posterior a esto los datos serán mostrados en una tabla. En el caso tres </w:t>
       </w:r>
       <w:r>
-        <w:t xml:space="preserve">si el usuario entra un dato erróneo, ya sea letras en vez de números o cualquier datos que no es el correspondiente a esa </w:t>
-      </w:r>
-      <w:proofErr w:type="gramStart"/>
-      <w:r>
-        <w:t>entrada ,</w:t>
-      </w:r>
-      <w:proofErr w:type="gramEnd"/>
-      <w:r>
-        <w:t xml:space="preserve"> el sistema debe notificarle la mismo que el dato es incorrecto. </w:t>
+        <w:t xml:space="preserve">si el usuario entra un dato erróneo, ya sea letras en vez de números o cualquier datos que no es el correspondiente a esa entrada , el sistema debe notificarle la mismo que el dato es incorrecto. </w:t>
       </w:r>
     </w:p>
     <w:p>
@@ -13052,30 +12053,14 @@
                 <w:sz w:val="20"/>
                 <w:szCs w:val="20"/>
               </w:rPr>
-              <w:t xml:space="preserve">dato </w:t>
-            </w:r>
-            <w:proofErr w:type="gramStart"/>
+              <w:t xml:space="preserve">dato que </w:t>
+            </w:r>
             <w:r>
               <w:rPr>
                 <w:sz w:val="20"/>
                 <w:szCs w:val="20"/>
               </w:rPr>
-              <w:t xml:space="preserve">que </w:t>
-            </w:r>
-            <w:r>
-              <w:rPr>
-                <w:sz w:val="20"/>
-                <w:szCs w:val="20"/>
-              </w:rPr>
-              <w:t xml:space="preserve"> es</w:t>
-            </w:r>
-            <w:proofErr w:type="gramEnd"/>
-            <w:r>
-              <w:rPr>
-                <w:sz w:val="20"/>
-                <w:szCs w:val="20"/>
-              </w:rPr>
-              <w:t xml:space="preserve"> incorrect</w:t>
+              <w:t xml:space="preserve"> es incorrect</w:t>
             </w:r>
             <w:r>
               <w:rPr>
@@ -13133,7 +12118,7 @@
           </w:p>
         </w:tc>
       </w:tr>
-      <w:bookmarkEnd w:id="57"/>
+      <w:bookmarkEnd w:id="53"/>
     </w:tbl>
     <w:p>
       <w:pPr>
@@ -13202,14 +12187,14 @@
       <w:pPr>
         <w:pStyle w:val="Ttulo1"/>
       </w:pPr>
-      <w:bookmarkStart w:id="79" w:name="_Toc176513945"/>
+      <w:bookmarkStart w:id="75" w:name="_Toc176513945"/>
       <w:r>
         <w:lastRenderedPageBreak/>
         <w:t>Referencias Bibliográficas</w:t>
       </w:r>
-      <w:bookmarkEnd w:id="79"/>
-    </w:p>
-    <w:bookmarkStart w:id="80" w:name="_Hlk176951345"/>
+      <w:bookmarkEnd w:id="75"/>
+    </w:p>
+    <w:bookmarkStart w:id="76" w:name="_Hlk176951345"/>
     <w:p>
       <w:pPr>
         <w:pStyle w:val="Bibliografa"/>
@@ -13830,7 +12815,7 @@
       </w:pPr>
     </w:p>
     <w:p/>
-    <w:bookmarkEnd w:id="80"/>
+    <w:bookmarkEnd w:id="76"/>
     <w:p/>
     <w:sectPr>
       <w:pgSz w:w="12240" w:h="15840" w:code="1"/>
@@ -13856,19 +12841,11 @@
         <w:annotationRef/>
       </w:r>
       <w:r>
-        <w:t xml:space="preserve">Nuevo </w:t>
-      </w:r>
-      <w:proofErr w:type="spellStart"/>
-      <w:r>
-        <w:t>Titulo</w:t>
-      </w:r>
-      <w:proofErr w:type="spellEnd"/>
-      <w:r>
-        <w:t xml:space="preserve"> cumple con la norma de 15 palabras</w:t>
+        <w:t>Nuevo Titulo cumple con la norma de 15 palabras</w:t>
       </w:r>
     </w:p>
   </w:comment>
-  <w:comment w:id="7" w:author="Dionis" w:date="2024-12-10T06:36:00Z" w:initials="D">
+  <w:comment w:id="2" w:author="TitoCode" w:date="2025-01-27T19:02:00Z" w:initials="T">
     <w:p>
       <w:pPr>
         <w:pStyle w:val="Textocomentario"/>
@@ -13880,19 +12857,11 @@
         <w:annotationRef/>
       </w:r>
       <w:r>
-        <w:t xml:space="preserve">Poner </w:t>
-      </w:r>
-      <w:proofErr w:type="spellStart"/>
-      <w:r>
-        <w:t>Geocuba</w:t>
-      </w:r>
-      <w:proofErr w:type="spellEnd"/>
-      <w:r>
-        <w:t xml:space="preserve"> de una misma forma en todo el documento</w:t>
+        <w:t>Nuevo Resumen</w:t>
       </w:r>
     </w:p>
   </w:comment>
-  <w:comment w:id="8" w:author="TitoCode" w:date="2024-12-16T09:19:00Z" w:initials="T">
+  <w:comment w:id="4" w:author="TitoCode" w:date="2025-01-27T19:06:00Z" w:initials="T">
     <w:p>
       <w:pPr>
         <w:pStyle w:val="Textocomentario"/>
@@ -13904,11 +12873,136 @@
         <w:annotationRef/>
       </w:r>
       <w:r>
+        <w:t>Cambios en la introduccion</w:t>
+      </w:r>
+    </w:p>
+  </w:comment>
+  <w:comment w:id="5" w:author="TitoCode" w:date="2025-01-27T19:06:00Z" w:initials="T">
+    <w:p>
+      <w:pPr>
+        <w:pStyle w:val="Textocomentario"/>
+      </w:pPr>
+      <w:r>
+        <w:rPr>
+          <w:rStyle w:val="Refdecomentario"/>
+        </w:rPr>
+        <w:annotationRef/>
+      </w:r>
+      <w:r>
+        <w:t>Problema de investigación objeto de estudio y campo de accion</w:t>
+      </w:r>
+    </w:p>
+  </w:comment>
+  <w:comment w:id="8" w:author="Dionis" w:date="2024-12-10T06:38:00Z" w:initials="D">
+    <w:p>
+      <w:pPr>
+        <w:pStyle w:val="Textocomentario"/>
+      </w:pPr>
+      <w:r>
+        <w:rPr>
+          <w:rStyle w:val="Refdecomentario"/>
+        </w:rPr>
+        <w:annotationRef/>
+      </w:r>
+      <w:r>
+        <w:t xml:space="preserve">Aquí faltan los objetivos específicos, los métodos empleados en la investigación, la hipótesis. </w:t>
+      </w:r>
+    </w:p>
+    <w:p>
+      <w:pPr>
+        <w:pStyle w:val="Textocomentario"/>
+      </w:pPr>
+    </w:p>
+    <w:p>
+      <w:pPr>
+        <w:pStyle w:val="Textocomentario"/>
+      </w:pPr>
+      <w:r>
+        <w:t>REVISAR otras tesis.</w:t>
+      </w:r>
+    </w:p>
+  </w:comment>
+  <w:comment w:id="14" w:author="Dionis" w:date="2024-12-10T06:40:00Z" w:initials="D">
+    <w:p>
+      <w:pPr>
+        <w:pStyle w:val="Textocomentario"/>
+      </w:pPr>
+      <w:r>
+        <w:rPr>
+          <w:rStyle w:val="Refdecomentario"/>
+        </w:rPr>
+        <w:annotationRef/>
+      </w:r>
+      <w:r>
+        <w:t>Aquí creo que puedes hablar mas sobre las formulas que usaras para el calculo de sedimentos y sus referencias históricas y comparadas.</w:t>
+      </w:r>
+    </w:p>
+  </w:comment>
+  <w:comment w:id="17" w:author="Dionis" w:date="2024-12-10T06:38:00Z" w:initials="D">
+    <w:p>
+      <w:pPr>
+        <w:pStyle w:val="Textocomentario"/>
+      </w:pPr>
+      <w:r>
+        <w:rPr>
+          <w:rStyle w:val="Refdecomentario"/>
+        </w:rPr>
+        <w:annotationRef/>
+      </w:r>
+      <w:r>
+        <w:t>Poner al pie de pagina la url a la pagina de la empresa, hacer asi con el resto.</w:t>
+      </w:r>
+    </w:p>
+  </w:comment>
+  <w:comment w:id="18" w:author="TitoCode" w:date="2024-12-16T09:17:00Z" w:initials="T">
+    <w:p>
+      <w:pPr>
+        <w:pStyle w:val="Textocomentario"/>
+      </w:pPr>
+      <w:r>
+        <w:rPr>
+          <w:rStyle w:val="Refdecomentario"/>
+        </w:rPr>
+        <w:annotationRef/>
+      </w:r>
+      <w:r>
+        <w:t>logtado</w:t>
+      </w:r>
+    </w:p>
+  </w:comment>
+  <w:comment w:id="19" w:author="Dionis" w:date="2024-12-10T06:39:00Z" w:initials="D">
+    <w:p>
+      <w:pPr>
+        <w:pStyle w:val="Textocomentario"/>
+      </w:pPr>
+      <w:r>
+        <w:rPr>
+          <w:rStyle w:val="Refdecomentario"/>
+        </w:rPr>
+        <w:annotationRef/>
+      </w:r>
+      <w:r>
+        <w:t>Revisar la identacion en todo el documento.</w:t>
+      </w:r>
+    </w:p>
+  </w:comment>
+  <w:comment w:id="20" w:author="TitoCode" w:date="2024-12-16T09:21:00Z" w:initials="T">
+    <w:p>
+      <w:pPr>
+        <w:pStyle w:val="Textocomentario"/>
+      </w:pPr>
+      <w:r>
+        <w:rPr>
+          <w:rStyle w:val="Refdecomentario"/>
+        </w:rPr>
+        <w:annotationRef/>
+      </w:r>
+      <w:r>
         <w:t>Logrado</w:t>
       </w:r>
     </w:p>
   </w:comment>
-  <w:comment w:id="10" w:author="Dionis" w:date="2024-12-10T06:37:00Z" w:initials="D">
+  <w:comment w:id="21" w:author="Dionis" w:date="2024-12-10T06:39:00Z" w:initials="D">
     <w:p>
       <w:pPr>
         <w:pStyle w:val="Textocomentario"/>
@@ -13920,19 +13014,11 @@
         <w:annotationRef/>
       </w:r>
       <w:r>
-        <w:t xml:space="preserve">Agregar referencias conceptuales al </w:t>
-      </w:r>
-      <w:proofErr w:type="spellStart"/>
-      <w:r>
-        <w:t>calculo</w:t>
-      </w:r>
-      <w:proofErr w:type="spellEnd"/>
-      <w:r>
-        <w:t xml:space="preserve"> de sedimentos con referencias.</w:t>
+        <w:t>Porque es costoso</w:t>
       </w:r>
     </w:p>
   </w:comment>
-  <w:comment w:id="11" w:author="Dionis" w:date="2024-12-10T06:36:00Z" w:initials="D">
+  <w:comment w:id="33" w:author="Dionis" w:date="2024-12-10T06:40:00Z" w:initials="D">
     <w:p>
       <w:pPr>
         <w:pStyle w:val="Textocomentario"/>
@@ -13944,40 +13030,27 @@
         <w:annotationRef/>
       </w:r>
       <w:r>
-        <w:t xml:space="preserve">Referencia al </w:t>
-      </w:r>
-      <w:proofErr w:type="spellStart"/>
-      <w:r>
-        <w:t>articulo</w:t>
-      </w:r>
-      <w:proofErr w:type="spellEnd"/>
-      <w:r>
-        <w:t xml:space="preserve"> de la ecuación o poner a pie de </w:t>
-      </w:r>
-      <w:proofErr w:type="spellStart"/>
-      <w:r>
-        <w:t>pagina</w:t>
-      </w:r>
-      <w:proofErr w:type="spellEnd"/>
-      <w:r>
-        <w:t xml:space="preserve"> un enlace que indique la </w:t>
-      </w:r>
-      <w:proofErr w:type="spellStart"/>
-      <w:r>
-        <w:t>informacion</w:t>
-      </w:r>
-      <w:proofErr w:type="spellEnd"/>
-      <w:r>
-        <w:t>.</w:t>
-      </w:r>
-    </w:p>
+        <w:t>Revisar el estilo de la letra y que sea homogene en todo el documento.</w:t>
+      </w:r>
+    </w:p>
+  </w:comment>
+  <w:comment w:id="34" w:author="TitoCode" w:date="2024-12-16T09:30:00Z" w:initials="T">
     <w:p>
       <w:pPr>
         <w:pStyle w:val="Textocomentario"/>
       </w:pPr>
+      <w:r>
+        <w:rPr>
+          <w:rStyle w:val="Refdecomentario"/>
+        </w:rPr>
+        <w:annotationRef/>
+      </w:r>
+      <w:r>
+        <w:t>Logrado</w:t>
+      </w:r>
     </w:p>
   </w:comment>
-  <w:comment w:id="12" w:author="Dionis" w:date="2024-12-10T06:38:00Z" w:initials="D">
+  <w:comment w:id="55" w:author="TitoCode" w:date="2024-12-16T09:44:00Z" w:initials="T">
     <w:p>
       <w:pPr>
         <w:pStyle w:val="Textocomentario"/>
@@ -13989,24 +13062,53 @@
         <w:annotationRef/>
       </w:r>
       <w:r>
-        <w:t xml:space="preserve">Aquí faltan los objetivos específicos, los métodos empleados en la investigación, la hipótesis. </w:t>
-      </w:r>
-    </w:p>
+        <w:t xml:space="preserve">Se cambio Usuario por Trabajador.. Usuarios son todos </w:t>
+      </w:r>
+    </w:p>
+  </w:comment>
+  <w:comment w:id="65" w:author="Dionis" w:date="2024-12-10T06:42:00Z" w:initials="D">
     <w:p>
       <w:pPr>
         <w:pStyle w:val="Textocomentario"/>
       </w:pPr>
+      <w:r>
+        <w:rPr>
+          <w:rStyle w:val="Refdecomentario"/>
+        </w:rPr>
+        <w:annotationRef/>
+      </w:r>
+      <w:r>
+        <w:t>El sistema debe</w:t>
+      </w:r>
     </w:p>
     <w:p>
       <w:pPr>
         <w:pStyle w:val="Textocomentario"/>
       </w:pPr>
+    </w:p>
+    <w:p>
+      <w:pPr>
+        <w:pStyle w:val="Textocomentario"/>
+      </w:pPr>
+      <w:r>
+        <w:t>Esto de esta forma dejarlo para las Historias de Usario</w:t>
+      </w:r>
+    </w:p>
+    <w:p>
+      <w:pPr>
+        <w:pStyle w:val="Textocomentario"/>
+      </w:pPr>
+    </w:p>
+    <w:p>
+      <w:pPr>
+        <w:pStyle w:val="Textocomentario"/>
+      </w:pPr>
       <w:r>
         <w:t>REVISAR otras tesis.</w:t>
       </w:r>
     </w:p>
   </w:comment>
-  <w:comment w:id="18" w:author="Dionis" w:date="2024-12-10T06:40:00Z" w:initials="D">
+  <w:comment w:id="66" w:author="TitoCode" w:date="2024-12-16T09:42:00Z" w:initials="T">
     <w:p>
       <w:pPr>
         <w:pStyle w:val="Textocomentario"/>
@@ -14018,35 +13120,11 @@
         <w:annotationRef/>
       </w:r>
       <w:r>
-        <w:t xml:space="preserve">Aquí creo que puedes hablar </w:t>
-      </w:r>
-      <w:proofErr w:type="spellStart"/>
-      <w:r>
-        <w:t>mas</w:t>
-      </w:r>
-      <w:proofErr w:type="spellEnd"/>
-      <w:r>
-        <w:t xml:space="preserve"> sobre las </w:t>
-      </w:r>
-      <w:proofErr w:type="spellStart"/>
-      <w:r>
-        <w:t>formulas</w:t>
-      </w:r>
-      <w:proofErr w:type="spellEnd"/>
-      <w:r>
-        <w:t xml:space="preserve"> que usaras para el </w:t>
-      </w:r>
-      <w:proofErr w:type="spellStart"/>
-      <w:r>
-        <w:t>calculo</w:t>
-      </w:r>
-      <w:proofErr w:type="spellEnd"/>
-      <w:r>
-        <w:t xml:space="preserve"> de sedimentos y sus referencias históricas y comparadas.</w:t>
+        <w:t>Logrado</w:t>
       </w:r>
     </w:p>
   </w:comment>
-  <w:comment w:id="21" w:author="Dionis" w:date="2024-12-10T06:38:00Z" w:initials="D">
+  <w:comment w:id="67" w:author="Dionis" w:date="2024-12-10T06:42:00Z" w:initials="D">
     <w:p>
       <w:pPr>
         <w:pStyle w:val="Textocomentario"/>
@@ -14058,43 +13136,37 @@
         <w:annotationRef/>
       </w:r>
       <w:r>
-        <w:t xml:space="preserve">Poner al pie de </w:t>
-      </w:r>
-      <w:proofErr w:type="spellStart"/>
-      <w:r>
-        <w:t>pagina</w:t>
-      </w:r>
-      <w:proofErr w:type="spellEnd"/>
-      <w:r>
-        <w:t xml:space="preserve"> la </w:t>
-      </w:r>
-      <w:proofErr w:type="spellStart"/>
-      <w:r>
-        <w:t>url</w:t>
-      </w:r>
-      <w:proofErr w:type="spellEnd"/>
-      <w:r>
-        <w:t xml:space="preserve"> a la </w:t>
-      </w:r>
-      <w:proofErr w:type="spellStart"/>
-      <w:r>
-        <w:t>pagina</w:t>
-      </w:r>
-      <w:proofErr w:type="spellEnd"/>
-      <w:r>
-        <w:t xml:space="preserve"> de la empresa, hacer </w:t>
-      </w:r>
-      <w:proofErr w:type="spellStart"/>
-      <w:r>
-        <w:t>asi</w:t>
-      </w:r>
-      <w:proofErr w:type="spellEnd"/>
-      <w:r>
-        <w:t xml:space="preserve"> con el resto.</w:t>
+        <w:t>El sistema debe</w:t>
+      </w:r>
+    </w:p>
+    <w:p>
+      <w:pPr>
+        <w:pStyle w:val="Textocomentario"/>
+      </w:pPr>
+    </w:p>
+    <w:p>
+      <w:pPr>
+        <w:pStyle w:val="Textocomentario"/>
+      </w:pPr>
+      <w:r>
+        <w:t>Esto de esta forma dejarlo para las Historias de Usario</w:t>
+      </w:r>
+    </w:p>
+    <w:p>
+      <w:pPr>
+        <w:pStyle w:val="Textocomentario"/>
+      </w:pPr>
+    </w:p>
+    <w:p>
+      <w:pPr>
+        <w:pStyle w:val="Textocomentario"/>
+      </w:pPr>
+      <w:r>
+        <w:t>REVISAR otras tesis.</w:t>
       </w:r>
     </w:p>
   </w:comment>
-  <w:comment w:id="22" w:author="TitoCode" w:date="2024-12-16T09:17:00Z" w:initials="T">
+  <w:comment w:id="68" w:author="TitoCode" w:date="2024-12-16T09:39:00Z" w:initials="T">
     <w:p>
       <w:pPr>
         <w:pStyle w:val="Textocomentario"/>
@@ -14105,130 +13177,8 @@
         </w:rPr>
         <w:annotationRef/>
       </w:r>
-      <w:proofErr w:type="spellStart"/>
-      <w:r>
-        <w:t>logtado</w:t>
-      </w:r>
-      <w:proofErr w:type="spellEnd"/>
-    </w:p>
-  </w:comment>
-  <w:comment w:id="23" w:author="Dionis" w:date="2024-12-10T06:39:00Z" w:initials="D">
-    <w:p>
-      <w:pPr>
-        <w:pStyle w:val="Textocomentario"/>
-      </w:pPr>
-      <w:r>
-        <w:rPr>
-          <w:rStyle w:val="Refdecomentario"/>
-        </w:rPr>
-        <w:annotationRef/>
-      </w:r>
-      <w:r>
-        <w:t xml:space="preserve">Revisar la </w:t>
-      </w:r>
-      <w:proofErr w:type="spellStart"/>
-      <w:r>
-        <w:t>identacion</w:t>
-      </w:r>
-      <w:proofErr w:type="spellEnd"/>
-      <w:r>
-        <w:t xml:space="preserve"> en todo el documento.</w:t>
-      </w:r>
-    </w:p>
-  </w:comment>
-  <w:comment w:id="24" w:author="TitoCode" w:date="2024-12-16T09:21:00Z" w:initials="T">
-    <w:p>
-      <w:pPr>
-        <w:pStyle w:val="Textocomentario"/>
-      </w:pPr>
-      <w:r>
-        <w:rPr>
-          <w:rStyle w:val="Refdecomentario"/>
-        </w:rPr>
-        <w:annotationRef/>
-      </w:r>
       <w:r>
         <w:t>Logrado</w:t>
-      </w:r>
-    </w:p>
-  </w:comment>
-  <w:comment w:id="25" w:author="Dionis" w:date="2024-12-10T06:39:00Z" w:initials="D">
-    <w:p>
-      <w:pPr>
-        <w:pStyle w:val="Textocomentario"/>
-      </w:pPr>
-      <w:r>
-        <w:rPr>
-          <w:rStyle w:val="Refdecomentario"/>
-        </w:rPr>
-        <w:annotationRef/>
-      </w:r>
-      <w:r>
-        <w:t>Porque es costoso</w:t>
-      </w:r>
-    </w:p>
-  </w:comment>
-  <w:comment w:id="37" w:author="Dionis" w:date="2024-12-10T06:40:00Z" w:initials="D">
-    <w:p>
-      <w:pPr>
-        <w:pStyle w:val="Textocomentario"/>
-      </w:pPr>
-      <w:r>
-        <w:rPr>
-          <w:rStyle w:val="Refdecomentario"/>
-        </w:rPr>
-        <w:annotationRef/>
-      </w:r>
-      <w:r>
-        <w:t xml:space="preserve">Revisar el estilo de la letra y que sea </w:t>
-      </w:r>
-      <w:proofErr w:type="spellStart"/>
-      <w:r>
-        <w:t>homogene</w:t>
-      </w:r>
-      <w:proofErr w:type="spellEnd"/>
-      <w:r>
-        <w:t xml:space="preserve"> en todo el documento.</w:t>
-      </w:r>
-    </w:p>
-  </w:comment>
-  <w:comment w:id="38" w:author="TitoCode" w:date="2024-12-16T09:30:00Z" w:initials="T">
-    <w:p>
-      <w:pPr>
-        <w:pStyle w:val="Textocomentario"/>
-      </w:pPr>
-      <w:r>
-        <w:rPr>
-          <w:rStyle w:val="Refdecomentario"/>
-        </w:rPr>
-        <w:annotationRef/>
-      </w:r>
-      <w:r>
-        <w:t>Logrado</w:t>
-      </w:r>
-    </w:p>
-  </w:comment>
-  <w:comment w:id="59" w:author="TitoCode" w:date="2024-12-16T09:44:00Z" w:initials="T">
-    <w:p>
-      <w:pPr>
-        <w:pStyle w:val="Textocomentario"/>
-      </w:pPr>
-      <w:r>
-        <w:rPr>
-          <w:rStyle w:val="Refdecomentario"/>
-        </w:rPr>
-        <w:annotationRef/>
-      </w:r>
-      <w:r>
-        <w:t xml:space="preserve">Se cambio Usuario por </w:t>
-      </w:r>
-      <w:proofErr w:type="gramStart"/>
-      <w:r>
-        <w:t>Trabajador..</w:t>
-      </w:r>
-      <w:proofErr w:type="gramEnd"/>
-      <w:r>
-        <w:t xml:space="preserve"> Usuarios son todos </w:t>
       </w:r>
     </w:p>
   </w:comment>
@@ -14257,13 +13207,8 @@
         <w:pStyle w:val="Textocomentario"/>
       </w:pPr>
       <w:r>
-        <w:t xml:space="preserve">Esto de esta forma dejarlo para las Historias de </w:t>
-      </w:r>
-      <w:proofErr w:type="spellStart"/>
-      <w:r>
-        <w:t>Usario</w:t>
-      </w:r>
-      <w:proofErr w:type="spellEnd"/>
+        <w:t>Esto de esta forma dejarlo para las Historias de Usario</w:t>
+      </w:r>
     </w:p>
     <w:p>
       <w:pPr>
@@ -14279,70 +13224,7 @@
       </w:r>
     </w:p>
   </w:comment>
-  <w:comment w:id="70" w:author="TitoCode" w:date="2024-12-16T09:42:00Z" w:initials="T">
-    <w:p>
-      <w:pPr>
-        <w:pStyle w:val="Textocomentario"/>
-      </w:pPr>
-      <w:r>
-        <w:rPr>
-          <w:rStyle w:val="Refdecomentario"/>
-        </w:rPr>
-        <w:annotationRef/>
-      </w:r>
-      <w:r>
-        <w:t>Logrado</w:t>
-      </w:r>
-    </w:p>
-  </w:comment>
-  <w:comment w:id="71" w:author="Dionis" w:date="2024-12-10T06:42:00Z" w:initials="D">
-    <w:p>
-      <w:pPr>
-        <w:pStyle w:val="Textocomentario"/>
-      </w:pPr>
-      <w:r>
-        <w:rPr>
-          <w:rStyle w:val="Refdecomentario"/>
-        </w:rPr>
-        <w:annotationRef/>
-      </w:r>
-      <w:r>
-        <w:t>El sistema debe</w:t>
-      </w:r>
-    </w:p>
-    <w:p>
-      <w:pPr>
-        <w:pStyle w:val="Textocomentario"/>
-      </w:pPr>
-    </w:p>
-    <w:p>
-      <w:pPr>
-        <w:pStyle w:val="Textocomentario"/>
-      </w:pPr>
-      <w:r>
-        <w:t xml:space="preserve">Esto de esta forma dejarlo para las Historias de </w:t>
-      </w:r>
-      <w:proofErr w:type="spellStart"/>
-      <w:r>
-        <w:t>Usario</w:t>
-      </w:r>
-      <w:proofErr w:type="spellEnd"/>
-    </w:p>
-    <w:p>
-      <w:pPr>
-        <w:pStyle w:val="Textocomentario"/>
-      </w:pPr>
-    </w:p>
-    <w:p>
-      <w:pPr>
-        <w:pStyle w:val="Textocomentario"/>
-      </w:pPr>
-      <w:r>
-        <w:t>REVISAR otras tesis.</w:t>
-      </w:r>
-    </w:p>
-  </w:comment>
-  <w:comment w:id="72" w:author="TitoCode" w:date="2024-12-16T09:39:00Z" w:initials="T">
+  <w:comment w:id="70" w:author="TitoCode" w:date="2024-12-16T09:38:00Z" w:initials="T">
     <w:p>
       <w:pPr>
         <w:pStyle w:val="Textocomentario"/>
@@ -14370,78 +13252,7 @@
         <w:annotationRef/>
       </w:r>
       <w:r>
-        <w:t>El sistema debe</w:t>
-      </w:r>
-    </w:p>
-    <w:p>
-      <w:pPr>
-        <w:pStyle w:val="Textocomentario"/>
-      </w:pPr>
-    </w:p>
-    <w:p>
-      <w:pPr>
-        <w:pStyle w:val="Textocomentario"/>
-      </w:pPr>
-      <w:r>
-        <w:t xml:space="preserve">Esto de esta forma dejarlo para las Historias de </w:t>
-      </w:r>
-      <w:proofErr w:type="spellStart"/>
-      <w:r>
-        <w:t>Usario</w:t>
-      </w:r>
-      <w:proofErr w:type="spellEnd"/>
-    </w:p>
-    <w:p>
-      <w:pPr>
-        <w:pStyle w:val="Textocomentario"/>
-      </w:pPr>
-    </w:p>
-    <w:p>
-      <w:pPr>
-        <w:pStyle w:val="Textocomentario"/>
-      </w:pPr>
-      <w:r>
-        <w:t>REVISAR otras tesis.</w:t>
-      </w:r>
-    </w:p>
-  </w:comment>
-  <w:comment w:id="74" w:author="TitoCode" w:date="2024-12-16T09:38:00Z" w:initials="T">
-    <w:p>
-      <w:pPr>
-        <w:pStyle w:val="Textocomentario"/>
-      </w:pPr>
-      <w:r>
-        <w:rPr>
-          <w:rStyle w:val="Refdecomentario"/>
-        </w:rPr>
-        <w:annotationRef/>
-      </w:r>
-      <w:r>
-        <w:t>Logrado</w:t>
-      </w:r>
-    </w:p>
-  </w:comment>
-  <w:comment w:id="77" w:author="Dionis" w:date="2024-12-10T06:42:00Z" w:initials="D">
-    <w:p>
-      <w:pPr>
-        <w:pStyle w:val="Textocomentario"/>
-      </w:pPr>
-      <w:r>
-        <w:rPr>
-          <w:rStyle w:val="Refdecomentario"/>
-        </w:rPr>
-        <w:annotationRef/>
-      </w:r>
-      <w:r>
-        <w:t xml:space="preserve">Eso es el </w:t>
-      </w:r>
-      <w:proofErr w:type="spellStart"/>
-      <w:r>
-        <w:t>capitulo</w:t>
-      </w:r>
-      <w:proofErr w:type="spellEnd"/>
-      <w:r>
-        <w:t xml:space="preserve"> 3</w:t>
+        <w:t>Eso es el capitulo 3</w:t>
       </w:r>
     </w:p>
   </w:comment>
@@ -14451,10 +13262,9 @@
 <file path=word/commentsExtended.xml><?xml version="1.0" encoding="utf-8"?>
 <w15:commentsEx xmlns:wpc="http://schemas.microsoft.com/office/word/2010/wordprocessingCanvas" xmlns:cx="http://schemas.microsoft.com/office/drawing/2014/chartex" xmlns:cx1="http://schemas.microsoft.com/office/drawing/2015/9/8/chartex" xmlns:cx2="http://schemas.microsoft.com/office/drawing/2015/10/21/chartex" xmlns:cx3="http://schemas.microsoft.com/office/drawing/2016/5/9/chartex" xmlns:cx4="http://schemas.microsoft.com/office/drawing/2016/5/10/chartex" xmlns:cx5="http://schemas.microsoft.com/office/drawing/2016/5/11/chartex" xmlns:cx6="http://schemas.microsoft.com/office/drawing/2016/5/12/chartex" xmlns:cx7="http://schemas.microsoft.com/office/drawing/2016/5/13/chartex" xmlns:cx8="http://schemas.microsoft.com/office/drawing/2016/5/14/chartex" xmlns:mc="http://schemas.openxmlformats.org/markup-compatibility/2006" xmlns:aink="http://schemas.microsoft.com/office/drawing/2016/ink" xmlns:am3d="http://schemas.microsoft.com/office/drawing/2017/model3d" xmlns:o="urn:schemas-microsoft-com:office:office" xmlns:r="http://schemas.openxmlformats.org/officeDocument/2006/relationships" xmlns:m="http://schemas.openxmlformats.org/officeDocument/2006/math" xmlns:v="urn:schemas-microsoft-com:vml" xmlns:wp14="http://schemas.microsoft.com/office/word/2010/wordprocessingDrawing" xmlns:wp="http://schemas.openxmlformats.org/drawingml/2006/wordprocessingDrawing" xmlns:w10="urn:schemas-microsoft-com:office:word" xmlns:w="http://schemas.openxmlformats.org/wordprocessingml/2006/main" xmlns:w14="http://schemas.microsoft.com/office/word/2010/wordml" xmlns:w15="http://schemas.microsoft.com/office/word/2012/wordml" xmlns:w16cex="http://schemas.microsoft.com/office/word/2018/wordml/cex" xmlns:w16cid="http://schemas.microsoft.com/office/word/2016/wordml/cid" xmlns:w16="http://schemas.microsoft.com/office/word/2018/wordml" xmlns:w16sdtdh="http://schemas.microsoft.com/office/word/2020/wordml/sdtdatahash" xmlns:w16se="http://schemas.microsoft.com/office/word/2015/wordml/symex" xmlns:wpg="http://schemas.microsoft.com/office/word/2010/wordprocessingGroup" xmlns:wpi="http://schemas.microsoft.com/office/word/2010/wordprocessingInk" xmlns:wne="http://schemas.microsoft.com/office/word/2006/wordml" xmlns:wps="http://schemas.microsoft.com/office/word/2010/wordprocessingShape" mc:Ignorable="w14 w15 w16se w16cid w16 w16cex w16sdtdh wp14">
   <w15:commentEx w15:paraId="505CADB7" w15:done="0"/>
-  <w15:commentEx w15:paraId="72AFD930" w15:done="0"/>
-  <w15:commentEx w15:paraId="7317E146" w15:paraIdParent="72AFD930" w15:done="0"/>
-  <w15:commentEx w15:paraId="4BA35995" w15:done="0"/>
-  <w15:commentEx w15:paraId="5A16EF47" w15:done="0"/>
+  <w15:commentEx w15:paraId="0E6A129F" w15:done="0"/>
+  <w15:commentEx w15:paraId="6832E015" w15:done="0"/>
+  <w15:commentEx w15:paraId="341EB064" w15:done="0"/>
   <w15:commentEx w15:paraId="7C5C7095" w15:done="0"/>
   <w15:commentEx w15:paraId="59162BBD" w15:done="0"/>
   <w15:commentEx w15:paraId="711BE573" w15:done="0"/>
@@ -14478,10 +13288,9 @@
 <file path=word/commentsExtensible.xml><?xml version="1.0" encoding="utf-8"?>
 <w16cex:commentsExtensible xmlns:wpc="http://schemas.microsoft.com/office/word/2010/wordprocessingCanvas" xmlns:cx="http://schemas.microsoft.com/office/drawing/2014/chartex" xmlns:cx1="http://schemas.microsoft.com/office/drawing/2015/9/8/chartex" xmlns:cx2="http://schemas.microsoft.com/office/drawing/2015/10/21/chartex" xmlns:cx3="http://schemas.microsoft.com/office/drawing/2016/5/9/chartex" xmlns:cx4="http://schemas.microsoft.com/office/drawing/2016/5/10/chartex" xmlns:cx5="http://schemas.microsoft.com/office/drawing/2016/5/11/chartex" xmlns:cx6="http://schemas.microsoft.com/office/drawing/2016/5/12/chartex" xmlns:cx7="http://schemas.microsoft.com/office/drawing/2016/5/13/chartex" xmlns:cx8="http://schemas.microsoft.com/office/drawing/2016/5/14/chartex" xmlns:mc="http://schemas.openxmlformats.org/markup-compatibility/2006" xmlns:aink="http://schemas.microsoft.com/office/drawing/2016/ink" xmlns:am3d="http://schemas.microsoft.com/office/drawing/2017/model3d" xmlns:o="urn:schemas-microsoft-com:office:office" xmlns:r="http://schemas.openxmlformats.org/officeDocument/2006/relationships" xmlns:m="http://schemas.openxmlformats.org/officeDocument/2006/math" xmlns:v="urn:schemas-microsoft-com:vml" xmlns:wp14="http://schemas.microsoft.com/office/word/2010/wordprocessingDrawing" xmlns:wp="http://schemas.openxmlformats.org/drawingml/2006/wordprocessingDrawing" xmlns:w10="urn:schemas-microsoft-com:office:word" xmlns:w="http://schemas.openxmlformats.org/wordprocessingml/2006/main" xmlns:w14="http://schemas.microsoft.com/office/word/2010/wordml" xmlns:w15="http://schemas.microsoft.com/office/word/2012/wordml" xmlns:w16cex="http://schemas.microsoft.com/office/word/2018/wordml/cex" xmlns:w16cid="http://schemas.microsoft.com/office/word/2016/wordml/cid" xmlns:w16="http://schemas.microsoft.com/office/word/2018/wordml" xmlns:w16sdtdh="http://schemas.microsoft.com/office/word/2020/wordml/sdtdatahash" xmlns:w16se="http://schemas.microsoft.com/office/word/2015/wordml/symex" xmlns:wpg="http://schemas.microsoft.com/office/word/2010/wordprocessingGroup" xmlns:wpi="http://schemas.microsoft.com/office/word/2010/wordprocessingInk" xmlns:wne="http://schemas.microsoft.com/office/word/2006/wordml" xmlns:wps="http://schemas.microsoft.com/office/word/2010/wordprocessingShape" mc:Ignorable="w14 w15 w16se w16cid w16 w16cex w16sdtdh wp14">
   <w16cex:commentExtensible w16cex:durableId="2B4253B7" w16cex:dateUtc="2025-01-27T23:49:00Z"/>
-  <w16cex:commentExtensible w16cex:durableId="39895EB9" w16cex:dateUtc="2024-12-10T11:36:00Z"/>
-  <w16cex:commentExtensible w16cex:durableId="2B0A6F37" w16cex:dateUtc="2024-12-16T14:19:00Z"/>
-  <w16cex:commentExtensible w16cex:durableId="1E650F5F" w16cex:dateUtc="2024-12-10T11:37:00Z"/>
-  <w16cex:commentExtensible w16cex:durableId="483B1C7A" w16cex:dateUtc="2024-12-10T11:36:00Z"/>
+  <w16cex:commentExtensible w16cex:durableId="2B4256BD" w16cex:dateUtc="2025-01-28T00:02:00Z"/>
+  <w16cex:commentExtensible w16cex:durableId="2B4257B3" w16cex:dateUtc="2025-01-28T00:06:00Z"/>
+  <w16cex:commentExtensible w16cex:durableId="2B4257C7" w16cex:dateUtc="2025-01-28T00:06:00Z"/>
   <w16cex:commentExtensible w16cex:durableId="3BE69445" w16cex:dateUtc="2024-12-10T11:38:00Z"/>
   <w16cex:commentExtensible w16cex:durableId="2C4DEDAA" w16cex:dateUtc="2024-12-10T11:40:00Z"/>
   <w16cex:commentExtensible w16cex:durableId="4C6AEBAE" w16cex:dateUtc="2024-12-10T11:38:00Z"/>
@@ -14505,10 +13314,9 @@
 <file path=word/commentsIds.xml><?xml version="1.0" encoding="utf-8"?>
 <w16cid:commentsIds xmlns:wpc="http://schemas.microsoft.com/office/word/2010/wordprocessingCanvas" xmlns:cx="http://schemas.microsoft.com/office/drawing/2014/chartex" xmlns:cx1="http://schemas.microsoft.com/office/drawing/2015/9/8/chartex" xmlns:cx2="http://schemas.microsoft.com/office/drawing/2015/10/21/chartex" xmlns:cx3="http://schemas.microsoft.com/office/drawing/2016/5/9/chartex" xmlns:cx4="http://schemas.microsoft.com/office/drawing/2016/5/10/chartex" xmlns:cx5="http://schemas.microsoft.com/office/drawing/2016/5/11/chartex" xmlns:cx6="http://schemas.microsoft.com/office/drawing/2016/5/12/chartex" xmlns:cx7="http://schemas.microsoft.com/office/drawing/2016/5/13/chartex" xmlns:cx8="http://schemas.microsoft.com/office/drawing/2016/5/14/chartex" xmlns:mc="http://schemas.openxmlformats.org/markup-compatibility/2006" xmlns:aink="http://schemas.microsoft.com/office/drawing/2016/ink" xmlns:am3d="http://schemas.microsoft.com/office/drawing/2017/model3d" xmlns:o="urn:schemas-microsoft-com:office:office" xmlns:r="http://schemas.openxmlformats.org/officeDocument/2006/relationships" xmlns:m="http://schemas.openxmlformats.org/officeDocument/2006/math" xmlns:v="urn:schemas-microsoft-com:vml" xmlns:wp14="http://schemas.microsoft.com/office/word/2010/wordprocessingDrawing" xmlns:wp="http://schemas.openxmlformats.org/drawingml/2006/wordprocessingDrawing" xmlns:w10="urn:schemas-microsoft-com:office:word" xmlns:w="http://schemas.openxmlformats.org/wordprocessingml/2006/main" xmlns:w14="http://schemas.microsoft.com/office/word/2010/wordml" xmlns:w15="http://schemas.microsoft.com/office/word/2012/wordml" xmlns:w16cex="http://schemas.microsoft.com/office/word/2018/wordml/cex" xmlns:w16cid="http://schemas.microsoft.com/office/word/2016/wordml/cid" xmlns:w16="http://schemas.microsoft.com/office/word/2018/wordml" xmlns:w16sdtdh="http://schemas.microsoft.com/office/word/2020/wordml/sdtdatahash" xmlns:w16se="http://schemas.microsoft.com/office/word/2015/wordml/symex" xmlns:wpg="http://schemas.microsoft.com/office/word/2010/wordprocessingGroup" xmlns:wpi="http://schemas.microsoft.com/office/word/2010/wordprocessingInk" xmlns:wne="http://schemas.microsoft.com/office/word/2006/wordml" xmlns:wps="http://schemas.microsoft.com/office/word/2010/wordprocessingShape" mc:Ignorable="w14 w15 w16se w16cid w16 w16cex w16sdtdh wp14">
   <w16cid:commentId w16cid:paraId="505CADB7" w16cid:durableId="2B4253B7"/>
-  <w16cid:commentId w16cid:paraId="72AFD930" w16cid:durableId="39895EB9"/>
-  <w16cid:commentId w16cid:paraId="7317E146" w16cid:durableId="2B0A6F37"/>
-  <w16cid:commentId w16cid:paraId="4BA35995" w16cid:durableId="1E650F5F"/>
-  <w16cid:commentId w16cid:paraId="5A16EF47" w16cid:durableId="483B1C7A"/>
+  <w16cid:commentId w16cid:paraId="0E6A129F" w16cid:durableId="2B4256BD"/>
+  <w16cid:commentId w16cid:paraId="6832E015" w16cid:durableId="2B4257B3"/>
+  <w16cid:commentId w16cid:paraId="341EB064" w16cid:durableId="2B4257C7"/>
   <w16cid:commentId w16cid:paraId="7C5C7095" w16cid:durableId="3BE69445"/>
   <w16cid:commentId w16cid:paraId="59162BBD" w16cid:durableId="2C4DEDAA"/>
   <w16cid:commentId w16cid:paraId="711BE573" w16cid:durableId="4C6AEBAE"/>
@@ -21632,7 +20440,7 @@
   <dgm:whole/>
   <dgm:extLst>
     <a:ext uri="http://schemas.microsoft.com/office/drawing/2008/diagram">
-      <dsp:dataModelExt xmlns:dsp="http://schemas.microsoft.com/office/drawing/2008/diagram" relId="rId31" minVer="http://schemas.openxmlformats.org/drawingml/2006/diagram"/>
+      <dsp:dataModelExt xmlns:dsp="http://schemas.microsoft.com/office/drawing/2008/diagram" relId="rId33" minVer="http://schemas.openxmlformats.org/drawingml/2006/diagram"/>
     </a:ext>
   </dgm:extLst>
 </dgm:dataModel>

</xml_diff>

<commit_message>
Arquitectura Cliente-Servidor de la Tesis
</commit_message>
<xml_diff>
--- a/DOC/Tesis Dariel Enmanuel Cabrera Lopez.docx
+++ b/DOC/Tesis Dariel Enmanuel Cabrera Lopez.docx
@@ -4417,7 +4417,7 @@
         <w:rPr>
           <w:rFonts w:ascii="Arial" w:hAnsi="Arial" w:cs="Arial"/>
         </w:rPr>
-        <w:instrText xml:space="preserve"> ADDIN ZOTERO_ITEM CSL_CITATION {"citationID":"EIgDGjxw","properties":{"formattedCitation":"(Medina, s.\\uc0\\u160{}f.)","plainCitation":"(Medina, s. f.)","noteIndex":0},"citationItems":[{"id":"CyqMIT3o/zafVEqYR","uris":["http://zotero.org/users/13351438/items/LELEUA6C"],"itemData":{"id":9,"type":"article-journal","abstract":"CAMBIO CLIMÁTICO Y SUS EFECTOS SOBRE LA SALUD information in databases, books, magazines, scientific articles, degree papers and documents or official pages of organizations worldwide committed to the investigation of climate change. According to the research, prevalence and incidence of respiratory, cardiac and infectious diseases that affect public health globally, increase with environmental and social changes favored by climate change, such as extreme temperatures, conditions poor sanitation and exposure of populations. It is necessary to implement strict agreements and policies that manage to engage governments worldwide, especially more industrialized countries. Similarly, it is essential to raise awareness in society about the importance of responsible consumption and the choice of rulers who prioritize environmental sustainability.","language":"es","source":"Zotero","title":"EL CAMBIO CLIMÁTICO Y SUS EFECTOS SOBRE LA SALUD HUMANA","author":[{"family":"Medina","given":"Nilton Mauricio Castro"}]}}],"schema":"https://github.com/citation-style-language/schema/raw/master/csl-citation.json"} </w:instrText>
+        <w:instrText xml:space="preserve"> ADDIN ZOTERO_ITEM CSL_CITATION {"citationID":"EIgDGjxw","properties":{"formattedCitation":"(Medina, s.\\uc0\\u160{}f.)","plainCitation":"(Medina, s. f.)","noteIndex":0},"citationItems":[{"id":"5LOWnStX/rGcGUEJo","uris":["http://zotero.org/users/13351438/items/LELEUA6C"],"itemData":{"id":9,"type":"article-journal","abstract":"CAMBIO CLIMÁTICO Y SUS EFECTOS SOBRE LA SALUD information in databases, books, magazines, scientific articles, degree papers and documents or official pages of organizations worldwide committed to the investigation of climate change. According to the research, prevalence and incidence of respiratory, cardiac and infectious diseases that affect public health globally, increase with environmental and social changes favored by climate change, such as extreme temperatures, conditions poor sanitation and exposure of populations. It is necessary to implement strict agreements and policies that manage to engage governments worldwide, especially more industrialized countries. Similarly, it is essential to raise awareness in society about the importance of responsible consumption and the choice of rulers who prioritize environmental sustainability.","language":"es","source":"Zotero","title":"EL CAMBIO CLIMÁTICO Y SUS EFECTOS SOBRE LA SALUD HUMANA","author":[{"family":"Medina","given":"Nilton Mauricio Castro"}]}}],"schema":"https://github.com/citation-style-language/schema/raw/master/csl-citation.json"} </w:instrText>
       </w:r>
       <w:r>
         <w:rPr>
@@ -4477,7 +4477,7 @@
           <w:rFonts w:ascii="Arial" w:hAnsi="Arial" w:cs="Arial"/>
           <w:bCs/>
         </w:rPr>
-        <w:instrText xml:space="preserve"> ADDIN ZOTERO_ITEM CSL_CITATION {"citationID":"ugDyVMEP","properties":{"formattedCitation":"({\\i{}Cubadebate}, s.\\uc0\\u160{}f.-a)","plainCitation":"(Cubadebate, s. f.-a)","noteIndex":0},"citationItems":[{"id":"CyqMIT3o/Fwq2hvnb","uris":["http://zotero.org/users/13351438/items/JCGI9FWH"],"itemData":{"id":10,"type":"webpage","title":"Cubadebate","URL":"http://www.cubadebate.cu/noticias/2018/12/16/tarea-vida-a-debate-en-la-asamblea-nacional-cuba-ante-las-realidades-del-cambio-climatico/","accessed":{"date-parts":[["2024",1,7]]}}}],"schema":"https://github.com/citation-style-language/schema/raw/master/csl-citation.json"} </w:instrText>
+        <w:instrText xml:space="preserve"> ADDIN ZOTERO_ITEM CSL_CITATION {"citationID":"ugDyVMEP","properties":{"formattedCitation":"({\\i{}Cubadebate}, s.\\uc0\\u160{}f.)","plainCitation":"(Cubadebate, s. f.)","noteIndex":0},"citationItems":[{"id":"5LOWnStX/Y5mkEN1W","uris":["http://zotero.org/users/13351438/items/JCGI9FWH"],"itemData":{"id":10,"type":"webpage","title":"Cubadebate","URL":"http://www.cubadebate.cu/noticias/2018/12/16/tarea-vida-a-debate-en-la-asamblea-nacional-cuba-ante-las-realidades-del-cambio-climatico/","accessed":{"date-parts":[["2024",1,7]]}}}],"schema":"https://github.com/citation-style-language/schema/raw/master/csl-citation.json"} </w:instrText>
       </w:r>
       <w:r>
         <w:rPr>
@@ -4492,6 +4492,7 @@
         </w:rPr>
         <w:t>(</w:t>
       </w:r>
+      <w:proofErr w:type="spellStart"/>
       <w:r>
         <w:rPr>
           <w:rFonts w:ascii="Arial" w:hAnsi="Arial" w:cs="Arial"/>
@@ -4500,11 +4501,12 @@
         </w:rPr>
         <w:t>Cubadebate</w:t>
       </w:r>
-      <w:r>
-        <w:rPr>
-          <w:rFonts w:ascii="Arial" w:hAnsi="Arial" w:cs="Arial"/>
-        </w:rPr>
-        <w:t>, s. f.-a)</w:t>
+      <w:proofErr w:type="spellEnd"/>
+      <w:r>
+        <w:rPr>
+          <w:rFonts w:ascii="Arial" w:hAnsi="Arial" w:cs="Arial"/>
+        </w:rPr>
+        <w:t>, s. f.)</w:t>
       </w:r>
       <w:r>
         <w:rPr>
@@ -4535,7 +4537,7 @@
         <w:rPr>
           <w:rFonts w:ascii="Arial" w:hAnsi="Arial" w:cs="Arial"/>
         </w:rPr>
-        <w:instrText xml:space="preserve"> ADDIN ZOTERO_ITEM CSL_CITATION {"citationID":"VPYWG7gZ","properties":{"formattedCitation":"({\\i{}Nueva norma legal por la preservaci\\uc0\\u243{}n de las costas cubanas - Juventud Rebelde - Diario de la juventud cubana}, s.\\uc0\\u160{}f.)","plainCitation":"(Nueva norma legal por la preservación de las costas cubanas - Juventud Rebelde - Diario de la juventud cubana, s. f.)","noteIndex":0},"citationItems":[{"id":"CyqMIT3o/TMwaOR3a","uris":["http://zotero.org/users/13351438/items/XEFFR2MJ"],"itemData":{"id":142,"type":"webpage","title":"Nueva norma legal por la preservación de las costas cubanas - Juventud Rebelde - Diario de la juventud cubana","URL":"https://www.juventudrebelde.cu/ciencia-tecnica/2023-12-07/acertada-interrelacion-entre-las-entidades-y-rigor-en-el-control-contribuiran-al-exito-de-la-nueva-norma-legal-relativa-a-las-costas-cubanas","accessed":{"date-parts":[["2024",4,15]]}}}],"schema":"https://github.com/citation-style-language/schema/raw/master/csl-citation.json"} </w:instrText>
+        <w:instrText xml:space="preserve"> ADDIN ZOTERO_ITEM CSL_CITATION {"citationID":"VPYWG7gZ","properties":{"formattedCitation":"({\\i{}Nueva norma legal por la preservaci\\uc0\\u243{}n de las costas cubanas - Juventud Rebelde - Diario de la juventud cubana}, s.\\uc0\\u160{}f.)","plainCitation":"(Nueva norma legal por la preservación de las costas cubanas - Juventud Rebelde - Diario de la juventud cubana, s. f.)","noteIndex":0},"citationItems":[{"id":"5LOWnStX/kP0nLPe2","uris":["http://zotero.org/users/13351438/items/XEFFR2MJ"],"itemData":{"id":142,"type":"webpage","title":"Nueva norma legal por la preservación de las costas cubanas - Juventud Rebelde - Diario de la juventud cubana","URL":"https://www.juventudrebelde.cu/ciencia-tecnica/2023-12-07/acertada-interrelacion-entre-las-entidades-y-rigor-en-el-control-contribuiran-al-exito-de-la-nueva-norma-legal-relativa-a-las-costas-cubanas","accessed":{"date-parts":[["2024",4,15]]}}}],"schema":"https://github.com/citation-style-language/schema/raw/master/csl-citation.json"} </w:instrText>
       </w:r>
       <w:r>
         <w:rPr>
@@ -4593,7 +4595,7 @@
         <w:rPr>
           <w:rFonts w:ascii="Arial" w:hAnsi="Arial" w:cs="Arial"/>
         </w:rPr>
-        <w:instrText xml:space="preserve"> ADDIN ZOTERO_ITEM CSL_CITATION {"citationID":"reXoxmDA","properties":{"formattedCitation":"({\\i{}GEOCUBA - EcuRed}, s.\\uc0\\u160{}f.)","plainCitation":"(GEOCUBA - EcuRed, s. f.)","noteIndex":0},"citationItems":[{"id":"CyqMIT3o/6GVdMdpb","uris":["http://zotero.org/users/13351438/items/D3E8U27R"],"itemData":{"id":69,"type":"webpage","title":"GEOCUBA - EcuRed","URL":"https://www.ecured.cu/GEOCUBA","accessed":{"date-parts":[["2024",1,9]]}}}],"schema":"https://github.com/citation-style-language/schema/raw/master/csl-citation.json"} </w:instrText>
+        <w:instrText xml:space="preserve"> ADDIN ZOTERO_ITEM CSL_CITATION {"citationID":"reXoxmDA","properties":{"formattedCitation":"({\\i{}GEOCUBA - EcuRed}, s.\\uc0\\u160{}f.)","plainCitation":"(GEOCUBA - EcuRed, s. f.)","noteIndex":0},"citationItems":[{"id":"5LOWnStX/62fGVZpK","uris":["http://zotero.org/users/13351438/items/D3E8U27R"],"itemData":{"id":69,"type":"webpage","title":"GEOCUBA - EcuRed","URL":"https://www.ecured.cu/GEOCUBA","accessed":{"date-parts":[["2024",1,9]]}}}],"schema":"https://github.com/citation-style-language/schema/raw/master/csl-citation.json"} </w:instrText>
       </w:r>
       <w:r>
         <w:rPr>
@@ -5925,7 +5927,7 @@
         <w:rPr>
           <w:rFonts w:ascii="Arial" w:hAnsi="Arial" w:cs="Arial"/>
         </w:rPr>
-        <w:instrText xml:space="preserve"> ADDIN ZOTERO_ITEM CSL_CITATION {"citationID":"Q9vQwmxT","properties":{"formattedCitation":"(Meza Sandoval &amp; Valverde Llanos, s.\\uc0\\u160{}f.)","plainCitation":"(Meza Sandoval &amp; Valverde Llanos, s. f.)","noteIndex":0},"citationItems":[{"id":"CyqMIT3o/NxIlI6Y6","uris":["http://zotero.org/users/13351438/items/GPP5SIYY"],"itemData":{"id":137,"type":"article-journal","note":"publisher: Universidad Peruana de Ciencias Aplicadas (UPC)","title":"Propuesta de diseño de rompeolas como protección de la costa contra la erosión por efecto del oleaje en la playa La Herradura","author":[{"family":"Meza Sandoval","given":"Juan José"},{"family":"Valverde Llanos","given":"Alexander Eduardo"}]}}],"schema":"https://github.com/citation-style-language/schema/raw/master/csl-citation.json"} </w:instrText>
+        <w:instrText xml:space="preserve"> ADDIN ZOTERO_ITEM CSL_CITATION {"citationID":"Q9vQwmxT","properties":{"formattedCitation":"(Meza Sandoval &amp; Valverde Llanos, s.\\uc0\\u160{}f.)","plainCitation":"(Meza Sandoval &amp; Valverde Llanos, s. f.)","noteIndex":0},"citationItems":[{"id":"5LOWnStX/9XUMZ06F","uris":["http://zotero.org/users/13351438/items/GPP5SIYY"],"itemData":{"id":137,"type":"article-journal","note":"publisher: Universidad Peruana de Ciencias Aplicadas (UPC)","title":"Propuesta de diseño de rompeolas como protección de la costa contra la erosión por efecto del oleaje en la playa La Herradura","author":[{"family":"Meza Sandoval","given":"Juan José"},{"family":"Valverde Llanos","given":"Alexander Eduardo"}]}}],"schema":"https://github.com/citation-style-language/schema/raw/master/csl-citation.json"} </w:instrText>
       </w:r>
       <w:r>
         <w:rPr>
@@ -6215,21 +6217,7 @@
         <w:rPr>
           <w:rFonts w:ascii="Arial" w:hAnsi="Arial" w:cs="Arial"/>
         </w:rPr>
-        <w:t xml:space="preserve">Cuenta con servicio </w:t>
-      </w:r>
-      <w:proofErr w:type="gramStart"/>
-      <w:r>
-        <w:rPr>
-          <w:rFonts w:ascii="Arial" w:hAnsi="Arial" w:cs="Arial"/>
-        </w:rPr>
-        <w:t>web</w:t>
-      </w:r>
-      <w:proofErr w:type="gramEnd"/>
-      <w:r>
-        <w:rPr>
-          <w:rFonts w:ascii="Arial" w:hAnsi="Arial" w:cs="Arial"/>
-        </w:rPr>
-        <w:t xml:space="preserve"> pero no ofrece todas las funcionalidades que su versión de escritorio.</w:t>
+        <w:t>Cuenta con servicio web pero no ofrece todas las funcionalidades que su versión de escritorio.</w:t>
       </w:r>
     </w:p>
     <w:p>
@@ -6287,7 +6275,7 @@
         <w:rPr>
           <w:rFonts w:ascii="Arial" w:hAnsi="Arial" w:cs="Arial"/>
         </w:rPr>
-        <w:instrText xml:space="preserve"> ADDIN ZOTERO_ITEM CSL_CITATION {"citationID":"6ThTbo6d","properties":{"formattedCitation":"({\\i{}MIKE 21/3 Sand Transport}, s.\\uc0\\u160{}f.)","plainCitation":"(MIKE 21/3 Sand Transport, s. f.)","noteIndex":0},"citationItems":[{"id":"CyqMIT3o/DUuTvp2r","uris":["http://zotero.org/users/13351438/items/PEWFQEPQ"],"itemData":{"id":114,"type":"webpage","abstract":"Assess the impact of sedimentation on port, offshore energy, dredging, and coastal engineering infrastructure with MIKE 21/3 Sand Transport.","language":"en","title":"MIKE 21/3 Sand Transport","URL":"https://www.mikepoweredbydhi.com/products/mike-21/Sediments/sand-transport","accessed":{"date-parts":[["2024",2,7]]}}}],"schema":"https://github.com/citation-style-language/schema/raw/master/csl-citation.json"} </w:instrText>
+        <w:instrText xml:space="preserve"> ADDIN ZOTERO_ITEM CSL_CITATION {"citationID":"6ThTbo6d","properties":{"formattedCitation":"({\\i{}MIKE 21/3 Sand Transport}, s.\\uc0\\u160{}f.)","plainCitation":"(MIKE 21/3 Sand Transport, s. f.)","noteIndex":0},"citationItems":[{"id":"5LOWnStX/XVvqQ5n6","uris":["http://zotero.org/users/13351438/items/PEWFQEPQ"],"itemData":{"id":114,"type":"webpage","abstract":"Assess the impact of sedimentation on port, offshore energy, dredging, and coastal engineering infrastructure with MIKE 21/3 Sand Transport.","language":"en","title":"MIKE 21/3 Sand Transport","URL":"https://www.mikepoweredbydhi.com/products/mike-21/Sediments/sand-transport","accessed":{"date-parts":[["2024",2,7]]}}}],"schema":"https://github.com/citation-style-language/schema/raw/master/csl-citation.json"} </w:instrText>
       </w:r>
       <w:r>
         <w:rPr>
@@ -6307,8 +6295,36 @@
           <w:i/>
           <w:iCs/>
         </w:rPr>
-        <w:t>MIKE 21/3 Sand Transport</w:t>
-      </w:r>
+        <w:t xml:space="preserve">MIKE 21/3 </w:t>
+      </w:r>
+      <w:proofErr w:type="spellStart"/>
+      <w:r>
+        <w:rPr>
+          <w:rFonts w:ascii="Arial" w:hAnsi="Arial" w:cs="Arial"/>
+          <w:i/>
+          <w:iCs/>
+        </w:rPr>
+        <w:t>Sand</w:t>
+      </w:r>
+      <w:proofErr w:type="spellEnd"/>
+      <w:r>
+        <w:rPr>
+          <w:rFonts w:ascii="Arial" w:hAnsi="Arial" w:cs="Arial"/>
+          <w:i/>
+          <w:iCs/>
+        </w:rPr>
+        <w:t xml:space="preserve"> </w:t>
+      </w:r>
+      <w:proofErr w:type="spellStart"/>
+      <w:r>
+        <w:rPr>
+          <w:rFonts w:ascii="Arial" w:hAnsi="Arial" w:cs="Arial"/>
+          <w:i/>
+          <w:iCs/>
+        </w:rPr>
+        <w:t>Transport</w:t>
+      </w:r>
+      <w:proofErr w:type="spellEnd"/>
       <w:r>
         <w:rPr>
           <w:rFonts w:ascii="Arial" w:hAnsi="Arial" w:cs="Arial"/>
@@ -6416,7 +6432,7 @@
           <w:rFonts w:ascii="Arial" w:hAnsi="Arial" w:cs="Arial"/>
           <w:b/>
         </w:rPr>
-        <w:instrText xml:space="preserve"> ADDIN ZOTERO_ITEM CSL_CITATION {"citationID":"JfCk84IW","properties":{"formattedCitation":"(Briones Montoya et\\uc0\\u160{}al., 2020)","plainCitation":"(Briones Montoya et al., 2020)","noteIndex":0},"citationItems":[{"id":"CyqMIT3o/W03H0FVC","uris":["http://zotero.org/users/13351438/items/P4ZU6L4R"],"itemData":{"id":138,"type":"thesis","publisher":"ESPOL. FIMCM","title":"Evaluación de alternativas para la protección costera frente a procesos erosivos utilizando MIKE 21. Caso de estudio: Libertador Bolívar","author":[{"family":"Briones Montoya","given":"Verenice Melissa"},{"family":"Lynch Santillán","given":"Johanna Elizabeth"},{"family":"Saltos Andrade","given":"Iván Marcelo"}],"issued":{"date-parts":[["2020"]]}}}],"schema":"https://github.com/citation-style-language/schema/raw/master/csl-citation.json"} </w:instrText>
+        <w:instrText xml:space="preserve"> ADDIN ZOTERO_ITEM CSL_CITATION {"citationID":"JfCk84IW","properties":{"formattedCitation":"(Briones Montoya et\\uc0\\u160{}al., 2020)","plainCitation":"(Briones Montoya et al., 2020)","noteIndex":0},"citationItems":[{"id":"5LOWnStX/CCV4VW5v","uris":["http://zotero.org/users/13351438/items/P4ZU6L4R"],"itemData":{"id":138,"type":"thesis","publisher":"ESPOL. FIMCM","title":"Evaluación de alternativas para la protección costera frente a procesos erosivos utilizando MIKE 21. Caso de estudio: Libertador Bolívar","author":[{"family":"Briones Montoya","given":"Verenice Melissa"},{"family":"Lynch Santillán","given":"Johanna Elizabeth"},{"family":"Saltos Andrade","given":"Iván Marcelo"}],"issued":{"date-parts":[["2020"]]}}}],"schema":"https://github.com/citation-style-language/schema/raw/master/csl-citation.json"} </w:instrText>
       </w:r>
       <w:r>
         <w:rPr>
@@ -6530,16 +6546,8 @@
         <w:rPr>
           <w:rFonts w:ascii="Arial" w:hAnsi="Arial" w:cs="Arial"/>
         </w:rPr>
-        <w:t xml:space="preserve"> </w:t>
-      </w:r>
-      <w:proofErr w:type="gramStart"/>
-      <w:r>
-        <w:rPr>
-          <w:rFonts w:ascii="Arial" w:hAnsi="Arial" w:cs="Arial"/>
-        </w:rPr>
-        <w:t>y  Linux</w:t>
-      </w:r>
-      <w:proofErr w:type="gramEnd"/>
+        <w:t xml:space="preserve"> y  Linux</w:t>
+      </w:r>
     </w:p>
     <w:p>
       <w:pPr>
@@ -7070,12 +7078,12 @@
       <w:pPr>
         <w:pStyle w:val="Ttulo2"/>
       </w:pPr>
-      <w:bookmarkStart w:id="25" w:name="_Hlk176949920"/>
-      <w:bookmarkStart w:id="26" w:name="_Toc188911547"/>
+      <w:bookmarkStart w:id="25" w:name="_Toc188911547"/>
+      <w:bookmarkStart w:id="26" w:name="_Hlk176949920"/>
       <w:r>
         <w:t>Gestión</w:t>
       </w:r>
-      <w:bookmarkEnd w:id="26"/>
+      <w:bookmarkEnd w:id="25"/>
     </w:p>
     <w:p>
       <w:r>
@@ -7085,13 +7093,21 @@
         <w:fldChar w:fldCharType="begin"/>
       </w:r>
       <w:r>
-        <w:instrText xml:space="preserve"> ADDIN ZOTERO_ITEM CSL_CITATION {"citationID":"J561SeuD","properties":{"formattedCitation":"(Westreicher, 2020)","plainCitation":"(Westreicher, 2020)","noteIndex":0},"citationItems":[{"id":"CyqMIT3o/lQWbWs5F","uris":["http://zotero.org/users/13351438/items/4T6S9Z58"],"itemData":{"id":167,"type":"webpage","abstract":"Descubre la importancia de la gestión para alcanzar objetivos y optimizar recursos. Aprende cómo gestionar eficientemente.","container-title":"Economipedia","language":"es","title":"¿Qué es la gestión? Para qué sirve, pasos a seguir y tipos","title-short":"¿Qué es la gestión?","URL":"https://economipedia.com/definiciones/gestion.html","author":[{"family":"Westreicher","given":"Guillermo"}],"accessed":{"date-parts":[["2024",4,22]]},"issued":{"date-parts":[["2020",8,7]]}}}],"schema":"https://github.com/citation-style-language/schema/raw/master/csl-citation.json"} </w:instrText>
+        <w:instrText xml:space="preserve"> ADDIN ZOTERO_ITEM CSL_CITATION {"citationID":"J561SeuD","properties":{"formattedCitation":"(Westreicher, 2020)","plainCitation":"(Westreicher, 2020)","noteIndex":0},"citationItems":[{"id":"5LOWnStX/Rv0qNM3y","uris":["http://zotero.org/users/13351438/items/4T6S9Z58"],"itemData":{"id":167,"type":"webpage","abstract":"Descubre la importancia de la gestión para alcanzar objetivos y optimizar recursos. Aprende cómo gestionar eficientemente.","container-title":"Economipedia","language":"es","title":"¿Qué es la gestión? Para qué sirve, pasos a seguir y tipos","title-short":"¿Qué es la gestión?","URL":"https://economipedia.com/definiciones/gestion.html","author":[{"family":"Westreicher","given":"Guillermo"}],"accessed":{"date-parts":[["2024",4,22]]},"issued":{"date-parts":[["2020",8,7]]}}}],"schema":"https://github.com/citation-style-language/schema/raw/master/csl-citation.json"} </w:instrText>
       </w:r>
       <w:r>
         <w:fldChar w:fldCharType="separate"/>
       </w:r>
       <w:r>
-        <w:t>(Westreicher, 2020)</w:t>
+        <w:t>(</w:t>
+      </w:r>
+      <w:proofErr w:type="spellStart"/>
+      <w:r>
+        <w:t>Westreicher</w:t>
+      </w:r>
+      <w:proofErr w:type="spellEnd"/>
+      <w:r>
+        <w:t>, 2020)</w:t>
       </w:r>
       <w:r>
         <w:fldChar w:fldCharType="end"/>
@@ -7121,7 +7137,7 @@
         <w:fldChar w:fldCharType="begin"/>
       </w:r>
       <w:r>
-        <w:instrText xml:space="preserve"> ADDIN ZOTERO_ITEM CSL_CITATION {"citationID":"Wcg3m5RU","properties":{"formattedCitation":"({\\i{}Sistema de Gesti\\uc0\\u243{}n}, s.\\uc0\\u160{}f.)","plainCitation":"(Sistema de Gestión, s. f.)","noteIndex":0},"citationItems":[{"id":"CyqMIT3o/AQZGAMQn","uris":["http://zotero.org/users/13351438/items/H4L7UXPA"],"itemData":{"id":169,"type":"webpage","abstract":"En este post profundizamos en la importancia de los sistemas de gestión en las organizaciones y cómo puedes implementarlos de manera efectiva.","language":"es","title":"Sistema de Gestión: Qué es y por qué es tan importante","title-short":"Sistema de Gestión","URL":"https://www.unifikas.com/es/noticias/sistema-de-gestion-que-es-y-por-que-es-tan-importante","accessed":{"date-parts":[["2024",4,22]]}}}],"schema":"https://github.com/citation-style-language/schema/raw/master/csl-citation.json"} </w:instrText>
+        <w:instrText xml:space="preserve"> ADDIN ZOTERO_ITEM CSL_CITATION {"citationID":"Wcg3m5RU","properties":{"formattedCitation":"({\\i{}Sistema de Gesti\\uc0\\u243{}n}, s.\\uc0\\u160{}f.)","plainCitation":"(Sistema de Gestión, s. f.)","noteIndex":0},"citationItems":[{"id":"5LOWnStX/wKfpxHiO","uris":["http://zotero.org/users/13351438/items/H4L7UXPA"],"itemData":{"id":169,"type":"webpage","abstract":"En este post profundizamos en la importancia de los sistemas de gestión en las organizaciones y cómo puedes implementarlos de manera efectiva.","language":"es","title":"Sistema de Gestión: Qué es y por qué es tan importante","title-short":"Sistema de Gestión","URL":"https://www.unifikas.com/es/noticias/sistema-de-gestion-que-es-y-por-que-es-tan-importante","accessed":{"date-parts":[["2024",4,22]]}}}],"schema":"https://github.com/citation-style-language/schema/raw/master/csl-citation.json"} </w:instrText>
       </w:r>
       <w:r>
         <w:fldChar w:fldCharType="separate"/>
@@ -7159,13 +7175,21 @@
         <w:fldChar w:fldCharType="begin"/>
       </w:r>
       <w:r>
-        <w:instrText xml:space="preserve"> ADDIN ZOTERO_ITEM CSL_CITATION {"citationID":"qrMxXHDV","properties":{"formattedCitation":"(Ekon, 2021)","plainCitation":"(Ekon, 2021)","noteIndex":0},"citationItems":[{"id":"CyqMIT3o/o6LFkJ1I","uris":["http://zotero.org/users/13351438/items/S88EHRAS"],"itemData":{"id":171,"type":"webpage","abstract":"Un sistema de gestión es una herramienta que permite controlar, planificar, organizar y automatizar las tareas. Te explicamos qué es y cuántos tipos hay.","container-title":"Ekon","language":"es","title":"¿Qué es un sistema de gestión y para qué sirve?","URL":"https://www.ekon.es/blog/sistemas-de-gestion-integral-para-el-funcionamiento-optimo-de-la-empresa/","author":[{"family":"Ekon","given":"Equipo"}],"accessed":{"date-parts":[["2024",4,22]]},"issued":{"date-parts":[["2021",7,28]]}}}],"schema":"https://github.com/citation-style-language/schema/raw/master/csl-citation.json"} </w:instrText>
+        <w:instrText xml:space="preserve"> ADDIN ZOTERO_ITEM CSL_CITATION {"citationID":"qrMxXHDV","properties":{"formattedCitation":"(Ekon, 2021)","plainCitation":"(Ekon, 2021)","noteIndex":0},"citationItems":[{"id":"5LOWnStX/TTu0KhD8","uris":["http://zotero.org/users/13351438/items/S88EHRAS"],"itemData":{"id":171,"type":"webpage","abstract":"Un sistema de gestión es una herramienta que permite controlar, planificar, organizar y automatizar las tareas. Te explicamos qué es y cuántos tipos hay.","container-title":"Ekon","language":"es","title":"¿Qué es un sistema de gestión y para qué sirve?","URL":"https://www.ekon.es/blog/sistemas-de-gestion-integral-para-el-funcionamiento-optimo-de-la-empresa/","author":[{"family":"Ekon","given":"Equipo"}],"accessed":{"date-parts":[["2024",4,22]]},"issued":{"date-parts":[["2021",7,28]]}}}],"schema":"https://github.com/citation-style-language/schema/raw/master/csl-citation.json"} </w:instrText>
       </w:r>
       <w:r>
         <w:fldChar w:fldCharType="separate"/>
       </w:r>
       <w:r>
-        <w:t>(Ekon, 2021)</w:t>
+        <w:t>(</w:t>
+      </w:r>
+      <w:proofErr w:type="spellStart"/>
+      <w:r>
+        <w:t>Ekon</w:t>
+      </w:r>
+      <w:proofErr w:type="spellEnd"/>
+      <w:r>
+        <w:t>, 2021)</w:t>
       </w:r>
       <w:r>
         <w:fldChar w:fldCharType="end"/>
@@ -7198,7 +7222,7 @@
         <w:rPr>
           <w:rStyle w:val="Hipervnculo"/>
         </w:rPr>
-        <w:instrText xml:space="preserve"> ADDIN ZOTERO_ITEM CSL_CITATION {"citationID":"izhsrTI8","properties":{"formattedCitation":"({\\i{}\\uc0\\u191{}Qu\\uc0\\u233{} son los Servicios Web (Web Services)\\uc0\\u8239{}? \\uc0\\u8211{} Jorge Ocampos}, s.\\uc0\\u160{}f.)","plainCitation":"(¿Qué son los Servicios Web (Web Services) ? – Jorge Ocampos, s. f.)","noteIndex":0},"citationItems":[{"id":"CyqMIT3o/KdZkD2bs","uris":["http://zotero.org/users/local/l7Hp8k1w/items/979GQDDT"],"itemData":{"id":390,"type":"webpage","title":"¿Qué son los Servicios Web (Web Services) ? – Jorge Ocampos","URL":"https://jorgeocampos.blog/2023/12/18/servicios-web/","accessed":{"date-parts":[["2024",9,6]]}}}],"schema":"https://github.com/citation-style-language/schema/raw/master/csl-citation.json"} </w:instrText>
+        <w:instrText xml:space="preserve"> ADDIN ZOTERO_ITEM CSL_CITATION {"citationID":"izhsrTI8","properties":{"formattedCitation":"({\\i{}\\uc0\\u191{}Qu\\uc0\\u233{} son los Servicios Web (Web Services)\\uc0\\u8239{}? \\uc0\\u8211{} Jorge Ocampos}, s.\\uc0\\u160{}f.)","plainCitation":"(¿Qué son los Servicios Web (Web Services) ? – Jorge Ocampos, s. f.)","noteIndex":0},"citationItems":[{"id":"5LOWnStX/eNCiB505","uris":["http://zotero.org/users/local/l7Hp8k1w/items/979GQDDT"],"itemData":{"id":390,"type":"webpage","title":"¿Qué son los Servicios Web (Web Services) ? – Jorge Ocampos","URL":"https://jorgeocampos.blog/2023/12/18/servicios-web/","accessed":{"date-parts":[["2024",9,6]]}}}],"schema":"https://github.com/citation-style-language/schema/raw/master/csl-citation.json"} </w:instrText>
       </w:r>
       <w:r>
         <w:rPr>
@@ -7214,23 +7238,7 @@
           <w:i/>
           <w:iCs/>
         </w:rPr>
-        <w:t>¿Qué son los Servicios Web (Web Services</w:t>
-      </w:r>
-      <w:proofErr w:type="gramStart"/>
-      <w:r>
-        <w:rPr>
-          <w:i/>
-          <w:iCs/>
-        </w:rPr>
-        <w:t>) ?</w:t>
-      </w:r>
-      <w:proofErr w:type="gramEnd"/>
-      <w:r>
-        <w:rPr>
-          <w:i/>
-          <w:iCs/>
-        </w:rPr>
-        <w:t xml:space="preserve"> – Jorge Ocampos</w:t>
+        <w:t>¿Qué son los Servicios Web (Web Services) ? – Jorge Ocampos</w:t>
       </w:r>
       <w:r>
         <w:t>, s. f.)</w:t>
@@ -7284,13 +7292,21 @@
         <w:fldChar w:fldCharType="begin"/>
       </w:r>
       <w:r>
-        <w:instrText xml:space="preserve"> ADDIN ZOTERO_ITEM CSL_CITATION {"citationID":"L5n3WIEY","properties":{"formattedCitation":"(Velepucha et\\uc0\\u160{}al., 2019)","plainCitation":"(Velepucha et al., 2019)","noteIndex":0},"citationItems":[{"id":"CyqMIT3o/WTrRKwY4","uris":["http://zotero.org/users/local/l7Hp8k1w/items/RCDWEQRP"],"itemData":{"id":392,"type":"article-journal","container-title":"Revista Ibérica de Sistemas e Tecnologias de Informação","issue":"E17","note":"ISBN: 1646-9895\npublisher: Associação Ibérica de Sistemas e Tecnologias de Informacao","page":"1000-1009","title":"MOMMIV: Modelo para descomposición de una arquitectura monolítica hacia una arquitectura de microservicios bajo el Principio de Ocultación de Información","author":[{"family":"Velepucha","given":"Víctor"},{"family":"Flores","given":"Pamela"},{"family":"Torres","given":"Jenny"}],"issued":{"date-parts":[["2019"]]}}}],"schema":"https://github.com/citation-style-language/schema/raw/master/csl-citation.json"} </w:instrText>
+        <w:instrText xml:space="preserve"> ADDIN ZOTERO_ITEM CSL_CITATION {"citationID":"L5n3WIEY","properties":{"formattedCitation":"(Velepucha et\\uc0\\u160{}al., 2019)","plainCitation":"(Velepucha et al., 2019)","noteIndex":0},"citationItems":[{"id":"5LOWnStX/ByvoT68J","uris":["http://zotero.org/users/local/l7Hp8k1w/items/RCDWEQRP"],"itemData":{"id":392,"type":"article-journal","container-title":"Revista Ibérica de Sistemas e Tecnologias de Informação","issue":"E17","note":"ISBN: 1646-9895\npublisher: Associação Ibérica de Sistemas e Tecnologias de Informacao","page":"1000-1009","title":"MOMMIV: Modelo para descomposición de una arquitectura monolítica hacia una arquitectura de microservicios bajo el Principio de Ocultación de Información","author":[{"family":"Velepucha","given":"Víctor"},{"family":"Flores","given":"Pamela"},{"family":"Torres","given":"Jenny"}],"issued":{"date-parts":[["2019"]]}}}],"schema":"https://github.com/citation-style-language/schema/raw/master/csl-citation.json"} </w:instrText>
       </w:r>
       <w:r>
         <w:fldChar w:fldCharType="separate"/>
       </w:r>
       <w:r>
-        <w:t>(Velepucha et al., 2019)</w:t>
+        <w:t>(</w:t>
+      </w:r>
+      <w:proofErr w:type="spellStart"/>
+      <w:r>
+        <w:t>Velepucha</w:t>
+      </w:r>
+      <w:proofErr w:type="spellEnd"/>
+      <w:r>
+        <w:t xml:space="preserve"> et al., 2019)</w:t>
       </w:r>
       <w:r>
         <w:fldChar w:fldCharType="end"/>
@@ -7483,7 +7499,7 @@
           <w:shd w:val="clear" w:color="auto" w:fill="auto"/>
           <w:lang w:val="es-CU" w:eastAsia="es-CU"/>
         </w:rPr>
-        <w:instrText xml:space="preserve"> ADDIN ZOTERO_ITEM CSL_CITATION {"citationID":"e3xBeSMF","properties":{"formattedCitation":"(Myers et\\uc0\\u160{}al., 2011)","plainCitation":"(Myers et al., 2011)","noteIndex":0},"citationItems":[{"id":"CyqMIT3o/hvg4X9xr","uris":["http://zotero.org/users/local/6SXM3nyK/items/9E7VQXX5"],"itemData":{"id":123,"type":"book","ISBN":"1-118-13315-3","publisher":"John Wiley &amp; Sons","title":"The art of software testing","author":[{"family":"Myers","given":"Glenford J."},{"family":"Sandler","given":"Corey"},{"family":"Badgett","given":"Tom"}],"issued":{"date-parts":[["2011"]]}}}],"schema":"https://github.com/citation-style-language/schema/raw/master/csl-citation.json"} </w:instrText>
+        <w:instrText xml:space="preserve"> ADDIN ZOTERO_ITEM CSL_CITATION {"citationID":"e3xBeSMF","properties":{"formattedCitation":"(Myers et\\uc0\\u160{}al., 2011)","plainCitation":"(Myers et al., 2011)","noteIndex":0},"citationItems":[{"id":"5LOWnStX/JbCsmZ6p","uris":["http://zotero.org/users/local/6SXM3nyK/items/9E7VQXX5"],"itemData":{"id":123,"type":"book","ISBN":"1-118-13315-3","publisher":"John Wiley &amp; Sons","title":"The art of software testing","author":[{"family":"Myers","given":"Glenford J."},{"family":"Sandler","given":"Corey"},{"family":"Badgett","given":"Tom"}],"issued":{"date-parts":[["2011"]]}}}],"schema":"https://github.com/citation-style-language/schema/raw/master/csl-citation.json"} </w:instrText>
       </w:r>
       <w:r>
         <w:rPr>
@@ -7599,7 +7615,7 @@
         <w:rPr>
           <w:color w:val="272727"/>
         </w:rPr>
-        <w:instrText xml:space="preserve"> ADDIN ZOTERO_ITEM CSL_CITATION {"citationID":"KEmN4kuE","properties":{"formattedCitation":"({\\i{}Pruebas de Software: Historia y Evoluci\\uc0\\u243{}n}, s.\\uc0\\u160{}f.)","plainCitation":"(Pruebas de Software: Historia y Evolución, s. f.)","noteIndex":0},"citationItems":[{"id":"CyqMIT3o/h2OzPNUM","uris":["http://zotero.org/users/local/6SXM3nyK/items/M6U4XGVQ"],"itemData":{"id":124,"type":"webpage","title":"Pruebas de Software: Historia y Evolución","URL":"https://www.fyccorp.com/articulo-pruebas-de-software:-historia-y-evolucion","accessed":{"date-parts":[["2024",6,26]]}}}],"schema":"https://github.com/citation-style-language/schema/raw/master/csl-citation.json"} </w:instrText>
+        <w:instrText xml:space="preserve"> ADDIN ZOTERO_ITEM CSL_CITATION {"citationID":"KEmN4kuE","properties":{"formattedCitation":"({\\i{}Pruebas de Software: Historia y Evoluci\\uc0\\u243{}n}, s.\\uc0\\u160{}f.)","plainCitation":"(Pruebas de Software: Historia y Evolución, s. f.)","noteIndex":0},"citationItems":[{"id":"5LOWnStX/Ma1H1hRm","uris":["http://zotero.org/users/local/6SXM3nyK/items/M6U4XGVQ"],"itemData":{"id":124,"type":"webpage","title":"Pruebas de Software: Historia y Evolución","URL":"https://www.fyccorp.com/articulo-pruebas-de-software:-historia-y-evolucion","accessed":{"date-parts":[["2024",6,26]]}}}],"schema":"https://github.com/citation-style-language/schema/raw/master/csl-citation.json"} </w:instrText>
       </w:r>
       <w:r>
         <w:rPr>
@@ -7721,7 +7737,7 @@
         <w:fldChar w:fldCharType="begin"/>
       </w:r>
       <w:r>
-        <w:instrText xml:space="preserve"> ADDIN ZOTERO_ITEM CSL_CITATION {"citationID":"ld50OHRu","properties":{"formattedCitation":"({\\i{}Herramientas inform\\uc0\\u225{}ticas - EcuRed}, s.\\uc0\\u160{}f.)","plainCitation":"(Herramientas informáticas - EcuRed, s. f.)","noteIndex":0},"citationItems":[{"id":"CyqMIT3o/62ASJNKy","uris":["http://zotero.org/users/13351438/items/H47MESTU"],"itemData":{"id":14,"type":"webpage","title":"Herramientas informáticas - EcuRed","URL":"https://www.ecured.cu/Herramientas_inform%C3%A1ticas","accessed":{"date-parts":[["2024",1,7]]}}}],"schema":"https://github.com/citation-style-language/schema/raw/master/csl-citation.json"} </w:instrText>
+        <w:instrText xml:space="preserve"> ADDIN ZOTERO_ITEM CSL_CITATION {"citationID":"ld50OHRu","properties":{"formattedCitation":"({\\i{}Herramientas inform\\uc0\\u225{}ticas - EcuRed}, s.\\uc0\\u160{}f.)","plainCitation":"(Herramientas informáticas - EcuRed, s. f.)","noteIndex":0},"citationItems":[{"id":"5LOWnStX/P3mHUDO0","uris":["http://zotero.org/users/13351438/items/H47MESTU"],"itemData":{"id":14,"type":"webpage","title":"Herramientas informáticas - EcuRed","URL":"https://www.ecured.cu/Herramientas_inform%C3%A1ticas","accessed":{"date-parts":[["2024",1,7]]}}}],"schema":"https://github.com/citation-style-language/schema/raw/master/csl-citation.json"} </w:instrText>
       </w:r>
       <w:r>
         <w:fldChar w:fldCharType="separate"/>
@@ -7810,7 +7826,7 @@
         <w:fldChar w:fldCharType="begin"/>
       </w:r>
       <w:r>
-        <w:instrText xml:space="preserve"> ADDIN ZOTERO_ITEM CSL_CITATION {"citationID":"NtIEVX9G","properties":{"formattedCitation":"({\\i{}Qu\\uc0\\u233{} es Visual Studio Code y qu\\uc0\\u233{} ventajas ofrece}, 2022)","plainCitation":"(Qué es Visual Studio Code y qué ventajas ofrece, 2022)","noteIndex":0},"citationItems":[{"id":"CyqMIT3o/aQoywArN","uris":["http://zotero.org/users/13351438/items/UJAEB32N"],"itemData":{"id":64,"type":"webpage","abstract":"Si quieres saber más sobre el editor de código más utilizado en la actualidad, en este artículo vamos a profundizar en las virtudes de Visual Studio Code.","container-title":"OpenWebinars.net","language":"es","title":"Qué es Visual Studio Code y qué ventajas ofrece","URL":"https://openwebinars.net/blog/que-es-visual-studio-code-y-que-ventajas-ofrece/","accessed":{"date-parts":[["2024",1,9]]},"issued":{"date-parts":[["2022",7,22]]}}}],"schema":"https://github.com/citation-style-language/schema/raw/master/csl-citation.json"} </w:instrText>
+        <w:instrText xml:space="preserve"> ADDIN ZOTERO_ITEM CSL_CITATION {"citationID":"NtIEVX9G","properties":{"formattedCitation":"({\\i{}Qu\\uc0\\u233{} es Visual Studio Code y qu\\uc0\\u233{} ventajas ofrece}, 2022)","plainCitation":"(Qué es Visual Studio Code y qué ventajas ofrece, 2022)","noteIndex":0},"citationItems":[{"id":"5LOWnStX/Zkg4kOsX","uris":["http://zotero.org/users/13351438/items/UJAEB32N"],"itemData":{"id":64,"type":"webpage","abstract":"Si quieres saber más sobre el editor de código más utilizado en la actualidad, en este artículo vamos a profundizar en las virtudes de Visual Studio Code.","container-title":"OpenWebinars.net","language":"es","title":"Qué es Visual Studio Code y qué ventajas ofrece","URL":"https://openwebinars.net/blog/que-es-visual-studio-code-y-que-ventajas-ofrece/","accessed":{"date-parts":[["2024",1,9]]},"issued":{"date-parts":[["2022",7,22]]}}}],"schema":"https://github.com/citation-style-language/schema/raw/master/csl-citation.json"} </w:instrText>
       </w:r>
       <w:r>
         <w:fldChar w:fldCharType="separate"/>
@@ -7838,18 +7854,10 @@
         <w:t>Se escogió este EDI ya que es el más usado para desarrollar aplicaciones en cualquier lenguaje, es bastante completo, además de las extensiones que tien</w:t>
       </w:r>
       <w:r>
-        <w:t xml:space="preserve">en que la ayudan mucho a la </w:t>
-      </w:r>
-      <w:proofErr w:type="gramStart"/>
-      <w:r>
-        <w:t xml:space="preserve">hora </w:t>
-      </w:r>
-      <w:r>
-        <w:t xml:space="preserve"> de</w:t>
-      </w:r>
-      <w:proofErr w:type="gramEnd"/>
-      <w:r>
-        <w:t xml:space="preserve"> codificar</w:t>
+        <w:t xml:space="preserve">en que la ayudan mucho a la hora </w:t>
+      </w:r>
+      <w:r>
+        <w:t xml:space="preserve"> de codificar</w:t>
       </w:r>
       <w:r>
         <w:t>.</w:t>
@@ -7892,7 +7900,7 @@
         <w:fldChar w:fldCharType="begin"/>
       </w:r>
       <w:r>
-        <w:instrText xml:space="preserve"> ADDIN ZOTERO_ITEM CSL_CITATION {"citationID":"5NwFvkME","properties":{"formattedCitation":"(De Arma-Hern\\uc0\\u225{}ndez &amp; Sabl\\uc0\\u243{}n-Fern\\uc0\\u225{}ndez, 2019)","plainCitation":"(De Arma-Hernández &amp; Sablón-Fernández, 2019)","noteIndex":0},"citationItems":[{"id":"CyqMIT3o/aznooUzB","uris":["http://zotero.org/users/local/ICSZTfAC/items/Y5ECRZ96"],"itemData":{"id":154,"type":"article-journal","container-title":"Ciencia &amp; Futuro","issue":"2","note":"ISBN: 2306-823X","page":"106-127","title":"Aplicación web para la gestión de la información especializada en Geociencia","volume":"9","author":[{"family":"De Arma-Hernández","given":"Arianna"},{"family":"Sablón-Fernández","given":"Luis E."}],"issued":{"date-parts":[["2019"]]}}}],"schema":"https://github.com/citation-style-language/schema/raw/master/csl-citation.json"} </w:instrText>
+        <w:instrText xml:space="preserve"> ADDIN ZOTERO_ITEM CSL_CITATION {"citationID":"5NwFvkME","properties":{"formattedCitation":"(De Arma-Hern\\uc0\\u225{}ndez &amp; Sabl\\uc0\\u243{}n-Fern\\uc0\\u225{}ndez, 2019)","plainCitation":"(De Arma-Hernández &amp; Sablón-Fernández, 2019)","noteIndex":0},"citationItems":[{"id":"5LOWnStX/V96InupP","uris":["http://zotero.org/users/local/ICSZTfAC/items/Y5ECRZ96"],"itemData":{"id":154,"type":"article-journal","container-title":"Ciencia &amp; Futuro","issue":"2","note":"ISBN: 2306-823X","page":"106-127","title":"Aplicación web para la gestión de la información especializada en Geociencia","volume":"9","author":[{"family":"De Arma-Hernández","given":"Arianna"},{"family":"Sablón-Fernández","given":"Luis E."}],"issued":{"date-parts":[["2019"]]}}}],"schema":"https://github.com/citation-style-language/schema/raw/master/csl-citation.json"} </w:instrText>
       </w:r>
       <w:r>
         <w:fldChar w:fldCharType="separate"/>
@@ -7925,7 +7933,7 @@
         <w:fldChar w:fldCharType="begin"/>
       </w:r>
       <w:r>
-        <w:instrText xml:space="preserve"> ADDIN ZOTERO_ITEM CSL_CITATION {"citationID":"n9HOrXiu","properties":{"formattedCitation":"(Astigarraga &amp; Cruz-Alonso, 2022)","plainCitation":"(Astigarraga &amp; Cruz-Alonso, 2022)","noteIndex":0},"citationItems":[{"id":"CyqMIT3o/eILNf9Yq","uris":["http://zotero.org/users/local/ICSZTfAC/items/K2C5LDR3"],"itemData":{"id":155,"type":"article-journal","container-title":"Ecosistemas","issue":"1","note":"ISBN: 1697-2473","page":"2332-2332","title":"¡ Se puede entender cómo funcionan Git y GitHub!","volume":"31","author":[{"family":"Astigarraga","given":"Julen"},{"family":"Cruz-Alonso","given":"Verónica"}],"issued":{"date-parts":[["2022"]]}}}],"schema":"https://github.com/citation-style-language/schema/raw/master/csl-citation.json"} </w:instrText>
+        <w:instrText xml:space="preserve"> ADDIN ZOTERO_ITEM CSL_CITATION {"citationID":"n9HOrXiu","properties":{"formattedCitation":"(Astigarraga &amp; Cruz-Alonso, 2022)","plainCitation":"(Astigarraga &amp; Cruz-Alonso, 2022)","noteIndex":0},"citationItems":[{"id":"5LOWnStX/7CYlIybq","uris":["http://zotero.org/users/local/ICSZTfAC/items/K2C5LDR3"],"itemData":{"id":155,"type":"article-journal","container-title":"Ecosistemas","issue":"1","note":"ISBN: 1697-2473","page":"2332-2332","title":"¡ Se puede entender cómo funcionan Git y GitHub!","volume":"31","author":[{"family":"Astigarraga","given":"Julen"},{"family":"Cruz-Alonso","given":"Verónica"}],"issued":{"date-parts":[["2022"]]}}}],"schema":"https://github.com/citation-style-language/schema/raw/master/csl-citation.json"} </w:instrText>
       </w:r>
       <w:r>
         <w:fldChar w:fldCharType="separate"/>
@@ -8068,7 +8076,7 @@
           <w:sz w:val="24"/>
           <w:szCs w:val="24"/>
         </w:rPr>
-        <w:instrText xml:space="preserve"> ADDIN ZOTERO_ITEM CSL_CITATION {"citationID":"WNUVVJMd","properties":{"formattedCitation":"(Monci\\uc0\\u243{}n Rodr\\uc0\\u237{}guez, 2023)","plainCitation":"(Monción Rodríguez, 2023)","noteIndex":0},"citationItems":[{"id":"CyqMIT3o/eksgRg9A","uris":["http://zotero.org/users/local/l7Hp8k1w/items/VCF7H7QU"],"itemData":{"id":383,"type":"article-journal","title":"Diseño e implementación de una plataforma y API para la enseñanza de la tecnología REST","author":[{"family":"Monción Rodríguez","given":"Cristian Lorenzo"}],"issued":{"date-parts":[["2023"]]}}}],"schema":"https://github.com/citation-style-language/schema/raw/master/csl-citation.json"} </w:instrText>
+        <w:instrText xml:space="preserve"> ADDIN ZOTERO_ITEM CSL_CITATION {"citationID":"WNUVVJMd","properties":{"formattedCitation":"(Monci\\uc0\\u243{}n Rodr\\uc0\\u237{}guez, 2023)","plainCitation":"(Monción Rodríguez, 2023)","noteIndex":0},"citationItems":[{"id":"5LOWnStX/JwKxlBd7","uris":["http://zotero.org/users/local/l7Hp8k1w/items/VCF7H7QU"],"itemData":{"id":383,"type":"article-journal","title":"Diseño e implementación de una plataforma y API para la enseñanza de la tecnología REST","author":[{"family":"Monción Rodríguez","given":"Cristian Lorenzo"}],"issued":{"date-parts":[["2023"]]}}}],"schema":"https://github.com/citation-style-language/schema/raw/master/csl-citation.json"} </w:instrText>
       </w:r>
       <w:r>
         <w:rPr>
@@ -8171,7 +8179,7 @@
         <w:rPr>
           <w:color w:val="FF0000"/>
         </w:rPr>
-        <w:instrText xml:space="preserve"> ADDIN ZOTERO_ITEM CSL_CITATION {"citationID":"oo2duYDx","properties":{"formattedCitation":"(Vidal Dom\\uc0\\u237{}nguez, 2021)","plainCitation":"(Vidal Domínguez, 2021)","noteIndex":0},"citationItems":[{"id":"CyqMIT3o/7IgCuoYG","uris":["http://zotero.org/users/local/l7Hp8k1w/items/QC4VKD25"],"itemData":{"id":387,"type":"thesis","publisher":"Universitat Politècnica de València","title":"Desarrollo de una app multiplataforma para la generación y almacenamiento de contraseñas seguras","author":[{"family":"Vidal Domínguez","given":"Mario"}],"issued":{"date-parts":[["2021"]]}}}],"schema":"https://github.com/citation-style-language/schema/raw/master/csl-citation.json"} </w:instrText>
+        <w:instrText xml:space="preserve"> ADDIN ZOTERO_ITEM CSL_CITATION {"citationID":"oo2duYDx","properties":{"formattedCitation":"(Vidal Dom\\uc0\\u237{}nguez, 2021)","plainCitation":"(Vidal Domínguez, 2021)","noteIndex":0},"citationItems":[{"id":"5LOWnStX/oekhCz2o","uris":["http://zotero.org/users/local/l7Hp8k1w/items/QC4VKD25"],"itemData":{"id":387,"type":"thesis","publisher":"Universitat Politècnica de València","title":"Desarrollo de una app multiplataforma para la generación y almacenamiento de contraseñas seguras","author":[{"family":"Vidal Domínguez","given":"Mario"}],"issued":{"date-parts":[["2021"]]}}}],"schema":"https://github.com/citation-style-language/schema/raw/master/csl-citation.json"} </w:instrText>
       </w:r>
       <w:r>
         <w:rPr>
@@ -8223,48 +8231,43 @@
       <w:r>
         <w:t xml:space="preserve"> de datos en una arquitectura orientada a eventos y basado en el motor V8 de Google. Fue creado con el enfoque de ser útil en la creación de programas de red altamente escalables, </w:t>
       </w:r>
-      <w:proofErr w:type="gramStart"/>
-      <w:r>
-        <w:t>como</w:t>
-      </w:r>
-      <w:proofErr w:type="gramEnd"/>
-      <w:r>
+      <w:r>
+        <w:t xml:space="preserve">como </w:t>
+      </w:r>
+      <w:r>
+        <w:t xml:space="preserve">por ejemplo, servidores web. Fue creado por Ryan Dahl en 2009 y su evolución está apadrinada por la empresa </w:t>
+      </w:r>
+      <w:proofErr w:type="spellStart"/>
+      <w:r>
+        <w:t>Joyent</w:t>
+      </w:r>
+      <w:proofErr w:type="spellEnd"/>
+      <w:r>
+        <w:t>, que además tiene contratado a Dahl en plantilla</w:t>
+      </w:r>
+      <w:r>
+        <w:rPr>
+          <w:color w:val="FF0000"/>
+        </w:rPr>
+        <w:t xml:space="preserve">. </w:t>
+      </w:r>
+      <w:r>
+        <w:rPr>
+          <w:color w:val="FF0000"/>
+        </w:rPr>
         <w:t xml:space="preserve"> </w:t>
       </w:r>
       <w:r>
-        <w:t xml:space="preserve">por ejemplo, servidores web. Fue creado por Ryan Dahl en 2009 y su evolución está apadrinada por la empresa </w:t>
-      </w:r>
-      <w:proofErr w:type="spellStart"/>
-      <w:r>
-        <w:t>Joyent</w:t>
-      </w:r>
-      <w:proofErr w:type="spellEnd"/>
-      <w:r>
-        <w:t>, que además tiene contratado a Dahl en plantilla</w:t>
-      </w:r>
-      <w:r>
         <w:rPr>
           <w:color w:val="FF0000"/>
         </w:rPr>
-        <w:t xml:space="preserve">. </w:t>
+        <w:fldChar w:fldCharType="begin"/>
       </w:r>
       <w:r>
         <w:rPr>
           <w:color w:val="FF0000"/>
         </w:rPr>
-        <w:t xml:space="preserve"> </w:t>
-      </w:r>
-      <w:r>
-        <w:rPr>
-          <w:color w:val="FF0000"/>
-        </w:rPr>
-        <w:fldChar w:fldCharType="begin"/>
-      </w:r>
-      <w:r>
-        <w:rPr>
-          <w:color w:val="FF0000"/>
-        </w:rPr>
-        <w:instrText xml:space="preserve"> ADDIN ZOTERO_ITEM CSL_CITATION {"citationID":"40heq6Ka","properties":{"formattedCitation":"(Romero Garc\\uc0\\u237{}a, 2022)","plainCitation":"(Romero García, 2022)","noteIndex":0},"citationItems":[{"id":"CyqMIT3o/e65gBsV1","uris":["http://zotero.org/users/local/l7Hp8k1w/items/2VK9E7T2"],"itemData":{"id":386,"type":"thesis","publisher":"Babahoyo: UTB-FAFI. 2022","title":"Análisis comparativo de los lenguajes de programación NODE JS y asp. net para un sistema de registro de la “farmacia tu ahorro” en la ciudad de Babahoyo.","author":[{"family":"Romero García","given":"William Roberto"}],"issued":{"date-parts":[["2022"]]}}}],"schema":"https://github.com/citation-style-language/schema/raw/master/csl-citation.json"} </w:instrText>
+        <w:instrText xml:space="preserve"> ADDIN ZOTERO_ITEM CSL_CITATION {"citationID":"40heq6Ka","properties":{"formattedCitation":"(Romero Garc\\uc0\\u237{}a, 2022)","plainCitation":"(Romero García, 2022)","noteIndex":0},"citationItems":[{"id":"5LOWnStX/Mc4wteMo","uris":["http://zotero.org/users/local/l7Hp8k1w/items/2VK9E7T2"],"itemData":{"id":386,"type":"thesis","publisher":"Babahoyo: UTB-FAFI. 2022","title":"Análisis comparativo de los lenguajes de programación NODE JS y asp. net para un sistema de registro de la “farmacia tu ahorro” en la ciudad de Babahoyo.","author":[{"family":"Romero García","given":"William Roberto"}],"issued":{"date-parts":[["2022"]]}}}],"schema":"https://github.com/citation-style-language/schema/raw/master/csl-citation.json"} </w:instrText>
       </w:r>
       <w:r>
         <w:rPr>
@@ -8433,7 +8436,7 @@
         <w:fldChar w:fldCharType="begin"/>
       </w:r>
       <w:r>
-        <w:instrText xml:space="preserve"> ADDIN ZOTERO_ITEM CSL_CITATION {"citationID":"Yd5yOVR8","properties":{"formattedCitation":"({\\i{}Tecnolog\\uc0\\u237{}a - Concepto, tipos, ejemplos, evoluci\\uc0\\u243{}n, caracter\\uc0\\u237{}sticas}, s.\\uc0\\u160{}f.)","plainCitation":"(Tecnología - Concepto, tipos, ejemplos, evolución, características, s. f.)","noteIndex":0},"citationItems":[{"id":"CyqMIT3o/L7aWptCp","uris":["http://zotero.org/users/13351438/items/3759TQNZ"],"itemData":{"id":16,"type":"webpage","title":"Tecnología - Concepto, tipos, ejemplos, evolución, características","URL":"https://concepto.de/tecnologia/#ixzz8O8i9AU6q","accessed":{"date-parts":[["2024",1,7]]}}}],"schema":"https://github.com/citation-style-language/schema/raw/master/csl-citation.json"} </w:instrText>
+        <w:instrText xml:space="preserve"> ADDIN ZOTERO_ITEM CSL_CITATION {"citationID":"Yd5yOVR8","properties":{"formattedCitation":"({\\i{}Tecnolog\\uc0\\u237{}a - Concepto, tipos, ejemplos, evoluci\\uc0\\u243{}n, caracter\\uc0\\u237{}sticas}, s.\\uc0\\u160{}f.)","plainCitation":"(Tecnología - Concepto, tipos, ejemplos, evolución, características, s. f.)","noteIndex":0},"citationItems":[{"id":"5LOWnStX/IJMeBepA","uris":["http://zotero.org/users/13351438/items/3759TQNZ"],"itemData":{"id":16,"type":"webpage","title":"Tecnología - Concepto, tipos, ejemplos, evolución, características","URL":"https://concepto.de/tecnologia/#ixzz8O8i9AU6q","accessed":{"date-parts":[["2024",1,7]]}}}],"schema":"https://github.com/citation-style-language/schema/raw/master/csl-citation.json"} </w:instrText>
       </w:r>
       <w:r>
         <w:fldChar w:fldCharType="separate"/>
@@ -8508,13 +8511,21 @@
         <w:fldChar w:fldCharType="begin"/>
       </w:r>
       <w:r>
-        <w:instrText xml:space="preserve"> ADDIN ZOTERO_ITEM CSL_CITATION {"citationID":"vpeVLijO","properties":{"formattedCitation":"(Ceron Galindo, 2019)","plainCitation":"(Ceron Galindo, 2019)","noteIndex":0},"citationItems":[{"id":"CyqMIT3o/m19LlSVe","uris":["http://zotero.org/users/local/l7Hp8k1w/items/SFLWL6D6"],"itemData":{"id":382,"type":"article-journal","note":"publisher: Jose Miguel Ceron Galindo","title":"React js: la nueva tendencia en aplicaciones web, enfocadas en el control dinámico de datos","author":[{"family":"Ceron Galindo","given":"Jose Miguel"}],"issued":{"date-parts":[["2019"]]}}}],"schema":"https://github.com/citation-style-language/schema/raw/master/csl-citation.json"} </w:instrText>
+        <w:instrText xml:space="preserve"> ADDIN ZOTERO_ITEM CSL_CITATION {"citationID":"vpeVLijO","properties":{"formattedCitation":"(Ceron Galindo, 2019)","plainCitation":"(Ceron Galindo, 2019)","noteIndex":0},"citationItems":[{"id":"5LOWnStX/fmwXArh9","uris":["http://zotero.org/users/local/l7Hp8k1w/items/SFLWL6D6"],"itemData":{"id":382,"type":"article-journal","note":"publisher: Jose Miguel Ceron Galindo","title":"React js: la nueva tendencia en aplicaciones web, enfocadas en el control dinámico de datos","author":[{"family":"Ceron Galindo","given":"Jose Miguel"}],"issued":{"date-parts":[["2019"]]}}}],"schema":"https://github.com/citation-style-language/schema/raw/master/csl-citation.json"} </w:instrText>
       </w:r>
       <w:r>
         <w:fldChar w:fldCharType="separate"/>
       </w:r>
       <w:r>
-        <w:t>(Ceron Galindo, 2019)</w:t>
+        <w:t>(</w:t>
+      </w:r>
+      <w:proofErr w:type="spellStart"/>
+      <w:r>
+        <w:t>Ceron</w:t>
+      </w:r>
+      <w:proofErr w:type="spellEnd"/>
+      <w:r>
+        <w:t xml:space="preserve"> Galindo, 2019)</w:t>
       </w:r>
       <w:r>
         <w:fldChar w:fldCharType="end"/>
@@ -8588,7 +8599,7 @@
         <w:fldChar w:fldCharType="begin"/>
       </w:r>
       <w:r>
-        <w:instrText xml:space="preserve"> ADDIN ZOTERO_ITEM CSL_CITATION {"citationID":"fd4WFdWl","properties":{"formattedCitation":"(Casado Vara, 2019)","plainCitation":"(Casado Vara, 2019)","noteIndex":0},"citationItems":[{"id":"CyqMIT3o/SDpZVmvL","uris":["http://zotero.org/users/local/l7Hp8k1w/items/UASRYSTH"],"itemData":{"id":381,"type":"article-journal","note":"ISBN: 8490128626\npublisher: Ediciones Universidad de Salamanca (España)","title":"Introducción a HTML","author":[{"family":"Casado Vara","given":"Roberto Carlos"}],"issued":{"date-parts":[["2019"]]}}}],"schema":"https://github.com/citation-style-language/schema/raw/master/csl-citation.json"} </w:instrText>
+        <w:instrText xml:space="preserve"> ADDIN ZOTERO_ITEM CSL_CITATION {"citationID":"fd4WFdWl","properties":{"formattedCitation":"(Casado Vara, 2019)","plainCitation":"(Casado Vara, 2019)","noteIndex":0},"citationItems":[{"id":"5LOWnStX/QcgqxTkb","uris":["http://zotero.org/users/local/l7Hp8k1w/items/UASRYSTH"],"itemData":{"id":381,"type":"article-journal","note":"ISBN: 8490128626\npublisher: Ediciones Universidad de Salamanca (España)","title":"Introducción a HTML","author":[{"family":"Casado Vara","given":"Roberto Carlos"}],"issued":{"date-parts":[["2019"]]}}}],"schema":"https://github.com/citation-style-language/schema/raw/master/csl-citation.json"} </w:instrText>
       </w:r>
       <w:r>
         <w:fldChar w:fldCharType="separate"/>
@@ -8634,7 +8645,7 @@
         <w:fldChar w:fldCharType="begin"/>
       </w:r>
       <w:r>
-        <w:instrText xml:space="preserve"> ADDIN ZOTERO_ITEM CSL_CITATION {"citationID":"8CDfzBHt","properties":{"formattedCitation":"(Monci\\uc0\\u243{}n Rodr\\uc0\\u237{}guez, 2023)","plainCitation":"(Monción Rodríguez, 2023)","noteIndex":0},"citationItems":[{"id":"CyqMIT3o/eksgRg9A","uris":["http://zotero.org/users/local/l7Hp8k1w/items/VCF7H7QU"],"itemData":{"id":383,"type":"article-journal","title":"Diseño e implementación de una plataforma y API para la enseñanza de la tecnología REST","author":[{"family":"Monción Rodríguez","given":"Cristian Lorenzo"}],"issued":{"date-parts":[["2023"]]}}}],"schema":"https://github.com/citation-style-language/schema/raw/master/csl-citation.json"} </w:instrText>
+        <w:instrText xml:space="preserve"> ADDIN ZOTERO_ITEM CSL_CITATION {"citationID":"8CDfzBHt","properties":{"formattedCitation":"(Monci\\uc0\\u243{}n Rodr\\uc0\\u237{}guez, 2023)","plainCitation":"(Monción Rodríguez, 2023)","noteIndex":0},"citationItems":[{"id":"5LOWnStX/JwKxlBd7","uris":["http://zotero.org/users/local/l7Hp8k1w/items/VCF7H7QU"],"itemData":{"id":383,"type":"article-journal","title":"Diseño e implementación de una plataforma y API para la enseñanza de la tecnología REST","author":[{"family":"Monción Rodríguez","given":"Cristian Lorenzo"}],"issued":{"date-parts":[["2023"]]}}}],"schema":"https://github.com/citation-style-language/schema/raw/master/csl-citation.json"} </w:instrText>
       </w:r>
       <w:r>
         <w:fldChar w:fldCharType="separate"/>
@@ -8681,7 +8692,7 @@
           <w:b/>
           <w:color w:val="FF0000"/>
         </w:rPr>
-        <w:instrText xml:space="preserve"> ADDIN ZOTERO_ITEM CSL_CITATION {"citationID":"HSDSUHHY","properties":{"formattedCitation":"(P\\uc0\\u233{}rez, 2019)","plainCitation":"(Pérez, 2019)","noteIndex":0},"citationItems":[{"id":"CyqMIT3o/iqqMyxwV","uris":["http://zotero.org/users/local/l7Hp8k1w/items/PSD2XAUX"],"itemData":{"id":385,"type":"book","title":"introduccion a JavaScript","author":[{"family":"Pérez","given":"Javier Eguíluz"}],"issued":{"date-parts":[["2019"]]}}}],"schema":"https://github.com/citation-style-language/schema/raw/master/csl-citation.json"} </w:instrText>
+        <w:instrText xml:space="preserve"> ADDIN ZOTERO_ITEM CSL_CITATION {"citationID":"HSDSUHHY","properties":{"formattedCitation":"(P\\uc0\\u233{}rez, 2019)","plainCitation":"(Pérez, 2019)","noteIndex":0},"citationItems":[{"id":"5LOWnStX/bDZOuEfw","uris":["http://zotero.org/users/local/l7Hp8k1w/items/PSD2XAUX"],"itemData":{"id":385,"type":"book","title":"introduccion a JavaScript","author":[{"family":"Pérez","given":"Javier Eguíluz"}],"issued":{"date-parts":[["2019"]]}}}],"schema":"https://github.com/citation-style-language/schema/raw/master/csl-citation.json"} </w:instrText>
       </w:r>
       <w:r>
         <w:rPr>
@@ -8731,7 +8742,7 @@
         <w:rPr>
           <w:color w:val="FF0000"/>
         </w:rPr>
-        <w:instrText xml:space="preserve"> ADDIN ZOTERO_ITEM CSL_CITATION {"citationID":"oUpvUU9W","properties":{"formattedCitation":"(Vidal Dom\\uc0\\u237{}nguez, 2021)","plainCitation":"(Vidal Domínguez, 2021)","noteIndex":0},"citationItems":[{"id":"CyqMIT3o/7IgCuoYG","uris":["http://zotero.org/users/local/l7Hp8k1w/items/QC4VKD25"],"itemData":{"id":387,"type":"thesis","publisher":"Universitat Politècnica de València","title":"Desarrollo de una app multiplataforma para la generación y almacenamiento de contraseñas seguras","author":[{"family":"Vidal Domínguez","given":"Mario"}],"issued":{"date-parts":[["2021"]]}}}],"schema":"https://github.com/citation-style-language/schema/raw/master/csl-citation.json"} </w:instrText>
+        <w:instrText xml:space="preserve"> ADDIN ZOTERO_ITEM CSL_CITATION {"citationID":"oUpvUU9W","properties":{"formattedCitation":"(Vidal Dom\\uc0\\u237{}nguez, 2021)","plainCitation":"(Vidal Domínguez, 2021)","noteIndex":0},"citationItems":[{"id":"5LOWnStX/oekhCz2o","uris":["http://zotero.org/users/local/l7Hp8k1w/items/QC4VKD25"],"itemData":{"id":387,"type":"thesis","publisher":"Universitat Politècnica de València","title":"Desarrollo de una app multiplataforma para la generación y almacenamiento de contraseñas seguras","author":[{"family":"Vidal Domínguez","given":"Mario"}],"issued":{"date-parts":[["2021"]]}}}],"schema":"https://github.com/citation-style-language/schema/raw/master/csl-citation.json"} </w:instrText>
       </w:r>
       <w:r>
         <w:rPr>
@@ -8760,6 +8771,118 @@
       <w:bookmarkEnd w:id="50"/>
       <w:r>
         <w:t xml:space="preserve"> </w:t>
+      </w:r>
+    </w:p>
+    <w:p>
+      <w:pPr>
+        <w:autoSpaceDE w:val="0"/>
+        <w:autoSpaceDN w:val="0"/>
+        <w:adjustRightInd w:val="0"/>
+        <w:spacing w:after="0" w:line="240" w:lineRule="auto"/>
+        <w:rPr>
+          <w:shd w:val="clear" w:color="auto" w:fill="auto"/>
+          <w:lang w:val="es-US"/>
+        </w:rPr>
+      </w:pPr>
+      <w:r>
+        <w:rPr>
+          <w:lang w:val="es-US"/>
+        </w:rPr>
+        <w:t>La arquitectura cliente/servidor es un modelo para el desarrollo de sistemas de</w:t>
+      </w:r>
+    </w:p>
+    <w:p>
+      <w:pPr>
+        <w:autoSpaceDE w:val="0"/>
+        <w:autoSpaceDN w:val="0"/>
+        <w:adjustRightInd w:val="0"/>
+        <w:spacing w:after="0" w:line="240" w:lineRule="auto"/>
+        <w:rPr>
+          <w:lang w:val="es-US"/>
+        </w:rPr>
+      </w:pPr>
+      <w:r>
+        <w:rPr>
+          <w:lang w:val="es-US"/>
+        </w:rPr>
+        <w:t>información en el que las transacciones se dividen en procesos independientes</w:t>
+      </w:r>
+    </w:p>
+    <w:p>
+      <w:pPr>
+        <w:autoSpaceDE w:val="0"/>
+        <w:autoSpaceDN w:val="0"/>
+        <w:adjustRightInd w:val="0"/>
+        <w:spacing w:after="0" w:line="240" w:lineRule="auto"/>
+        <w:rPr>
+          <w:lang w:val="es-US"/>
+        </w:rPr>
+      </w:pPr>
+      <w:r>
+        <w:rPr>
+          <w:lang w:val="es-US"/>
+        </w:rPr>
+        <w:t>que cooperan entre sí para intercambiar información, servicios o recursos. Se</w:t>
+      </w:r>
+    </w:p>
+    <w:p>
+      <w:pPr>
+        <w:autoSpaceDE w:val="0"/>
+        <w:autoSpaceDN w:val="0"/>
+        <w:adjustRightInd w:val="0"/>
+        <w:spacing w:after="0" w:line="240" w:lineRule="auto"/>
+        <w:rPr>
+          <w:lang w:val="es-US"/>
+        </w:rPr>
+      </w:pPr>
+      <w:r>
+        <w:rPr>
+          <w:lang w:val="es-US"/>
+        </w:rPr>
+        <w:t>denomina cliente al proceso que inicia el diálogo o solicita los recursos y servidor</w:t>
+      </w:r>
+    </w:p>
+    <w:p>
+      <w:r>
+        <w:rPr>
+          <w:lang w:val="es-US"/>
+        </w:rPr>
+        <w:t>al proceso que responde a las solicitudes</w:t>
+      </w:r>
+      <w:r>
+        <w:rPr>
+          <w:lang w:val="es-US"/>
+        </w:rPr>
+        <w:fldChar w:fldCharType="begin"/>
+      </w:r>
+      <w:r>
+        <w:rPr>
+          <w:lang w:val="es-US"/>
+        </w:rPr>
+        <w:instrText xml:space="preserve"> ADDIN ZOTERO_ITEM CSL_CITATION {"citationID":"ZPbyXIU3","properties":{"formattedCitation":"(Magaly et\\uc0\\u160{}al., 2020)","plainCitation":"(Magaly et al., 2020)","noteIndex":0},"citationItems":[{"id":232,"uris":["http://zotero.org/users/local/OKUlA4WO/items/6GXC93VR"],"itemData":{"id":232,"type":"paper-conference","container-title":"Conference Proceedings (Machala)","ISBN":"2588-056X","note":"issue: 1","page":"177-185","title":"Mensajería cliente-servidor aplicando sockets en las herramientas GEANY IDE 1.31, PHYTON 3.7 y POSTGRESQL 9.5 en el sistema operativo CENTOS 7: Client-server messaging applying sockets in GEANY IDE 1.31, PHYTON 3.7 and POSTGRESQL 9.5 tools in CENTOS 7 operating system","volume":"4","author":[{"family":"Magaly","given":"Loja Mora Nancy"},{"family":"Rolando","given":"Molina Ríos Jimmy"},{"family":"Fernando","given":"Morocho Román Rodrigo"},{"family":"Marcela","given":"Porras Suriaga Celmira"}],"issued":{"date-parts":[["2020"]]}}}],"schema":"https://github.com/citation-style-language/schema/raw/master/csl-citation.json"} </w:instrText>
+      </w:r>
+      <w:r>
+        <w:rPr>
+          <w:lang w:val="es-US"/>
+        </w:rPr>
+        <w:fldChar w:fldCharType="separate"/>
+      </w:r>
+      <w:r>
+        <w:t>(Magaly et </w:t>
+      </w:r>
+      <w:proofErr w:type="spellStart"/>
+      <w:r>
+        <w:t>al</w:t>
+      </w:r>
+      <w:proofErr w:type="spellEnd"/>
+      <w:r>
+        <w:t>., 2020)</w:t>
+      </w:r>
+      <w:r>
+        <w:rPr>
+          <w:lang w:val="es-US"/>
+        </w:rPr>
+        <w:fldChar w:fldCharType="end"/>
       </w:r>
     </w:p>
     <w:p>
@@ -8801,7 +8924,7 @@
         <w:fldChar w:fldCharType="begin"/>
       </w:r>
       <w:r>
-        <w:instrText xml:space="preserve"> ADDIN ZOTERO_ITEM CSL_CITATION {"citationID":"MxXDLrQP","properties":{"formattedCitation":"({\\i{}Programaci\\uc0\\u243{}n Extrema - PDF Descargar libre}, s.\\uc0\\u160{}f.)","plainCitation":"(Programación Extrema - PDF Descargar libre, s. f.)","noteIndex":0},"citationItems":[{"id":"CyqMIT3o/l4zafsql","uris":["http://zotero.org/users/13351438/items/3AFHDE6L"],"itemData":{"id":26,"type":"webpage","title":"Programación Extrema - PDF Descargar libre","URL":"https://docplayer.es/1647643-Programacion-extrema.html","accessed":{"date-parts":[["2024",1,7]]}}}],"schema":"https://github.com/citation-style-language/schema/raw/master/csl-citation.json"} </w:instrText>
+        <w:instrText xml:space="preserve"> ADDIN ZOTERO_ITEM CSL_CITATION {"citationID":"MxXDLrQP","properties":{"formattedCitation":"({\\i{}Programaci\\uc0\\u243{}n Extrema - PDF Descargar libre}, s.\\uc0\\u160{}f.)","plainCitation":"(Programación Extrema - PDF Descargar libre, s. f.)","noteIndex":0},"citationItems":[{"id":"5LOWnStX/7nVGbDSR","uris":["http://zotero.org/users/13351438/items/3AFHDE6L"],"itemData":{"id":26,"type":"webpage","title":"Programación Extrema - PDF Descargar libre","URL":"https://docplayer.es/1647643-Programacion-extrema.html","accessed":{"date-parts":[["2024",1,7]]}}}],"schema":"https://github.com/citation-style-language/schema/raw/master/csl-citation.json"} </w:instrText>
       </w:r>
       <w:r>
         <w:fldChar w:fldCharType="separate"/>
@@ -8857,7 +8980,11 @@
         <w:t>Planeación</w:t>
       </w:r>
       <w:r>
-        <w:t xml:space="preserve">: La actividad de planeación comienza escuchando. Escuchar lleva a la creación de algunas historias del usuario que describen la salida necesaria, características y funcionalidad del software que se va a elaborar. Cada historia es escrita por el cliente y colocada en una tarjeta indizada. El cliente asigna un valor (es decir, una prioridad) a la historia con base en el valor general de la característica o función para el negocio. </w:t>
+        <w:t xml:space="preserve">: La actividad de planeación comienza escuchando. Escuchar lleva a la creación de algunas historias del usuario que describen la salida necesaria, características y funcionalidad del software que se va a elaborar. Cada historia es escrita por el cliente y colocada en una tarjeta indizada. El cliente asigna un valor </w:t>
+      </w:r>
+      <w:r>
+        <w:lastRenderedPageBreak/>
+        <w:t xml:space="preserve">(es decir, una prioridad) a la historia con base en el valor general de la característica o función para el negocio. </w:t>
       </w:r>
     </w:p>
     <w:p>
@@ -8868,11 +8995,7 @@
         <w:t>Diseño</w:t>
       </w:r>
       <w:r>
-        <w:t xml:space="preserve">: El diseño XP sigue rigurosamente el principio MS (mantenlo sencillo). Un diseño sencillo siempre se prefiere sobre una representación más compleja. Además, el diseño guía la implementación de una historia conforme se escribe: </w:t>
-      </w:r>
-      <w:r>
-        <w:lastRenderedPageBreak/>
-        <w:t>nada más y nada menos. Se desalienta el diseño de funcionalidad adicional porque el desarrollador supone que se requerirá después. XP estimula el uso de las tarjetas CRC como un mecanismo eficaz para pensar en el software en un contexto orientado a objetos. Las tarjetas CRC (clase-responsabilidad-colaborador) identifican y organizan las clases orientadas a objetos que son relevantes para el incremento actual de software.</w:t>
+        <w:t>: El diseño XP sigue rigurosamente el principio MS (mantenlo sencillo). Un diseño sencillo siempre se prefiere sobre una representación más compleja. Además, el diseño guía la implementación de una historia conforme se escribe: nada más y nada menos. Se desalienta el diseño de funcionalidad adicional porque el desarrollador supone que se requerirá después. XP estimula el uso de las tarjetas CRC como un mecanismo eficaz para pensar en el software en un contexto orientado a objetos. Las tarjetas CRC (clase-responsabilidad-colaborador) identifican y organizan las clases orientadas a objetos que son relevantes para el incremento actual de software.</w:t>
       </w:r>
     </w:p>
     <w:p>
@@ -8883,15 +9006,7 @@
         <w:t>Codificación</w:t>
       </w:r>
       <w:r>
-        <w:t>: Después de que las historias han sido desarrolladas y de que se ha hecho el trabajo de diseño preliminar, el equipo no inicia la codificación, sino que desarrolla una serie de pruebas unitarias a cada una de las historias que se van a incluir en la entrega en curso (incremento de software</w:t>
-      </w:r>
-      <w:proofErr w:type="gramStart"/>
-      <w:r>
-        <w:t>).Una</w:t>
-      </w:r>
-      <w:proofErr w:type="gramEnd"/>
-      <w:r>
-        <w:t xml:space="preserve"> vez creada la prueba unitaria, el desarrollador está mejor capacitado para centrarse en lo que debe implementarse para pasar la prueba. No se agrega nada extraño (MS). Una vez que el código está terminado, se le aplica de inmediato una prueba unitaria, con lo que se obtiene retroalimentación instantánea para los desarrolladores</w:t>
+        <w:t>: Después de que las historias han sido desarrolladas y de que se ha hecho el trabajo de diseño preliminar, el equipo no inicia la codificación, sino que desarrolla una serie de pruebas unitarias a cada una de las historias que se van a incluir en la entrega en curso (incremento de software).Una vez creada la prueba unitaria, el desarrollador está mejor capacitado para centrarse en lo que debe implementarse para pasar la prueba. No se agrega nada extraño (MS). Una vez que el código está terminado, se le aplica de inmediato una prueba unitaria, con lo que se obtiene retroalimentación instantánea para los desarrolladores</w:t>
       </w:r>
       <w:r>
         <w:t>.</w:t>
@@ -8934,7 +9049,7 @@
       </w:pPr>
     </w:p>
     <w:p/>
-    <w:bookmarkEnd w:id="25"/>
+    <w:bookmarkEnd w:id="26"/>
     <w:p/>
     <w:p>
       <w:pPr>
@@ -8986,12 +9101,12 @@
           <w:numId w:val="22"/>
         </w:numPr>
       </w:pPr>
-      <w:bookmarkStart w:id="54" w:name="_Hlk176950268"/>
-      <w:bookmarkStart w:id="55" w:name="_Toc188911568"/>
+      <w:bookmarkStart w:id="54" w:name="_Toc188911568"/>
+      <w:bookmarkStart w:id="55" w:name="_Hlk176950268"/>
       <w:r>
         <w:t>Descripción del proceso de cálculo del transporte de sedimentos</w:t>
       </w:r>
-      <w:bookmarkEnd w:id="55"/>
+      <w:bookmarkEnd w:id="54"/>
     </w:p>
     <w:p>
       <w:r>
@@ -9376,7 +9491,7 @@
         <w:fldChar w:fldCharType="begin"/>
       </w:r>
       <w:r>
-        <w:instrText xml:space="preserve"> ADDIN ZOTERO_ITEM CSL_CITATION {"citationID":"VicJ1Tzb","properties":{"formattedCitation":"(\\uc0\\u171{}Funcionalidad\\uc0\\u187{}, 2015)","plainCitation":"(«Funcionalidad», 2015)","noteIndex":0},"citationItems":[{"id":"CyqMIT3o/weHH4DA6","uris":["http://zotero.org/users/13351438/items/9YYEEMSI"],"itemData":{"id":61,"type":"post-weblog","abstract":"Se refiere a la capacidad del producto de software para suministrar un conjunto de funciones que satisfagan las necesidades implícitas o explícitas de los usuarios, al ser utilizado bajo condicione…","container-title":"gestion de la calidad del software - norma iso-9126","language":"es","title":"Funcionalidad","URL":"https://diplomadogestioncalidadsoftware2015.wordpress.com/norma-iso-9126/calidad-interna-y-externa/funcionalidad/","accessed":{"date-parts":[["2024",1,8]]},"issued":{"date-parts":[["2015",6,7]]}}}],"schema":"https://github.com/citation-style-language/schema/raw/master/csl-citation.json"} </w:instrText>
+        <w:instrText xml:space="preserve"> ADDIN ZOTERO_ITEM CSL_CITATION {"citationID":"VicJ1Tzb","properties":{"formattedCitation":"(\\uc0\\u171{}Funcionalidad\\uc0\\u187{}, 2015)","plainCitation":"(«Funcionalidad», 2015)","noteIndex":0},"citationItems":[{"id":"5LOWnStX/wSSvk5db","uris":["http://zotero.org/users/13351438/items/9YYEEMSI"],"itemData":{"id":61,"type":"post-weblog","abstract":"Se refiere a la capacidad del producto de software para suministrar un conjunto de funciones que satisfagan las necesidades implícitas o explícitas de los usuarios, al ser utilizado bajo condicione…","container-title":"gestion de la calidad del software - norma iso-9126","language":"es","title":"Funcionalidad","URL":"https://diplomadogestioncalidadsoftware2015.wordpress.com/norma-iso-9126/calidad-interna-y-externa/funcionalidad/","accessed":{"date-parts":[["2024",1,8]]},"issued":{"date-parts":[["2015",6,7]]}}}],"schema":"https://github.com/citation-style-language/schema/raw/master/csl-citation.json"} </w:instrText>
       </w:r>
       <w:r>
         <w:fldChar w:fldCharType="separate"/>
@@ -11090,15 +11205,7 @@
           </w:tcPr>
           <w:p>
             <w:r>
-              <w:t>Riesgo en Desarrollo</w:t>
-            </w:r>
-            <w:proofErr w:type="gramStart"/>
-            <w:r>
-              <w:t>:  (</w:t>
-            </w:r>
-            <w:proofErr w:type="gramEnd"/>
-            <w:r>
-              <w:t>Alta/Media/ Baja)</w:t>
+              <w:t>Riesgo en Desarrollo:  (Alta/Media/ Baja)</w:t>
             </w:r>
           </w:p>
           <w:p>
@@ -11163,15 +11270,7 @@
               <w:t xml:space="preserve">Descripción: </w:t>
             </w:r>
             <w:r>
-              <w:t>El módulo de autenticación debe mostrar un formulario que está compuesto por dos campos obligatorios, usuario y contraseña</w:t>
-            </w:r>
-            <w:proofErr w:type="gramStart"/>
-            <w:r>
-              <w:t>. .</w:t>
-            </w:r>
-            <w:proofErr w:type="gramEnd"/>
-            <w:r>
-              <w:t xml:space="preserve"> Cuando el usuario se autentique hará el rol de administrador o de cliente.</w:t>
+              <w:t>El módulo de autenticación debe mostrar un formulario que está compuesto por dos campos obligatorios, usuario y contraseña. . Cuando el usuario se autentique hará el rol de administrador o de cliente.</w:t>
             </w:r>
           </w:p>
         </w:tc>
@@ -11449,15 +11548,7 @@
           </w:tcPr>
           <w:p>
             <w:r>
-              <w:t>Riesgo en Desarrollo</w:t>
-            </w:r>
-            <w:proofErr w:type="gramStart"/>
-            <w:r>
-              <w:t>:  (</w:t>
-            </w:r>
-            <w:proofErr w:type="gramEnd"/>
-            <w:r>
-              <w:t>Alta/Media/ Baja)</w:t>
+              <w:t>Riesgo en Desarrollo:  (Alta/Media/ Baja)</w:t>
             </w:r>
           </w:p>
           <w:p>
@@ -11599,7 +11690,7 @@
                 <v:shape id="_x0000_i1025" type="#_x0000_t75" style="width:283pt;height:257pt" o:ole="">
                   <v:imagedata r:id="rId34" o:title=""/>
                 </v:shape>
-                <o:OLEObject Type="Embed" ProgID="PBrush" ShapeID="_x0000_i1025" DrawAspect="Content" ObjectID="_1799524665" r:id="rId35"/>
+                <o:OLEObject Type="Embed" ProgID="PBrush" ShapeID="_x0000_i1025" DrawAspect="Content" ObjectID="_1799568913" r:id="rId35"/>
               </w:object>
             </w:r>
           </w:p>
@@ -12562,22 +12653,13 @@
                 <w:szCs w:val="20"/>
               </w:rPr>
             </w:pPr>
-            <w:proofErr w:type="gramStart"/>
             <w:r>
               <w:rPr>
                 <w:sz w:val="20"/>
                 <w:szCs w:val="20"/>
               </w:rPr>
               <w:lastRenderedPageBreak/>
-              <w:t>Se  registra</w:t>
-            </w:r>
-            <w:proofErr w:type="gramEnd"/>
-            <w:r>
-              <w:rPr>
-                <w:sz w:val="20"/>
-                <w:szCs w:val="20"/>
-              </w:rPr>
-              <w:t xml:space="preserve"> y entra al sistema</w:t>
+              <w:t>Se  registra y entra al sistema</w:t>
             </w:r>
           </w:p>
         </w:tc>
@@ -12696,15 +12778,7 @@
         <w:t xml:space="preserve"> las diversas formas y resultados esperados. En el primero, al entrar datos válidos el sistema permite su entrada y procede al caso dos que se calcula a partir de que el usuario presiona el botón calcular y se guardan los datos entrados en la base de datos, posterior a esto los datos serán mostrados en una tabla. En el caso tres </w:t>
       </w:r>
       <w:r>
-        <w:t xml:space="preserve">si el usuario entra un dato erróneo, ya sea letras en vez de números o cualquier datos que no es el correspondiente a esa </w:t>
-      </w:r>
-      <w:proofErr w:type="gramStart"/>
-      <w:r>
-        <w:t>entrada ,</w:t>
-      </w:r>
-      <w:proofErr w:type="gramEnd"/>
-      <w:r>
-        <w:t xml:space="preserve"> el sistema debe notificarle la mismo que el dato es incorrecto. </w:t>
+        <w:t xml:space="preserve">si el usuario entra un dato erróneo, ya sea letras en vez de números o cualquier datos que no es el correspondiente a esa entrada , el sistema debe notificarle la mismo que el dato es incorrecto. </w:t>
       </w:r>
     </w:p>
     <w:p>
@@ -13139,30 +13213,14 @@
                 <w:sz w:val="20"/>
                 <w:szCs w:val="20"/>
               </w:rPr>
-              <w:t xml:space="preserve">dato </w:t>
-            </w:r>
-            <w:proofErr w:type="gramStart"/>
+              <w:t xml:space="preserve">dato que </w:t>
+            </w:r>
             <w:r>
               <w:rPr>
                 <w:sz w:val="20"/>
                 <w:szCs w:val="20"/>
               </w:rPr>
-              <w:t xml:space="preserve">que </w:t>
-            </w:r>
-            <w:r>
-              <w:rPr>
-                <w:sz w:val="20"/>
-                <w:szCs w:val="20"/>
-              </w:rPr>
-              <w:t xml:space="preserve"> es</w:t>
-            </w:r>
-            <w:proofErr w:type="gramEnd"/>
-            <w:r>
-              <w:rPr>
-                <w:sz w:val="20"/>
-                <w:szCs w:val="20"/>
-              </w:rPr>
-              <w:t xml:space="preserve"> incorrect</w:t>
+              <w:t xml:space="preserve"> es incorrect</w:t>
             </w:r>
             <w:r>
               <w:rPr>
@@ -13220,7 +13278,7 @@
           </w:p>
         </w:tc>
       </w:tr>
-      <w:bookmarkEnd w:id="54"/>
+      <w:bookmarkEnd w:id="55"/>
     </w:tbl>
     <w:p>
       <w:pPr>
@@ -13382,67 +13440,55 @@
       <w:pPr>
         <w:pStyle w:val="Bibliografa"/>
       </w:pPr>
-      <w:r>
-        <w:t xml:space="preserve">Ceron Galindo, J. M. (2019). </w:t>
-      </w:r>
+      <w:proofErr w:type="spellStart"/>
+      <w:r>
+        <w:t>Ceron</w:t>
+      </w:r>
+      <w:proofErr w:type="spellEnd"/>
+      <w:r>
+        <w:t xml:space="preserve"> Galindo, J. M. (2019). </w:t>
+      </w:r>
+      <w:proofErr w:type="spellStart"/>
       <w:r>
         <w:rPr>
           <w:i/>
           <w:iCs/>
         </w:rPr>
-        <w:t>React js: La nueva tendencia en aplicaciones web, enfocadas en el control dinámico de datos</w:t>
-      </w:r>
-      <w:r>
-        <w:t>.</w:t>
-      </w:r>
-    </w:p>
-    <w:p>
-      <w:pPr>
-        <w:pStyle w:val="Bibliografa"/>
-      </w:pPr>
-      <w:r>
-        <w:t xml:space="preserve">Córdova-López, L. F., &amp; Torres-Hugues, R. (2011). Modelo matemático para la determinación del transporte longitudinal para playas del Caribe. </w:t>
-      </w:r>
+        <w:t>React</w:t>
+      </w:r>
+      <w:proofErr w:type="spellEnd"/>
       <w:r>
         <w:rPr>
           <w:i/>
           <w:iCs/>
         </w:rPr>
-        <w:t>Tecnología y ciencias del agua</w:t>
-      </w:r>
-      <w:r>
-        <w:t xml:space="preserve">, </w:t>
-      </w:r>
+        <w:t xml:space="preserve"> </w:t>
+      </w:r>
+      <w:proofErr w:type="spellStart"/>
       <w:r>
         <w:rPr>
           <w:i/>
           <w:iCs/>
         </w:rPr>
-        <w:t>2</w:t>
-      </w:r>
-      <w:r>
-        <w:t>(3), 127-140.</w:t>
-      </w:r>
-    </w:p>
-    <w:p>
-      <w:pPr>
-        <w:pStyle w:val="Bibliografa"/>
-      </w:pPr>
+        <w:t>js</w:t>
+      </w:r>
+      <w:proofErr w:type="spellEnd"/>
       <w:r>
         <w:rPr>
           <w:i/>
           <w:iCs/>
         </w:rPr>
-        <w:t>Cubadebate</w:t>
-      </w:r>
-      <w:r>
-        <w:t>. (s. f.-a). Recuperado 7 de enero de 2024, de http://www.cubadebate.cu/noticias/2018/12/16/tarea-vida-a-debate-en-la-asamblea-nacional-cuba-ante-las-realidades-del-cambio-climatico/</w:t>
+        <w:t>: La nueva tendencia en aplicaciones web, enfocadas en el control dinámico de datos</w:t>
+      </w:r>
+      <w:r>
+        <w:t>.</w:t>
       </w:r>
     </w:p>
     <w:p>
       <w:pPr>
         <w:pStyle w:val="Bibliografa"/>
       </w:pPr>
+      <w:proofErr w:type="spellStart"/>
       <w:r>
         <w:rPr>
           <w:i/>
@@ -13450,8 +13496,9 @@
         </w:rPr>
         <w:t>Cubadebate</w:t>
       </w:r>
-      <w:r>
-        <w:t>. (s. f.-b). Recuperado 7 de enero de 2024, de http://www.cubadebate.cu/noticias/2023/07/18/tarea-vida-en-la-mira-de-los-diputados-hay-una-transicion-en-el-clima-de-cuba/</w:t>
+      <w:proofErr w:type="spellEnd"/>
+      <w:r>
+        <w:t>. (s. f.). Recuperado 7 de enero de 2024, de http://www.cubadebate.cu/noticias/2018/12/16/tarea-vida-a-debate-en-la-asamblea-nacional-cuba-ante-las-realidades-del-cambio-climatico/</w:t>
       </w:r>
     </w:p>
     <w:p>
@@ -13489,9 +13536,13 @@
           <w:lang w:val="en-US"/>
         </w:rPr>
       </w:pPr>
-      <w:r>
-        <w:lastRenderedPageBreak/>
-        <w:t xml:space="preserve">Ekon, E. (2021, julio 28). </w:t>
+      <w:proofErr w:type="spellStart"/>
+      <w:r>
+        <w:t>Ekon</w:t>
+      </w:r>
+      <w:proofErr w:type="spellEnd"/>
+      <w:r>
+        <w:t xml:space="preserve">, E. (2021, julio 28). </w:t>
       </w:r>
       <w:r>
         <w:rPr>
@@ -13517,30 +13568,24 @@
       <w:r>
         <w:t xml:space="preserve">Funcionalidad. (2015, junio 7). </w:t>
       </w:r>
+      <w:proofErr w:type="spellStart"/>
       <w:r>
         <w:rPr>
           <w:i/>
           <w:iCs/>
         </w:rPr>
-        <w:t>gestion de la calidad del software - norma iso-9126</w:t>
-      </w:r>
-      <w:r>
-        <w:t>. https://diplomadogestioncalidadsoftware2015.wordpress.com/norma-iso-9126/calidad-interna-y-externa/funcionalidad/</w:t>
-      </w:r>
-    </w:p>
-    <w:p>
-      <w:pPr>
-        <w:pStyle w:val="Bibliografa"/>
-      </w:pPr>
+        <w:t>gestion</w:t>
+      </w:r>
+      <w:proofErr w:type="spellEnd"/>
       <w:r>
         <w:rPr>
           <w:i/>
           <w:iCs/>
         </w:rPr>
-        <w:t>GEOCUBA - EcuRed</w:t>
-      </w:r>
-      <w:r>
-        <w:t>. (s. f.). Recuperado 9 de enero de 2024, de https://www.ecured.cu/GEOCUBA</w:t>
+        <w:t xml:space="preserve"> de la calidad del software - norma iso-9126</w:t>
+      </w:r>
+      <w:r>
+        <w:t>. https://diplomadogestioncalidadsoftware2015.wordpress.com/norma-iso-9126/calidad-interna-y-externa/funcionalidad/</w:t>
       </w:r>
     </w:p>
     <w:p>
@@ -13552,38 +13597,119 @@
           <w:i/>
           <w:iCs/>
         </w:rPr>
-        <w:t>Herramientas informáticas—EcuRed</w:t>
-      </w:r>
-      <w:r>
-        <w:t>. (s. f.). Recuperado 7 de enero de 2024, de https://www.ecured.cu/Herramientas_inform%C3%A1ticas</w:t>
+        <w:t>GEOCUBA - EcuRed</w:t>
+      </w:r>
+      <w:r>
+        <w:t>. (s. f.). Recuperado 9 de enero de 2024, de https://www.ecured.cu/GEOCUBA</w:t>
       </w:r>
     </w:p>
     <w:p>
       <w:pPr>
         <w:pStyle w:val="Bibliografa"/>
       </w:pPr>
-      <w:r>
-        <w:t xml:space="preserve">Hugues, R. T., &amp; López, L. C. (2010). Método para la estimación del transporte longitudinal de sedimentos en playas de arena. </w:t>
-      </w:r>
       <w:r>
         <w:rPr>
           <w:i/>
           <w:iCs/>
         </w:rPr>
-        <w:t>Revista Cubana de Ingeniería</w:t>
-      </w:r>
-      <w:r>
-        <w:t xml:space="preserve">, </w:t>
-      </w:r>
+        <w:lastRenderedPageBreak/>
+        <w:t>Herramientas informáticas—EcuRed</w:t>
+      </w:r>
+      <w:r>
+        <w:t>. (s. f.). Recuperado 7 de enero de 2024, de https://www.ecured.cu/Herramientas_inform%C3%A1ticas</w:t>
+      </w:r>
+    </w:p>
+    <w:p>
+      <w:pPr>
+        <w:pStyle w:val="Bibliografa"/>
+      </w:pPr>
+      <w:r>
+        <w:t xml:space="preserve">Magaly, L. M. N., Rolando, M. R. J., Fernando, M. R. R., &amp; Marcela, P. S. C. (2020). Mensajería cliente-servidor aplicando sockets en las herramientas GEANY IDE 1.31, PHYTON 3.7 y POSTGRESQL 9.5 en el sistema operativo CENTOS 7: Client-server </w:t>
+      </w:r>
+      <w:proofErr w:type="spellStart"/>
+      <w:r>
+        <w:t>messaging</w:t>
+      </w:r>
+      <w:proofErr w:type="spellEnd"/>
+      <w:r>
+        <w:t xml:space="preserve"> </w:t>
+      </w:r>
+      <w:proofErr w:type="spellStart"/>
+      <w:r>
+        <w:t>applying</w:t>
+      </w:r>
+      <w:proofErr w:type="spellEnd"/>
+      <w:r>
+        <w:t xml:space="preserve"> sockets in GEANY IDE 1.31, PHYTON 3.7 and POSTGRESQL 9.5 </w:t>
+      </w:r>
+      <w:proofErr w:type="spellStart"/>
+      <w:r>
+        <w:t>tools</w:t>
+      </w:r>
+      <w:proofErr w:type="spellEnd"/>
+      <w:r>
+        <w:t xml:space="preserve"> in CENTOS 7 </w:t>
+      </w:r>
+      <w:proofErr w:type="spellStart"/>
+      <w:r>
+        <w:t>operating</w:t>
+      </w:r>
+      <w:proofErr w:type="spellEnd"/>
+      <w:r>
+        <w:t xml:space="preserve"> </w:t>
+      </w:r>
+      <w:proofErr w:type="spellStart"/>
+      <w:r>
+        <w:t>system</w:t>
+      </w:r>
+      <w:proofErr w:type="spellEnd"/>
+      <w:r>
+        <w:t xml:space="preserve">. </w:t>
+      </w:r>
+      <w:proofErr w:type="spellStart"/>
       <w:r>
         <w:rPr>
           <w:i/>
           <w:iCs/>
         </w:rPr>
-        <w:t>1</w:t>
-      </w:r>
-      <w:r>
-        <w:t>(1), 41-47.</w:t>
+        <w:t>Conference</w:t>
+      </w:r>
+      <w:proofErr w:type="spellEnd"/>
+      <w:r>
+        <w:rPr>
+          <w:i/>
+          <w:iCs/>
+        </w:rPr>
+        <w:t xml:space="preserve"> </w:t>
+      </w:r>
+      <w:proofErr w:type="spellStart"/>
+      <w:r>
+        <w:rPr>
+          <w:i/>
+          <w:iCs/>
+        </w:rPr>
+        <w:t>Proceedings</w:t>
+      </w:r>
+      <w:proofErr w:type="spellEnd"/>
+      <w:r>
+        <w:rPr>
+          <w:i/>
+          <w:iCs/>
+        </w:rPr>
+        <w:t xml:space="preserve"> (Machala)</w:t>
+      </w:r>
+      <w:r>
+        <w:t xml:space="preserve">, </w:t>
+      </w:r>
+      <w:r>
+        <w:rPr>
+          <w:i/>
+          <w:iCs/>
+        </w:rPr>
+        <w:t>4</w:t>
+      </w:r>
+      <w:r>
+        <w:t>(1), 177-185.</w:t>
       </w:r>
     </w:p>
     <w:p>
@@ -13670,7 +13796,6 @@
         <w:rPr>
           <w:lang w:val="en-US"/>
         </w:rPr>
-        <w:lastRenderedPageBreak/>
         <w:t xml:space="preserve">Myers, G. J., Sandler, C., &amp; Badgett, T. (2011). </w:t>
       </w:r>
       <w:r>
@@ -13688,7 +13813,15 @@
         <w:t xml:space="preserve">. </w:t>
       </w:r>
       <w:r>
-        <w:t>John Wiley &amp; Sons.</w:t>
+        <w:t xml:space="preserve">John Wiley &amp; </w:t>
+      </w:r>
+      <w:proofErr w:type="spellStart"/>
+      <w:r>
+        <w:t>Sons</w:t>
+      </w:r>
+      <w:proofErr w:type="spellEnd"/>
+      <w:r>
+        <w:t>.</w:t>
       </w:r>
     </w:p>
     <w:p>
@@ -13703,7 +13836,11 @@
         <w:t>Nueva norma legal por la preservación de las costas cubanas—Juventud Rebelde—Diario de la juventud cubana</w:t>
       </w:r>
       <w:r>
-        <w:t>. (s. f.). Recuperado 15 de abril de 2024, de https://www.juventudrebelde.cu/ciencia-tecnica/2023-12-07/acertada-interrelacion-entre-las-entidades-y-rigor-en-el-control-contribuiran-al-exito-de-la-nueva-norma-legal-relativa-a-las-costas-cubanas</w:t>
+        <w:t>. (s. f.). Recuperado 15 de abril de 2024, de https://www.juventudrebelde.cu/ciencia-tecnica/2023-12-</w:t>
+      </w:r>
+      <w:r>
+        <w:lastRenderedPageBreak/>
+        <w:t>07/acertada-interrelacion-entre-las-entidades-y-rigor-en-el-control-contribuiran-al-exito-de-la-nueva-norma-legal-relativa-a-las-costas-cubanas</w:t>
       </w:r>
     </w:p>
     <w:p>
@@ -13713,30 +13850,24 @@
       <w:r>
         <w:t xml:space="preserve">Pérez, J. E. (2019). </w:t>
       </w:r>
+      <w:proofErr w:type="spellStart"/>
       <w:r>
         <w:rPr>
           <w:i/>
           <w:iCs/>
         </w:rPr>
-        <w:t>Introduccion a JavaScript</w:t>
-      </w:r>
-      <w:r>
-        <w:t>.</w:t>
-      </w:r>
-    </w:p>
-    <w:p>
-      <w:pPr>
-        <w:pStyle w:val="Bibliografa"/>
-      </w:pPr>
+        <w:t>Introduccion</w:t>
+      </w:r>
+      <w:proofErr w:type="spellEnd"/>
       <w:r>
         <w:rPr>
           <w:i/>
           <w:iCs/>
         </w:rPr>
-        <w:t>Programación Extrema—PDF Descargar libre</w:t>
-      </w:r>
-      <w:r>
-        <w:t>. (s. f.). Recuperado 7 de enero de 2024, de https://docplayer.es/1647643-Programacion-extrema.html</w:t>
+        <w:t xml:space="preserve"> a JavaScript</w:t>
+      </w:r>
+      <w:r>
+        <w:t>.</w:t>
       </w:r>
     </w:p>
     <w:p>
@@ -13748,10 +13879,10 @@
           <w:i/>
           <w:iCs/>
         </w:rPr>
-        <w:t>Pruebas de Software: Historia y Evolución</w:t>
-      </w:r>
-      <w:r>
-        <w:t>. (s. f.). Recuperado 26 de junio de 2024, de https://www.fyccorp.com/articulo-pruebas-de-software:-historia-y-evolucion</w:t>
+        <w:t>Programación Extrema—PDF Descargar libre</w:t>
+      </w:r>
+      <w:r>
+        <w:t>. (s. f.). Recuperado 7 de enero de 2024, de https://docplayer.es/1647643-Programacion-extrema.html</w:t>
       </w:r>
     </w:p>
     <w:p>
@@ -13763,10 +13894,10 @@
           <w:i/>
           <w:iCs/>
         </w:rPr>
-        <w:t>Qué es Visual Studio Code y qué ventajas ofrece</w:t>
-      </w:r>
-      <w:r>
-        <w:t>. (2022, julio 22). OpenWebinars.net. https://openwebinars.net/blog/que-es-visual-studio-code-y-que-ventajas-ofrece/</w:t>
+        <w:t>Pruebas de Software: Historia y Evolución</w:t>
+      </w:r>
+      <w:r>
+        <w:t>. (s. f.). Recuperado 26 de junio de 2024, de https://www.fyccorp.com/articulo-pruebas-de-software:-historia-y-evolucion</w:t>
       </w:r>
     </w:p>
     <w:p>
@@ -13778,44 +13909,26 @@
           <w:i/>
           <w:iCs/>
         </w:rPr>
-        <w:t>¿Qué son los Servicios Web (Web Services)? – Jorge Ocampos</w:t>
-      </w:r>
-      <w:r>
-        <w:t>. (s. f.). Recuperado 6 de septiembre de 2024, de https://jorgeocampos.blog/2023/12/18/servicios-web/</w:t>
-      </w:r>
-    </w:p>
-    <w:p>
-      <w:pPr>
-        <w:pStyle w:val="Bibliografa"/>
-      </w:pPr>
-      <w:r>
-        <w:t xml:space="preserve">Romero García, W. R. (2022). </w:t>
-      </w:r>
+        <w:t xml:space="preserve">Qué es Visual Studio </w:t>
+      </w:r>
+      <w:proofErr w:type="spellStart"/>
       <w:r>
         <w:rPr>
           <w:i/>
           <w:iCs/>
         </w:rPr>
-        <w:t>Análisis comparativo de los lenguajes de programación NODE JS y asp. Net para un sistema de registro de la “farmacia tu ahorro” en la ciudad de Babahoyo.</w:t>
-      </w:r>
-      <w:r>
-        <w:t xml:space="preserve"> Babahoyo: UTB-FAFI. 2022.</w:t>
-      </w:r>
-    </w:p>
-    <w:p>
-      <w:pPr>
-        <w:pStyle w:val="Bibliografa"/>
-      </w:pPr>
+        <w:t>Code</w:t>
+      </w:r>
+      <w:proofErr w:type="spellEnd"/>
       <w:r>
         <w:rPr>
           <w:i/>
           <w:iCs/>
         </w:rPr>
-        <w:lastRenderedPageBreak/>
-        <w:t>Sistema de Gestión: Qué es y por qué es tan importante</w:t>
-      </w:r>
-      <w:r>
-        <w:t>. (s. f.). Recuperado 22 de abril de 2024, de https://www.unifikas.com/es/noticias/sistema-de-gestion-que-es-y-por-que-es-tan-importante</w:t>
+        <w:t xml:space="preserve"> y qué ventajas ofrece</w:t>
+      </w:r>
+      <w:r>
+        <w:t>. (2022, julio 22). OpenWebinars.net. https://openwebinars.net/blog/que-es-visual-studio-code-y-que-ventajas-ofrece/</w:t>
       </w:r>
     </w:p>
     <w:p>
@@ -13827,38 +13940,26 @@
           <w:i/>
           <w:iCs/>
         </w:rPr>
-        <w:t>Tecnología—Concepto, tipos, ejemplos, evolución, características</w:t>
-      </w:r>
-      <w:r>
-        <w:t>. (s. f.). Recuperado 7 de enero de 2024, de https://concepto.de/tecnologia/#ixzz8O8i9AU6q</w:t>
-      </w:r>
-    </w:p>
-    <w:p>
-      <w:pPr>
-        <w:pStyle w:val="Bibliografa"/>
-      </w:pPr>
-      <w:r>
-        <w:t xml:space="preserve">Velepucha, V., Flores, P., &amp; Torres, J. (2019). MOMMIV: Modelo para descomposición de una arquitectura monolítica hacia una arquitectura de microservicios bajo el Principio de Ocultación de Información. </w:t>
-      </w:r>
+        <w:t xml:space="preserve">¿Qué son los Servicios Web (Web </w:t>
+      </w:r>
+      <w:proofErr w:type="spellStart"/>
       <w:r>
         <w:rPr>
           <w:i/>
           <w:iCs/>
         </w:rPr>
-        <w:t>Revista Ibérica de Sistemas e Tecnologias de Informação</w:t>
-      </w:r>
-      <w:r>
-        <w:t xml:space="preserve">, </w:t>
-      </w:r>
+        <w:t>Services</w:t>
+      </w:r>
+      <w:proofErr w:type="spellEnd"/>
       <w:r>
         <w:rPr>
           <w:i/>
           <w:iCs/>
         </w:rPr>
-        <w:t>E17</w:t>
-      </w:r>
-      <w:r>
-        <w:t>, 1000-1009.</w:t>
+        <w:t>)? – Jorge Ocampos</w:t>
+      </w:r>
+      <w:r>
+        <w:t>. (s. f.). Recuperado 6 de septiembre de 2024, de https://jorgeocampos.blog/2023/12/18/servicios-web/</w:t>
       </w:r>
     </w:p>
     <w:p>
@@ -13866,25 +13967,169 @@
         <w:pStyle w:val="Bibliografa"/>
       </w:pPr>
       <w:r>
-        <w:t xml:space="preserve">Vidal Domínguez, M. (2021). </w:t>
+        <w:t xml:space="preserve">Romero García, W. R. (2022). </w:t>
       </w:r>
       <w:r>
         <w:rPr>
           <w:i/>
           <w:iCs/>
         </w:rPr>
+        <w:t xml:space="preserve">Análisis comparativo de los lenguajes de programación NODE JS y </w:t>
+      </w:r>
+      <w:proofErr w:type="spellStart"/>
+      <w:r>
+        <w:rPr>
+          <w:i/>
+          <w:iCs/>
+        </w:rPr>
+        <w:t>asp</w:t>
+      </w:r>
+      <w:proofErr w:type="spellEnd"/>
+      <w:r>
+        <w:rPr>
+          <w:i/>
+          <w:iCs/>
+        </w:rPr>
+        <w:t>. Net para un sistema de registro de la “farmacia tu ahorro” en la ciudad de Babahoyo.</w:t>
+      </w:r>
+      <w:r>
+        <w:t xml:space="preserve"> Babahoyo: UTB-FAFI. 2022.</w:t>
+      </w:r>
+    </w:p>
+    <w:p>
+      <w:pPr>
+        <w:pStyle w:val="Bibliografa"/>
+      </w:pPr>
+      <w:r>
+        <w:rPr>
+          <w:i/>
+          <w:iCs/>
+        </w:rPr>
+        <w:t>Sistema de Gestión: Qué es y por qué es tan importante</w:t>
+      </w:r>
+      <w:r>
+        <w:t>. (s. f.). Recuperado 22 de abril de 2024, de https://www.unifikas.com/es/noticias/sistema-de-gestion-que-es-y-por-que-es-tan-importante</w:t>
+      </w:r>
+    </w:p>
+    <w:p>
+      <w:pPr>
+        <w:pStyle w:val="Bibliografa"/>
+      </w:pPr>
+      <w:r>
+        <w:rPr>
+          <w:i/>
+          <w:iCs/>
+        </w:rPr>
+        <w:t>Tecnología—Concepto, tipos, ejemplos, evolución, características</w:t>
+      </w:r>
+      <w:r>
+        <w:t>. (s. f.). Recuperado 7 de enero de 2024, de https://concepto.de/tecnologia/#ixzz8O8i9AU6q</w:t>
+      </w:r>
+    </w:p>
+    <w:p>
+      <w:pPr>
+        <w:pStyle w:val="Bibliografa"/>
+      </w:pPr>
+      <w:proofErr w:type="spellStart"/>
+      <w:r>
+        <w:lastRenderedPageBreak/>
+        <w:t>Velepucha</w:t>
+      </w:r>
+      <w:proofErr w:type="spellEnd"/>
+      <w:r>
+        <w:t xml:space="preserve">, V., Flores, P., &amp; Torres, J. (2019). MOMMIV: Modelo para descomposición de una arquitectura monolítica hacia una arquitectura de microservicios bajo el Principio de Ocultación de Información. </w:t>
+      </w:r>
+      <w:r>
+        <w:rPr>
+          <w:i/>
+          <w:iCs/>
+        </w:rPr>
+        <w:t xml:space="preserve">Revista Ibérica de Sistemas e </w:t>
+      </w:r>
+      <w:proofErr w:type="spellStart"/>
+      <w:r>
+        <w:rPr>
+          <w:i/>
+          <w:iCs/>
+        </w:rPr>
+        <w:t>Tecnologias</w:t>
+      </w:r>
+      <w:proofErr w:type="spellEnd"/>
+      <w:r>
+        <w:rPr>
+          <w:i/>
+          <w:iCs/>
+        </w:rPr>
+        <w:t xml:space="preserve"> de </w:t>
+      </w:r>
+      <w:proofErr w:type="spellStart"/>
+      <w:r>
+        <w:rPr>
+          <w:i/>
+          <w:iCs/>
+        </w:rPr>
+        <w:t>Informação</w:t>
+      </w:r>
+      <w:proofErr w:type="spellEnd"/>
+      <w:r>
+        <w:t xml:space="preserve">, </w:t>
+      </w:r>
+      <w:r>
+        <w:rPr>
+          <w:i/>
+          <w:iCs/>
+        </w:rPr>
+        <w:t>E17</w:t>
+      </w:r>
+      <w:r>
+        <w:t>, 1000-1009.</w:t>
+      </w:r>
+    </w:p>
+    <w:p>
+      <w:pPr>
+        <w:pStyle w:val="Bibliografa"/>
+      </w:pPr>
+      <w:r>
+        <w:t xml:space="preserve">Vidal Domínguez, M. (2021). </w:t>
+      </w:r>
+      <w:r>
+        <w:rPr>
+          <w:i/>
+          <w:iCs/>
+        </w:rPr>
         <w:t>Desarrollo de una app multiplataforma para la generación y almacenamiento de contraseñas seguras</w:t>
       </w:r>
       <w:r>
-        <w:t>. Universitat Politècnica de València.</w:t>
+        <w:t xml:space="preserve">. </w:t>
+      </w:r>
+      <w:proofErr w:type="spellStart"/>
+      <w:r>
+        <w:t>Universitat</w:t>
+      </w:r>
+      <w:proofErr w:type="spellEnd"/>
+      <w:r>
+        <w:t xml:space="preserve"> </w:t>
+      </w:r>
+      <w:proofErr w:type="spellStart"/>
+      <w:r>
+        <w:t>Politècnica</w:t>
+      </w:r>
+      <w:proofErr w:type="spellEnd"/>
+      <w:r>
+        <w:t xml:space="preserve"> de València.</w:t>
       </w:r>
     </w:p>
     <w:p>
       <w:pPr>
         <w:pStyle w:val="Bibliografa"/>
       </w:pPr>
-      <w:r>
-        <w:t xml:space="preserve">Westreicher, G. (2020, agosto 7). </w:t>
+      <w:proofErr w:type="spellStart"/>
+      <w:r>
+        <w:t>Westreicher</w:t>
+      </w:r>
+      <w:proofErr w:type="spellEnd"/>
+      <w:r>
+        <w:t xml:space="preserve">, G. (2020, agosto 7). </w:t>
       </w:r>
       <w:r>
         <w:rPr>
@@ -14272,15 +14517,7 @@
         <w:annotationRef/>
       </w:r>
       <w:r>
-        <w:t xml:space="preserve">Se cambio Usuario por </w:t>
-      </w:r>
-      <w:proofErr w:type="gramStart"/>
-      <w:r>
-        <w:t>Trabajador..</w:t>
-      </w:r>
-      <w:proofErr w:type="gramEnd"/>
-      <w:r>
-        <w:t xml:space="preserve"> Usuarios son todos </w:t>
+        <w:t xml:space="preserve">Se cambio Usuario por Trabajador.. Usuarios son todos </w:t>
       </w:r>
     </w:p>
   </w:comment>

</xml_diff>